<commit_message>
Added links under Rice v. Paladin
</commit_message>
<xml_diff>
--- a/First_Amendment-Violence/First_Amendment-Violence.docx
+++ b/First_Amendment-Violence/First_Amendment-Violence.docx
@@ -5455,7 +5455,17 @@
         <w:rPr>
           <w:i/>
         </w:rPr>
-        <w:t xml:space="preserve">Rice v. Paladin</w:t>
+        <w:t xml:space="preserve">Rice v. Paladin,</w:t>
+      </w:r>
+    </w:p>
+    <w:p>
+      <w:pPr>
+        <w:pStyle w:val="Heading6"/>
+      </w:pPr>
+      <w:bookmarkStart w:id="132" w:name="fourth-circuit-1997"/>
+      <w:bookmarkEnd w:id="132"/>
+      <w:r>
+        <w:t xml:space="preserve">Fourth Circuit (1997)</w:t>
       </w:r>
     </w:p>
     <w:p>
@@ -5466,50 +5476,14 @@
           <w:ilvl w:val="0"/>
         </w:numPr>
       </w:pPr>
-      <w:hyperlink r:id="rId132">
-        <w:r>
-          <w:rPr>
-            <w:i/>
-            <w:rStyle w:val="Link"/>
-          </w:rPr>
-          <w:t xml:space="preserve">Rice v. Paladin Enterprises</w:t>
-        </w:r>
-      </w:hyperlink>
-      <w:r>
-        <w:t xml:space="preserve">, 128 F.3d 233 (4th Cir. 1997).</w:t>
-      </w:r>
-      <w:r>
-        <w:t xml:space="preserve"> </w:t>
-      </w:r>
-      <w:r>
-        <w:rPr>
-          <w:i/>
-        </w:rPr>
-        <w:t xml:space="preserve">Hit Man: A Technical Manual For Independent Contractors</w:t>
-      </w:r>
-      <w:r>
-        <w:t xml:space="preserve"> </w:t>
-      </w:r>
-      <w:r>
-        <w:t xml:space="preserve">at</w:t>
-      </w:r>
-      <w:r>
-        <w:t xml:space="preserve"> </w:t>
-      </w:r>
       <w:hyperlink r:id="rId133">
         <w:r>
           <w:rPr>
             <w:rStyle w:val="Link"/>
           </w:rPr>
-          <w:t xml:space="preserve">Wikipedia</w:t>
-        </w:r>
-      </w:hyperlink>
-      <w:r>
-        <w:t xml:space="preserve">.</w:t>
-      </w:r>
-      <w:r>
-        <w:br w:type="textWrapping"/>
-      </w:r>
+          <w:t xml:space="preserve">Reason Magazine: The Day They Came To Sue The Book</w:t>
+        </w:r>
+      </w:hyperlink>
     </w:p>
     <w:p>
       <w:pPr>
@@ -5522,25 +5496,79 @@
       <w:hyperlink r:id="rId134">
         <w:r>
           <w:rPr>
-            <w:i/>
-            <w:rStyle w:val="Link"/>
-          </w:rPr>
-          <w:t xml:space="preserve">Miramax Films v. MPAA</w:t>
-        </w:r>
-      </w:hyperlink>
-      <w:r>
-        <w:t xml:space="preserve">, 560 N.Y.S.2d 730 (1990). Trailer for</w:t>
-      </w:r>
-      <w:r>
-        <w:t xml:space="preserve"> </w:t>
-      </w:r>
+            <w:rStyle w:val="Link"/>
+          </w:rPr>
+          <w:t xml:space="preserve">Case at Google Scholar</w:t>
+        </w:r>
+      </w:hyperlink>
+    </w:p>
+    <w:p>
+      <w:pPr>
+        <w:pStyle w:val="Compact"/>
+        <w:numPr>
+          <w:numId w:val="1005"/>
+          <w:ilvl w:val="0"/>
+        </w:numPr>
+      </w:pPr>
       <w:hyperlink r:id="rId135">
         <w:r>
           <w:rPr>
-            <w:i/>
-            <w:rStyle w:val="Link"/>
-          </w:rPr>
-          <w:t xml:space="preserve">This Film Is Not Yet Rated</w:t>
+            <w:rStyle w:val="Link"/>
+          </w:rPr>
+          <w:t xml:space="preserve">Case at Westlaw</w:t>
+        </w:r>
+      </w:hyperlink>
+      <w:r>
+        <w:t xml:space="preserve">.</w:t>
+      </w:r>
+    </w:p>
+    <w:p>
+      <w:pPr>
+        <w:pStyle w:val="Compact"/>
+        <w:numPr>
+          <w:numId w:val="1005"/>
+          <w:ilvl w:val="0"/>
+        </w:numPr>
+      </w:pPr>
+      <w:hyperlink r:id="rId136">
+        <w:r>
+          <w:rPr>
+            <w:rStyle w:val="Link"/>
+          </w:rPr>
+          <w:t xml:space="preserve">Case at Wikipedia</w:t>
+        </w:r>
+      </w:hyperlink>
+      <w:r>
+        <w:t xml:space="preserve">.</w:t>
+      </w:r>
+    </w:p>
+    <w:p>
+      <w:pPr>
+        <w:pStyle w:val="Compact"/>
+        <w:numPr>
+          <w:numId w:val="1005"/>
+          <w:ilvl w:val="0"/>
+        </w:numPr>
+      </w:pPr>
+      <w:hyperlink r:id="rId137">
+        <w:r>
+          <w:rPr>
+            <w:i/>
+            <w:rStyle w:val="Link"/>
+          </w:rPr>
+          <w:t xml:space="preserve">Hit Man: A Technical Manual For Independent Contractors</w:t>
+        </w:r>
+        <w:r>
+          <w:rPr>
+            <w:rStyle w:val="Link"/>
+          </w:rPr>
+          <w:t xml:space="preserve"> </w:t>
+        </w:r>
+        <w:r>
+          <w:rPr>
+            <w:rStyle w:val="Link"/>
+          </w:rPr>
+          <w:t xml:space="preserve">- complete text</w:t>
         </w:r>
       </w:hyperlink>
     </w:p>
@@ -5548,8 +5576,8 @@
       <w:pPr>
         <w:pStyle w:val="Heading3"/>
       </w:pPr>
-      <w:bookmarkStart w:id="136" w:name="referenced-cases"/>
-      <w:bookmarkEnd w:id="136"/>
+      <w:bookmarkStart w:id="138" w:name="referenced-cases"/>
+      <w:bookmarkEnd w:id="138"/>
       <w:r>
         <w:t xml:space="preserve">Referenced Cases</w:t>
       </w:r>
@@ -5562,7 +5590,7 @@
           <w:ilvl w:val="0"/>
         </w:numPr>
       </w:pPr>
-      <w:hyperlink r:id="rId137">
+      <w:hyperlink r:id="rId139">
         <w:r>
           <w:rPr>
             <w:i/>
@@ -5600,7 +5628,7 @@
           <w:ilvl w:val="0"/>
         </w:numPr>
       </w:pPr>
-      <w:hyperlink r:id="rId138">
+      <w:hyperlink r:id="rId140">
         <w:r>
           <w:rPr>
             <w:i/>
@@ -5615,7 +5643,7 @@
       <w:r>
         <w:t xml:space="preserve"> </w:t>
       </w:r>
-      <w:hyperlink r:id="rId139">
+      <w:hyperlink r:id="rId141">
         <w:r>
           <w:rPr>
             <w:rStyle w:val="Link"/>
@@ -5638,7 +5666,7 @@
           <w:ilvl w:val="0"/>
         </w:numPr>
       </w:pPr>
-      <w:hyperlink r:id="rId140">
+      <w:hyperlink r:id="rId142">
         <w:r>
           <w:rPr>
             <w:i/>
@@ -5689,7 +5717,7 @@
           <w:ilvl w:val="0"/>
         </w:numPr>
       </w:pPr>
-      <w:hyperlink r:id="rId141">
+      <w:hyperlink r:id="rId143">
         <w:r>
           <w:rPr>
             <w:i/>
@@ -5707,7 +5735,7 @@
       <w:r>
         <w:t xml:space="preserve"> </w:t>
       </w:r>
-      <w:hyperlink r:id="rId142">
+      <w:hyperlink r:id="rId144">
         <w:r>
           <w:rPr>
             <w:rStyle w:val="Link"/>
@@ -5734,10 +5762,58 @@
     </w:p>
     <w:p>
       <w:pPr>
+        <w:pStyle w:val="Compact"/>
+        <w:numPr>
+          <w:numId w:val="1006"/>
+          <w:ilvl w:val="0"/>
+        </w:numPr>
+      </w:pPr>
+      <w:hyperlink r:id="rId145">
+        <w:r>
+          <w:rPr>
+            <w:i/>
+            <w:rStyle w:val="Link"/>
+          </w:rPr>
+          <w:t xml:space="preserve">Miramax Films v. MPAA</w:t>
+        </w:r>
+      </w:hyperlink>
+      <w:r>
+        <w:t xml:space="preserve">, 560 N.Y.S.2d 730 (1990).</w:t>
+      </w:r>
+    </w:p>
+    <w:p>
+      <w:pPr>
+        <w:pStyle w:val="Compact"/>
+        <w:numPr>
+          <w:numId w:val="1006"/>
+          <w:ilvl w:val="0"/>
+        </w:numPr>
+      </w:pPr>
+      <w:r>
+        <w:t xml:space="preserve">Trailer for</w:t>
+      </w:r>
+      <w:r>
+        <w:t xml:space="preserve"> </w:t>
+      </w:r>
+      <w:hyperlink r:id="rId146">
+        <w:r>
+          <w:rPr>
+            <w:i/>
+            <w:rStyle w:val="Link"/>
+          </w:rPr>
+          <w:t xml:space="preserve">This Film Is Not Yet Rated</w:t>
+        </w:r>
+      </w:hyperlink>
+      <w:r>
+        <w:t xml:space="preserve">.</w:t>
+      </w:r>
+    </w:p>
+    <w:p>
+      <w:pPr>
         <w:pStyle w:val="Heading3"/>
       </w:pPr>
-      <w:bookmarkStart w:id="143" w:name="recommended"/>
-      <w:bookmarkEnd w:id="143"/>
+      <w:bookmarkStart w:id="147" w:name="recommended"/>
+      <w:bookmarkEnd w:id="147"/>
       <w:r>
         <w:t xml:space="preserve">Recommended</w:t>
       </w:r>
@@ -5750,7 +5826,7 @@
           <w:ilvl w:val="0"/>
         </w:numPr>
       </w:pPr>
-      <w:hyperlink r:id="rId144">
+      <w:hyperlink r:id="rId148">
         <w:r>
           <w:rPr>
             <w:i/>
@@ -5771,7 +5847,7 @@
           <w:ilvl w:val="0"/>
         </w:numPr>
       </w:pPr>
-      <w:hyperlink r:id="rId145">
+      <w:hyperlink r:id="rId149">
         <w:r>
           <w:rPr>
             <w:rStyle w:val="Link"/>
@@ -5779,6 +5855,36 @@
           <w:t xml:space="preserve">An eighth-grade teacher who writes fiction under a nom de plume is ordered to undergo an "emergency medical evaluation" for his novel about a school shooting"</w:t>
         </w:r>
       </w:hyperlink>
+      <w:r>
+        <w:t xml:space="preserve">.</w:t>
+      </w:r>
+    </w:p>
+    <w:p>
+      <w:pPr>
+        <w:pStyle w:val="Compact"/>
+        <w:numPr>
+          <w:numId w:val="1007"/>
+          <w:ilvl w:val="0"/>
+        </w:numPr>
+      </w:pPr>
+      <w:r>
+        <w:t xml:space="preserve">Trailer for</w:t>
+      </w:r>
+      <w:r>
+        <w:t xml:space="preserve"> </w:t>
+      </w:r>
+      <w:hyperlink r:id="rId146">
+        <w:r>
+          <w:rPr>
+            <w:i/>
+            <w:rStyle w:val="Link"/>
+          </w:rPr>
+          <w:t xml:space="preserve">This Film Is Not Yet Rated</w:t>
+        </w:r>
+      </w:hyperlink>
+      <w:r>
+        <w:t xml:space="preserve">.</w:t>
+      </w:r>
     </w:p>
     <w:sectPr/>
   </w:body>
@@ -5873,7 +5979,7 @@
     </w:lvl>
   </w:abstractNum>
   <w:abstractNum w:abstractNumId="990">
-    <w:nsid w:val="8cfe57dc"/>
+    <w:nsid w:val="60531985"/>
     <w:multiLevelType w:val="multilevel"/>
     <w:lvl w:ilvl="0">
       <w:numFmt w:val="bullet"/>
@@ -5954,7 +6060,7 @@
     </w:lvl>
   </w:abstractNum>
   <w:abstractNum w:abstractNumId="991">
-    <w:nsid w:val="e34b0f72"/>
+    <w:nsid w:val="dea74d90"/>
     <w:multiLevelType w:val="multilevel"/>
     <w:lvl w:ilvl="0">
       <w:numFmt w:val="bullet"/>
@@ -6035,7 +6141,7 @@
     </w:lvl>
   </w:abstractNum>
   <w:abstractNum w:abstractNumId="99411">
-    <w:nsid w:val="21c537b4"/>
+    <w:nsid w:val="9383e382"/>
     <w:multiLevelType w:val="multilevel"/>
     <w:lvl w:ilvl="0">
       <w:start w:val="1"/>

</xml_diff>

<commit_message>
Minor edits to Intro & 1st A violence
</commit_message>
<xml_diff>
--- a/First_Amendment-Violence/First_Amendment-Violence.docx
+++ b/First_Amendment-Violence/First_Amendment-Violence.docx
@@ -2130,9 +2130,14 @@
       <w:pPr>
         <w:pStyle w:val="FirstParagraph"/>
       </w:pPr>
-      <w:r>
-        <w:t xml:space="preserve">[The Supreme Court Came Alarmingly Close to Allowing Video Game Censorship][http://www.slate.com/blogs/future_tense/2015/01/07/elena_kagan_reveals_the_supreme_court_came_close_to_allowing_video_game.html?wpsrc=fol_tw]</w:t>
-      </w:r>
+      <w:hyperlink r:id="rId67">
+        <w:r>
+          <w:rPr>
+            <w:rStyle w:val="Hyperlink"/>
+          </w:rPr>
+          <w:t xml:space="preserve">The Supreme Court Came Alarmingly Close to Allowing Video Game Censorship</w:t>
+        </w:r>
+      </w:hyperlink>
     </w:p>
     <w:p>
       <w:pPr>
@@ -2154,8 +2159,8 @@
       <w:pPr>
         <w:pStyle w:val="Heading2"/>
       </w:pPr>
-      <w:bookmarkStart w:id="67" w:name="civil-liability-for-inciting-violence"/>
-      <w:bookmarkEnd w:id="67"/>
+      <w:bookmarkStart w:id="68" w:name="civil-liability-for-inciting-violence"/>
+      <w:bookmarkEnd w:id="68"/>
       <w:r>
         <w:t xml:space="preserve">Civil Liability For Inciting Violence?</w:t>
       </w:r>
@@ -2216,7 +2221,7 @@
       <w:r>
         <w:t xml:space="preserve"> </w:t>
       </w:r>
-      <w:hyperlink r:id="rId68">
+      <w:hyperlink r:id="rId69">
         <w:r>
           <w:rPr>
             <w:rStyle w:val="Hyperlink"/>
@@ -2296,8 +2301,8 @@
       <w:pPr>
         <w:pStyle w:val="Heading2"/>
       </w:pPr>
-      <w:bookmarkStart w:id="69" w:name="davidson-v.-time-warner-inc."/>
-      <w:bookmarkEnd w:id="69"/>
+      <w:bookmarkStart w:id="70" w:name="davidson-v.-time-warner-inc."/>
+      <w:bookmarkEnd w:id="70"/>
       <w:r>
         <w:rPr>
           <w:i/>
@@ -2309,8 +2314,8 @@
       <w:pPr>
         <w:pStyle w:val="Heading6"/>
       </w:pPr>
-      <w:bookmarkStart w:id="70" w:name="us-district-court-s.d.-texas-1997"/>
-      <w:bookmarkEnd w:id="70"/>
+      <w:bookmarkStart w:id="71" w:name="us-district-court-s.d.-texas-1997"/>
+      <w:bookmarkEnd w:id="71"/>
       <w:r>
         <w:t xml:space="preserve">US District Court, S.D. Texas (1997)</w:t>
       </w:r>
@@ -2383,7 +2388,7 @@
       <w:r>
         <w:t xml:space="preserve"> </w:t>
       </w:r>
-      <w:hyperlink r:id="rId71">
+      <w:hyperlink r:id="rId72">
         <w:r>
           <w:rPr>
             <w:rStyle w:val="Hyperlink"/>
@@ -2420,69 +2425,99 @@
     </w:p>
     <w:p>
       <w:pPr>
-        <w:pStyle w:val="BodyText"/>
-      </w:pPr>
-      <w:r>
-        <w:t xml:space="preserve">Now I could be a crooked nigga too</w:t>
+        <w:pStyle w:val="SourceCode"/>
+      </w:pPr>
+      <w:r>
+        <w:rPr>
+          <w:rStyle w:val="VerbatimChar"/>
+        </w:rPr>
+        <w:t xml:space="preserve">Now I could be a crooked nigga too </w:t>
       </w:r>
       <w:r>
         <w:br w:type="textWrapping"/>
       </w:r>
       <w:r>
-        <w:t xml:space="preserve">When I'm rollin with my crew</w:t>
+        <w:rPr>
+          <w:rStyle w:val="VerbatimChar"/>
+        </w:rPr>
+        <w:t xml:space="preserve">When I'm rollin with my crew </w:t>
       </w:r>
       <w:r>
         <w:br w:type="textWrapping"/>
       </w:r>
       <w:r>
-        <w:t xml:space="preserve">Watch what crooked niggas do</w:t>
+        <w:rPr>
+          <w:rStyle w:val="VerbatimChar"/>
+        </w:rPr>
+        <w:t xml:space="preserve">Watch what crooked niggas do </w:t>
       </w:r>
       <w:r>
         <w:br w:type="textWrapping"/>
       </w:r>
       <w:r>
-        <w:t xml:space="preserve">I got a nine millimeter Glock pistol</w:t>
+        <w:rPr>
+          <w:rStyle w:val="VerbatimChar"/>
+        </w:rPr>
+        <w:t xml:space="preserve">I got a nine millimeter Glock pistol </w:t>
       </w:r>
       <w:r>
         <w:br w:type="textWrapping"/>
       </w:r>
       <w:r>
-        <w:t xml:space="preserve">I'm ready to get with you at the trip of the whistle</w:t>
+        <w:rPr>
+          <w:rStyle w:val="VerbatimChar"/>
+        </w:rPr>
+        <w:t xml:space="preserve">I'm ready to get with you at the trip of the whistle </w:t>
       </w:r>
       <w:r>
         <w:br w:type="textWrapping"/>
       </w:r>
       <w:r>
-        <w:t xml:space="preserve">So make your move and act like you wanna flip</w:t>
+        <w:rPr>
+          <w:rStyle w:val="VerbatimChar"/>
+        </w:rPr>
+        <w:t xml:space="preserve">So make your move and act like you wanna flip </w:t>
       </w:r>
       <w:r>
         <w:br w:type="textWrapping"/>
       </w:r>
       <w:r>
-        <w:t xml:space="preserve">I fired 13 shots and popped another clip</w:t>
+        <w:rPr>
+          <w:rStyle w:val="VerbatimChar"/>
+        </w:rPr>
+        <w:t xml:space="preserve">I fired 13 shots and popped another clip </w:t>
       </w:r>
       <w:r>
         <w:br w:type="textWrapping"/>
       </w:r>
       <w:r>
-        <w:t xml:space="preserve">My brain locks, my Glock's like a f—kin mop,</w:t>
+        <w:rPr>
+          <w:rStyle w:val="VerbatimChar"/>
+        </w:rPr>
+        <w:t xml:space="preserve">My brain locks, my Glock's like a f—kin mop, </w:t>
       </w:r>
       <w:r>
         <w:br w:type="textWrapping"/>
       </w:r>
       <w:r>
-        <w:t xml:space="preserve">The more I shot, the more mothaf—ka's dropped</w:t>
+        <w:rPr>
+          <w:rStyle w:val="VerbatimChar"/>
+        </w:rPr>
+        <w:t xml:space="preserve">The more I shot, the more mothaf—ka's dropped </w:t>
       </w:r>
       <w:r>
         <w:br w:type="textWrapping"/>
       </w:r>
       <w:r>
+        <w:rPr>
+          <w:rStyle w:val="VerbatimChar"/>
+        </w:rPr>
         <w:t xml:space="preserve">And even cops got shot when they rolled up.</w:t>
       </w:r>
     </w:p>
     <w:p>
       <w:pPr>
-        <w:pStyle w:val="BodyText"/>
+        <w:pStyle w:val="FirstParagraph"/>
       </w:pPr>
       <w:r>
         <w:t xml:space="preserve">In support of the first prong, the Davidsons argue that Shakur describes his music as "revolutionary" that has a purpose of angering the listener. This argument may place too much importance on Shakur's rhetoric. Calling one's music revolutionary does not, by itself, mean that Shakur intended his music to produce imminent lawless conduct. At worst, Shakur's intent was to cause violence some time after the listener considered Shakur's message. The First Amendment protects such advocacy.</w:t>
@@ -2726,8 +2761,8 @@
       <w:pPr>
         <w:pStyle w:val="Heading2"/>
       </w:pPr>
-      <w:bookmarkStart w:id="72" w:name="james-v.-meow-media-inc"/>
-      <w:bookmarkEnd w:id="72"/>
+      <w:bookmarkStart w:id="73" w:name="james-v.-meow-media-inc"/>
+      <w:bookmarkEnd w:id="73"/>
       <w:r>
         <w:rPr>
           <w:i/>
@@ -2739,8 +2774,8 @@
       <w:pPr>
         <w:pStyle w:val="Heading6"/>
       </w:pPr>
-      <w:bookmarkStart w:id="73" w:name="sixth-circuit-court-of-appeals-2002"/>
-      <w:bookmarkEnd w:id="73"/>
+      <w:bookmarkStart w:id="74" w:name="sixth-circuit-court-of-appeals-2002"/>
+      <w:bookmarkEnd w:id="74"/>
       <w:r>
         <w:t xml:space="preserve">Sixth Circuit Court of Appeals (2002)</w:t>
       </w:r>
@@ -2753,7 +2788,7 @@
           <w:ilvl w:val="0"/>
         </w:numPr>
       </w:pPr>
-      <w:hyperlink r:id="rId74">
+      <w:hyperlink r:id="rId75">
         <w:r>
           <w:rPr>
             <w:rStyle w:val="Hyperlink"/>
@@ -2770,7 +2805,7 @@
           <w:ilvl w:val="0"/>
         </w:numPr>
       </w:pPr>
-      <w:hyperlink r:id="rId75">
+      <w:hyperlink r:id="rId76">
         <w:r>
           <w:rPr>
             <w:rStyle w:val="Hyperlink"/>
@@ -2787,7 +2822,7 @@
           <w:ilvl w:val="0"/>
         </w:numPr>
       </w:pPr>
-      <w:hyperlink r:id="rId76">
+      <w:hyperlink r:id="rId77">
         <w:r>
           <w:rPr>
             <w:rStyle w:val="Hyperlink"/>
@@ -2804,7 +2839,7 @@
           <w:ilvl w:val="0"/>
         </w:numPr>
       </w:pPr>
-      <w:hyperlink r:id="rId77">
+      <w:hyperlink r:id="rId78">
         <w:r>
           <w:rPr>
             <w:rStyle w:val="Hyperlink"/>
@@ -2820,8 +2855,8 @@
       <w:pPr>
         <w:pStyle w:val="Heading3"/>
       </w:pPr>
-      <w:bookmarkStart w:id="78" w:name="i-1"/>
-      <w:bookmarkEnd w:id="78"/>
+      <w:bookmarkStart w:id="79" w:name="i-1"/>
+      <w:bookmarkEnd w:id="79"/>
       <w:r>
         <w:t xml:space="preserve">I</w:t>
       </w:r>
@@ -2939,8 +2974,8 @@
       <w:pPr>
         <w:pStyle w:val="Heading3"/>
       </w:pPr>
-      <w:bookmarkStart w:id="79" w:name="iii-1"/>
-      <w:bookmarkEnd w:id="79"/>
+      <w:bookmarkStart w:id="80" w:name="iii-1"/>
+      <w:bookmarkEnd w:id="80"/>
       <w:r>
         <w:t xml:space="preserve">III</w:t>
       </w:r>
@@ -2972,8 +3007,8 @@
       <w:pPr>
         <w:pStyle w:val="Heading4"/>
       </w:pPr>
-      <w:bookmarkStart w:id="80" w:name="a.-the-existence-of-a-duty-of-care"/>
-      <w:bookmarkEnd w:id="80"/>
+      <w:bookmarkStart w:id="81" w:name="a.-the-existence-of-a-duty-of-care"/>
+      <w:bookmarkEnd w:id="81"/>
       <w:r>
         <w:t xml:space="preserve">A. The Existence of a Duty of Care</w:t>
       </w:r>
@@ -3026,7 +3061,7 @@
       <w:r>
         <w:t xml:space="preserve"> </w:t>
       </w:r>
-      <w:hyperlink r:id="rId81">
+      <w:hyperlink r:id="rId82">
         <w:r>
           <w:rPr>
             <w:i/>
@@ -3178,7 +3213,7 @@
       <w:r>
         <w:t xml:space="preserve"> </w:t>
       </w:r>
-      <w:hyperlink r:id="rId82">
+      <w:hyperlink r:id="rId83">
         <w:r>
           <w:rPr>
             <w:rStyle w:val="Hyperlink"/>
@@ -3192,7 +3227,7 @@
       <w:r>
         <w:t xml:space="preserve"> </w:t>
       </w:r>
-      <w:hyperlink r:id="rId83">
+      <w:hyperlink r:id="rId84">
         <w:r>
           <w:rPr>
             <w:rStyle w:val="Hyperlink"/>
@@ -3222,7 +3257,7 @@
       <w:r>
         <w:t xml:space="preserve"> </w:t>
       </w:r>
-      <w:hyperlink r:id="rId84">
+      <w:hyperlink r:id="rId85">
         <w:r>
           <w:rPr>
             <w:i/>
@@ -3338,8 +3373,8 @@
       <w:pPr>
         <w:pStyle w:val="Heading4"/>
       </w:pPr>
-      <w:bookmarkStart w:id="85" w:name="the-duty-to-protect-against-intentional-criminal-actions"/>
-      <w:bookmarkEnd w:id="85"/>
+      <w:bookmarkStart w:id="86" w:name="the-duty-to-protect-against-intentional-criminal-actions"/>
+      <w:bookmarkEnd w:id="86"/>
       <w:r>
         <w:t xml:space="preserve">1. The Duty to Protect Against Intentional Criminal Actions</w:t>
       </w:r>
@@ -3394,7 +3429,7 @@
       <w:r>
         <w:t xml:space="preserve"> </w:t>
       </w:r>
-      <w:hyperlink r:id="rId86">
+      <w:hyperlink r:id="rId87">
         <w:r>
           <w:rPr>
             <w:i/>
@@ -3424,7 +3459,7 @@
       <w:r>
         <w:t xml:space="preserve"> </w:t>
       </w:r>
-      <w:hyperlink r:id="rId87">
+      <w:hyperlink r:id="rId88">
         <w:r>
           <w:rPr>
             <w:i/>
@@ -3460,7 +3495,7 @@
       <w:r>
         <w:t xml:space="preserve"> </w:t>
       </w:r>
-      <w:hyperlink r:id="rId88">
+      <w:hyperlink r:id="rId89">
         <w:r>
           <w:rPr>
             <w:i/>
@@ -3497,8 +3532,8 @@
       <w:pPr>
         <w:pStyle w:val="Heading4"/>
       </w:pPr>
-      <w:bookmarkStart w:id="89" w:name="first-amendment-problems"/>
-      <w:bookmarkEnd w:id="89"/>
+      <w:bookmarkStart w:id="90" w:name="first-amendment-problems"/>
+      <w:bookmarkEnd w:id="90"/>
       <w:r>
         <w:t xml:space="preserve">2. First Amendment Problems</w:t>
       </w:r>
@@ -3530,7 +3565,7 @@
       <w:r>
         <w:t xml:space="preserve"> </w:t>
       </w:r>
-      <w:hyperlink r:id="rId90">
+      <w:hyperlink r:id="rId91">
         <w:r>
           <w:rPr>
             <w:i/>
@@ -3593,7 +3628,7 @@
       <w:r>
         <w:t xml:space="preserve"> </w:t>
       </w:r>
-      <w:hyperlink r:id="rId91">
+      <w:hyperlink r:id="rId92">
         <w:r>
           <w:rPr>
             <w:i/>
@@ -3620,7 +3655,7 @@
       <w:r>
         <w:t xml:space="preserve"> </w:t>
       </w:r>
-      <w:hyperlink r:id="rId92">
+      <w:hyperlink r:id="rId93">
         <w:r>
           <w:rPr>
             <w:i/>
@@ -3647,7 +3682,7 @@
       <w:r>
         <w:t xml:space="preserve"> </w:t>
       </w:r>
-      <w:hyperlink r:id="rId93">
+      <w:hyperlink r:id="rId94">
         <w:r>
           <w:rPr>
             <w:i/>
@@ -3674,7 +3709,7 @@
       <w:r>
         <w:t xml:space="preserve"> </w:t>
       </w:r>
-      <w:hyperlink r:id="rId94">
+      <w:hyperlink r:id="rId95">
         <w:r>
           <w:rPr>
             <w:i/>
@@ -3701,7 +3736,7 @@
       <w:r>
         <w:t xml:space="preserve"> </w:t>
       </w:r>
-      <w:hyperlink r:id="rId95">
+      <w:hyperlink r:id="rId96">
         <w:r>
           <w:rPr>
             <w:i/>
@@ -3757,7 +3792,7 @@
       <w:r>
         <w:t xml:space="preserve"> </w:t>
       </w:r>
-      <w:hyperlink r:id="rId96">
+      <w:hyperlink r:id="rId97">
         <w:r>
           <w:rPr>
             <w:i/>
@@ -3808,7 +3843,7 @@
       <w:r>
         <w:t xml:space="preserve"> </w:t>
       </w:r>
-      <w:hyperlink r:id="rId97">
+      <w:hyperlink r:id="rId98">
         <w:r>
           <w:rPr>
             <w:i/>
@@ -3838,7 +3873,7 @@
       <w:r>
         <w:t xml:space="preserve"> </w:t>
       </w:r>
-      <w:hyperlink r:id="rId98">
+      <w:hyperlink r:id="rId99">
         <w:r>
           <w:rPr>
             <w:i/>
@@ -3893,7 +3928,7 @@
       <w:r>
         <w:t xml:space="preserve"> </w:t>
       </w:r>
-      <w:hyperlink r:id="rId99">
+      <w:hyperlink r:id="rId100">
         <w:r>
           <w:rPr>
             <w:i/>
@@ -3952,7 +3987,7 @@
       <w:r>
         <w:t xml:space="preserve"> </w:t>
       </w:r>
-      <w:hyperlink r:id="rId100">
+      <w:hyperlink r:id="rId101">
         <w:r>
           <w:rPr>
             <w:i/>
@@ -3979,7 +4014,7 @@
       <w:r>
         <w:t xml:space="preserve"> </w:t>
       </w:r>
-      <w:hyperlink r:id="rId101">
+      <w:hyperlink r:id="rId102">
         <w:r>
           <w:rPr>
             <w:i/>
@@ -4101,7 +4136,7 @@
       <w:r>
         <w:t xml:space="preserve"> </w:t>
       </w:r>
-      <w:hyperlink r:id="rId102">
+      <w:hyperlink r:id="rId103">
         <w:r>
           <w:rPr>
             <w:i/>
@@ -4149,7 +4184,7 @@
       <w:r>
         <w:t xml:space="preserve"> </w:t>
       </w:r>
-      <w:hyperlink r:id="rId103">
+      <w:hyperlink r:id="rId104">
         <w:r>
           <w:rPr>
             <w:i/>
@@ -4167,7 +4202,7 @@
       <w:r>
         <w:t xml:space="preserve"> </w:t>
       </w:r>
-      <w:hyperlink r:id="rId104">
+      <w:hyperlink r:id="rId105">
         <w:r>
           <w:rPr>
             <w:i/>
@@ -4259,7 +4294,7 @@
       <w:r>
         <w:t xml:space="preserve"> </w:t>
       </w:r>
-      <w:hyperlink r:id="rId105">
+      <w:hyperlink r:id="rId106">
         <w:r>
           <w:rPr>
             <w:i/>
@@ -4304,7 +4339,7 @@
       <w:r>
         <w:t xml:space="preserve"> </w:t>
       </w:r>
-      <w:hyperlink r:id="rId106">
+      <w:hyperlink r:id="rId107">
         <w:r>
           <w:rPr>
             <w:i/>
@@ -4367,8 +4402,8 @@
       <w:pPr>
         <w:pStyle w:val="Heading3"/>
       </w:pPr>
-      <w:bookmarkStart w:id="107" w:name="iv"/>
-      <w:bookmarkEnd w:id="107"/>
+      <w:bookmarkStart w:id="108" w:name="iv"/>
+      <w:bookmarkEnd w:id="108"/>
       <w:r>
         <w:t xml:space="preserve">IV</w:t>
       </w:r>
@@ -4383,7 +4418,7 @@
       <w:r>
         <w:t xml:space="preserve"> </w:t>
       </w:r>
-      <w:hyperlink r:id="rId108">
+      <w:hyperlink r:id="rId109">
         <w:r>
           <w:rPr>
             <w:i/>
@@ -4418,7 +4453,7 @@
       <w:r>
         <w:t xml:space="preserve"> </w:t>
       </w:r>
-      <w:hyperlink r:id="rId109">
+      <w:hyperlink r:id="rId110">
         <w:r>
           <w:rPr>
             <w:i/>
@@ -4464,7 +4499,7 @@
       <w:r>
         <w:t xml:space="preserve"> </w:t>
       </w:r>
-      <w:hyperlink r:id="rId84">
+      <w:hyperlink r:id="rId85">
         <w:r>
           <w:rPr>
             <w:i/>
@@ -4526,7 +4561,7 @@
       <w:r>
         <w:t xml:space="preserve"> </w:t>
       </w:r>
-      <w:hyperlink r:id="rId110">
+      <w:hyperlink r:id="rId111">
         <w:r>
           <w:rPr>
             <w:i/>
@@ -4575,7 +4610,7 @@
       <w:r>
         <w:t xml:space="preserve"> </w:t>
       </w:r>
-      <w:hyperlink r:id="rId111">
+      <w:hyperlink r:id="rId112">
         <w:r>
           <w:rPr>
             <w:i/>
@@ -4614,7 +4649,7 @@
       <w:r>
         <w:t xml:space="preserve"> </w:t>
       </w:r>
-      <w:hyperlink r:id="rId112">
+      <w:hyperlink r:id="rId113">
         <w:r>
           <w:rPr>
             <w:i/>
@@ -4651,8 +4686,8 @@
       <w:pPr>
         <w:pStyle w:val="Heading3"/>
       </w:pPr>
-      <w:bookmarkStart w:id="113" w:name="v"/>
-      <w:bookmarkEnd w:id="113"/>
+      <w:bookmarkStart w:id="114" w:name="v"/>
+      <w:bookmarkEnd w:id="114"/>
       <w:r>
         <w:t xml:space="preserve">V</w:t>
       </w:r>
@@ -4669,8 +4704,8 @@
       <w:pPr>
         <w:pStyle w:val="Heading2"/>
       </w:pPr>
-      <w:bookmarkStart w:id="114" w:name="herceg-v.-hustler-magazine-inc."/>
-      <w:bookmarkEnd w:id="114"/>
+      <w:bookmarkStart w:id="115" w:name="herceg-v.-hustler-magazine-inc."/>
+      <w:bookmarkEnd w:id="115"/>
       <w:r>
         <w:rPr>
           <w:i/>
@@ -4682,8 +4717,8 @@
       <w:pPr>
         <w:pStyle w:val="Heading6"/>
       </w:pPr>
-      <w:bookmarkStart w:id="115" w:name="fifth-circuit-court-of-appeals-1987"/>
-      <w:bookmarkEnd w:id="115"/>
+      <w:bookmarkStart w:id="116" w:name="fifth-circuit-court-of-appeals-1987"/>
+      <w:bookmarkEnd w:id="116"/>
       <w:r>
         <w:t xml:space="preserve">Fifth Circuit Court of Appeals (1987)</w:t>
       </w:r>
@@ -4696,7 +4731,7 @@
           <w:ilvl w:val="0"/>
         </w:numPr>
       </w:pPr>
-      <w:hyperlink r:id="rId116">
+      <w:hyperlink r:id="rId117">
         <w:r>
           <w:rPr>
             <w:rStyle w:val="Hyperlink"/>
@@ -4713,7 +4748,7 @@
           <w:ilvl w:val="0"/>
         </w:numPr>
       </w:pPr>
-      <w:hyperlink r:id="rId117">
+      <w:hyperlink r:id="rId118">
         <w:r>
           <w:rPr>
             <w:rStyle w:val="Hyperlink"/>
@@ -4832,8 +4867,8 @@
       <w:pPr>
         <w:pStyle w:val="Heading3"/>
       </w:pPr>
-      <w:bookmarkStart w:id="118" w:name="incitement"/>
-      <w:bookmarkEnd w:id="118"/>
+      <w:bookmarkStart w:id="119" w:name="incitement"/>
+      <w:bookmarkEnd w:id="119"/>
       <w:r>
         <w:t xml:space="preserve">Incitement</w:t>
       </w:r>
@@ -4856,7 +4891,7 @@
       <w:r>
         <w:t xml:space="preserve"> </w:t>
       </w:r>
-      <w:hyperlink r:id="rId101">
+      <w:hyperlink r:id="rId102">
         <w:r>
           <w:rPr>
             <w:i/>
@@ -5096,8 +5131,8 @@
       <w:pPr>
         <w:pStyle w:val="Heading3"/>
       </w:pPr>
-      <w:bookmarkStart w:id="119" w:name="civil-liability"/>
-      <w:bookmarkEnd w:id="119"/>
+      <w:bookmarkStart w:id="120" w:name="civil-liability"/>
+      <w:bookmarkEnd w:id="120"/>
       <w:r>
         <w:t xml:space="preserve">Civil Liability?</w:t>
       </w:r>
@@ -5112,7 +5147,7 @@
       <w:r>
         <w:t xml:space="preserve"> </w:t>
       </w:r>
-      <w:hyperlink r:id="rId120">
+      <w:hyperlink r:id="rId121">
         <w:r>
           <w:rPr>
             <w:i/>
@@ -5215,8 +5250,8 @@
       <w:pPr>
         <w:pStyle w:val="Heading3"/>
       </w:pPr>
-      <w:bookmarkStart w:id="121" w:name="concurrence-dissent"/>
-      <w:bookmarkEnd w:id="121"/>
+      <w:bookmarkStart w:id="122" w:name="concurrence-dissent"/>
+      <w:bookmarkEnd w:id="122"/>
       <w:r>
         <w:t xml:space="preserve">Concurrence &amp; Dissent</w:t>
       </w:r>
@@ -5287,8 +5322,8 @@
       <w:pPr>
         <w:pStyle w:val="Heading4"/>
       </w:pPr>
-      <w:bookmarkStart w:id="122" w:name="i."/>
-      <w:bookmarkEnd w:id="122"/>
+      <w:bookmarkStart w:id="123" w:name="i."/>
+      <w:bookmarkEnd w:id="123"/>
       <w:r>
         <w:t xml:space="preserve">I.</w:t>
       </w:r>
@@ -5359,8 +5394,8 @@
       <w:pPr>
         <w:pStyle w:val="Heading4"/>
       </w:pPr>
-      <w:bookmarkStart w:id="123" w:name="ii."/>
-      <w:bookmarkEnd w:id="123"/>
+      <w:bookmarkStart w:id="124" w:name="ii."/>
+      <w:bookmarkEnd w:id="124"/>
       <w:r>
         <w:t xml:space="preserve">II.</w:t>
       </w:r>
@@ -5383,7 +5418,7 @@
       <w:r>
         <w:t xml:space="preserve"> </w:t>
       </w:r>
-      <w:hyperlink r:id="rId124">
+      <w:hyperlink r:id="rId125">
         <w:r>
           <w:rPr>
             <w:i/>
@@ -5422,13 +5457,439 @@
       <w:r>
         <w:t xml:space="preserve"> </w:t>
       </w:r>
+      <w:hyperlink r:id="rId126">
+        <w:r>
+          <w:rPr>
+            <w:i/>
+            <w:rStyle w:val="Hyperlink"/>
+          </w:rPr>
+          <w:t xml:space="preserve">Chaplinsky v. New Hampshire,</w:t>
+        </w:r>
+        <w:r>
+          <w:rPr>
+            <w:rStyle w:val="Hyperlink"/>
+          </w:rPr>
+          <w:t xml:space="preserve"> </w:t>
+        </w:r>
+        <w:r>
+          <w:rPr>
+            <w:rStyle w:val="Hyperlink"/>
+          </w:rPr>
+          <w:t xml:space="preserve">(S.Ct. 1942)</w:t>
+        </w:r>
+      </w:hyperlink>
+      <w:r>
+        <w:t xml:space="preserve">. The Supreme Court has also dealt favorably with state regulations designed to protect minors from performing sexual acts by prohibiting distribution of films containing such acts.</w:t>
+      </w:r>
+      <w:r>
+        <w:t xml:space="preserve"> </w:t>
+      </w:r>
+      <w:hyperlink r:id="rId127">
+        <w:r>
+          <w:rPr>
+            <w:i/>
+            <w:rStyle w:val="Hyperlink"/>
+          </w:rPr>
+          <w:t xml:space="preserve">New York v. Ferber,</w:t>
+        </w:r>
+        <w:r>
+          <w:rPr>
+            <w:rStyle w:val="Hyperlink"/>
+          </w:rPr>
+          <w:t xml:space="preserve"> </w:t>
+        </w:r>
+        <w:r>
+          <w:rPr>
+            <w:rStyle w:val="Hyperlink"/>
+          </w:rPr>
+          <w:t xml:space="preserve">(S.Ct. 1982)</w:t>
+        </w:r>
+      </w:hyperlink>
+      <w:r>
+        <w:t xml:space="preserve">. There the Court found it "evident beyond the need for elaboration that a State's interest in `safeguarding the physical and psychological wellbeing of a minor' is `compelling'."</w:t>
+      </w:r>
+      <w:r>
+        <w:t xml:space="preserve"> </w:t>
+      </w:r>
+      <w:hyperlink r:id="rId127">
+        <w:r>
+          <w:rPr>
+            <w:i/>
+            <w:rStyle w:val="Hyperlink"/>
+          </w:rPr>
+          <w:t xml:space="preserve">Ferber</w:t>
+        </w:r>
+      </w:hyperlink>
+      <w:r>
+        <w:t xml:space="preserve"> </w:t>
+      </w:r>
+      <w:r>
+        <w:t xml:space="preserve">(quoting</w:t>
+      </w:r>
+      <w:r>
+        <w:t xml:space="preserve"> </w:t>
+      </w:r>
+      <w:hyperlink r:id="rId128">
+        <w:r>
+          <w:rPr>
+            <w:i/>
+            <w:rStyle w:val="Hyperlink"/>
+          </w:rPr>
+          <w:t xml:space="preserve">Globe Newspaper Co. v. Superior Court,</w:t>
+        </w:r>
+        <w:r>
+          <w:rPr>
+            <w:rStyle w:val="Hyperlink"/>
+          </w:rPr>
+          <w:t xml:space="preserve"> </w:t>
+        </w:r>
+        <w:r>
+          <w:rPr>
+            <w:rStyle w:val="Hyperlink"/>
+          </w:rPr>
+          <w:t xml:space="preserve">(S.Ct. 1982)</w:t>
+        </w:r>
+      </w:hyperlink>
+      <w:r>
+        <w:t xml:space="preserve">). The Court has even gone so far as to uphold an FCC regulation banning "indecent" speech from the airwaves at the times when children would be in the audience.</w:t>
+      </w:r>
+      <w:r>
+        <w:t xml:space="preserve"> </w:t>
+      </w:r>
+      <w:hyperlink r:id="rId129">
+        <w:r>
+          <w:rPr>
+            <w:i/>
+            <w:rStyle w:val="Hyperlink"/>
+          </w:rPr>
+          <w:t xml:space="preserve">F.C.C. v. Pacifica Foundation,</w:t>
+        </w:r>
+        <w:r>
+          <w:rPr>
+            <w:rStyle w:val="Hyperlink"/>
+          </w:rPr>
+          <w:t xml:space="preserve"> </w:t>
+        </w:r>
+        <w:r>
+          <w:rPr>
+            <w:rStyle w:val="Hyperlink"/>
+          </w:rPr>
+          <w:t xml:space="preserve">(S.Ct. 1978)</w:t>
+        </w:r>
+      </w:hyperlink>
+      <w:r>
+        <w:t xml:space="preserve">. States already regulate the distribution of pornography to minors,</w:t>
+      </w:r>
+      <w:r>
+        <w:t xml:space="preserve"> </w:t>
+      </w:r>
+      <w:r>
+        <w:rPr>
+          <w:i/>
+        </w:rPr>
+        <w:t xml:space="preserve">see</w:t>
+      </w:r>
+      <w:r>
+        <w:t xml:space="preserve"> </w:t>
+      </w:r>
+      <w:r>
+        <w:t xml:space="preserve">Schauer,</w:t>
+      </w:r>
+      <w:r>
+        <w:t xml:space="preserve"> </w:t>
+      </w:r>
+      <w:r>
+        <w:rPr>
+          <w:i/>
+        </w:rPr>
+        <w:t xml:space="preserve">supra</w:t>
+      </w:r>
+      <w:r>
+        <w:t xml:space="preserve"> </w:t>
+      </w:r>
+      <w:r>
+        <w:t xml:space="preserve">n. 9, at 196-97, and a remedy for the collateral consequences of unauthorized distribution, by way of a civil action for damages, would only serve to reinforce that regulation.</w:t>
+      </w:r>
+    </w:p>
+    <w:p>
+      <w:pPr>
+        <w:pStyle w:val="BodyText"/>
+      </w:pPr>
+      <w:r>
+        <w:t xml:space="preserve">Permitting recovery of damages in defamation cases offers an analogous framework. Balanced against the state interest, the Court held in</w:t>
+      </w:r>
+      <w:r>
+        <w:t xml:space="preserve"> </w:t>
+      </w:r>
+      <w:r>
+        <w:rPr>
+          <w:i/>
+        </w:rPr>
+        <w:t xml:space="preserve">Dun &amp; Bradstreet</w:t>
+      </w:r>
+      <w:r>
+        <w:t xml:space="preserve"> </w:t>
+      </w:r>
+      <w:r>
+        <w:t xml:space="preserve">that the first amendment interest at stake was less important than the one weighed in</w:t>
+      </w:r>
+      <w:r>
+        <w:t xml:space="preserve"> </w:t>
+      </w:r>
+      <w:hyperlink r:id="rId130">
+        <w:r>
+          <w:rPr>
+            <w:i/>
+            <w:rStyle w:val="Hyperlink"/>
+          </w:rPr>
+          <w:t xml:space="preserve">Gertz</w:t>
+        </w:r>
+      </w:hyperlink>
+      <w:r>
+        <w:t xml:space="preserve">. While</w:t>
+      </w:r>
+      <w:r>
+        <w:t xml:space="preserve"> </w:t>
+      </w:r>
+      <w:r>
+        <w:rPr>
+          <w:i/>
+        </w:rPr>
+        <w:t xml:space="preserve">Gertz</w:t>
+      </w:r>
+      <w:r>
+        <w:t xml:space="preserve"> </w:t>
+      </w:r>
+      <w:r>
+        <w:t xml:space="preserve">involved a libelous publication on a matter of public concern, the false information in</w:t>
+      </w:r>
+      <w:r>
+        <w:t xml:space="preserve"> </w:t>
+      </w:r>
+      <w:r>
+        <w:rPr>
+          <w:i/>
+        </w:rPr>
+        <w:t xml:space="preserve">Dun &amp; Bradstreet</w:t>
+      </w:r>
+      <w:r>
+        <w:t xml:space="preserve"> </w:t>
+      </w:r>
+      <w:r>
+        <w:t xml:space="preserve">was contained in a credit report distributed to merchants. The Court employed the test of content, form and context, best articulated in</w:t>
+      </w:r>
+      <w:r>
+        <w:t xml:space="preserve"> </w:t>
+      </w:r>
+      <w:hyperlink r:id="rId131">
+        <w:r>
+          <w:rPr>
+            <w:i/>
+            <w:rStyle w:val="Hyperlink"/>
+          </w:rPr>
+          <w:t xml:space="preserve">Connick v. Myers,</w:t>
+        </w:r>
+        <w:r>
+          <w:rPr>
+            <w:rStyle w:val="Hyperlink"/>
+          </w:rPr>
+          <w:t xml:space="preserve"> </w:t>
+        </w:r>
+        <w:r>
+          <w:rPr>
+            <w:rStyle w:val="Hyperlink"/>
+          </w:rPr>
+          <w:t xml:space="preserve">(S.Ct. 1983),</w:t>
+        </w:r>
+      </w:hyperlink>
+      <w:r>
+        <w:t xml:space="preserve"> </w:t>
+      </w:r>
+      <w:r>
+        <w:t xml:space="preserve">to analyze whether the credit report was a matter of "public concern." Speech on matters of "private concern," the Court found, while not wholly unprotected, is not as substantial relative to important state interests. Thus, the credit report was prepared solely for the individual interest of the speaker and a specific business, it was false and clearly damaging, and, like advertising, it represents a form of speech unlikely to be deterred by incidental state regulation: The credit report involved a matter of "private concern."</w:t>
+      </w:r>
+    </w:p>
+    <w:p>
+      <w:pPr>
+        <w:pStyle w:val="BodyText"/>
+      </w:pPr>
+      <w:r>
+        <w:t xml:space="preserve">Measured by this standard, both</w:t>
+      </w:r>
+      <w:r>
+        <w:t xml:space="preserve"> </w:t>
+      </w:r>
+      <w:r>
+        <w:rPr>
+          <w:i/>
+        </w:rPr>
+        <w:t xml:space="preserve">Hustler</w:t>
+      </w:r>
+      <w:r>
+        <w:t xml:space="preserve"> </w:t>
+      </w:r>
+      <w:r>
+        <w:t xml:space="preserve">in general and "Orgasm of Death" in particular deserve limited only first amendment protection.</w:t>
+      </w:r>
+      <w:r>
+        <w:t xml:space="preserve"> </w:t>
+      </w:r>
+      <w:r>
+        <w:rPr>
+          <w:i/>
+        </w:rPr>
+        <w:t xml:space="preserve">Hustler</w:t>
+      </w:r>
+      <w:r>
+        <w:t xml:space="preserve"> </w:t>
+      </w:r>
+      <w:r>
+        <w:t xml:space="preserve">is a profitable commercial enterprise trading on its prurient appeal to a small portion of the population. It deliberately borders on technical obscenity, which would be wholly unprotected, to achieve its purposes, and its appeal is not based on cognitive or intellectual appreciation. Because of the solely commercial and pandering nature of the magazine, neither</w:t>
+      </w:r>
+      <w:r>
+        <w:t xml:space="preserve"> </w:t>
+      </w:r>
+      <w:r>
+        <w:rPr>
+          <w:i/>
+        </w:rPr>
+        <w:t xml:space="preserve">Hustler</w:t>
+      </w:r>
+      <w:r>
+        <w:t xml:space="preserve"> </w:t>
+      </w:r>
+      <w:r>
+        <w:t xml:space="preserve">nor any other pornographic publication is likely to be deterred by incidental state regulation. No sensitive first amendment genius is required to see that, as the Court concluded in</w:t>
+      </w:r>
+      <w:r>
+        <w:t xml:space="preserve"> </w:t>
+      </w:r>
+      <w:r>
+        <w:rPr>
+          <w:i/>
+        </w:rPr>
+        <w:t xml:space="preserve">Dun &amp; Bradstreet,</w:t>
+      </w:r>
+      <w:r>
+        <w:t xml:space="preserve"> </w:t>
+      </w:r>
+      <w:r>
+        <w:t xml:space="preserve">"[t]here is simply no credible argument that this type of [speech] requires special protection to insure that 'debate on public issues [will] be uninhibited, robust, and wide-open.'"</w:t>
+      </w:r>
+      <w:r>
+        <w:t xml:space="preserve"> </w:t>
+      </w:r>
+      <w:hyperlink r:id="rId130">
+        <w:r>
+          <w:rPr>
+            <w:i/>
+            <w:rStyle w:val="Hyperlink"/>
+          </w:rPr>
+          <w:t xml:space="preserve">Dun &amp; Bradstreet</w:t>
+        </w:r>
+      </w:hyperlink>
+      <w:r>
+        <w:t xml:space="preserve"> </w:t>
+      </w:r>
+      <w:r>
+        <w:t xml:space="preserve">quoting</w:t>
+      </w:r>
+      <w:r>
+        <w:t xml:space="preserve"> </w:t>
+      </w:r>
+      <w:hyperlink r:id="rId132">
+        <w:r>
+          <w:rPr>
+            <w:i/>
+            <w:rStyle w:val="Hyperlink"/>
+          </w:rPr>
+          <w:t xml:space="preserve">New York Times v. Sullivan,</w:t>
+        </w:r>
+        <w:r>
+          <w:rPr>
+            <w:rStyle w:val="Hyperlink"/>
+          </w:rPr>
+          <w:t xml:space="preserve"> </w:t>
+        </w:r>
+        <w:r>
+          <w:rPr>
+            <w:rStyle w:val="Hyperlink"/>
+          </w:rPr>
+          <w:t xml:space="preserve">(1967)</w:t>
+        </w:r>
+      </w:hyperlink>
+      <w:r>
+        <w:t xml:space="preserve">.</w:t>
+      </w:r>
+    </w:p>
+    <w:p>
+      <w:pPr>
+        <w:pStyle w:val="BodyText"/>
+      </w:pPr>
+      <w:r>
+        <w:t xml:space="preserve">To place</w:t>
+      </w:r>
+      <w:r>
+        <w:t xml:space="preserve"> </w:t>
+      </w:r>
+      <w:r>
+        <w:rPr>
+          <w:i/>
+        </w:rPr>
+        <w:t xml:space="preserve">Hustler</w:t>
+      </w:r>
+      <w:r>
+        <w:t xml:space="preserve"> </w:t>
+      </w:r>
+      <w:r>
+        <w:t xml:space="preserve">effectively on a par with</w:t>
+      </w:r>
+      <w:r>
+        <w:t xml:space="preserve"> </w:t>
+      </w:r>
+      <w:r>
+        <w:rPr>
+          <w:i/>
+        </w:rPr>
+        <w:t xml:space="preserve">Dun &amp; Bradstreet</w:t>
+      </w:r>
+      <w:r>
+        <w:t xml:space="preserve">'s "private speech" or with commercial speech, for purposes of permitting tort lawsuits against it hardly portends the end of participatory democracy, as some might contend. First, any given issue of Hustler may be found legally obscene and therefore entitled to no first amendment protection. Second, tort liability would result after-the-fact, not as a prior restraint, and would be based on harm directly caused by the publication in issue.</w:t>
+      </w:r>
+      <w:r>
+        <w:t xml:space="preserve"> </w:t>
+      </w:r>
+      <w:r>
+        <w:rPr>
+          <w:i/>
+        </w:rPr>
+        <w:t xml:space="preserve">See</w:t>
+      </w:r>
+      <w:r>
+        <w:t xml:space="preserve"> </w:t>
+      </w:r>
       <w:hyperlink r:id="rId125">
         <w:r>
           <w:rPr>
             <w:i/>
             <w:rStyle w:val="Hyperlink"/>
           </w:rPr>
-          <w:t xml:space="preserve">Chaplinsky v. New Hampshire,</w:t>
+          <w:t xml:space="preserve">NAACP v. Claiborne Hardware Co.,</w:t>
+        </w:r>
+      </w:hyperlink>
+      <w:r>
+        <w:t xml:space="preserve">. Third, to the extent any chilling effect existed from the exposure to tort liability, this would, in my view, protect society from loss of life and limb, a legitimate, indeed compelling, state interest. Fourth, obscenity has been widely regulated by prior restraints for over a century. Before</w:t>
+      </w:r>
+      <w:r>
+        <w:t xml:space="preserve"> </w:t>
+      </w:r>
+      <w:hyperlink r:id="rId133">
+        <w:r>
+          <w:rPr>
+            <w:i/>
+            <w:rStyle w:val="Hyperlink"/>
+          </w:rPr>
+          <w:t xml:space="preserve">Roth v. United States,</w:t>
         </w:r>
         <w:r>
           <w:rPr>
@@ -5440,22 +5901,318 @@
           <w:rPr>
             <w:rStyle w:val="Hyperlink"/>
           </w:rPr>
-          <w:t xml:space="preserve">(S.Ct. 1942)</w:t>
-        </w:r>
-      </w:hyperlink>
-      <w:r>
-        <w:t xml:space="preserve">. The Supreme Court has also dealt favorably with state regulations designed to protect minors from performing sexual acts by prohibiting distribution of films containing such acts.</w:t>
-      </w:r>
-      <w:r>
-        <w:t xml:space="preserve"> </w:t>
-      </w:r>
-      <w:hyperlink r:id="rId126">
-        <w:r>
-          <w:rPr>
-            <w:i/>
-            <w:rStyle w:val="Hyperlink"/>
-          </w:rPr>
-          <w:t xml:space="preserve">New York v. Ferber,</w:t>
+          <w:t xml:space="preserve">(S.Ct. 1957),</w:t>
+        </w:r>
+      </w:hyperlink>
+      <w:r>
+        <w:t xml:space="preserve"> </w:t>
+      </w:r>
+      <w:r>
+        <w:t xml:space="preserve">there was no</w:t>
+      </w:r>
+      <w:r>
+        <w:t xml:space="preserve"> </w:t>
+      </w:r>
+      <w:r>
+        <w:rPr>
+          <w:i/>
+        </w:rPr>
+        <w:t xml:space="preserve">Hustler</w:t>
+      </w:r>
+      <w:r>
+        <w:t xml:space="preserve"> </w:t>
+      </w:r>
+      <w:r>
+        <w:t xml:space="preserve">magazine and it would probably have been banned. Despite such regulation, it does not appear that the pre-</w:t>
+      </w:r>
+      <w:r>
+        <w:rPr>
+          <w:i/>
+        </w:rPr>
+        <w:t xml:space="preserve">Roth</w:t>
+      </w:r>
+      <w:r>
+        <w:t xml:space="preserve"> </w:t>
+      </w:r>
+      <w:r>
+        <w:t xml:space="preserve">era was a political dark age. Conversely, increasing leniency on pornography in the past three decades has allowed pornography to flourish, but it does not seem to have corresponded with an increased quality of debate on "public" issues. These observations imply that pornography bears little connection to the core values of the first amendment and that political democracy has endured previously in the face of "majoritarian notions of social propriety."</w:t>
+      </w:r>
+    </w:p>
+    <w:p>
+      <w:pPr>
+        <w:pStyle w:val="BodyText"/>
+      </w:pPr>
+      <w:r>
+        <w:t xml:space="preserve">Rendering accountable the more vicious excesses of pornography by allowing damage recovery for tort victims imposes on its purveyors a responsibility which is insurable, much like a manufacturer's responsibility to warn against careless use of its products. A tort remedy which compensates death or abuse of youthful victims clearly caused by a specific pornographic publication would be unlikely to "chill" the pornography industry any more than unfavorable zoning ordinances or the threat of obscenity prosecution has done. The reasonableness of allowing a tort remedy in cases like this is reinforced by the fact that only one lawsuit was filed in regard to "Orgasm of Death." The analogy with regulations on commercial speech is not inappropriate: pornography should assume a lower value on the scale of constitutional protection; and the state regulation by means of tort recovery for injury directly caused by pornography is appropriate when tailored to specific harm and not broader than necessary to accomplish its purpose.</w:t>
+      </w:r>
+    </w:p>
+    <w:p>
+      <w:pPr>
+        <w:pStyle w:val="BodyText"/>
+      </w:pPr>
+      <w:r>
+        <w:t xml:space="preserve">The foregoing analysis immediately differentiates this case from</w:t>
+      </w:r>
+      <w:r>
+        <w:t xml:space="preserve"> </w:t>
+      </w:r>
+      <w:hyperlink r:id="rId134">
+        <w:r>
+          <w:rPr>
+            <w:i/>
+            <w:rStyle w:val="Hyperlink"/>
+          </w:rPr>
+          <w:t xml:space="preserve">Brandenburg v. Ohio</w:t>
+        </w:r>
+      </w:hyperlink>
+      <w:r>
+        <w:t xml:space="preserve">, which addressed prior restraints on public advocacy of controversial political ideas. Placing</w:t>
+      </w:r>
+      <w:r>
+        <w:t xml:space="preserve"> </w:t>
+      </w:r>
+      <w:r>
+        <w:rPr>
+          <w:i/>
+        </w:rPr>
+        <w:t xml:space="preserve">Hustler</w:t>
+      </w:r>
+      <w:r>
+        <w:t xml:space="preserve"> </w:t>
+      </w:r>
+      <w:r>
+        <w:t xml:space="preserve">on the same analytical plane with</w:t>
+      </w:r>
+      <w:r>
+        <w:t xml:space="preserve"> </w:t>
+      </w:r>
+      <w:r>
+        <w:rPr>
+          <w:i/>
+        </w:rPr>
+        <w:t xml:space="preserve">Brandenburg</w:t>
+      </w:r>
+      <w:r>
+        <w:t xml:space="preserve"> </w:t>
+      </w:r>
+      <w:r>
+        <w:t xml:space="preserve">represents an unwarranted extension of that holding, which, unlike</w:t>
+      </w:r>
+      <w:r>
+        <w:t xml:space="preserve"> </w:t>
+      </w:r>
+      <w:r>
+        <w:rPr>
+          <w:i/>
+        </w:rPr>
+        <w:t xml:space="preserve">Dun &amp; Bradstreet</w:t>
+      </w:r>
+      <w:r>
+        <w:t xml:space="preserve"> </w:t>
+      </w:r>
+      <w:r>
+        <w:t xml:space="preserve">and the commercial speech cases, rests in the core values protected by the first amendment. Even</w:t>
+      </w:r>
+      <w:r>
+        <w:t xml:space="preserve"> </w:t>
+      </w:r>
+      <w:r>
+        <w:rPr>
+          <w:i/>
+        </w:rPr>
+        <w:t xml:space="preserve">Brandenburg,</w:t>
+      </w:r>
+      <w:r>
+        <w:t xml:space="preserve"> </w:t>
+      </w:r>
+      <w:r>
+        <w:t xml:space="preserve">however, recognized that the state's regulatory interest legitimately extends to protecting the lives of its citizens from violence induced by speech. Moreover,</w:t>
+      </w:r>
+      <w:r>
+        <w:t xml:space="preserve"> </w:t>
+      </w:r>
+      <w:r>
+        <w:rPr>
+          <w:i/>
+        </w:rPr>
+        <w:t xml:space="preserve">Brandenburg</w:t>
+      </w:r>
+      <w:r>
+        <w:t xml:space="preserve"> </w:t>
+      </w:r>
+      <w:r>
+        <w:t xml:space="preserve">is intertwined with the context of the speech as well as its content — advocacy of inciteful ideas would thus be differently regarded in a collection of speeches by Tom Paine than it is among a crowd of armed vigilantes who proceed to riot. The</w:t>
+      </w:r>
+      <w:r>
+        <w:t xml:space="preserve"> </w:t>
+      </w:r>
+      <w:r>
+        <w:rPr>
+          <w:i/>
+        </w:rPr>
+        <w:t xml:space="preserve">Brandenburg</w:t>
+      </w:r>
+      <w:r>
+        <w:t xml:space="preserve"> </w:t>
+      </w:r>
+      <w:r>
+        <w:t xml:space="preserve">test, implicitly rejected by the majority, is simply inappropriate to define the limits of constitutional protection afforded in this case. Viewed in the overall context of first amendment jurisprudence, moreover,</w:t>
+      </w:r>
+      <w:r>
+        <w:t xml:space="preserve"> </w:t>
+      </w:r>
+      <w:r>
+        <w:rPr>
+          <w:i/>
+        </w:rPr>
+        <w:t xml:space="preserve">Brandenburg</w:t>
+      </w:r>
+      <w:r>
+        <w:t xml:space="preserve"> </w:t>
+      </w:r>
+      <w:r>
+        <w:t xml:space="preserve">does not exclude the possibility of state regulation.</w:t>
+      </w:r>
+    </w:p>
+    <w:p>
+      <w:pPr>
+        <w:pStyle w:val="Heading3"/>
+      </w:pPr>
+      <w:bookmarkStart w:id="135" w:name="iii."/>
+      <w:bookmarkEnd w:id="135"/>
+      <w:r>
+        <w:t xml:space="preserve">III.</w:t>
+      </w:r>
+    </w:p>
+    <w:p>
+      <w:pPr>
+        <w:pStyle w:val="FirstParagraph"/>
+      </w:pPr>
+      <w:r>
+        <w:t xml:space="preserve">Texas courts have never been called upon to assess a claim like this one. Since there is no cross-appeal, we should not speculate on the precise nature of the theory of liability a Texas court might accept, although negligence and attractive nuisance seem theoretically appropriate. Texas law supplies no reason to conclude, as the district court did, that</w:t>
+      </w:r>
+      <w:r>
+        <w:t xml:space="preserve"> </w:t>
+      </w:r>
+      <w:hyperlink r:id="rId134">
+        <w:r>
+          <w:rPr>
+            <w:i/>
+            <w:rStyle w:val="Hyperlink"/>
+          </w:rPr>
+          <w:t xml:space="preserve">Brandenburg v. Ohio</w:t>
+        </w:r>
+      </w:hyperlink>
+      <w:r>
+        <w:rPr>
+          <w:i/>
+        </w:rPr>
+        <w:t xml:space="preserve">,</w:t>
+      </w:r>
+      <w:r>
+        <w:t xml:space="preserve"> </w:t>
+      </w:r>
+      <w:r>
+        <w:t xml:space="preserve">representing a federal constitutional limitation on a state's restraints on speech, could be turned into an affirmative theory of tort law. I believe this use of</w:t>
+      </w:r>
+      <w:r>
+        <w:t xml:space="preserve"> </w:t>
+      </w:r>
+      <w:r>
+        <w:rPr>
+          <w:i/>
+        </w:rPr>
+        <w:t xml:space="preserve">Brandenburg</w:t>
+      </w:r>
+      <w:r>
+        <w:t xml:space="preserve"> </w:t>
+      </w:r>
+      <w:r>
+        <w:t xml:space="preserve">is wrong, insofar as it suggests that federal constitutional law rather than state law governs the first issue in this case, which is the nature of the tort committed by Hustler.</w:t>
+      </w:r>
+    </w:p>
+    <w:p>
+      <w:pPr>
+        <w:pStyle w:val="BodyText"/>
+      </w:pPr>
+      <w:r>
+        <w:t xml:space="preserve">Eliminating the</w:t>
+      </w:r>
+      <w:r>
+        <w:t xml:space="preserve"> </w:t>
+      </w:r>
+      <w:r>
+        <w:rPr>
+          <w:i/>
+        </w:rPr>
+        <w:t xml:space="preserve">Brandenburg</w:t>
+      </w:r>
+      <w:r>
+        <w:t xml:space="preserve"> </w:t>
+      </w:r>
+      <w:r>
+        <w:t xml:space="preserve">incitement theory as a basis for recovery would have been sufficient to reverse the jury award here. The majority go much further, however, and afford</w:t>
+      </w:r>
+      <w:r>
+        <w:t xml:space="preserve"> </w:t>
+      </w:r>
+      <w:r>
+        <w:rPr>
+          <w:i/>
+        </w:rPr>
+        <w:t xml:space="preserve">Hustler</w:t>
+      </w:r>
+      <w:r>
+        <w:t xml:space="preserve"> </w:t>
+      </w:r>
+      <w:r>
+        <w:t xml:space="preserve">virtually complete protection from tort liability under the first amendment. I vigorously oppose their unnecessary elaboration on first amendment law, which, I believe, will undercut the ability of the states to protect their youth against a reckless and sometimes dangerous business which masquerades as a beneficiary of the first amendment.</w:t>
+      </w:r>
+    </w:p>
+    <w:p>
+      <w:pPr>
+        <w:pStyle w:val="BodyText"/>
+      </w:pPr>
+      <w:r>
+        <w:t xml:space="preserve">End of excerpts from Judge Edith Grossman's concurring &amp; dissenting opinion.</w:t>
+      </w:r>
+    </w:p>
+    <w:p>
+      <w:pPr>
+        <w:pStyle w:val="Heading4"/>
+      </w:pPr>
+      <w:bookmarkStart w:id="136" w:name="note-on-weirum-v.-rko"/>
+      <w:bookmarkEnd w:id="136"/>
+      <w:r>
+        <w:t xml:space="preserve">Note on</w:t>
+      </w:r>
+      <w:r>
+        <w:t xml:space="preserve"> </w:t>
+      </w:r>
+      <w:r>
+        <w:rPr>
+          <w:i/>
+        </w:rPr>
+        <w:t xml:space="preserve">Weirum v. RKO</w:t>
+      </w:r>
+    </w:p>
+    <w:p>
+      <w:pPr>
+        <w:pStyle w:val="FirstParagraph"/>
+      </w:pPr>
+      <w:r>
+        <w:t xml:space="preserve">In</w:t>
+      </w:r>
+      <w:r>
+        <w:t xml:space="preserve"> </w:t>
+      </w:r>
+      <w:hyperlink r:id="rId137">
+        <w:r>
+          <w:rPr>
+            <w:i/>
+            <w:rStyle w:val="Hyperlink"/>
+          </w:rPr>
+          <w:t xml:space="preserve">Weirum v. RKO,</w:t>
         </w:r>
         <w:r>
           <w:rPr>
@@ -5467,40 +6224,25 @@
           <w:rPr>
             <w:rStyle w:val="Hyperlink"/>
           </w:rPr>
-          <w:t xml:space="preserve">(S.Ct. 1982)</w:t>
-        </w:r>
-      </w:hyperlink>
-      <w:r>
-        <w:t xml:space="preserve">. There the Court found it "evident beyond the need for elaboration that a State's interest in `safeguarding the physical and psychological wellbeing of a minor' is `compelling'."</w:t>
-      </w:r>
-      <w:r>
-        <w:t xml:space="preserve"> </w:t>
-      </w:r>
-      <w:hyperlink r:id="rId126">
-        <w:r>
-          <w:rPr>
-            <w:i/>
-            <w:rStyle w:val="Hyperlink"/>
-          </w:rPr>
-          <w:t xml:space="preserve">Ferber</w:t>
-        </w:r>
-      </w:hyperlink>
-      <w:r>
-        <w:t xml:space="preserve"> </w:t>
-      </w:r>
-      <w:r>
-        <w:t xml:space="preserve">(quoting</w:t>
-      </w:r>
-      <w:r>
-        <w:t xml:space="preserve"> </w:t>
-      </w:r>
-      <w:hyperlink r:id="rId127">
-        <w:r>
-          <w:rPr>
-            <w:i/>
-            <w:rStyle w:val="Hyperlink"/>
-          </w:rPr>
-          <w:t xml:space="preserve">Globe Newspaper Co. v. Superior Court,</w:t>
+          <w:t xml:space="preserve">(CA 1975),</w:t>
+        </w:r>
+      </w:hyperlink>
+      <w:r>
+        <w:t xml:space="preserve"> </w:t>
+      </w:r>
+      <w:r>
+        <w:t xml:space="preserve">the Supreme Court of California held a radio station liable for broadcasting a promotional event which caused the teenage listeners to participate in a high-speed chase in the Los Angeles freeways, killing a motorist. There was a direct connection between the station's broadcast and the fatal accident. In</w:t>
+      </w:r>
+      <w:r>
+        <w:t xml:space="preserve"> </w:t>
+      </w:r>
+      <w:hyperlink r:id="rId138">
+        <w:r>
+          <w:rPr>
+            <w:i/>
+            <w:rStyle w:val="Hyperlink"/>
+          </w:rPr>
+          <w:t xml:space="preserve">Hyde v. Missouri,</w:t>
         </w:r>
         <w:r>
           <w:rPr>
@@ -5512,642 +6254,22 @@
           <w:rPr>
             <w:rStyle w:val="Hyperlink"/>
           </w:rPr>
-          <w:t xml:space="preserve">(S.Ct. 1982)</w:t>
-        </w:r>
-      </w:hyperlink>
-      <w:r>
-        <w:t xml:space="preserve">). The Court has even gone so far as to uphold an FCC regulation banning "indecent" speech from the airwaves at the times when children would be in the audience.</w:t>
-      </w:r>
-      <w:r>
-        <w:t xml:space="preserve"> </w:t>
-      </w:r>
-      <w:hyperlink r:id="rId128">
-        <w:r>
-          <w:rPr>
-            <w:i/>
-            <w:rStyle w:val="Hyperlink"/>
-          </w:rPr>
-          <w:t xml:space="preserve">F.C.C. v. Pacifica Foundation,</w:t>
-        </w:r>
-        <w:r>
-          <w:rPr>
-            <w:rStyle w:val="Hyperlink"/>
-          </w:rPr>
-          <w:t xml:space="preserve"> </w:t>
-        </w:r>
-        <w:r>
-          <w:rPr>
-            <w:rStyle w:val="Hyperlink"/>
-          </w:rPr>
-          <w:t xml:space="preserve">(S.Ct. 1978)</w:t>
-        </w:r>
-      </w:hyperlink>
-      <w:r>
-        <w:t xml:space="preserve">. States already regulate the distribution of pornography to minors,</w:t>
-      </w:r>
-      <w:r>
-        <w:t xml:space="preserve"> </w:t>
-      </w:r>
-      <w:r>
-        <w:rPr>
-          <w:i/>
-        </w:rPr>
-        <w:t xml:space="preserve">see</w:t>
-      </w:r>
-      <w:r>
-        <w:t xml:space="preserve"> </w:t>
-      </w:r>
-      <w:r>
-        <w:t xml:space="preserve">Schauer,</w:t>
-      </w:r>
-      <w:r>
-        <w:t xml:space="preserve"> </w:t>
-      </w:r>
-      <w:r>
-        <w:rPr>
-          <w:i/>
-        </w:rPr>
-        <w:t xml:space="preserve">supra</w:t>
-      </w:r>
-      <w:r>
-        <w:t xml:space="preserve"> </w:t>
-      </w:r>
-      <w:r>
-        <w:t xml:space="preserve">n. 9, at 196-97, and a remedy for the collateral consequences of unauthorized distribution, by way of a civil action for damages, would only serve to reinforce that regulation.</w:t>
-      </w:r>
-    </w:p>
-    <w:p>
-      <w:pPr>
-        <w:pStyle w:val="BodyText"/>
-      </w:pPr>
-      <w:r>
-        <w:t xml:space="preserve">Permitting recovery of damages in defamation cases offers an analogous framework. Balanced against the state interest, the Court held in</w:t>
-      </w:r>
-      <w:r>
-        <w:t xml:space="preserve"> </w:t>
-      </w:r>
-      <w:r>
-        <w:rPr>
-          <w:i/>
-        </w:rPr>
-        <w:t xml:space="preserve">Dun &amp; Bradstreet</w:t>
-      </w:r>
-      <w:r>
-        <w:t xml:space="preserve"> </w:t>
-      </w:r>
-      <w:r>
-        <w:t xml:space="preserve">that the first amendment interest at stake was less important than the one weighed in</w:t>
-      </w:r>
-      <w:r>
-        <w:t xml:space="preserve"> </w:t>
-      </w:r>
-      <w:hyperlink r:id="rId129">
-        <w:r>
-          <w:rPr>
-            <w:i/>
-            <w:rStyle w:val="Hyperlink"/>
-          </w:rPr>
-          <w:t xml:space="preserve">Gertz</w:t>
-        </w:r>
-      </w:hyperlink>
-      <w:r>
-        <w:t xml:space="preserve">. While</w:t>
-      </w:r>
-      <w:r>
-        <w:t xml:space="preserve"> </w:t>
-      </w:r>
-      <w:r>
-        <w:rPr>
-          <w:i/>
-        </w:rPr>
-        <w:t xml:space="preserve">Gertz</w:t>
-      </w:r>
-      <w:r>
-        <w:t xml:space="preserve"> </w:t>
-      </w:r>
-      <w:r>
-        <w:t xml:space="preserve">involved a libelous publication on a matter of public concern, the false information in</w:t>
-      </w:r>
-      <w:r>
-        <w:t xml:space="preserve"> </w:t>
-      </w:r>
-      <w:r>
-        <w:rPr>
-          <w:i/>
-        </w:rPr>
-        <w:t xml:space="preserve">Dun &amp; Bradstreet</w:t>
-      </w:r>
-      <w:r>
-        <w:t xml:space="preserve"> </w:t>
-      </w:r>
-      <w:r>
-        <w:t xml:space="preserve">was contained in a credit report distributed to merchants. The Court employed the test of content, form and context, best articulated in</w:t>
-      </w:r>
-      <w:r>
-        <w:t xml:space="preserve"> </w:t>
-      </w:r>
-      <w:hyperlink r:id="rId130">
-        <w:r>
-          <w:rPr>
-            <w:i/>
-            <w:rStyle w:val="Hyperlink"/>
-          </w:rPr>
-          <w:t xml:space="preserve">Connick v. Myers,</w:t>
-        </w:r>
-        <w:r>
-          <w:rPr>
-            <w:rStyle w:val="Hyperlink"/>
-          </w:rPr>
-          <w:t xml:space="preserve"> </w:t>
-        </w:r>
-        <w:r>
-          <w:rPr>
-            <w:rStyle w:val="Hyperlink"/>
-          </w:rPr>
-          <w:t xml:space="preserve">(S.Ct. 1983),</w:t>
-        </w:r>
-      </w:hyperlink>
-      <w:r>
-        <w:t xml:space="preserve"> </w:t>
-      </w:r>
-      <w:r>
-        <w:t xml:space="preserve">to analyze whether the credit report was a matter of "public concern." Speech on matters of "private concern," the Court found, while not wholly unprotected, is not as substantial relative to important state interests. Thus, the credit report was prepared solely for the individual interest of the speaker and a specific business, it was false and clearly damaging, and, like advertising, it represents a form of speech unlikely to be deterred by incidental state regulation: The credit report involved a matter of "private concern."</w:t>
-      </w:r>
-    </w:p>
-    <w:p>
-      <w:pPr>
-        <w:pStyle w:val="BodyText"/>
-      </w:pPr>
-      <w:r>
-        <w:t xml:space="preserve">Measured by this standard, both</w:t>
-      </w:r>
-      <w:r>
-        <w:t xml:space="preserve"> </w:t>
-      </w:r>
-      <w:r>
-        <w:rPr>
-          <w:i/>
-        </w:rPr>
-        <w:t xml:space="preserve">Hustler</w:t>
-      </w:r>
-      <w:r>
-        <w:t xml:space="preserve"> </w:t>
-      </w:r>
-      <w:r>
-        <w:t xml:space="preserve">in general and "Orgasm of Death" in particular deserve limited only first amendment protection.</w:t>
-      </w:r>
-      <w:r>
-        <w:t xml:space="preserve"> </w:t>
-      </w:r>
-      <w:r>
-        <w:rPr>
-          <w:i/>
-        </w:rPr>
-        <w:t xml:space="preserve">Hustler</w:t>
-      </w:r>
-      <w:r>
-        <w:t xml:space="preserve"> </w:t>
-      </w:r>
-      <w:r>
-        <w:t xml:space="preserve">is a profitable commercial enterprise trading on its prurient appeal to a small portion of the population. It deliberately borders on technical obscenity, which would be wholly unprotected, to achieve its purposes, and its appeal is not based on cognitive or intellectual appreciation. Because of the solely commercial and pandering nature of the magazine, neither</w:t>
-      </w:r>
-      <w:r>
-        <w:t xml:space="preserve"> </w:t>
-      </w:r>
-      <w:r>
-        <w:rPr>
-          <w:i/>
-        </w:rPr>
-        <w:t xml:space="preserve">Hustler</w:t>
-      </w:r>
-      <w:r>
-        <w:t xml:space="preserve"> </w:t>
-      </w:r>
-      <w:r>
-        <w:t xml:space="preserve">nor any other pornographic publication is likely to be deterred by incidental state regulation. No sensitive first amendment genius is required to see that, as the Court concluded in</w:t>
-      </w:r>
-      <w:r>
-        <w:t xml:space="preserve"> </w:t>
-      </w:r>
-      <w:r>
-        <w:rPr>
-          <w:i/>
-        </w:rPr>
-        <w:t xml:space="preserve">Dun &amp; Bradstreet,</w:t>
-      </w:r>
-      <w:r>
-        <w:t xml:space="preserve"> </w:t>
-      </w:r>
-      <w:r>
-        <w:t xml:space="preserve">"[t]here is simply no credible argument that this type of [speech] requires special protection to insure that 'debate on public issues [will] be uninhibited, robust, and wide-open.'"</w:t>
-      </w:r>
-      <w:r>
-        <w:t xml:space="preserve"> </w:t>
-      </w:r>
-      <w:hyperlink r:id="rId129">
-        <w:r>
-          <w:rPr>
-            <w:i/>
-            <w:rStyle w:val="Hyperlink"/>
-          </w:rPr>
-          <w:t xml:space="preserve">Dun &amp; Bradstreet</w:t>
-        </w:r>
-      </w:hyperlink>
-      <w:r>
-        <w:t xml:space="preserve"> </w:t>
-      </w:r>
-      <w:r>
-        <w:t xml:space="preserve">quoting</w:t>
-      </w:r>
-      <w:r>
-        <w:t xml:space="preserve"> </w:t>
-      </w:r>
-      <w:hyperlink r:id="rId131">
-        <w:r>
-          <w:rPr>
-            <w:i/>
-            <w:rStyle w:val="Hyperlink"/>
-          </w:rPr>
-          <w:t xml:space="preserve">New York Times v. Sullivan,</w:t>
-        </w:r>
-        <w:r>
-          <w:rPr>
-            <w:rStyle w:val="Hyperlink"/>
-          </w:rPr>
-          <w:t xml:space="preserve"> </w:t>
-        </w:r>
-        <w:r>
-          <w:rPr>
-            <w:rStyle w:val="Hyperlink"/>
-          </w:rPr>
-          <w:t xml:space="preserve">(1967)</w:t>
-        </w:r>
-      </w:hyperlink>
-      <w:r>
-        <w:t xml:space="preserve">.</w:t>
-      </w:r>
-    </w:p>
-    <w:p>
-      <w:pPr>
-        <w:pStyle w:val="BodyText"/>
-      </w:pPr>
-      <w:r>
-        <w:t xml:space="preserve">To place</w:t>
-      </w:r>
-      <w:r>
-        <w:t xml:space="preserve"> </w:t>
-      </w:r>
-      <w:r>
-        <w:rPr>
-          <w:i/>
-        </w:rPr>
-        <w:t xml:space="preserve">Hustler</w:t>
-      </w:r>
-      <w:r>
-        <w:t xml:space="preserve"> </w:t>
-      </w:r>
-      <w:r>
-        <w:t xml:space="preserve">effectively on a par with</w:t>
-      </w:r>
-      <w:r>
-        <w:t xml:space="preserve"> </w:t>
-      </w:r>
-      <w:r>
-        <w:rPr>
-          <w:i/>
-        </w:rPr>
-        <w:t xml:space="preserve">Dun &amp; Bradstreet</w:t>
-      </w:r>
-      <w:r>
-        <w:t xml:space="preserve">'s "private speech" or with commercial speech, for purposes of permitting tort lawsuits against it hardly portends the end of participatory democracy, as some might contend. First, any given issue of Hustler may be found legally obscene and therefore entitled to no first amendment protection. Second, tort liability would result after-the-fact, not as a prior restraint, and would be based on harm directly caused by the publication in issue.</w:t>
-      </w:r>
-      <w:r>
-        <w:t xml:space="preserve"> </w:t>
-      </w:r>
-      <w:r>
-        <w:rPr>
-          <w:i/>
-        </w:rPr>
-        <w:t xml:space="preserve">See</w:t>
-      </w:r>
-      <w:r>
-        <w:t xml:space="preserve"> </w:t>
-      </w:r>
-      <w:hyperlink r:id="rId124">
-        <w:r>
-          <w:rPr>
-            <w:i/>
-            <w:rStyle w:val="Hyperlink"/>
-          </w:rPr>
-          <w:t xml:space="preserve">NAACP v. Claiborne Hardware Co.,</w:t>
-        </w:r>
-      </w:hyperlink>
-      <w:r>
-        <w:t xml:space="preserve">. Third, to the extent any chilling effect existed from the exposure to tort liability, this would, in my view, protect society from loss of life and limb, a legitimate, indeed compelling, state interest. Fourth, obscenity has been widely regulated by prior restraints for over a century. Before</w:t>
-      </w:r>
-      <w:r>
-        <w:t xml:space="preserve"> </w:t>
-      </w:r>
-      <w:hyperlink r:id="rId132">
-        <w:r>
-          <w:rPr>
-            <w:i/>
-            <w:rStyle w:val="Hyperlink"/>
-          </w:rPr>
-          <w:t xml:space="preserve">Roth v. United States,</w:t>
-        </w:r>
-        <w:r>
-          <w:rPr>
-            <w:rStyle w:val="Hyperlink"/>
-          </w:rPr>
-          <w:t xml:space="preserve"> </w:t>
-        </w:r>
-        <w:r>
-          <w:rPr>
-            <w:rStyle w:val="Hyperlink"/>
-          </w:rPr>
-          <w:t xml:space="preserve">(S.Ct. 1957),</w:t>
-        </w:r>
-      </w:hyperlink>
-      <w:r>
-        <w:t xml:space="preserve"> </w:t>
-      </w:r>
-      <w:r>
-        <w:t xml:space="preserve">there was no</w:t>
-      </w:r>
-      <w:r>
-        <w:t xml:space="preserve"> </w:t>
-      </w:r>
-      <w:r>
-        <w:rPr>
-          <w:i/>
-        </w:rPr>
-        <w:t xml:space="preserve">Hustler</w:t>
-      </w:r>
-      <w:r>
-        <w:t xml:space="preserve"> </w:t>
-      </w:r>
-      <w:r>
-        <w:t xml:space="preserve">magazine and it would probably have been banned. Despite such regulation, it does not appear that the pre-</w:t>
-      </w:r>
-      <w:r>
-        <w:rPr>
-          <w:i/>
-        </w:rPr>
-        <w:t xml:space="preserve">Roth</w:t>
-      </w:r>
-      <w:r>
-        <w:t xml:space="preserve"> </w:t>
-      </w:r>
-      <w:r>
-        <w:t xml:space="preserve">era was a political dark age. Conversely, increasing leniency on pornography in the past three decades has allowed pornography to flourish, but it does not seem to have corresponded with an increased quality of debate on "public" issues. These observations imply that pornography bears little connection to the core values of the first amendment and that political democracy has endured previously in the face of "majoritarian notions of social propriety."</w:t>
-      </w:r>
-    </w:p>
-    <w:p>
-      <w:pPr>
-        <w:pStyle w:val="BodyText"/>
-      </w:pPr>
-      <w:r>
-        <w:t xml:space="preserve">Rendering accountable the more vicious excesses of pornography by allowing damage recovery for tort victims imposes on its purveyors a responsibility which is insurable, much like a manufacturer's responsibility to warn against careless use of its products. A tort remedy which compensates death or abuse of youthful victims clearly caused by a specific pornographic publication would be unlikely to "chill" the pornography industry any more than unfavorable zoning ordinances or the threat of obscenity prosecution has done. The reasonableness of allowing a tort remedy in cases like this is reinforced by the fact that only one lawsuit was filed in regard to "Orgasm of Death." The analogy with regulations on commercial speech is not inappropriate: pornography should assume a lower value on the scale of constitutional protection; and the state regulation by means of tort recovery for injury directly caused by pornography is appropriate when tailored to specific harm and not broader than necessary to accomplish its purpose.</w:t>
-      </w:r>
-    </w:p>
-    <w:p>
-      <w:pPr>
-        <w:pStyle w:val="BodyText"/>
-      </w:pPr>
-      <w:r>
-        <w:t xml:space="preserve">The foregoing analysis immediately differentiates this case from</w:t>
-      </w:r>
-      <w:r>
-        <w:t xml:space="preserve"> </w:t>
-      </w:r>
-      <w:hyperlink r:id="rId133">
-        <w:r>
-          <w:rPr>
-            <w:i/>
-            <w:rStyle w:val="Hyperlink"/>
-          </w:rPr>
-          <w:t xml:space="preserve">Brandenburg v. Ohio</w:t>
-        </w:r>
-      </w:hyperlink>
-      <w:r>
-        <w:t xml:space="preserve">, which addressed prior restraints on public advocacy of controversial political ideas. Placing</w:t>
-      </w:r>
-      <w:r>
-        <w:t xml:space="preserve"> </w:t>
-      </w:r>
-      <w:r>
-        <w:rPr>
-          <w:i/>
-        </w:rPr>
-        <w:t xml:space="preserve">Hustler</w:t>
-      </w:r>
-      <w:r>
-        <w:t xml:space="preserve"> </w:t>
-      </w:r>
-      <w:r>
-        <w:t xml:space="preserve">on the same analytical plane with</w:t>
-      </w:r>
-      <w:r>
-        <w:t xml:space="preserve"> </w:t>
-      </w:r>
-      <w:r>
-        <w:rPr>
-          <w:i/>
-        </w:rPr>
-        <w:t xml:space="preserve">Brandenburg</w:t>
-      </w:r>
-      <w:r>
-        <w:t xml:space="preserve"> </w:t>
-      </w:r>
-      <w:r>
-        <w:t xml:space="preserve">represents an unwarranted extension of that holding, which, unlike</w:t>
-      </w:r>
-      <w:r>
-        <w:t xml:space="preserve"> </w:t>
-      </w:r>
-      <w:r>
-        <w:rPr>
-          <w:i/>
-        </w:rPr>
-        <w:t xml:space="preserve">Dun &amp; Bradstreet</w:t>
-      </w:r>
-      <w:r>
-        <w:t xml:space="preserve"> </w:t>
-      </w:r>
-      <w:r>
-        <w:t xml:space="preserve">and the commercial speech cases, rests in the core values protected by the first amendment. Even</w:t>
-      </w:r>
-      <w:r>
-        <w:t xml:space="preserve"> </w:t>
-      </w:r>
-      <w:r>
-        <w:rPr>
-          <w:i/>
-        </w:rPr>
-        <w:t xml:space="preserve">Brandenburg,</w:t>
-      </w:r>
-      <w:r>
-        <w:t xml:space="preserve"> </w:t>
-      </w:r>
-      <w:r>
-        <w:t xml:space="preserve">however, recognized that the state's regulatory interest legitimately extends to protecting the lives of its citizens from violence induced by speech. Moreover,</w:t>
-      </w:r>
-      <w:r>
-        <w:t xml:space="preserve"> </w:t>
-      </w:r>
-      <w:r>
-        <w:rPr>
-          <w:i/>
-        </w:rPr>
-        <w:t xml:space="preserve">Brandenburg</w:t>
-      </w:r>
-      <w:r>
-        <w:t xml:space="preserve"> </w:t>
-      </w:r>
-      <w:r>
-        <w:t xml:space="preserve">is intertwined with the context of the speech as well as its content — advocacy of inciteful ideas would thus be differently regarded in a collection of speeches by Tom Paine than it is among a crowd of armed vigilantes who proceed to riot. The</w:t>
-      </w:r>
-      <w:r>
-        <w:t xml:space="preserve"> </w:t>
-      </w:r>
-      <w:r>
-        <w:rPr>
-          <w:i/>
-        </w:rPr>
-        <w:t xml:space="preserve">Brandenburg</w:t>
-      </w:r>
-      <w:r>
-        <w:t xml:space="preserve"> </w:t>
-      </w:r>
-      <w:r>
-        <w:t xml:space="preserve">test, implicitly rejected by the majority, is simply inappropriate to define the limits of constitutional protection afforded in this case. Viewed in the overall context of first amendment jurisprudence, moreover,</w:t>
-      </w:r>
-      <w:r>
-        <w:t xml:space="preserve"> </w:t>
-      </w:r>
-      <w:r>
-        <w:rPr>
-          <w:i/>
-        </w:rPr>
-        <w:t xml:space="preserve">Brandenburg</w:t>
-      </w:r>
-      <w:r>
-        <w:t xml:space="preserve"> </w:t>
-      </w:r>
-      <w:r>
-        <w:t xml:space="preserve">does not exclude the possibility of state regulation.</w:t>
-      </w:r>
-    </w:p>
-    <w:p>
-      <w:pPr>
-        <w:pStyle w:val="Heading3"/>
-      </w:pPr>
-      <w:bookmarkStart w:id="134" w:name="iii."/>
-      <w:bookmarkEnd w:id="134"/>
-      <w:r>
-        <w:t xml:space="preserve">III.</w:t>
-      </w:r>
-    </w:p>
-    <w:p>
-      <w:pPr>
-        <w:pStyle w:val="FirstParagraph"/>
-      </w:pPr>
-      <w:r>
-        <w:t xml:space="preserve">Texas courts have never been called upon to assess a claim like this one. Since there is no cross-appeal, we should not speculate on the precise nature of the theory of liability a Texas court might accept, although negligence and attractive nuisance seem theoretically appropriate. Texas law supplies no reason to conclude, as the district court did, that</w:t>
-      </w:r>
-      <w:r>
-        <w:t xml:space="preserve"> </w:t>
-      </w:r>
-      <w:hyperlink r:id="rId133">
-        <w:r>
-          <w:rPr>
-            <w:i/>
-            <w:rStyle w:val="Hyperlink"/>
-          </w:rPr>
-          <w:t xml:space="preserve">Brandenburg v. Ohio</w:t>
-        </w:r>
-      </w:hyperlink>
-      <w:r>
-        <w:rPr>
-          <w:i/>
-        </w:rPr>
-        <w:t xml:space="preserve">,</w:t>
-      </w:r>
-      <w:r>
-        <w:t xml:space="preserve"> </w:t>
-      </w:r>
-      <w:r>
-        <w:t xml:space="preserve">representing a federal constitutional limitation on a state's restraints on speech, could be turned into an affirmative theory of tort law. I believe this use of</w:t>
-      </w:r>
-      <w:r>
-        <w:t xml:space="preserve"> </w:t>
-      </w:r>
-      <w:r>
-        <w:rPr>
-          <w:i/>
-        </w:rPr>
-        <w:t xml:space="preserve">Brandenburg</w:t>
-      </w:r>
-      <w:r>
-        <w:t xml:space="preserve"> </w:t>
-      </w:r>
-      <w:r>
-        <w:t xml:space="preserve">is wrong, insofar as it suggests that federal constitutional law rather than state law governs the first issue in this case, which is the nature of the tort committed by Hustler.</w:t>
-      </w:r>
-    </w:p>
-    <w:p>
-      <w:pPr>
-        <w:pStyle w:val="BodyText"/>
-      </w:pPr>
-      <w:r>
-        <w:t xml:space="preserve">Eliminating the</w:t>
-      </w:r>
-      <w:r>
-        <w:t xml:space="preserve"> </w:t>
-      </w:r>
-      <w:r>
-        <w:rPr>
-          <w:i/>
-        </w:rPr>
-        <w:t xml:space="preserve">Brandenburg</w:t>
-      </w:r>
-      <w:r>
-        <w:t xml:space="preserve"> </w:t>
-      </w:r>
-      <w:r>
-        <w:t xml:space="preserve">incitement theory as a basis for recovery would have been sufficient to reverse the jury award here. The majority go much further, however, and afford</w:t>
-      </w:r>
-      <w:r>
-        <w:t xml:space="preserve"> </w:t>
-      </w:r>
-      <w:r>
-        <w:rPr>
-          <w:i/>
-        </w:rPr>
-        <w:t xml:space="preserve">Hustler</w:t>
-      </w:r>
-      <w:r>
-        <w:t xml:space="preserve"> </w:t>
-      </w:r>
-      <w:r>
-        <w:t xml:space="preserve">virtually complete protection from tort liability under the first amendment. I vigorously oppose their unnecessary elaboration on first amendment law, which, I believe, will undercut the ability of the states to protect their youth against a reckless and sometimes dangerous business which masquerades as a beneficiary of the first amendment.</w:t>
-      </w:r>
-    </w:p>
-    <w:p>
-      <w:pPr>
-        <w:pStyle w:val="BodyText"/>
-      </w:pPr>
-      <w:r>
-        <w:t xml:space="preserve">End of excerpts from Judge Edith Grossman's concurring &amp; dissenting opinion.</w:t>
+          <w:t xml:space="preserve">(Mo. Ct. App. 1982)</w:t>
+        </w:r>
+      </w:hyperlink>
+      <w:r>
+        <w:t xml:space="preserve"> </w:t>
+      </w:r>
+      <w:r>
+        <w:t xml:space="preserve">the court held a newspaper and other defendants liable for publishing the name of a victim of a sexual assault while her attacker was still at large. The causal connection between the published information and the attacker's continued threats to the victim was again straightforward.</w:t>
       </w:r>
     </w:p>
     <w:p>
       <w:pPr>
         <w:pStyle w:val="Heading4"/>
       </w:pPr>
-      <w:bookmarkStart w:id="135" w:name="note-on-weirum-v.-rko"/>
-      <w:bookmarkEnd w:id="135"/>
+      <w:bookmarkStart w:id="139" w:name="note-on-rice-v.-paladin"/>
+      <w:bookmarkEnd w:id="139"/>
       <w:r>
         <w:t xml:space="preserve">Note on</w:t>
       </w:r>
@@ -6158,93 +6280,6 @@
         <w:rPr>
           <w:i/>
         </w:rPr>
-        <w:t xml:space="preserve">Weirum v. RKO</w:t>
-      </w:r>
-    </w:p>
-    <w:p>
-      <w:pPr>
-        <w:pStyle w:val="FirstParagraph"/>
-      </w:pPr>
-      <w:r>
-        <w:t xml:space="preserve">In</w:t>
-      </w:r>
-      <w:r>
-        <w:t xml:space="preserve"> </w:t>
-      </w:r>
-      <w:hyperlink r:id="rId136">
-        <w:r>
-          <w:rPr>
-            <w:i/>
-            <w:rStyle w:val="Hyperlink"/>
-          </w:rPr>
-          <w:t xml:space="preserve">Weirum v. RKO,</w:t>
-        </w:r>
-        <w:r>
-          <w:rPr>
-            <w:rStyle w:val="Hyperlink"/>
-          </w:rPr>
-          <w:t xml:space="preserve"> </w:t>
-        </w:r>
-        <w:r>
-          <w:rPr>
-            <w:rStyle w:val="Hyperlink"/>
-          </w:rPr>
-          <w:t xml:space="preserve">(CA 1975),</w:t>
-        </w:r>
-      </w:hyperlink>
-      <w:r>
-        <w:t xml:space="preserve"> </w:t>
-      </w:r>
-      <w:r>
-        <w:t xml:space="preserve">the Supreme Court of California held a radio station liable for broadcasting a promotional event which caused the teenage listeners to participate in a high-speed chase in the Los Angeles freeways, killing a motorist. There was a direct connection between the station's broadcast and the fatal accident. In</w:t>
-      </w:r>
-      <w:r>
-        <w:t xml:space="preserve"> </w:t>
-      </w:r>
-      <w:hyperlink r:id="rId137">
-        <w:r>
-          <w:rPr>
-            <w:i/>
-            <w:rStyle w:val="Hyperlink"/>
-          </w:rPr>
-          <w:t xml:space="preserve">Hyde v. Missouri,</w:t>
-        </w:r>
-        <w:r>
-          <w:rPr>
-            <w:rStyle w:val="Hyperlink"/>
-          </w:rPr>
-          <w:t xml:space="preserve"> </w:t>
-        </w:r>
-        <w:r>
-          <w:rPr>
-            <w:rStyle w:val="Hyperlink"/>
-          </w:rPr>
-          <w:t xml:space="preserve">(Mo. Ct. App. 1982)</w:t>
-        </w:r>
-      </w:hyperlink>
-      <w:r>
-        <w:t xml:space="preserve"> </w:t>
-      </w:r>
-      <w:r>
-        <w:t xml:space="preserve">the court held a newspaper and other defendants liable for publishing the name of a victim of a sexual assault while her attacker was still at large. The causal connection between the published information and the attacker's continued threats to the victim was again straightforward.</w:t>
-      </w:r>
-    </w:p>
-    <w:p>
-      <w:pPr>
-        <w:pStyle w:val="Heading4"/>
-      </w:pPr>
-      <w:bookmarkStart w:id="138" w:name="note-on-rice-v.-paladin"/>
-      <w:bookmarkEnd w:id="138"/>
-      <w:r>
-        <w:t xml:space="preserve">Note on</w:t>
-      </w:r>
-      <w:r>
-        <w:t xml:space="preserve"> </w:t>
-      </w:r>
-      <w:r>
-        <w:rPr>
-          <w:i/>
-        </w:rPr>
         <w:t xml:space="preserve">Rice v. Paladin,</w:t>
       </w:r>
     </w:p>
@@ -6252,8 +6287,8 @@
       <w:pPr>
         <w:pStyle w:val="Heading6"/>
       </w:pPr>
-      <w:bookmarkStart w:id="139" w:name="fourth-circuit-1997"/>
-      <w:bookmarkEnd w:id="139"/>
+      <w:bookmarkStart w:id="140" w:name="fourth-circuit-1997"/>
+      <w:bookmarkEnd w:id="140"/>
       <w:r>
         <w:t xml:space="preserve">Fourth Circuit (1997)</w:t>
       </w:r>
@@ -6266,7 +6301,7 @@
           <w:ilvl w:val="0"/>
         </w:numPr>
       </w:pPr>
-      <w:hyperlink r:id="rId140">
+      <w:hyperlink r:id="rId141">
         <w:r>
           <w:rPr>
             <w:rStyle w:val="Hyperlink"/>
@@ -6283,7 +6318,7 @@
           <w:ilvl w:val="0"/>
         </w:numPr>
       </w:pPr>
-      <w:hyperlink r:id="rId141">
+      <w:hyperlink r:id="rId142">
         <w:r>
           <w:rPr>
             <w:rStyle w:val="Hyperlink"/>
@@ -6300,7 +6335,7 @@
           <w:ilvl w:val="0"/>
         </w:numPr>
       </w:pPr>
-      <w:hyperlink r:id="rId142">
+      <w:hyperlink r:id="rId143">
         <w:r>
           <w:rPr>
             <w:rStyle w:val="Hyperlink"/>
@@ -6320,7 +6355,7 @@
           <w:ilvl w:val="0"/>
         </w:numPr>
       </w:pPr>
-      <w:hyperlink r:id="rId143">
+      <w:hyperlink r:id="rId144">
         <w:r>
           <w:rPr>
             <w:rStyle w:val="Hyperlink"/>
@@ -6340,7 +6375,7 @@
           <w:ilvl w:val="0"/>
         </w:numPr>
       </w:pPr>
-      <w:hyperlink r:id="rId144">
+      <w:hyperlink r:id="rId145">
         <w:r>
           <w:rPr>
             <w:i/>
@@ -6366,8 +6401,8 @@
       <w:pPr>
         <w:pStyle w:val="Heading3"/>
       </w:pPr>
-      <w:bookmarkStart w:id="145" w:name="referenced-cases"/>
-      <w:bookmarkEnd w:id="145"/>
+      <w:bookmarkStart w:id="146" w:name="referenced-cases"/>
+      <w:bookmarkEnd w:id="146"/>
       <w:r>
         <w:t xml:space="preserve">Referenced Cases</w:t>
       </w:r>
@@ -6380,7 +6415,7 @@
           <w:ilvl w:val="0"/>
         </w:numPr>
       </w:pPr>
-      <w:hyperlink r:id="rId146">
+      <w:hyperlink r:id="rId147">
         <w:r>
           <w:rPr>
             <w:i/>
@@ -6415,7 +6450,7 @@
           <w:ilvl w:val="0"/>
         </w:numPr>
       </w:pPr>
-      <w:hyperlink r:id="rId147">
+      <w:hyperlink r:id="rId148">
         <w:r>
           <w:rPr>
             <w:i/>
@@ -6430,7 +6465,7 @@
       <w:r>
         <w:t xml:space="preserve"> </w:t>
       </w:r>
-      <w:hyperlink r:id="rId148">
+      <w:hyperlink r:id="rId149">
         <w:r>
           <w:rPr>
             <w:rStyle w:val="Hyperlink"/>
@@ -6450,7 +6485,7 @@
           <w:ilvl w:val="0"/>
         </w:numPr>
       </w:pPr>
-      <w:hyperlink r:id="rId149">
+      <w:hyperlink r:id="rId150">
         <w:r>
           <w:rPr>
             <w:i/>
@@ -6498,7 +6533,7 @@
           <w:ilvl w:val="0"/>
         </w:numPr>
       </w:pPr>
-      <w:hyperlink r:id="rId150">
+      <w:hyperlink r:id="rId151">
         <w:r>
           <w:rPr>
             <w:i/>
@@ -6516,7 +6551,7 @@
       <w:r>
         <w:t xml:space="preserve"> </w:t>
       </w:r>
-      <w:hyperlink r:id="rId151">
+      <w:hyperlink r:id="rId152">
         <w:r>
           <w:rPr>
             <w:rStyle w:val="Hyperlink"/>
@@ -6549,7 +6584,7 @@
           <w:ilvl w:val="0"/>
         </w:numPr>
       </w:pPr>
-      <w:hyperlink r:id="rId152">
+      <w:hyperlink r:id="rId153">
         <w:r>
           <w:rPr>
             <w:i/>
@@ -6576,7 +6611,7 @@
       <w:r>
         <w:t xml:space="preserve"> </w:t>
       </w:r>
-      <w:hyperlink r:id="rId153">
+      <w:hyperlink r:id="rId154">
         <w:r>
           <w:rPr>
             <w:i/>
@@ -6593,8 +6628,8 @@
       <w:pPr>
         <w:pStyle w:val="Heading3"/>
       </w:pPr>
-      <w:bookmarkStart w:id="154" w:name="recommended"/>
-      <w:bookmarkEnd w:id="154"/>
+      <w:bookmarkStart w:id="155" w:name="recommended"/>
+      <w:bookmarkEnd w:id="155"/>
       <w:r>
         <w:t xml:space="preserve">Recommended</w:t>
       </w:r>
@@ -6607,7 +6642,7 @@
           <w:ilvl w:val="0"/>
         </w:numPr>
       </w:pPr>
-      <w:hyperlink r:id="rId155">
+      <w:hyperlink r:id="rId156">
         <w:r>
           <w:rPr>
             <w:i/>
@@ -6628,7 +6663,7 @@
           <w:ilvl w:val="0"/>
         </w:numPr>
       </w:pPr>
-      <w:hyperlink r:id="rId156">
+      <w:hyperlink r:id="rId157">
         <w:r>
           <w:rPr>
             <w:rStyle w:val="Hyperlink"/>
@@ -6654,7 +6689,7 @@
       <w:r>
         <w:t xml:space="preserve"> </w:t>
       </w:r>
-      <w:hyperlink r:id="rId153">
+      <w:hyperlink r:id="rId154">
         <w:r>
           <w:rPr>
             <w:i/>
@@ -6775,7 +6810,7 @@
     </w:lvl>
   </w:abstractNum>
   <w:abstractNum w:abstractNumId="990">
-    <w:nsid w:val="8c641ec0"/>
+    <w:nsid w:val="7aaacc3f"/>
     <w:multiLevelType w:val="multilevel"/>
     <w:lvl w:ilvl="0">
       <w:numFmt w:val="bullet"/>
@@ -6856,7 +6891,7 @@
     </w:lvl>
   </w:abstractNum>
   <w:abstractNum w:abstractNumId="991">
-    <w:nsid w:val="d1dc44bb"/>
+    <w:nsid w:val="cd4f3576"/>
     <w:multiLevelType w:val="multilevel"/>
     <w:lvl w:ilvl="0">
       <w:numFmt w:val="bullet"/>
@@ -6937,7 +6972,7 @@
     </w:lvl>
   </w:abstractNum>
   <w:abstractNum w:abstractNumId="99411">
-    <w:nsid w:val="af29cae1"/>
+    <w:nsid w:val="6154256a"/>
     <w:multiLevelType w:val="multilevel"/>
     <w:lvl w:ilvl="0">
       <w:start w:val="1"/>

</xml_diff>

<commit_message>
Edit Violence; Add Gunther and Cohen case to Indecency
</commit_message>
<xml_diff>
--- a/First_Amendment-Violence/First_Amendment-Violence.docx
+++ b/First_Amendment-Violence/First_Amendment-Violence.docx
@@ -60,11 +60,53 @@
       <w:pPr>
         <w:pStyle w:val="Heading1"/>
       </w:pPr>
-      <w:bookmarkStart w:id="20" w:name="first-amendment---violence"/>
+      <w:bookmarkStart w:id="20" w:name="lawyers-for-the-talent"/>
+      <w:r>
+        <w:t xml:space="preserve">Lawyers For The Talent</w:t>
+      </w:r>
+      <w:bookmarkEnd w:id="20"/>
+    </w:p>
+    <w:p>
+      <w:pPr>
+        <w:pStyle w:val="Heading6"/>
+      </w:pPr>
+      <w:bookmarkStart w:id="21" w:name="by-richard-dooling"/>
+      <w:r>
+        <w:t xml:space="preserve">by Richard Dooling ©</w:t>
+      </w:r>
+      <w:bookmarkEnd w:id="21"/>
+    </w:p>
+    <w:p>
+      <w:pPr>
+        <w:pStyle w:val="FirstParagraph"/>
+      </w:pPr>
+      <w:r>
+        <w:t xml:space="preserve">These materials are published under an</w:t>
+      </w:r>
+      <w:r>
+        <w:t xml:space="preserve"> </w:t>
+      </w:r>
+      <w:hyperlink r:id="rId22">
+        <w:r>
+          <w:rPr>
+            <w:rStyle w:val="Hyperlink"/>
+          </w:rPr>
+          <w:t xml:space="preserve">MIT license</w:t>
+        </w:r>
+      </w:hyperlink>
+      <w:r>
+        <w:t xml:space="preserve">.</w:t>
+      </w:r>
+    </w:p>
+    <w:p>
+      <w:pPr>
+        <w:pStyle w:val="Heading1"/>
+      </w:pPr>
+      <w:bookmarkStart w:id="23" w:name="first-amendment---violence"/>
       <w:r>
         <w:t xml:space="preserve">First Amendment - Violence</w:t>
       </w:r>
-      <w:bookmarkEnd w:id="20"/>
+      <w:bookmarkEnd w:id="23"/>
     </w:p>
     <w:p>
       <w:pPr>
@@ -90,6 +132,808 @@
       </w:r>
       <w:r>
         <w:t xml:space="preserve">can be banned and punished (</w:t>
+      </w:r>
+      <w:hyperlink r:id="rId24">
+        <w:r>
+          <w:rPr>
+            <w:i/>
+            <w:rStyle w:val="Hyperlink"/>
+          </w:rPr>
+          <w:t xml:space="preserve">Miller</w:t>
+        </w:r>
+      </w:hyperlink>
+      <w:r>
+        <w:t xml:space="preserve">).</w:t>
+      </w:r>
+      <w:r>
+        <w:t xml:space="preserve"> </w:t>
+      </w:r>
+      <w:r>
+        <w:t xml:space="preserve"> </w:t>
+      </w:r>
+      <w:r>
+        <w:t xml:space="preserve">If it is indecent speech on broadcast television,</w:t>
+      </w:r>
+      <w:r>
+        <w:t xml:space="preserve"> </w:t>
+      </w:r>
+      <w:r>
+        <w:t xml:space="preserve">it can be regulated (</w:t>
+      </w:r>
+      <w:hyperlink r:id="rId25">
+        <w:r>
+          <w:rPr>
+            <w:i/>
+            <w:rStyle w:val="Hyperlink"/>
+          </w:rPr>
+          <w:t xml:space="preserve">Pacifica</w:t>
+        </w:r>
+      </w:hyperlink>
+      <w:r>
+        <w:t xml:space="preserve">,</w:t>
+      </w:r>
+      <w:r>
+        <w:t xml:space="preserve"> </w:t>
+      </w:r>
+      <w:hyperlink r:id="rId26">
+        <w:r>
+          <w:rPr>
+            <w:i/>
+            <w:rStyle w:val="Hyperlink"/>
+          </w:rPr>
+          <w:t xml:space="preserve">Fox I</w:t>
+        </w:r>
+      </w:hyperlink>
+      <w:r>
+        <w:t xml:space="preserve">, and</w:t>
+      </w:r>
+      <w:r>
+        <w:t xml:space="preserve"> </w:t>
+      </w:r>
+      <w:hyperlink r:id="rId27">
+        <w:r>
+          <w:rPr>
+            <w:i/>
+            <w:rStyle w:val="Hyperlink"/>
+          </w:rPr>
+          <w:t xml:space="preserve">Fox II</w:t>
+        </w:r>
+      </w:hyperlink>
+      <w:r>
+        <w:t xml:space="preserve">).</w:t>
+      </w:r>
+      <w:r>
+        <w:t xml:space="preserve"> </w:t>
+      </w:r>
+      <w:r>
+        <w:t xml:space="preserve">What if speech is just too violent or unreasonably dangerous?</w:t>
+      </w:r>
+    </w:p>
+    <w:p>
+      <w:pPr>
+        <w:pStyle w:val="Heading2"/>
+      </w:pPr>
+      <w:bookmarkStart w:id="28" w:name="incitement"/>
+      <w:r>
+        <w:t xml:space="preserve">Incitement</w:t>
+      </w:r>
+      <w:bookmarkEnd w:id="28"/>
+    </w:p>
+    <w:p>
+      <w:pPr>
+        <w:pStyle w:val="FirstParagraph"/>
+      </w:pPr>
+      <w:r>
+        <w:t xml:space="preserve">What if a rap star’s lyrics</w:t>
+      </w:r>
+      <w:r>
+        <w:t xml:space="preserve"> </w:t>
+      </w:r>
+      <w:r>
+        <w:t xml:space="preserve">“</w:t>
+      </w:r>
+      <w:r>
+        <w:t xml:space="preserve">inspire</w:t>
+      </w:r>
+      <w:r>
+        <w:t xml:space="preserve">”</w:t>
+      </w:r>
+      <w:r>
+        <w:t xml:space="preserve"> </w:t>
+      </w:r>
+      <w:r>
+        <w:t xml:space="preserve">or</w:t>
+      </w:r>
+      <w:r>
+        <w:t xml:space="preserve"> </w:t>
+      </w:r>
+      <w:hyperlink r:id="rId29">
+        <w:r>
+          <w:rPr>
+            <w:rStyle w:val="Hyperlink"/>
+          </w:rPr>
+          <w:t xml:space="preserve">“</w:t>
+        </w:r>
+        <w:r>
+          <w:rPr>
+            <w:rStyle w:val="Hyperlink"/>
+          </w:rPr>
+          <w:t xml:space="preserve">cause</w:t>
+        </w:r>
+        <w:r>
+          <w:rPr>
+            <w:rStyle w:val="Hyperlink"/>
+          </w:rPr>
+          <w:t xml:space="preserve">”</w:t>
+        </w:r>
+        <w:r>
+          <w:rPr>
+            <w:rStyle w:val="Hyperlink"/>
+          </w:rPr>
+          <w:t xml:space="preserve"> </w:t>
+        </w:r>
+        <w:r>
+          <w:rPr>
+            <w:rStyle w:val="Hyperlink"/>
+          </w:rPr>
+          <w:t xml:space="preserve">somebody to shoot a cop?</w:t>
+        </w:r>
+      </w:hyperlink>
+      <w:r>
+        <w:t xml:space="preserve"> </w:t>
+      </w:r>
+      <w:r>
+        <w:t xml:space="preserve">What if a journalist writes a lurid men’s magazine article</w:t>
+      </w:r>
+      <w:r>
+        <w:t xml:space="preserve"> </w:t>
+      </w:r>
+      <w:r>
+        <w:t xml:space="preserve">about autoerotic asphyxiation</w:t>
+      </w:r>
+      <w:r>
+        <w:t xml:space="preserve"> </w:t>
+      </w:r>
+      <w:r>
+        <w:t xml:space="preserve">and arguably</w:t>
+      </w:r>
+      <w:r>
+        <w:t xml:space="preserve"> </w:t>
+      </w:r>
+      <w:r>
+        <w:t xml:space="preserve">“</w:t>
+      </w:r>
+      <w:r>
+        <w:t xml:space="preserve">causes</w:t>
+      </w:r>
+      <w:r>
+        <w:t xml:space="preserve">”</w:t>
+      </w:r>
+      <w:r>
+        <w:t xml:space="preserve"> </w:t>
+      </w:r>
+      <w:r>
+        <w:t xml:space="preserve">teenagers to try such deviant behavior for themselves?</w:t>
+      </w:r>
+      <w:r>
+        <w:t xml:space="preserve"> </w:t>
+      </w:r>
+      <w:r>
+        <w:t xml:space="preserve">What if they</w:t>
+      </w:r>
+      <w:r>
+        <w:t xml:space="preserve"> </w:t>
+      </w:r>
+      <w:hyperlink r:id="rId30">
+        <w:r>
+          <w:rPr>
+            <w:rStyle w:val="Hyperlink"/>
+          </w:rPr>
+          <w:t xml:space="preserve">accidentally hang themselves</w:t>
+        </w:r>
+      </w:hyperlink>
+      <w:r>
+        <w:t xml:space="preserve">?</w:t>
+      </w:r>
+      <w:r>
+        <w:t xml:space="preserve"> </w:t>
+      </w:r>
+      <w:r>
+        <w:t xml:space="preserve">What if, at trial, the victim’s family argues</w:t>
+      </w:r>
+      <w:r>
+        <w:t xml:space="preserve"> </w:t>
+      </w:r>
+      <w:r>
+        <w:t xml:space="preserve">that the journalist’s lurid article</w:t>
+      </w:r>
+      <w:r>
+        <w:t xml:space="preserve"> </w:t>
+      </w:r>
+      <w:r>
+        <w:t xml:space="preserve">was really just a how-to for teenage thrill-seekers?</w:t>
+      </w:r>
+      <w:r>
+        <w:t xml:space="preserve"> </w:t>
+      </w:r>
+      <w:r>
+        <w:t xml:space="preserve">If plaintiffs can get to a jury in these cases,</w:t>
+      </w:r>
+      <w:r>
+        <w:t xml:space="preserve"> </w:t>
+      </w:r>
+      <w:r>
+        <w:t xml:space="preserve">jurors often sympathize with the parents</w:t>
+      </w:r>
+      <w:r>
+        <w:t xml:space="preserve"> </w:t>
+      </w:r>
+      <w:r>
+        <w:t xml:space="preserve">when they sue the magazine for publishing a glossy magazine article</w:t>
+      </w:r>
+      <w:r>
+        <w:t xml:space="preserve"> </w:t>
+      </w:r>
+      <w:r>
+        <w:t xml:space="preserve">that arguably tempted their adolescent son to experiment, with fatal consequences.</w:t>
+      </w:r>
+      <w:r>
+        <w:t xml:space="preserve"> </w:t>
+      </w:r>
+      <w:r>
+        <w:t xml:space="preserve">But appellate courts are wary of imposing a duty on the press to foresee such self-destructive behaviors,</w:t>
+      </w:r>
+      <w:r>
+        <w:t xml:space="preserve"> </w:t>
+      </w:r>
+      <w:r>
+        <w:t xml:space="preserve">let alone ordering the press to curtail their speech about such topics.</w:t>
+      </w:r>
+    </w:p>
+    <w:p>
+      <w:pPr>
+        <w:pStyle w:val="BodyText"/>
+      </w:pPr>
+      <w:r>
+        <w:t xml:space="preserve">What if the recording of a heavy metal hit contains subliminal lyrics</w:t>
+      </w:r>
+      <w:r>
+        <w:t xml:space="preserve"> </w:t>
+      </w:r>
+      <w:r>
+        <w:t xml:space="preserve">that arguably encourage somebody to commit suicide or kill police officers?</w:t>
+      </w:r>
+      <w:r>
+        <w:t xml:space="preserve"> </w:t>
+      </w:r>
+      <w:r>
+        <w:t xml:space="preserve">What if a programmer creates a violent video game</w:t>
+      </w:r>
+      <w:r>
+        <w:t xml:space="preserve"> </w:t>
+      </w:r>
+      <w:r>
+        <w:t xml:space="preserve">that arguably</w:t>
+      </w:r>
+      <w:r>
+        <w:t xml:space="preserve"> </w:t>
+      </w:r>
+      <w:r>
+        <w:t xml:space="preserve">“</w:t>
+      </w:r>
+      <w:r>
+        <w:t xml:space="preserve">causes</w:t>
+      </w:r>
+      <w:r>
+        <w:t xml:space="preserve">”</w:t>
+      </w:r>
+      <w:r>
+        <w:t xml:space="preserve"> </w:t>
+      </w:r>
+      <w:r>
+        <w:t xml:space="preserve">or</w:t>
+      </w:r>
+      <w:r>
+        <w:t xml:space="preserve"> </w:t>
+      </w:r>
+      <w:r>
+        <w:t xml:space="preserve">“</w:t>
+      </w:r>
+      <w:r>
+        <w:t xml:space="preserve">inspires</w:t>
+      </w:r>
+      <w:r>
+        <w:t xml:space="preserve">”</w:t>
+      </w:r>
+      <w:r>
+        <w:t xml:space="preserve"> </w:t>
+      </w:r>
+      <w:r>
+        <w:t xml:space="preserve">a school shooting?</w:t>
+      </w:r>
+      <w:r>
+        <w:t xml:space="preserve"> </w:t>
+      </w:r>
+      <w:r>
+        <w:t xml:space="preserve">Should the family members of these victims</w:t>
+      </w:r>
+      <w:r>
+        <w:t xml:space="preserve"> </w:t>
+      </w:r>
+      <w:r>
+        <w:t xml:space="preserve">be allowed to sue magazine publishers, record companies and rappers</w:t>
+      </w:r>
+      <w:r>
+        <w:t xml:space="preserve"> </w:t>
+      </w:r>
+      <w:r>
+        <w:t xml:space="preserve">for indirectly</w:t>
+      </w:r>
+      <w:r>
+        <w:t xml:space="preserve"> </w:t>
+      </w:r>
+      <w:r>
+        <w:t xml:space="preserve">“</w:t>
+      </w:r>
+      <w:r>
+        <w:t xml:space="preserve">causing</w:t>
+      </w:r>
+      <w:r>
+        <w:t xml:space="preserve">”</w:t>
+      </w:r>
+      <w:r>
+        <w:t xml:space="preserve"> </w:t>
+      </w:r>
+      <w:r>
+        <w:t xml:space="preserve">the death of their loved ones?</w:t>
+      </w:r>
+    </w:p>
+    <w:p>
+      <w:pPr>
+        <w:pStyle w:val="BodyText"/>
+      </w:pPr>
+      <w:r>
+        <w:t xml:space="preserve">Can a song or movie that is otherwise protected speech</w:t>
+      </w:r>
+      <w:r>
+        <w:t xml:space="preserve"> </w:t>
+      </w:r>
+      <w:r>
+        <w:t xml:space="preserve">become a signal to get your guns and take to the streets?</w:t>
+      </w:r>
+      <w:r>
+        <w:t xml:space="preserve"> </w:t>
+      </w:r>
+      <w:r>
+        <w:t xml:space="preserve">Suppose angry activists turn arsonists</w:t>
+      </w:r>
+      <w:r>
+        <w:t xml:space="preserve"> </w:t>
+      </w:r>
+      <w:r>
+        <w:t xml:space="preserve">and adopt</w:t>
+      </w:r>
+      <w:r>
+        <w:t xml:space="preserve"> </w:t>
+      </w:r>
+      <w:r>
+        <w:t xml:space="preserve">“</w:t>
+      </w:r>
+      <w:r>
+        <w:t xml:space="preserve">Burning Down The House</w:t>
+      </w:r>
+      <w:r>
+        <w:t xml:space="preserve">”</w:t>
+      </w:r>
+      <w:r>
+        <w:t xml:space="preserve"> </w:t>
+      </w:r>
+      <w:r>
+        <w:t xml:space="preserve">as their anthem?</w:t>
+      </w:r>
+      <w:r>
+        <w:t xml:space="preserve"> </w:t>
+      </w:r>
+      <w:r>
+        <w:t xml:space="preserve">When fellow activists hear the song at a rally,</w:t>
+      </w:r>
+      <w:r>
+        <w:t xml:space="preserve"> </w:t>
+      </w:r>
+      <w:r>
+        <w:t xml:space="preserve">it inspires them to hurl flaming Malatov cocktails at the governor’s mansion.</w:t>
+      </w:r>
+      <w:r>
+        <w:t xml:space="preserve"> </w:t>
+      </w:r>
+      <w:r>
+        <w:t xml:space="preserve">Now every time the song gets played, young people take to the streets with incendiary devices.</w:t>
+      </w:r>
+      <w:r>
+        <w:t xml:space="preserve"> </w:t>
+      </w:r>
+      <w:r>
+        <w:t xml:space="preserve">Liability for the artist or the publisher?</w:t>
+      </w:r>
+      <w:r>
+        <w:t xml:space="preserve"> </w:t>
+      </w:r>
+      <w:r>
+        <w:t xml:space="preserve">How about for the activists who play the song,</w:t>
+      </w:r>
+      <w:r>
+        <w:t xml:space="preserve"> </w:t>
+      </w:r>
+      <w:r>
+        <w:t xml:space="preserve">knowing the likely effect it will have?</w:t>
+      </w:r>
+    </w:p>
+    <w:p>
+      <w:pPr>
+        <w:pStyle w:val="BodyText"/>
+      </w:pPr>
+      <w:r>
+        <w:t xml:space="preserve">What about violent movies? Fourteen different murderers have said</w:t>
+      </w:r>
+      <w:r>
+        <w:t xml:space="preserve"> </w:t>
+      </w:r>
+      <w:r>
+        <w:t xml:space="preserve">that Oliver Stone’s</w:t>
+      </w:r>
+      <w:r>
+        <w:t xml:space="preserve"> </w:t>
+      </w:r>
+      <w:r>
+        <w:rPr>
+          <w:i/>
+        </w:rPr>
+        <w:t xml:space="preserve">Natural Born Killers</w:t>
+      </w:r>
+      <w:r>
+        <w:t xml:space="preserve"> </w:t>
+      </w:r>
+      <w:hyperlink r:id="rId31">
+        <w:r>
+          <w:rPr>
+            <w:rStyle w:val="Hyperlink"/>
+          </w:rPr>
+          <w:t xml:space="preserve">inspired them to go on crime sprees of their own</w:t>
+        </w:r>
+      </w:hyperlink>
+      <w:r>
+        <w:t xml:space="preserve">.</w:t>
+      </w:r>
+    </w:p>
+    <w:p>
+      <w:pPr>
+        <w:pStyle w:val="BodyText"/>
+      </w:pPr>
+      <w:r>
+        <w:t xml:space="preserve">What if somebody hires a videographer to make a documentary</w:t>
+      </w:r>
+      <w:r>
+        <w:t xml:space="preserve"> </w:t>
+      </w:r>
+      <w:r>
+        <w:t xml:space="preserve">about the production and sale of so-called</w:t>
+      </w:r>
+      <w:r>
+        <w:t xml:space="preserve"> </w:t>
+      </w:r>
+      <w:hyperlink r:id="rId32">
+        <w:r>
+          <w:rPr>
+            <w:rStyle w:val="Hyperlink"/>
+          </w:rPr>
+          <w:t xml:space="preserve">“</w:t>
+        </w:r>
+        <w:r>
+          <w:rPr>
+            <w:rStyle w:val="Hyperlink"/>
+          </w:rPr>
+          <w:t xml:space="preserve">crush videos</w:t>
+        </w:r>
+        <w:r>
+          <w:rPr>
+            <w:rStyle w:val="Hyperlink"/>
+          </w:rPr>
+          <w:t xml:space="preserve">”</w:t>
+        </w:r>
+      </w:hyperlink>
+      <w:r>
+        <w:t xml:space="preserve"> </w:t>
+      </w:r>
+      <w:r>
+        <w:t xml:space="preserve">wherein animals are brutally tortured and killed?</w:t>
+      </w:r>
+      <w:r>
+        <w:t xml:space="preserve"> </w:t>
+      </w:r>
+      <w:r>
+        <w:t xml:space="preserve">Do these cruel and sometimes deadly side effects of violent</w:t>
+      </w:r>
+      <w:r>
+        <w:t xml:space="preserve"> </w:t>
+      </w:r>
+      <w:r>
+        <w:t xml:space="preserve">“</w:t>
+      </w:r>
+      <w:r>
+        <w:t xml:space="preserve">speech</w:t>
+      </w:r>
+      <w:r>
+        <w:t xml:space="preserve">”</w:t>
+      </w:r>
+      <w:r>
+        <w:t xml:space="preserve"> </w:t>
+      </w:r>
+      <w:r>
+        <w:t xml:space="preserve">suggest</w:t>
+      </w:r>
+      <w:r>
+        <w:t xml:space="preserve"> </w:t>
+      </w:r>
+      <w:r>
+        <w:t xml:space="preserve">that extreme violence should be banned or regulated,</w:t>
+      </w:r>
+      <w:r>
+        <w:t xml:space="preserve"> </w:t>
+      </w:r>
+      <w:r>
+        <w:t xml:space="preserve">the way obscenity is banned and indecency is regulated?</w:t>
+      </w:r>
+    </w:p>
+    <w:p>
+      <w:pPr>
+        <w:pStyle w:val="BodyText"/>
+      </w:pPr>
+      <w:r>
+        <w:t xml:space="preserve">Would the United States Supreme Court call such extreme speech</w:t>
+      </w:r>
+      <w:r>
+        <w:t xml:space="preserve"> </w:t>
+      </w:r>
+      <w:r>
+        <w:t xml:space="preserve">“</w:t>
+      </w:r>
+      <w:r>
+        <w:t xml:space="preserve">incitement</w:t>
+      </w:r>
+      <w:r>
+        <w:t xml:space="preserve">”</w:t>
+      </w:r>
+      <w:r>
+        <w:t xml:space="preserve">?</w:t>
+      </w:r>
+      <w:r>
+        <w:t xml:space="preserve"> </w:t>
+      </w:r>
+      <w:r>
+        <w:t xml:space="preserve">Probably not, and the following excerpts from a few landmark United States Supreme Court cases show why.</w:t>
+      </w:r>
+      <w:r>
+        <w:t xml:space="preserve"> </w:t>
+      </w:r>
+      <w:r>
+        <w:t xml:space="preserve">In</w:t>
+      </w:r>
+      <w:r>
+        <w:t xml:space="preserve"> </w:t>
+      </w:r>
+      <w:hyperlink r:id="rId33">
+        <w:r>
+          <w:rPr>
+            <w:i/>
+            <w:rStyle w:val="Hyperlink"/>
+          </w:rPr>
+          <w:t xml:space="preserve">Brandenburg v. Ohio</w:t>
+        </w:r>
+      </w:hyperlink>
+      <w:r>
+        <w:t xml:space="preserve"> </w:t>
+      </w:r>
+      <w:r>
+        <w:t xml:space="preserve">(US 1969), the Court quietly stopped asking whether the speech</w:t>
+      </w:r>
+      <w:r>
+        <w:t xml:space="preserve"> </w:t>
+      </w:r>
+      <w:r>
+        <w:t xml:space="preserve">at issue presented a</w:t>
+      </w:r>
+      <w:r>
+        <w:t xml:space="preserve"> </w:t>
+      </w:r>
+      <w:hyperlink r:id="rId34">
+        <w:r>
+          <w:rPr>
+            <w:rStyle w:val="Hyperlink"/>
+          </w:rPr>
+          <w:t xml:space="preserve">clear and present danger</w:t>
+        </w:r>
+      </w:hyperlink>
+      <w:r>
+        <w:t xml:space="preserve"> </w:t>
+      </w:r>
+      <w:r>
+        <w:t xml:space="preserve">under</w:t>
+      </w:r>
+      <w:r>
+        <w:t xml:space="preserve"> </w:t>
+      </w:r>
+      <w:r>
+        <w:rPr>
+          <w:i/>
+        </w:rPr>
+        <w:t xml:space="preserve">Abrams</w:t>
+      </w:r>
+      <w:r>
+        <w:t xml:space="preserve"> </w:t>
+      </w:r>
+      <w:r>
+        <w:t xml:space="preserve">(1919) and</w:t>
+      </w:r>
+      <w:r>
+        <w:t xml:space="preserve"> </w:t>
+      </w:r>
+      <w:r>
+        <w:rPr>
+          <w:i/>
+        </w:rPr>
+        <w:t xml:space="preserve">Whitney</w:t>
+      </w:r>
+      <w:r>
+        <w:t xml:space="preserve"> </w:t>
+      </w:r>
+      <w:r>
+        <w:t xml:space="preserve">(1927) and instead announced that</w:t>
+      </w:r>
+      <w:r>
+        <w:t xml:space="preserve"> </w:t>
+      </w:r>
+      <w:r>
+        <w:t xml:space="preserve">states may regulate only speech which is</w:t>
+      </w:r>
+      <w:r>
+        <w:t xml:space="preserve"> </w:t>
+      </w:r>
+      <w:r>
+        <w:t xml:space="preserve">“</w:t>
+      </w:r>
+      <w:r>
+        <w:rPr>
+          <w:i/>
+        </w:rPr>
+        <w:t xml:space="preserve">directed to</w:t>
+      </w:r>
+      <w:r>
+        <w:t xml:space="preserve"> </w:t>
+      </w:r>
+      <w:r>
+        <w:t xml:space="preserve">inciting or</w:t>
+      </w:r>
+      <w:r>
+        <w:t xml:space="preserve"> </w:t>
+      </w:r>
+      <w:r>
+        <w:t xml:space="preserve">producing</w:t>
+      </w:r>
+      <w:r>
+        <w:t xml:space="preserve"> </w:t>
+      </w:r>
+      <w:r>
+        <w:rPr>
+          <w:i/>
+        </w:rPr>
+        <w:t xml:space="preserve">imminent</w:t>
+      </w:r>
+      <w:r>
+        <w:t xml:space="preserve"> </w:t>
+      </w:r>
+      <w:r>
+        <w:t xml:space="preserve">lawless action and</w:t>
+      </w:r>
+      <w:r>
+        <w:t xml:space="preserve"> </w:t>
+      </w:r>
+      <w:r>
+        <w:rPr>
+          <w:i/>
+        </w:rPr>
+        <w:t xml:space="preserve">is likely to incite</w:t>
+      </w:r>
+      <w:r>
+        <w:t xml:space="preserve"> </w:t>
+      </w:r>
+      <w:r>
+        <w:t xml:space="preserve">or produce</w:t>
+      </w:r>
+      <w:r>
+        <w:t xml:space="preserve"> </w:t>
+      </w:r>
+      <w:r>
+        <w:t xml:space="preserve">such action.</w:t>
+      </w:r>
+      <w:r>
+        <w:t xml:space="preserve">”</w:t>
+      </w:r>
+    </w:p>
+    <w:p>
+      <w:pPr>
+        <w:pStyle w:val="BodyText"/>
+      </w:pPr>
+      <w:r>
+        <w:t xml:space="preserve">In other words, the abstract advocacy of violence at some future time is probably still protected speech.</w:t>
+      </w:r>
+      <w:r>
+        <w:t xml:space="preserve"> </w:t>
+      </w:r>
+      <w:r>
+        <w:t xml:space="preserve">“</w:t>
+      </w:r>
+      <w:r>
+        <w:t xml:space="preserve">If Trump wins in 2020, I think we should burn down the White House,</w:t>
+      </w:r>
+      <w:r>
+        <w:t xml:space="preserve">”</w:t>
+      </w:r>
+      <w:r>
+        <w:t xml:space="preserve"> </w:t>
+      </w:r>
+      <w:r>
+        <w:t xml:space="preserve">is probably</w:t>
+      </w:r>
+      <w:r>
+        <w:t xml:space="preserve"> </w:t>
+      </w:r>
+      <w:r>
+        <w:rPr>
+          <w:i/>
+        </w:rPr>
+        <w:t xml:space="preserve">not</w:t>
+      </w:r>
+      <w:r>
+        <w:t xml:space="preserve"> </w:t>
+      </w:r>
+      <w:r>
+        <w:t xml:space="preserve">incitement under this test.</w:t>
+      </w:r>
+      <w:r>
+        <w:t xml:space="preserve"> </w:t>
+      </w:r>
+      <w:r>
+        <w:t xml:space="preserve">“</w:t>
+      </w:r>
+      <w:r>
+        <w:t xml:space="preserve">Get some gasoline and let’s go burn down the White House. Now!</w:t>
+      </w:r>
+      <w:r>
+        <w:t xml:space="preserve">”</w:t>
+      </w:r>
+      <w:r>
+        <w:t xml:space="preserve"> </w:t>
+      </w:r>
+      <w:r>
+        <w:t xml:space="preserve">probably is unprotected incitement,</w:t>
+      </w:r>
+      <w:r>
+        <w:t xml:space="preserve"> </w:t>
+      </w:r>
+      <w:r>
+        <w:t xml:space="preserve">especially if a rioter shouted it to an angry mob outside the White House</w:t>
+      </w:r>
+    </w:p>
+    <w:p>
+      <w:pPr>
+        <w:pStyle w:val="Heading2"/>
+      </w:pPr>
+      <w:bookmarkStart w:id="35" w:name="a-miller-test-for-violence"/>
+      <w:r>
+        <w:t xml:space="preserve">A</w:t>
+      </w:r>
+      <w:r>
+        <w:t xml:space="preserve"> </w:t>
       </w:r>
       <w:r>
         <w:rPr>
@@ -98,28 +942,193 @@
         <w:t xml:space="preserve">Miller</w:t>
       </w:r>
       <w:r>
-        <w:t xml:space="preserve">).</w:t>
-      </w:r>
-      <w:r>
-        <w:t xml:space="preserve"> </w:t>
-      </w:r>
-      <w:r>
-        <w:t xml:space="preserve"> </w:t>
-      </w:r>
-      <w:r>
-        <w:t xml:space="preserve">If it is indecent, it can be regulated (</w:t>
+        <w:t xml:space="preserve"> </w:t>
+      </w:r>
+      <w:r>
+        <w:t xml:space="preserve">Test For Violence?</w:t>
+      </w:r>
+      <w:bookmarkEnd w:id="35"/>
+    </w:p>
+    <w:p>
+      <w:pPr>
+        <w:pStyle w:val="FirstParagraph"/>
+      </w:pPr>
+      <w:r>
+        <w:t xml:space="preserve">Do we need a</w:t>
+      </w:r>
+      <w:r>
+        <w:t xml:space="preserve"> </w:t>
+      </w:r>
+      <w:hyperlink r:id="rId24">
+        <w:r>
+          <w:rPr>
+            <w:i/>
+            <w:rStyle w:val="Hyperlink"/>
+          </w:rPr>
+          <w:t xml:space="preserve">Miller</w:t>
+        </w:r>
+        <w:r>
+          <w:rPr>
+            <w:rStyle w:val="Hyperlink"/>
+          </w:rPr>
+          <w:t xml:space="preserve"> </w:t>
+        </w:r>
+        <w:r>
+          <w:rPr>
+            <w:rStyle w:val="Hyperlink"/>
+          </w:rPr>
+          <w:t xml:space="preserve">test</w:t>
+        </w:r>
+      </w:hyperlink>
+      <w:r>
+        <w:t xml:space="preserve"> </w:t>
+      </w:r>
+      <w:r>
+        <w:t xml:space="preserve">for violence?</w:t>
+      </w:r>
+      <w:r>
+        <w:t xml:space="preserve"> </w:t>
+      </w:r>
+      <w:r>
+        <w:t xml:space="preserve">If regulation is required, who should regulate?</w:t>
+      </w:r>
+      <w:r>
+        <w:t xml:space="preserve"> </w:t>
+      </w:r>
+      <w:r>
+        <w:t xml:space="preserve">The government? Industry groups,</w:t>
+      </w:r>
+      <w:r>
+        <w:t xml:space="preserve"> </w:t>
+      </w:r>
+      <w:r>
+        <w:t xml:space="preserve">like the</w:t>
+      </w:r>
+      <w:r>
+        <w:t xml:space="preserve"> </w:t>
+      </w:r>
+      <w:hyperlink r:id="rId36">
+        <w:r>
+          <w:rPr>
+            <w:rStyle w:val="Hyperlink"/>
+          </w:rPr>
+          <w:t xml:space="preserve">Motion Picture Association of America (MPAA)</w:t>
+        </w:r>
+      </w:hyperlink>
+      <w:r>
+        <w:t xml:space="preserve"> </w:t>
+      </w:r>
+      <w:r>
+        <w:t xml:space="preserve">or the</w:t>
+      </w:r>
+      <w:r>
+        <w:t xml:space="preserve"> </w:t>
+      </w:r>
+      <w:hyperlink r:id="rId37">
+        <w:r>
+          <w:rPr>
+            <w:rStyle w:val="Hyperlink"/>
+          </w:rPr>
+          <w:t xml:space="preserve">Entertainment Software Ratings Board (ESRB)</w:t>
+        </w:r>
+      </w:hyperlink>
+      <w:r>
+        <w:t xml:space="preserve">?</w:t>
+      </w:r>
+      <w:r>
+        <w:t xml:space="preserve"> </w:t>
+      </w:r>
+      <w:r>
+        <w:t xml:space="preserve">Or shall we allow civil liability in the form of lawsuits</w:t>
+      </w:r>
+      <w:r>
+        <w:t xml:space="preserve"> </w:t>
+      </w:r>
+      <w:r>
+        <w:t xml:space="preserve">against content providers who publish material</w:t>
+      </w:r>
+      <w:r>
+        <w:t xml:space="preserve"> </w:t>
+      </w:r>
+      <w:r>
+        <w:t xml:space="preserve">that arguably amounts to incitement to violence?</w:t>
+      </w:r>
+    </w:p>
+    <w:p>
+      <w:pPr>
+        <w:pStyle w:val="BodyText"/>
+      </w:pPr>
+      <w:r>
+        <w:t xml:space="preserve">Or perhaps the government could outlaw new categories of unprotected speech?</w:t>
+      </w:r>
+      <w:r>
+        <w:t xml:space="preserve"> </w:t>
+      </w:r>
+      <w:r>
+        <w:t xml:space="preserve">How about violent dogfight videos? Protected or unprotected speech?</w:t>
+      </w:r>
+    </w:p>
+    <w:p>
+      <w:pPr>
+        <w:pStyle w:val="BodyText"/>
+      </w:pPr>
+      <w:r>
+        <w:t xml:space="preserve">Before reading</w:t>
+      </w:r>
+      <w:r>
+        <w:t xml:space="preserve"> </w:t>
       </w:r>
       <w:r>
         <w:rPr>
           <w:i/>
         </w:rPr>
-        <w:t xml:space="preserve">Pacifica</w:t>
-      </w:r>
-      <w:r>
-        <w:t xml:space="preserve"> </w:t>
-      </w:r>
-      <w:r>
-        <w:t xml:space="preserve">and</w:t>
+        <w:t xml:space="preserve">United States v. Stevens</w:t>
+      </w:r>
+      <w:r>
+        <w:t xml:space="preserve">, please refresh your knowledge about</w:t>
+      </w:r>
+      <w:r>
+        <w:t xml:space="preserve"> </w:t>
+      </w:r>
+      <w:hyperlink r:id="rId38">
+        <w:r>
+          <w:rPr>
+            <w:rStyle w:val="Hyperlink"/>
+          </w:rPr>
+          <w:t xml:space="preserve">Levels Of Judicial Scrutiny</w:t>
+        </w:r>
+      </w:hyperlink>
+      <w:r>
+        <w:t xml:space="preserve"> </w:t>
+      </w:r>
+      <w:r>
+        <w:t xml:space="preserve">by perusing</w:t>
+      </w:r>
+      <w:r>
+        <w:t xml:space="preserve"> </w:t>
+      </w:r>
+      <w:hyperlink r:id="rId38">
+        <w:r>
+          <w:rPr>
+            <w:rStyle w:val="Hyperlink"/>
+          </w:rPr>
+          <w:t xml:space="preserve">this article</w:t>
+        </w:r>
+      </w:hyperlink>
+      <w:r>
+        <w:t xml:space="preserve">,</w:t>
+      </w:r>
+      <w:r>
+        <w:t xml:space="preserve"> </w:t>
+      </w:r>
+      <w:r>
+        <w:t xml:space="preserve">which comes with nice simple explanations and good graphics.</w:t>
+      </w:r>
+      <w:r>
+        <w:t xml:space="preserve"> </w:t>
+      </w:r>
+      <w:r>
+        <w:t xml:space="preserve">In</w:t>
       </w:r>
       <w:r>
         <w:t xml:space="preserve"> </w:t>
@@ -128,740 +1137,75 @@
         <w:rPr>
           <w:i/>
         </w:rPr>
-        <w:t xml:space="preserve">Fox I and II</w:t>
-      </w:r>
-      <w:r>
-        <w:t xml:space="preserve">).</w:t>
-      </w:r>
-      <w:r>
-        <w:t xml:space="preserve"> </w:t>
-      </w:r>
-      <w:r>
-        <w:t xml:space="preserve">What if speech is just too violent or unreasonably dangerous?</w:t>
-      </w:r>
-      <w:r>
-        <w:t xml:space="preserve"> </w:t>
-      </w:r>
-      <w:r>
-        <w:t xml:space="preserve">What if a rap star’s lyrics</w:t>
-      </w:r>
-      <w:r>
-        <w:t xml:space="preserve"> </w:t>
-      </w:r>
-      <w:r>
-        <w:t xml:space="preserve">“</w:t>
-      </w:r>
-      <w:r>
-        <w:t xml:space="preserve">inspire</w:t>
-      </w:r>
-      <w:r>
-        <w:t xml:space="preserve">”</w:t>
-      </w:r>
-      <w:r>
-        <w:t xml:space="preserve"> </w:t>
-      </w:r>
-      <w:r>
-        <w:t xml:space="preserve">or</w:t>
-      </w:r>
-      <w:r>
-        <w:t xml:space="preserve"> </w:t>
-      </w:r>
-      <w:hyperlink r:id="rId21">
-        <w:r>
-          <w:rPr>
-            <w:rStyle w:val="Hyperlink"/>
-          </w:rPr>
-          <w:t xml:space="preserve">“</w:t>
-        </w:r>
-        <w:r>
-          <w:rPr>
-            <w:rStyle w:val="Hyperlink"/>
-          </w:rPr>
-          <w:t xml:space="preserve">cause</w:t>
-        </w:r>
-        <w:r>
-          <w:rPr>
-            <w:rStyle w:val="Hyperlink"/>
-          </w:rPr>
-          <w:t xml:space="preserve">”</w:t>
-        </w:r>
-        <w:r>
-          <w:rPr>
-            <w:rStyle w:val="Hyperlink"/>
-          </w:rPr>
-          <w:t xml:space="preserve"> </w:t>
-        </w:r>
-        <w:r>
-          <w:rPr>
-            <w:rStyle w:val="Hyperlink"/>
-          </w:rPr>
-          <w:t xml:space="preserve">somebody to shoot a cop?</w:t>
-        </w:r>
-      </w:hyperlink>
+        <w:t xml:space="preserve">Stevens</w:t>
+      </w:r>
+      <w:r>
+        <w:t xml:space="preserve"> </w:t>
+      </w:r>
+      <w:r>
+        <w:t xml:space="preserve">Justice Roberts applied strict scrutiny to strike down a statute</w:t>
+      </w:r>
+      <w:r>
+        <w:t xml:space="preserve"> </w:t>
+      </w:r>
+      <w:r>
+        <w:t xml:space="preserve">aimed at punishing</w:t>
+      </w:r>
+      <w:r>
+        <w:t xml:space="preserve"> </w:t>
+      </w:r>
+      <w:r>
+        <w:t xml:space="preserve">“</w:t>
+      </w:r>
+      <w:r>
+        <w:t xml:space="preserve">crush videos</w:t>
+      </w:r>
+      <w:r>
+        <w:t xml:space="preserve">”</w:t>
+      </w:r>
+      <w:r>
+        <w:t xml:space="preserve">, probably the most disgusting,</w:t>
+      </w:r>
+      <w:r>
+        <w:t xml:space="preserve"> </w:t>
+      </w:r>
+      <w:r>
+        <w:t xml:space="preserve">politically useless speech to come before the Court.</w:t>
+      </w:r>
     </w:p>
     <w:p>
       <w:pPr>
         <w:pStyle w:val="BodyText"/>
       </w:pPr>
       <w:r>
-        <w:t xml:space="preserve">What if a journalist writes a lurid men’s magazine article</w:t>
-      </w:r>
-      <w:r>
-        <w:t xml:space="preserve"> </w:t>
-      </w:r>
-      <w:r>
-        <w:t xml:space="preserve">about autoerotic asphyxiation</w:t>
-      </w:r>
-      <w:r>
-        <w:t xml:space="preserve"> </w:t>
-      </w:r>
-      <w:r>
-        <w:t xml:space="preserve">and arguably</w:t>
-      </w:r>
-      <w:r>
-        <w:t xml:space="preserve"> </w:t>
-      </w:r>
-      <w:r>
-        <w:t xml:space="preserve">“</w:t>
-      </w:r>
-      <w:r>
-        <w:t xml:space="preserve">causes</w:t>
-      </w:r>
-      <w:r>
-        <w:t xml:space="preserve">”</w:t>
-      </w:r>
-      <w:r>
-        <w:t xml:space="preserve"> </w:t>
-      </w:r>
-      <w:r>
-        <w:t xml:space="preserve">teenagers to try such deviant behavior for themselves?</w:t>
-      </w:r>
-      <w:r>
-        <w:t xml:space="preserve"> </w:t>
-      </w:r>
-      <w:r>
-        <w:t xml:space="preserve">What if they</w:t>
-      </w:r>
-      <w:r>
-        <w:t xml:space="preserve"> </w:t>
-      </w:r>
-      <w:hyperlink r:id="rId22">
-        <w:r>
-          <w:rPr>
-            <w:rStyle w:val="Hyperlink"/>
-          </w:rPr>
-          <w:t xml:space="preserve">accidentally hang themselves</w:t>
-        </w:r>
-      </w:hyperlink>
-      <w:r>
-        <w:t xml:space="preserve">?</w:t>
-      </w:r>
-      <w:r>
-        <w:t xml:space="preserve"> </w:t>
-      </w:r>
-      <w:r>
-        <w:t xml:space="preserve">What if, at trial, the victim’s family argues</w:t>
-      </w:r>
-      <w:r>
-        <w:t xml:space="preserve"> </w:t>
-      </w:r>
-      <w:r>
-        <w:t xml:space="preserve">that the journalist’s lurid article</w:t>
-      </w:r>
-      <w:r>
-        <w:t xml:space="preserve"> </w:t>
-      </w:r>
-      <w:r>
-        <w:t xml:space="preserve">was really just a how-to for teenage thrill-seekers?</w:t>
-      </w:r>
-      <w:r>
-        <w:t xml:space="preserve"> </w:t>
-      </w:r>
-      <w:r>
-        <w:t xml:space="preserve">We sympathize with the parents</w:t>
-      </w:r>
-      <w:r>
-        <w:t xml:space="preserve"> </w:t>
-      </w:r>
-      <w:r>
-        <w:t xml:space="preserve">when they sue the magazine for publishing a glossy magazine article</w:t>
-      </w:r>
-      <w:r>
-        <w:t xml:space="preserve"> </w:t>
-      </w:r>
-      <w:r>
-        <w:t xml:space="preserve">that arguably tempted their adolescent son to experiment, with fatal consequences.</w:t>
-      </w:r>
-    </w:p>
-    <w:p>
-      <w:pPr>
-        <w:pStyle w:val="BodyText"/>
-      </w:pPr>
-      <w:r>
-        <w:t xml:space="preserve">What if the recording of a heavy metal hit contains subliminal lyrics</w:t>
-      </w:r>
-      <w:r>
-        <w:t xml:space="preserve"> </w:t>
-      </w:r>
-      <w:r>
-        <w:t xml:space="preserve">that arguably encourage somebody to commit suicide or kill police officers?</w:t>
-      </w:r>
-      <w:r>
-        <w:t xml:space="preserve"> </w:t>
-      </w:r>
-      <w:r>
-        <w:t xml:space="preserve">What if a programmer creates a violent video game</w:t>
-      </w:r>
-      <w:r>
-        <w:t xml:space="preserve"> </w:t>
-      </w:r>
-      <w:r>
-        <w:t xml:space="preserve">that arguably</w:t>
-      </w:r>
-      <w:r>
-        <w:t xml:space="preserve"> </w:t>
-      </w:r>
-      <w:r>
-        <w:t xml:space="preserve">“</w:t>
-      </w:r>
-      <w:r>
-        <w:t xml:space="preserve">causes</w:t>
-      </w:r>
-      <w:r>
-        <w:t xml:space="preserve">”</w:t>
-      </w:r>
-      <w:r>
-        <w:t xml:space="preserve"> </w:t>
-      </w:r>
-      <w:r>
-        <w:t xml:space="preserve">or</w:t>
-      </w:r>
-      <w:r>
-        <w:t xml:space="preserve"> </w:t>
-      </w:r>
-      <w:r>
-        <w:t xml:space="preserve">“</w:t>
-      </w:r>
-      <w:r>
-        <w:t xml:space="preserve">inspires</w:t>
-      </w:r>
-      <w:r>
-        <w:t xml:space="preserve">”</w:t>
-      </w:r>
-      <w:r>
-        <w:t xml:space="preserve"> </w:t>
-      </w:r>
-      <w:r>
-        <w:t xml:space="preserve">a school shooting?</w:t>
-      </w:r>
-    </w:p>
-    <w:p>
-      <w:pPr>
-        <w:pStyle w:val="BodyText"/>
-      </w:pPr>
-      <w:r>
-        <w:t xml:space="preserve">Should the family members of these victims</w:t>
-      </w:r>
-      <w:r>
-        <w:t xml:space="preserve"> </w:t>
-      </w:r>
-      <w:r>
-        <w:t xml:space="preserve">be allowed to sue magazine publishers, record companies and rappers</w:t>
-      </w:r>
-      <w:r>
-        <w:t xml:space="preserve"> </w:t>
-      </w:r>
-      <w:r>
-        <w:t xml:space="preserve">for indirectly</w:t>
-      </w:r>
-      <w:r>
-        <w:t xml:space="preserve"> </w:t>
-      </w:r>
-      <w:r>
-        <w:t xml:space="preserve">“</w:t>
-      </w:r>
-      <w:r>
-        <w:t xml:space="preserve">causing</w:t>
-      </w:r>
-      <w:r>
-        <w:t xml:space="preserve">”</w:t>
-      </w:r>
-      <w:r>
-        <w:t xml:space="preserve"> </w:t>
-      </w:r>
-      <w:r>
-        <w:t xml:space="preserve">the death of their loved ones?</w:t>
-      </w:r>
-    </w:p>
-    <w:p>
-      <w:pPr>
-        <w:pStyle w:val="BodyText"/>
-      </w:pPr>
-      <w:r>
-        <w:t xml:space="preserve">Can a song or movie that is otherwise protected speech</w:t>
-      </w:r>
-      <w:r>
-        <w:t xml:space="preserve"> </w:t>
-      </w:r>
-      <w:r>
-        <w:t xml:space="preserve">become a signal to get your guns and take to the streets?</w:t>
-      </w:r>
-      <w:r>
-        <w:t xml:space="preserve"> </w:t>
-      </w:r>
-      <w:r>
-        <w:t xml:space="preserve">Suppose angry activists turn arsonists</w:t>
-      </w:r>
-      <w:r>
-        <w:t xml:space="preserve"> </w:t>
-      </w:r>
-      <w:r>
-        <w:t xml:space="preserve">and adopt</w:t>
-      </w:r>
-      <w:r>
-        <w:t xml:space="preserve"> </w:t>
-      </w:r>
-      <w:r>
-        <w:t xml:space="preserve">“</w:t>
-      </w:r>
-      <w:r>
-        <w:t xml:space="preserve">Burning Down The House</w:t>
-      </w:r>
-      <w:r>
-        <w:t xml:space="preserve">”</w:t>
-      </w:r>
-      <w:r>
-        <w:t xml:space="preserve"> </w:t>
-      </w:r>
-      <w:r>
-        <w:t xml:space="preserve">as their anthem?</w:t>
-      </w:r>
-      <w:r>
-        <w:t xml:space="preserve"> </w:t>
-      </w:r>
-      <w:r>
-        <w:t xml:space="preserve">When fellow activists hear the song at a rally,</w:t>
-      </w:r>
-      <w:r>
-        <w:t xml:space="preserve"> </w:t>
-      </w:r>
-      <w:r>
-        <w:t xml:space="preserve">it inspires them to take hurl flaming Malatov cocktails at the governor’s mansion.</w:t>
-      </w:r>
-      <w:r>
-        <w:t xml:space="preserve"> </w:t>
-      </w:r>
-      <w:r>
-        <w:t xml:space="preserve">Now every time the song gets played, young people take to the streets with incendiary devices.</w:t>
-      </w:r>
-    </w:p>
-    <w:p>
-      <w:pPr>
-        <w:pStyle w:val="BodyText"/>
-      </w:pPr>
-      <w:r>
-        <w:t xml:space="preserve">What about violent movies? Fourteen different murderers have said</w:t>
-      </w:r>
-      <w:r>
-        <w:t xml:space="preserve"> </w:t>
-      </w:r>
-      <w:r>
-        <w:t xml:space="preserve">that Oliver Stone’s</w:t>
-      </w:r>
-      <w:r>
-        <w:t xml:space="preserve"> </w:t>
-      </w:r>
-      <w:r>
-        <w:rPr>
-          <w:i/>
-        </w:rPr>
-        <w:t xml:space="preserve">Natural Born Killers</w:t>
-      </w:r>
-      <w:r>
-        <w:t xml:space="preserve"> </w:t>
-      </w:r>
-      <w:hyperlink r:id="rId23">
-        <w:r>
-          <w:rPr>
-            <w:rStyle w:val="Hyperlink"/>
-          </w:rPr>
-          <w:t xml:space="preserve">inspired them to go on crime sprees of their own</w:t>
-        </w:r>
-      </w:hyperlink>
-      <w:r>
-        <w:t xml:space="preserve">.</w:t>
-      </w:r>
-    </w:p>
-    <w:p>
-      <w:pPr>
-        <w:pStyle w:val="BodyText"/>
-      </w:pPr>
-      <w:r>
-        <w:t xml:space="preserve">What if somebody hires a videographer to make a documentary</w:t>
-      </w:r>
-      <w:r>
-        <w:t xml:space="preserve"> </w:t>
-      </w:r>
-      <w:r>
-        <w:t xml:space="preserve">about the production and sale of so-called</w:t>
-      </w:r>
-      <w:r>
-        <w:t xml:space="preserve"> </w:t>
-      </w:r>
-      <w:hyperlink r:id="rId24">
-        <w:r>
-          <w:rPr>
-            <w:rStyle w:val="Hyperlink"/>
-          </w:rPr>
-          <w:t xml:space="preserve">“</w:t>
-        </w:r>
-        <w:r>
-          <w:rPr>
-            <w:rStyle w:val="Hyperlink"/>
-          </w:rPr>
-          <w:t xml:space="preserve">crush videos</w:t>
-        </w:r>
-        <w:r>
-          <w:rPr>
-            <w:rStyle w:val="Hyperlink"/>
-          </w:rPr>
-          <w:t xml:space="preserve">”</w:t>
-        </w:r>
-      </w:hyperlink>
-      <w:r>
-        <w:t xml:space="preserve"> </w:t>
-      </w:r>
-      <w:r>
-        <w:t xml:space="preserve">wherein animals are brutally tortured and killed?</w:t>
-      </w:r>
-      <w:r>
-        <w:t xml:space="preserve"> </w:t>
-      </w:r>
-      <w:r>
-        <w:t xml:space="preserve">Do these cruel and sometimes deadly side effects of violent</w:t>
-      </w:r>
-      <w:r>
-        <w:t xml:space="preserve"> </w:t>
-      </w:r>
-      <w:r>
-        <w:t xml:space="preserve">“</w:t>
-      </w:r>
-      <w:r>
-        <w:t xml:space="preserve">speech</w:t>
-      </w:r>
-      <w:r>
-        <w:t xml:space="preserve">”</w:t>
-      </w:r>
-      <w:r>
-        <w:t xml:space="preserve"> </w:t>
-      </w:r>
-      <w:r>
-        <w:t xml:space="preserve">suggest</w:t>
-      </w:r>
-      <w:r>
-        <w:t xml:space="preserve"> </w:t>
-      </w:r>
-      <w:r>
-        <w:t xml:space="preserve">that extreme violence should be banned or regulated,</w:t>
-      </w:r>
-      <w:r>
-        <w:t xml:space="preserve"> </w:t>
-      </w:r>
-      <w:r>
-        <w:t xml:space="preserve">the way obscenity is banned and indecency is regulated?</w:t>
-      </w:r>
-    </w:p>
-    <w:p>
-      <w:pPr>
-        <w:pStyle w:val="BodyText"/>
-      </w:pPr>
-      <w:r>
-        <w:t xml:space="preserve">But would the United States Supreme Court call a magazine article about autoerotic asphyxiation unprotected</w:t>
-      </w:r>
-      <w:r>
-        <w:t xml:space="preserve"> </w:t>
-      </w:r>
-      <w:r>
-        <w:t xml:space="preserve">“</w:t>
-      </w:r>
-      <w:r>
-        <w:t xml:space="preserve">incitement</w:t>
-      </w:r>
-      <w:r>
-        <w:t xml:space="preserve">”</w:t>
-      </w:r>
-      <w:r>
-        <w:t xml:space="preserve">? Probably not, and the following excerpts from a few landmark United States Supreme Court cases show why. The states may regulate only speech which is</w:t>
-      </w:r>
-      <w:r>
-        <w:t xml:space="preserve"> </w:t>
-      </w:r>
-      <w:r>
-        <w:t xml:space="preserve">“</w:t>
-      </w:r>
-      <w:r>
-        <w:rPr>
-          <w:i/>
-        </w:rPr>
-        <w:t xml:space="preserve">directed to</w:t>
-      </w:r>
-      <w:r>
-        <w:t xml:space="preserve"> </w:t>
-      </w:r>
-      <w:r>
-        <w:t xml:space="preserve">inciting or</w:t>
-      </w:r>
-      <w:r>
-        <w:t xml:space="preserve"> </w:t>
-      </w:r>
-      <w:r>
-        <w:t xml:space="preserve">producing</w:t>
-      </w:r>
-      <w:r>
-        <w:t xml:space="preserve"> </w:t>
-      </w:r>
-      <w:r>
-        <w:rPr>
-          <w:i/>
-        </w:rPr>
-        <w:t xml:space="preserve">imminent</w:t>
-      </w:r>
-      <w:r>
-        <w:t xml:space="preserve"> </w:t>
-      </w:r>
-      <w:r>
-        <w:t xml:space="preserve">lawless action and</w:t>
-      </w:r>
-      <w:r>
-        <w:t xml:space="preserve"> </w:t>
-      </w:r>
-      <w:r>
-        <w:rPr>
-          <w:i/>
-        </w:rPr>
-        <w:t xml:space="preserve">is likely to incite</w:t>
-      </w:r>
-      <w:r>
-        <w:t xml:space="preserve"> </w:t>
-      </w:r>
-      <w:r>
-        <w:t xml:space="preserve">or produce</w:t>
-      </w:r>
-      <w:r>
-        <w:t xml:space="preserve"> </w:t>
-      </w:r>
-      <w:r>
-        <w:t xml:space="preserve">such action.</w:t>
-      </w:r>
-      <w:r>
-        <w:t xml:space="preserve">”</w:t>
+        <w:t xml:space="preserve">So far prosecutors have not tempted the Court to adopt new categories of unprotected speech,</w:t>
+      </w:r>
+      <w:r>
+        <w:t xml:space="preserve"> </w:t>
+      </w:r>
+      <w:r>
+        <w:t xml:space="preserve">or to engage in balancing tests weighing speech against a parade of horrible harms expressed by state legislatures.)</w:t>
       </w:r>
     </w:p>
     <w:p>
       <w:pPr>
         <w:pStyle w:val="Heading2"/>
       </w:pPr>
-      <w:bookmarkStart w:id="25" w:name="a-miller-test-for-violence"/>
-      <w:r>
-        <w:t xml:space="preserve">A</w:t>
-      </w:r>
-      <w:r>
-        <w:t xml:space="preserve"> </w:t>
-      </w:r>
-      <w:r>
-        <w:rPr>
-          <w:i/>
-        </w:rPr>
-        <w:t xml:space="preserve">Miller</w:t>
-      </w:r>
-      <w:r>
-        <w:t xml:space="preserve"> </w:t>
-      </w:r>
-      <w:r>
-        <w:t xml:space="preserve">Test For Violence?</w:t>
-      </w:r>
-      <w:bookmarkEnd w:id="25"/>
-    </w:p>
-    <w:p>
-      <w:pPr>
-        <w:pStyle w:val="FirstParagraph"/>
-      </w:pPr>
-      <w:r>
-        <w:t xml:space="preserve">Do we need a</w:t>
-      </w:r>
-      <w:r>
-        <w:t xml:space="preserve"> </w:t>
-      </w:r>
-      <w:hyperlink r:id="rId26">
-        <w:r>
-          <w:rPr>
-            <w:i/>
-            <w:rStyle w:val="Hyperlink"/>
-          </w:rPr>
-          <w:t xml:space="preserve">Miller</w:t>
-        </w:r>
-        <w:r>
-          <w:rPr>
-            <w:rStyle w:val="Hyperlink"/>
-          </w:rPr>
-          <w:t xml:space="preserve"> </w:t>
-        </w:r>
-        <w:r>
-          <w:rPr>
-            <w:rStyle w:val="Hyperlink"/>
-          </w:rPr>
-          <w:t xml:space="preserve">test</w:t>
-        </w:r>
-      </w:hyperlink>
-      <w:r>
-        <w:t xml:space="preserve"> </w:t>
-      </w:r>
-      <w:r>
-        <w:t xml:space="preserve">for violence?</w:t>
-      </w:r>
-      <w:r>
-        <w:t xml:space="preserve"> </w:t>
-      </w:r>
-      <w:r>
-        <w:t xml:space="preserve">If regulation is required, who should regulate?</w:t>
-      </w:r>
-      <w:r>
-        <w:t xml:space="preserve"> </w:t>
-      </w:r>
-      <w:r>
-        <w:t xml:space="preserve">The government? Industry groups,</w:t>
-      </w:r>
-      <w:r>
-        <w:t xml:space="preserve"> </w:t>
-      </w:r>
-      <w:r>
-        <w:t xml:space="preserve">like the</w:t>
-      </w:r>
-      <w:r>
-        <w:t xml:space="preserve"> </w:t>
-      </w:r>
-      <w:hyperlink r:id="rId27">
-        <w:r>
-          <w:rPr>
-            <w:rStyle w:val="Hyperlink"/>
-          </w:rPr>
-          <w:t xml:space="preserve">Motion Picture Association of America (MPAA)</w:t>
-        </w:r>
-      </w:hyperlink>
-      <w:r>
-        <w:t xml:space="preserve"> </w:t>
-      </w:r>
-      <w:r>
-        <w:t xml:space="preserve">or the</w:t>
-      </w:r>
-      <w:r>
-        <w:t xml:space="preserve"> </w:t>
-      </w:r>
-      <w:hyperlink r:id="rId28">
-        <w:r>
-          <w:rPr>
-            <w:rStyle w:val="Hyperlink"/>
-          </w:rPr>
-          <w:t xml:space="preserve">Entertainment Software Ratings Board (ESRB)</w:t>
-        </w:r>
-      </w:hyperlink>
-      <w:r>
-        <w:t xml:space="preserve">?</w:t>
-      </w:r>
-      <w:r>
-        <w:t xml:space="preserve"> </w:t>
-      </w:r>
-      <w:r>
-        <w:t xml:space="preserve">Or shall we allow civil liability in the form of lawsuits</w:t>
-      </w:r>
-      <w:r>
-        <w:t xml:space="preserve"> </w:t>
-      </w:r>
-      <w:r>
-        <w:t xml:space="preserve">against content providers who publish material</w:t>
-      </w:r>
-      <w:r>
-        <w:t xml:space="preserve"> </w:t>
-      </w:r>
-      <w:r>
-        <w:t xml:space="preserve">that arguably amounts to incitement to violence?</w:t>
-      </w:r>
-    </w:p>
-    <w:p>
-      <w:pPr>
-        <w:pStyle w:val="BodyText"/>
-      </w:pPr>
-      <w:r>
-        <w:t xml:space="preserve">Or perhaps the government could outlaw new categories of unprotected speech?</w:t>
-      </w:r>
-      <w:r>
-        <w:t xml:space="preserve"> </w:t>
-      </w:r>
-      <w:r>
-        <w:t xml:space="preserve">How about violent dogfight videos? Protected or unprotected speech?</w:t>
-      </w:r>
-      <w:r>
-        <w:t xml:space="preserve"> </w:t>
-      </w:r>
-      <w:r>
-        <w:t xml:space="preserve">How about so-called</w:t>
-      </w:r>
-      <w:r>
-        <w:t xml:space="preserve"> </w:t>
-      </w:r>
-      <w:r>
-        <w:t xml:space="preserve">“</w:t>
-      </w:r>
-      <w:r>
-        <w:t xml:space="preserve">crush videos,</w:t>
-      </w:r>
-      <w:r>
-        <w:t xml:space="preserve">”</w:t>
-      </w:r>
-      <w:r>
-        <w:t xml:space="preserve"> </w:t>
-      </w:r>
-      <w:r>
-        <w:t xml:space="preserve">probably the most disgusting</w:t>
-      </w:r>
-      <w:r>
-        <w:t xml:space="preserve"> </w:t>
-      </w:r>
-      <w:r>
-        <w:t xml:space="preserve">“</w:t>
-      </w:r>
-      <w:r>
-        <w:t xml:space="preserve">speech</w:t>
-      </w:r>
-      <w:r>
-        <w:t xml:space="preserve">”</w:t>
-      </w:r>
-      <w:r>
-        <w:t xml:space="preserve"> </w:t>
-      </w:r>
-      <w:r>
-        <w:t xml:space="preserve">to come before the Court.</w:t>
-      </w:r>
-    </w:p>
-    <w:p>
-      <w:pPr>
-        <w:pStyle w:val="Heading2"/>
-      </w:pPr>
-      <w:bookmarkStart w:id="29" w:name="united-states-v.-stevens"/>
+      <w:bookmarkStart w:id="39" w:name="united-states-v.-stevens"/>
       <w:r>
         <w:t xml:space="preserve">United States v. Stevens</w:t>
       </w:r>
-      <w:bookmarkEnd w:id="29"/>
+      <w:bookmarkEnd w:id="39"/>
     </w:p>
     <w:p>
       <w:pPr>
         <w:pStyle w:val="Heading6"/>
       </w:pPr>
-      <w:bookmarkStart w:id="30" w:name="u.s.-supreme-court-2010"/>
+      <w:bookmarkStart w:id="40" w:name="u.s.-supreme-court-2010"/>
       <w:r>
         <w:t xml:space="preserve">U.S. Supreme Court (2010)</w:t>
       </w:r>
-      <w:bookmarkEnd w:id="30"/>
+      <w:bookmarkEnd w:id="40"/>
     </w:p>
     <w:p>
       <w:pPr>
@@ -871,7 +1215,7 @@
           <w:ilvl w:val="0"/>
         </w:numPr>
       </w:pPr>
-      <w:hyperlink r:id="rId31">
+      <w:hyperlink r:id="rId41">
         <w:r>
           <w:rPr>
             <w:rStyle w:val="Hyperlink"/>
@@ -888,7 +1232,7 @@
           <w:ilvl w:val="0"/>
         </w:numPr>
       </w:pPr>
-      <w:hyperlink r:id="rId32">
+      <w:hyperlink r:id="rId42">
         <w:r>
           <w:rPr>
             <w:rStyle w:val="Hyperlink"/>
@@ -905,7 +1249,7 @@
           <w:ilvl w:val="0"/>
         </w:numPr>
       </w:pPr>
-      <w:hyperlink r:id="rId24">
+      <w:hyperlink r:id="rId32">
         <w:r>
           <w:rPr>
             <w:rStyle w:val="Hyperlink"/>
@@ -964,11 +1308,11 @@
       <w:pPr>
         <w:pStyle w:val="Heading3"/>
       </w:pPr>
-      <w:bookmarkStart w:id="33" w:name="i"/>
+      <w:bookmarkStart w:id="43" w:name="i"/>
       <w:r>
         <w:t xml:space="preserve">I</w:t>
       </w:r>
-      <w:bookmarkEnd w:id="33"/>
+      <w:bookmarkEnd w:id="43"/>
     </w:p>
     <w:p>
       <w:pPr>
@@ -1686,11 +2030,11 @@
       <w:pPr>
         <w:pStyle w:val="Heading2"/>
       </w:pPr>
-      <w:bookmarkStart w:id="34" w:name="ii"/>
+      <w:bookmarkStart w:id="44" w:name="ii"/>
       <w:r>
         <w:t xml:space="preserve">II</w:t>
       </w:r>
-      <w:bookmarkEnd w:id="34"/>
+      <w:bookmarkEnd w:id="44"/>
     </w:p>
     <w:p>
       <w:pPr>
@@ -1747,9 +2091,6 @@
         <w:t xml:space="preserve"> </w:t>
       </w:r>
       <w:r>
-        <w:t xml:space="preserve">“</w:t>
-      </w:r>
-      <w:r>
         <w:t xml:space="preserve">As a general matter, the First</w:t>
       </w:r>
       <w:r>
@@ -1765,12 +2106,9 @@
         <w:t xml:space="preserve">because of its message, its ideas, its subject matter, or its content.</w:t>
       </w:r>
       <w:r>
-        <w:t xml:space="preserve">”</w:t>
-      </w:r>
-      <w:r>
-        <w:t xml:space="preserve"> </w:t>
-      </w:r>
-      <w:hyperlink r:id="rId35">
+        <w:t xml:space="preserve"> </w:t>
+      </w:r>
+      <w:hyperlink r:id="rId45">
         <w:r>
           <w:rPr>
             <w:i/>
@@ -1910,7 +2248,7 @@
       <w:r>
         <w:t xml:space="preserve"> </w:t>
       </w:r>
-      <w:hyperlink r:id="rId36">
+      <w:hyperlink r:id="rId46">
         <w:r>
           <w:rPr>
             <w:i/>
@@ -1979,7 +2317,7 @@
       <w:r>
         <w:t xml:space="preserve"> </w:t>
       </w:r>
-      <w:hyperlink r:id="rId37">
+      <w:hyperlink r:id="rId47">
         <w:r>
           <w:rPr>
             <w:i/>
@@ -2449,7 +2787,7 @@
       <w:r>
         <w:t xml:space="preserve"> </w:t>
       </w:r>
-      <w:hyperlink r:id="rId38">
+      <w:hyperlink r:id="rId48">
         <w:r>
           <w:rPr>
             <w:i/>
@@ -2526,7 +2864,7 @@
       <w:r>
         <w:t xml:space="preserve"> </w:t>
       </w:r>
-      <w:hyperlink r:id="rId36">
+      <w:hyperlink r:id="rId46">
         <w:r>
           <w:rPr>
             <w:i/>
@@ -2544,7 +2882,7 @@
       <w:r>
         <w:t xml:space="preserve"> </w:t>
       </w:r>
-      <w:hyperlink r:id="rId37">
+      <w:hyperlink r:id="rId47">
         <w:r>
           <w:rPr>
             <w:i/>
@@ -2567,7 +2905,7 @@
       <w:r>
         <w:t xml:space="preserve"> </w:t>
       </w:r>
-      <w:hyperlink r:id="rId39">
+      <w:hyperlink r:id="rId49">
         <w:r>
           <w:rPr>
             <w:i/>
@@ -2685,7 +3023,7 @@
       <w:r>
         <w:t xml:space="preserve"> </w:t>
       </w:r>
-      <w:hyperlink r:id="rId39">
+      <w:hyperlink r:id="rId49">
         <w:r>
           <w:rPr>
             <w:i/>
@@ -2909,7 +3247,7 @@
       <w:r>
         <w:t xml:space="preserve"> </w:t>
       </w:r>
-      <w:hyperlink r:id="rId40">
+      <w:hyperlink r:id="rId50">
         <w:r>
           <w:rPr>
             <w:i/>
@@ -2978,7 +3316,7 @@
       <w:r>
         <w:t xml:space="preserve"> </w:t>
       </w:r>
-      <w:hyperlink r:id="rId41">
+      <w:hyperlink r:id="rId51">
         <w:r>
           <w:rPr>
             <w:i/>
@@ -3111,11 +3449,11 @@
       <w:pPr>
         <w:pStyle w:val="Heading2"/>
       </w:pPr>
-      <w:bookmarkStart w:id="42" w:name="iii"/>
+      <w:bookmarkStart w:id="52" w:name="iii"/>
       <w:r>
         <w:t xml:space="preserve">III</w:t>
       </w:r>
-      <w:bookmarkEnd w:id="42"/>
+      <w:bookmarkEnd w:id="52"/>
     </w:p>
     <w:p>
       <w:pPr>
@@ -3141,11 +3479,11 @@
       <w:pPr>
         <w:pStyle w:val="Heading2"/>
       </w:pPr>
-      <w:bookmarkStart w:id="43" w:name="a"/>
+      <w:bookmarkStart w:id="53" w:name="a"/>
       <w:r>
         <w:t xml:space="preserve">A</w:t>
       </w:r>
-      <w:bookmarkEnd w:id="43"/>
+      <w:bookmarkEnd w:id="53"/>
     </w:p>
     <w:p>
       <w:pPr>
@@ -3437,11 +3775,11 @@
       <w:pPr>
         <w:pStyle w:val="Heading2"/>
       </w:pPr>
-      <w:bookmarkStart w:id="44" w:name="b"/>
+      <w:bookmarkStart w:id="54" w:name="b"/>
       <w:r>
         <w:t xml:space="preserve">B</w:t>
       </w:r>
-      <w:bookmarkEnd w:id="44"/>
+      <w:bookmarkEnd w:id="54"/>
     </w:p>
     <w:p>
       <w:pPr>
@@ -3483,7 +3821,7 @@
       <w:r>
         <w:t xml:space="preserve"> </w:t>
       </w:r>
-      <w:hyperlink r:id="rId45">
+      <w:hyperlink r:id="rId55">
         <w:r>
           <w:rPr>
             <w:i/>
@@ -3931,11 +4269,11 @@
       <w:pPr>
         <w:pStyle w:val="Heading2"/>
       </w:pPr>
-      <w:bookmarkStart w:id="46" w:name="c"/>
+      <w:bookmarkStart w:id="56" w:name="c"/>
       <w:r>
         <w:t xml:space="preserve">C</w:t>
       </w:r>
-      <w:bookmarkEnd w:id="46"/>
+      <w:bookmarkEnd w:id="56"/>
     </w:p>
     <w:p>
       <w:pPr>
@@ -4602,7 +4940,7 @@
       <w:r>
         <w:t xml:space="preserve"> </w:t>
       </w:r>
-      <w:hyperlink r:id="rId47">
+      <w:hyperlink r:id="rId57">
         <w:r>
           <w:rPr>
             <w:i/>
@@ -4868,7 +5206,7 @@
       <w:r>
         <w:t xml:space="preserve"> </w:t>
       </w:r>
-      <w:hyperlink r:id="rId48">
+      <w:hyperlink r:id="rId58">
         <w:r>
           <w:rPr>
             <w:i/>
@@ -4908,11 +5246,11 @@
       <w:pPr>
         <w:pStyle w:val="Heading2"/>
       </w:pPr>
-      <w:bookmarkStart w:id="49" w:name="d"/>
+      <w:bookmarkStart w:id="59" w:name="d"/>
       <w:r>
         <w:t xml:space="preserve">D</w:t>
       </w:r>
-      <w:bookmarkEnd w:id="49"/>
+      <w:bookmarkEnd w:id="59"/>
     </w:p>
     <w:p>
       <w:pPr>
@@ -5440,11 +5778,11 @@
       <w:pPr>
         <w:pStyle w:val="Heading3"/>
       </w:pPr>
-      <w:bookmarkStart w:id="50" w:name="justice-alito-dissenting."/>
+      <w:bookmarkStart w:id="60" w:name="justice-alito-dissenting."/>
       <w:r>
         <w:t xml:space="preserve">Justice ALITO, dissenting.</w:t>
       </w:r>
-      <w:bookmarkEnd w:id="50"/>
+      <w:bookmarkEnd w:id="60"/>
     </w:p>
     <w:p>
       <w:pPr>
@@ -5784,11 +6122,11 @@
       <w:pPr>
         <w:pStyle w:val="Heading2"/>
       </w:pPr>
-      <w:bookmarkStart w:id="51" w:name="section"/>
+      <w:bookmarkStart w:id="61" w:name="section"/>
       <w:r>
         <w:t xml:space="preserve">2</w:t>
       </w:r>
-      <w:bookmarkEnd w:id="51"/>
+      <w:bookmarkEnd w:id="61"/>
     </w:p>
     <w:p>
       <w:pPr>
@@ -5868,7 +6206,7 @@
       <w:r>
         <w:t xml:space="preserve"> </w:t>
       </w:r>
-      <w:hyperlink r:id="rId52">
+      <w:hyperlink r:id="rId62">
         <w:r>
           <w:rPr>
             <w:i/>
@@ -6608,7 +6946,7 @@
       <w:r>
         <w:t xml:space="preserve"> </w:t>
       </w:r>
-      <w:hyperlink r:id="rId53">
+      <w:hyperlink r:id="rId63">
         <w:r>
           <w:rPr>
             <w:i/>
@@ -6684,11 +7022,11 @@
       <w:pPr>
         <w:pStyle w:val="Heading2"/>
       </w:pPr>
-      <w:bookmarkStart w:id="54" w:name="b-1"/>
+      <w:bookmarkStart w:id="64" w:name="b-1"/>
       <w:r>
         <w:t xml:space="preserve">B</w:t>
       </w:r>
-      <w:bookmarkEnd w:id="54"/>
+      <w:bookmarkEnd w:id="64"/>
     </w:p>
     <w:p>
       <w:pPr>
@@ -6834,7 +7172,7 @@
       <w:r>
         <w:t xml:space="preserve"> </w:t>
       </w:r>
-      <w:hyperlink r:id="rId45">
+      <w:hyperlink r:id="rId55">
         <w:r>
           <w:rPr>
             <w:i/>
@@ -6873,11 +7211,11 @@
       <w:pPr>
         <w:pStyle w:val="Heading2"/>
       </w:pPr>
-      <w:bookmarkStart w:id="55" w:name="violent-video-games"/>
+      <w:bookmarkStart w:id="65" w:name="violent-video-games"/>
       <w:r>
         <w:t xml:space="preserve">Violent Video Games</w:t>
       </w:r>
-      <w:bookmarkEnd w:id="55"/>
+      <w:bookmarkEnd w:id="65"/>
     </w:p>
     <w:p>
       <w:pPr>
@@ -6889,7 +7227,7 @@
       <w:r>
         <w:t xml:space="preserve"> </w:t>
       </w:r>
-      <w:hyperlink r:id="rId56">
+      <w:hyperlink r:id="rId66">
         <w:r>
           <w:rPr>
             <w:i/>
@@ -6986,24 +7324,24 @@
       <w:pPr>
         <w:pStyle w:val="Heading2"/>
       </w:pPr>
-      <w:bookmarkStart w:id="57" w:name="brown-v.-entertainment-merchants"/>
+      <w:bookmarkStart w:id="67" w:name="brown-v.-entertainment-merchants"/>
       <w:r>
         <w:rPr>
           <w:i/>
         </w:rPr>
         <w:t xml:space="preserve">Brown v. Entertainment Merchants</w:t>
       </w:r>
-      <w:bookmarkEnd w:id="57"/>
+      <w:bookmarkEnd w:id="67"/>
     </w:p>
     <w:p>
       <w:pPr>
         <w:pStyle w:val="Heading6"/>
       </w:pPr>
-      <w:bookmarkStart w:id="58" w:name="u.s.-supreme-court-2011"/>
+      <w:bookmarkStart w:id="68" w:name="u.s.-supreme-court-2011"/>
       <w:r>
         <w:t xml:space="preserve">U.S. Supreme Court (2011)</w:t>
       </w:r>
-      <w:bookmarkEnd w:id="58"/>
+      <w:bookmarkEnd w:id="68"/>
     </w:p>
     <w:p>
       <w:pPr>
@@ -7013,7 +7351,7 @@
           <w:ilvl w:val="0"/>
         </w:numPr>
       </w:pPr>
-      <w:hyperlink r:id="rId59">
+      <w:hyperlink r:id="rId69">
         <w:r>
           <w:rPr>
             <w:rStyle w:val="Hyperlink"/>
@@ -7030,7 +7368,7 @@
           <w:ilvl w:val="0"/>
         </w:numPr>
       </w:pPr>
-      <w:hyperlink r:id="rId60">
+      <w:hyperlink r:id="rId70">
         <w:r>
           <w:rPr>
             <w:rStyle w:val="Hyperlink"/>
@@ -7047,7 +7385,7 @@
           <w:ilvl w:val="0"/>
         </w:numPr>
       </w:pPr>
-      <w:hyperlink r:id="rId61">
+      <w:hyperlink r:id="rId71">
         <w:r>
           <w:rPr>
             <w:rStyle w:val="Hyperlink"/>
@@ -7064,7 +7402,7 @@
           <w:ilvl w:val="0"/>
         </w:numPr>
       </w:pPr>
-      <w:hyperlink r:id="rId62">
+      <w:hyperlink r:id="rId72">
         <w:r>
           <w:rPr>
             <w:rStyle w:val="Hyperlink"/>
@@ -7084,7 +7422,7 @@
           <w:ilvl w:val="0"/>
         </w:numPr>
       </w:pPr>
-      <w:hyperlink r:id="rId63">
+      <w:hyperlink r:id="rId73">
         <w:r>
           <w:rPr>
             <w:rStyle w:val="Hyperlink"/>
@@ -7122,11 +7460,11 @@
       <w:pPr>
         <w:pStyle w:val="Heading3"/>
       </w:pPr>
-      <w:bookmarkStart w:id="64" w:name="i-1"/>
+      <w:bookmarkStart w:id="74" w:name="i-1"/>
       <w:r>
         <w:t xml:space="preserve">I</w:t>
       </w:r>
-      <w:bookmarkEnd w:id="64"/>
+      <w:bookmarkEnd w:id="74"/>
     </w:p>
     <w:p>
       <w:pPr>
@@ -7306,7 +7644,7 @@
       <w:r>
         <w:t xml:space="preserve"> </w:t>
       </w:r>
-      <w:hyperlink r:id="rId65">
+      <w:hyperlink r:id="rId75">
         <w:r>
           <w:rPr>
             <w:i/>
@@ -7330,7 +7668,7 @@
       <w:r>
         <w:t xml:space="preserve"> </w:t>
       </w:r>
-      <w:hyperlink r:id="rId65">
+      <w:hyperlink r:id="rId75">
         <w:r>
           <w:rPr>
             <w:i/>
@@ -7362,11 +7700,11 @@
       <w:pPr>
         <w:pStyle w:val="Heading3"/>
       </w:pPr>
-      <w:bookmarkStart w:id="66" w:name="ii-1"/>
+      <w:bookmarkStart w:id="76" w:name="ii-1"/>
       <w:r>
         <w:t xml:space="preserve">II</w:t>
       </w:r>
-      <w:bookmarkEnd w:id="66"/>
+      <w:bookmarkEnd w:id="76"/>
     </w:p>
     <w:p>
       <w:pPr>
@@ -7432,7 +7770,7 @@
       <w:r>
         <w:t xml:space="preserve"> </w:t>
       </w:r>
-      <w:hyperlink r:id="rId67">
+      <w:hyperlink r:id="rId77">
         <w:r>
           <w:rPr>
             <w:i/>
@@ -7510,7 +7848,7 @@
       <w:r>
         <w:t xml:space="preserve"> </w:t>
       </w:r>
-      <w:hyperlink r:id="rId68">
+      <w:hyperlink r:id="rId78">
         <w:r>
           <w:rPr>
             <w:i/>
@@ -7558,7 +7896,7 @@
       <w:r>
         <w:t xml:space="preserve"> </w:t>
       </w:r>
-      <w:hyperlink r:id="rId69">
+      <w:hyperlink r:id="rId79">
         <w:r>
           <w:rPr>
             <w:i/>
@@ -7616,7 +7954,7 @@
       <w:r>
         <w:t xml:space="preserve"> </w:t>
       </w:r>
-      <w:hyperlink r:id="rId70">
+      <w:hyperlink r:id="rId80">
         <w:r>
           <w:rPr>
             <w:i/>
@@ -7694,7 +8032,7 @@
       <w:r>
         <w:t xml:space="preserve"> </w:t>
       </w:r>
-      <w:hyperlink r:id="rId31">
+      <w:hyperlink r:id="rId41">
         <w:r>
           <w:rPr>
             <w:i/>
@@ -7712,7 +8050,7 @@
       <w:r>
         <w:t xml:space="preserve"> </w:t>
       </w:r>
-      <w:hyperlink r:id="rId71">
+      <w:hyperlink r:id="rId81">
         <w:r>
           <w:rPr>
             <w:i/>
@@ -7736,7 +8074,7 @@
       <w:r>
         <w:t xml:space="preserve"> </w:t>
       </w:r>
-      <w:hyperlink r:id="rId72">
+      <w:hyperlink r:id="rId82">
         <w:r>
           <w:rPr>
             <w:i/>
@@ -7767,7 +8105,7 @@
       <w:r>
         <w:t xml:space="preserve"> </w:t>
       </w:r>
-      <w:hyperlink r:id="rId73">
+      <w:hyperlink r:id="rId83">
         <w:r>
           <w:rPr>
             <w:i/>
@@ -7910,7 +8248,7 @@
       <w:r>
         <w:t xml:space="preserve"> </w:t>
       </w:r>
-      <w:hyperlink r:id="rId74">
+      <w:hyperlink r:id="rId84">
         <w:r>
           <w:rPr>
             <w:i/>
@@ -8059,7 +8397,7 @@
       <w:r>
         <w:t xml:space="preserve"> </w:t>
       </w:r>
-      <w:hyperlink r:id="rId31">
+      <w:hyperlink r:id="rId41">
         <w:r>
           <w:rPr>
             <w:i/>
@@ -8253,7 +8591,7 @@
       <w:r>
         <w:t xml:space="preserve"> </w:t>
       </w:r>
-      <w:hyperlink r:id="rId74">
+      <w:hyperlink r:id="rId84">
         <w:r>
           <w:rPr>
             <w:i/>
@@ -8268,7 +8606,7 @@
       <w:r>
         <w:t xml:space="preserve"> </w:t>
       </w:r>
-      <w:hyperlink r:id="rId75">
+      <w:hyperlink r:id="rId85">
         <w:r>
           <w:rPr>
             <w:i/>
@@ -8286,7 +8624,7 @@
       <w:r>
         <w:t xml:space="preserve"> </w:t>
       </w:r>
-      <w:hyperlink r:id="rId71">
+      <w:hyperlink r:id="rId81">
         <w:r>
           <w:rPr>
             <w:i/>
@@ -8363,7 +8701,7 @@
       <w:r>
         <w:t xml:space="preserve"> </w:t>
       </w:r>
-      <w:hyperlink r:id="rId67">
+      <w:hyperlink r:id="rId77">
         <w:r>
           <w:rPr>
             <w:i/>
@@ -8486,7 +8824,7 @@
       <w:r>
         <w:t xml:space="preserve"> </w:t>
       </w:r>
-      <w:hyperlink r:id="rId67">
+      <w:hyperlink r:id="rId77">
         <w:r>
           <w:rPr>
             <w:i/>
@@ -8548,7 +8886,7 @@
       <w:r>
         <w:t xml:space="preserve"> </w:t>
       </w:r>
-      <w:hyperlink r:id="rId56">
+      <w:hyperlink r:id="rId66">
         <w:r>
           <w:rPr>
             <w:i/>
@@ -8635,7 +8973,7 @@
       <w:r>
         <w:t xml:space="preserve"> </w:t>
       </w:r>
-      <w:hyperlink r:id="rId56">
+      <w:hyperlink r:id="rId66">
         <w:r>
           <w:rPr>
             <w:i/>
@@ -8698,7 +9036,7 @@
       <w:r>
         <w:t xml:space="preserve"> </w:t>
       </w:r>
-      <w:hyperlink r:id="rId56">
+      <w:hyperlink r:id="rId66">
         <w:r>
           <w:rPr>
             <w:i/>
@@ -8828,7 +9166,7 @@
       <w:r>
         <w:t xml:space="preserve"> </w:t>
       </w:r>
-      <w:hyperlink r:id="rId76">
+      <w:hyperlink r:id="rId86">
         <w:r>
           <w:rPr>
             <w:i/>
@@ -8843,7 +9181,7 @@
       <w:r>
         <w:t xml:space="preserve"> </w:t>
       </w:r>
-      <w:hyperlink r:id="rId56">
+      <w:hyperlink r:id="rId66">
         <w:r>
           <w:rPr>
             <w:i/>
@@ -8900,7 +9238,7 @@
       <w:r>
         <w:t xml:space="preserve"> </w:t>
       </w:r>
-      <w:hyperlink r:id="rId76">
+      <w:hyperlink r:id="rId86">
         <w:r>
           <w:rPr>
             <w:i/>
@@ -9310,7 +9648,7 @@
       <w:r>
         <w:t xml:space="preserve"> </w:t>
       </w:r>
-      <w:hyperlink r:id="rId77">
+      <w:hyperlink r:id="rId87">
         <w:r>
           <w:rPr>
             <w:i/>
@@ -9334,7 +9672,7 @@
       <w:r>
         <w:t xml:space="preserve"> </w:t>
       </w:r>
-      <w:hyperlink r:id="rId69">
+      <w:hyperlink r:id="rId79">
         <w:r>
           <w:rPr>
             <w:i/>
@@ -9355,7 +9693,7 @@
       <w:r>
         <w:t xml:space="preserve"> </w:t>
       </w:r>
-      <w:hyperlink r:id="rId76">
+      <w:hyperlink r:id="rId86">
         <w:r>
           <w:rPr>
             <w:i/>
@@ -9559,7 +9897,7 @@
       <w:pPr>
         <w:pStyle w:val="FirstParagraph"/>
       </w:pPr>
-      <w:hyperlink r:id="rId78">
+      <w:hyperlink r:id="rId88">
         <w:r>
           <w:rPr>
             <w:i/>
@@ -9749,11 +10087,11 @@
       <w:pPr>
         <w:pStyle w:val="Heading3"/>
       </w:pPr>
-      <w:bookmarkStart w:id="79" w:name="iii-1"/>
+      <w:bookmarkStart w:id="89" w:name="iii-1"/>
       <w:r>
         <w:t xml:space="preserve">III</w:t>
       </w:r>
-      <w:bookmarkEnd w:id="79"/>
+      <w:bookmarkEnd w:id="89"/>
     </w:p>
     <w:p>
       <w:pPr>
@@ -9789,7 +10127,7 @@
       <w:r>
         <w:t xml:space="preserve"> </w:t>
       </w:r>
-      <w:hyperlink r:id="rId80">
+      <w:hyperlink r:id="rId90">
         <w:r>
           <w:rPr>
             <w:i/>
@@ -9825,7 +10163,7 @@
       <w:r>
         <w:t xml:space="preserve"> </w:t>
       </w:r>
-      <w:hyperlink r:id="rId68">
+      <w:hyperlink r:id="rId78">
         <w:r>
           <w:rPr>
             <w:i/>
@@ -9849,7 +10187,7 @@
       <w:r>
         <w:t xml:space="preserve"> </w:t>
       </w:r>
-      <w:hyperlink r:id="rId80">
+      <w:hyperlink r:id="rId90">
         <w:r>
           <w:rPr>
             <w:i/>
@@ -9885,7 +10223,7 @@
       <w:r>
         <w:t xml:space="preserve"> </w:t>
       </w:r>
-      <w:hyperlink r:id="rId68">
+      <w:hyperlink r:id="rId78">
         <w:r>
           <w:rPr>
             <w:i/>
@@ -9932,7 +10270,7 @@
       <w:r>
         <w:t xml:space="preserve"> </w:t>
       </w:r>
-      <w:hyperlink r:id="rId81">
+      <w:hyperlink r:id="rId91">
         <w:r>
           <w:rPr>
             <w:i/>
@@ -10030,7 +10368,7 @@
       <w:r>
         <w:t xml:space="preserve"> </w:t>
       </w:r>
-      <w:hyperlink r:id="rId68">
+      <w:hyperlink r:id="rId78">
         <w:r>
           <w:rPr>
             <w:i/>
@@ -10152,7 +10490,7 @@
       <w:r>
         <w:t xml:space="preserve"> </w:t>
       </w:r>
-      <w:hyperlink r:id="rId65">
+      <w:hyperlink r:id="rId75">
         <w:r>
           <w:rPr>
             <w:i/>
@@ -10583,7 +10921,7 @@
       <w:r>
         <w:t xml:space="preserve"> </w:t>
       </w:r>
-      <w:hyperlink r:id="rId76">
+      <w:hyperlink r:id="rId86">
         <w:r>
           <w:rPr>
             <w:i/>
@@ -10982,7 +11320,7 @@
       <w:r>
         <w:t xml:space="preserve"> </w:t>
       </w:r>
-      <w:hyperlink r:id="rId73">
+      <w:hyperlink r:id="rId83">
         <w:r>
           <w:rPr>
             <w:i/>
@@ -11062,7 +11400,7 @@
       <w:r>
         <w:t xml:space="preserve"> </w:t>
       </w:r>
-      <w:hyperlink r:id="rId82">
+      <w:hyperlink r:id="rId92">
         <w:r>
           <w:rPr>
             <w:i/>
@@ -11177,7 +11515,7 @@
       <w:pPr>
         <w:pStyle w:val="Heading4"/>
       </w:pPr>
-      <w:bookmarkStart w:id="83" w:name="brown-could-have-gone-the-other-way"/>
+      <w:bookmarkStart w:id="93" w:name="brown-could-have-gone-the-other-way"/>
       <w:r>
         <w:rPr>
           <w:i/>
@@ -11190,13 +11528,13 @@
       <w:r>
         <w:t xml:space="preserve">Could Have Gone The Other Way?</w:t>
       </w:r>
-      <w:bookmarkEnd w:id="83"/>
+      <w:bookmarkEnd w:id="93"/>
     </w:p>
     <w:p>
       <w:pPr>
         <w:pStyle w:val="FirstParagraph"/>
       </w:pPr>
-      <w:hyperlink r:id="rId84">
+      <w:hyperlink r:id="rId94">
         <w:r>
           <w:rPr>
             <w:rStyle w:val="Hyperlink"/>
@@ -11316,11 +11654,11 @@
       <w:pPr>
         <w:pStyle w:val="Heading2"/>
       </w:pPr>
-      <w:bookmarkStart w:id="85" w:name="true-threats"/>
+      <w:bookmarkStart w:id="95" w:name="true-threats"/>
       <w:r>
         <w:t xml:space="preserve">True Threats</w:t>
       </w:r>
-      <w:bookmarkEnd w:id="85"/>
+      <w:bookmarkEnd w:id="95"/>
     </w:p>
     <w:p>
       <w:pPr>
@@ -11342,24 +11680,24 @@
       <w:pPr>
         <w:pStyle w:val="Heading2"/>
       </w:pPr>
-      <w:bookmarkStart w:id="86" w:name="elonis-v.-united-states"/>
+      <w:bookmarkStart w:id="96" w:name="elonis-v.-united-states"/>
       <w:r>
         <w:rPr>
           <w:i/>
         </w:rPr>
         <w:t xml:space="preserve">Elonis v. United States</w:t>
       </w:r>
-      <w:bookmarkEnd w:id="86"/>
+      <w:bookmarkEnd w:id="96"/>
     </w:p>
     <w:p>
       <w:pPr>
         <w:pStyle w:val="Heading6"/>
       </w:pPr>
-      <w:bookmarkStart w:id="87" w:name="united-states-supreme-court-2015"/>
+      <w:bookmarkStart w:id="97" w:name="united-states-supreme-court-2015"/>
       <w:r>
         <w:t xml:space="preserve">United States Supreme Court (2015)</w:t>
       </w:r>
-      <w:bookmarkEnd w:id="87"/>
+      <w:bookmarkEnd w:id="97"/>
     </w:p>
     <w:p>
       <w:pPr>
@@ -11369,7 +11707,7 @@
           <w:ilvl w:val="0"/>
         </w:numPr>
       </w:pPr>
-      <w:hyperlink r:id="rId88">
+      <w:hyperlink r:id="rId98">
         <w:r>
           <w:rPr>
             <w:rStyle w:val="Hyperlink"/>
@@ -11386,7 +11724,7 @@
           <w:ilvl w:val="0"/>
         </w:numPr>
       </w:pPr>
-      <w:hyperlink r:id="rId89">
+      <w:hyperlink r:id="rId99">
         <w:r>
           <w:rPr>
             <w:rStyle w:val="Hyperlink"/>
@@ -11403,7 +11741,7 @@
           <w:ilvl w:val="0"/>
         </w:numPr>
       </w:pPr>
-      <w:hyperlink r:id="rId90">
+      <w:hyperlink r:id="rId100">
         <w:r>
           <w:rPr>
             <w:rStyle w:val="Hyperlink"/>
@@ -11478,7 +11816,7 @@
       <w:r>
         <w:t xml:space="preserve"> </w:t>
       </w:r>
-      <w:hyperlink r:id="rId91">
+      <w:hyperlink r:id="rId101">
         <w:r>
           <w:rPr>
             <w:rStyle w:val="Hyperlink"/>
@@ -11536,21 +11874,21 @@
       <w:pPr>
         <w:pStyle w:val="Heading3"/>
       </w:pPr>
-      <w:bookmarkStart w:id="92" w:name="i-2"/>
+      <w:bookmarkStart w:id="102" w:name="i-2"/>
       <w:r>
         <w:t xml:space="preserve">I</w:t>
       </w:r>
-      <w:bookmarkEnd w:id="92"/>
+      <w:bookmarkEnd w:id="102"/>
     </w:p>
     <w:p>
       <w:pPr>
         <w:pStyle w:val="Heading4"/>
       </w:pPr>
-      <w:bookmarkStart w:id="93" w:name="a-1"/>
+      <w:bookmarkStart w:id="103" w:name="a-1"/>
       <w:r>
         <w:t xml:space="preserve">A</w:t>
       </w:r>
-      <w:bookmarkEnd w:id="93"/>
+      <w:bookmarkEnd w:id="103"/>
     </w:p>
     <w:p>
       <w:pPr>
@@ -12025,7 +12363,7 @@
       <w:r>
         <w:t xml:space="preserve"> </w:t>
       </w:r>
-      <w:hyperlink r:id="rId94">
+      <w:hyperlink r:id="rId104">
         <w:r>
           <w:rPr>
             <w:rStyle w:val="Hyperlink"/>
@@ -12362,7 +12700,7 @@
       <w:r>
         <w:t xml:space="preserve"> </w:t>
       </w:r>
-      <w:hyperlink r:id="rId95">
+      <w:hyperlink r:id="rId105">
         <w:r>
           <w:rPr>
             <w:rStyle w:val="Hyperlink"/>
@@ -12679,11 +13017,11 @@
       <w:pPr>
         <w:pStyle w:val="Heading4"/>
       </w:pPr>
-      <w:bookmarkStart w:id="96" w:name="b-2"/>
+      <w:bookmarkStart w:id="106" w:name="b-2"/>
       <w:r>
         <w:t xml:space="preserve">B</w:t>
       </w:r>
-      <w:bookmarkEnd w:id="96"/>
+      <w:bookmarkEnd w:id="106"/>
     </w:p>
     <w:p>
       <w:pPr>
@@ -12990,21 +13328,21 @@
       <w:pPr>
         <w:pStyle w:val="Heading3"/>
       </w:pPr>
-      <w:bookmarkStart w:id="97" w:name="ii-2"/>
+      <w:bookmarkStart w:id="107" w:name="ii-2"/>
       <w:r>
         <w:t xml:space="preserve">II</w:t>
       </w:r>
-      <w:bookmarkEnd w:id="97"/>
+      <w:bookmarkEnd w:id="107"/>
     </w:p>
     <w:p>
       <w:pPr>
         <w:pStyle w:val="Heading4"/>
       </w:pPr>
-      <w:bookmarkStart w:id="98" w:name="a-2"/>
+      <w:bookmarkStart w:id="108" w:name="a-2"/>
       <w:r>
         <w:t xml:space="preserve">A</w:t>
       </w:r>
-      <w:bookmarkEnd w:id="98"/>
+      <w:bookmarkEnd w:id="108"/>
     </w:p>
     <w:p>
       <w:pPr>
@@ -13052,7 +13390,7 @@
       <w:r>
         <w:t xml:space="preserve"> </w:t>
       </w:r>
-      <w:hyperlink r:id="rId91">
+      <w:hyperlink r:id="rId101">
         <w:r>
           <w:rPr>
             <w:rStyle w:val="Hyperlink"/>
@@ -13122,7 +13460,7 @@
       <w:r>
         <w:t xml:space="preserve"> </w:t>
       </w:r>
-      <w:hyperlink r:id="rId91">
+      <w:hyperlink r:id="rId101">
         <w:r>
           <w:rPr>
             <w:rStyle w:val="Hyperlink"/>
@@ -13187,7 +13525,7 @@
       <w:r>
         <w:t xml:space="preserve"> </w:t>
       </w:r>
-      <w:hyperlink r:id="rId99">
+      <w:hyperlink r:id="rId109">
         <w:r>
           <w:rPr>
             <w:i/>
@@ -13518,7 +13856,7 @@
       <w:r>
         <w:t xml:space="preserve"> </w:t>
       </w:r>
-      <w:hyperlink r:id="rId100">
+      <w:hyperlink r:id="rId110">
         <w:r>
           <w:rPr>
             <w:i/>
@@ -13714,11 +14052,11 @@
       <w:pPr>
         <w:pStyle w:val="Heading4"/>
       </w:pPr>
-      <w:bookmarkStart w:id="101" w:name="b-3"/>
+      <w:bookmarkStart w:id="111" w:name="b-3"/>
       <w:r>
         <w:t xml:space="preserve">B</w:t>
       </w:r>
-      <w:bookmarkEnd w:id="101"/>
+      <w:bookmarkEnd w:id="111"/>
     </w:p>
     <w:p>
       <w:pPr>
@@ -13772,7 +14110,7 @@
       <w:r>
         <w:t xml:space="preserve"> </w:t>
       </w:r>
-      <w:hyperlink r:id="rId102">
+      <w:hyperlink r:id="rId112">
         <w:r>
           <w:rPr>
             <w:i/>
@@ -13900,7 +14238,7 @@
       <w:r>
         <w:t xml:space="preserve"> </w:t>
       </w:r>
-      <w:hyperlink r:id="rId103">
+      <w:hyperlink r:id="rId113">
         <w:r>
           <w:rPr>
             <w:i/>
@@ -14019,7 +14357,7 @@
       <w:r>
         <w:t xml:space="preserve"> </w:t>
       </w:r>
-      <w:hyperlink r:id="rId104">
+      <w:hyperlink r:id="rId114">
         <w:r>
           <w:rPr>
             <w:i/>
@@ -14116,7 +14454,7 @@
       <w:r>
         <w:t xml:space="preserve"> </w:t>
       </w:r>
-      <w:hyperlink r:id="rId105">
+      <w:hyperlink r:id="rId115">
         <w:r>
           <w:rPr>
             <w:i/>
@@ -14366,11 +14704,11 @@
       <w:pPr>
         <w:pStyle w:val="Heading4"/>
       </w:pPr>
-      <w:bookmarkStart w:id="106" w:name="c-1"/>
+      <w:bookmarkStart w:id="116" w:name="c-1"/>
       <w:r>
         <w:t xml:space="preserve">C</w:t>
       </w:r>
-      <w:bookmarkEnd w:id="106"/>
+      <w:bookmarkEnd w:id="116"/>
     </w:p>
     <w:p>
       <w:pPr>
@@ -14439,7 +14777,7 @@
       <w:r>
         <w:t xml:space="preserve"> </w:t>
       </w:r>
-      <w:hyperlink r:id="rId103">
+      <w:hyperlink r:id="rId113">
         <w:r>
           <w:rPr>
             <w:i/>
@@ -14675,7 +15013,7 @@
       <w:r>
         <w:t xml:space="preserve"> </w:t>
       </w:r>
-      <w:hyperlink r:id="rId107">
+      <w:hyperlink r:id="rId117">
         <w:r>
           <w:rPr>
             <w:i/>
@@ -14917,7 +15255,7 @@
       <w:r>
         <w:t xml:space="preserve"> </w:t>
       </w:r>
-      <w:hyperlink r:id="rId102">
+      <w:hyperlink r:id="rId112">
         <w:r>
           <w:rPr>
             <w:i/>
@@ -15029,11 +15367,11 @@
       <w:pPr>
         <w:pStyle w:val="Heading3"/>
       </w:pPr>
-      <w:bookmarkStart w:id="108" w:name="Xf48012e9acf799985530e72a36b5f5fd5d2e3b1"/>
+      <w:bookmarkStart w:id="118" w:name="Xf48012e9acf799985530e72a36b5f5fd5d2e3b1"/>
       <w:r>
         <w:t xml:space="preserve">JUSTICE ALITO, concurring in part and dissenting in part.</w:t>
       </w:r>
-      <w:bookmarkEnd w:id="108"/>
+      <w:bookmarkEnd w:id="118"/>
     </w:p>
     <w:p>
       <w:pPr>
@@ -15045,7 +15383,7 @@
       <w:r>
         <w:t xml:space="preserve"> </w:t>
       </w:r>
-      <w:hyperlink r:id="rId109">
+      <w:hyperlink r:id="rId119">
         <w:r>
           <w:rPr>
             <w:i/>
@@ -15178,11 +15516,11 @@
       <w:pPr>
         <w:pStyle w:val="Heading3"/>
       </w:pPr>
-      <w:bookmarkStart w:id="110" w:name="ii-3"/>
+      <w:bookmarkStart w:id="120" w:name="ii-3"/>
       <w:r>
         <w:t xml:space="preserve">II</w:t>
       </w:r>
-      <w:bookmarkEnd w:id="110"/>
+      <w:bookmarkEnd w:id="120"/>
     </w:p>
     <w:p>
       <w:pPr>
@@ -15238,7 +15576,7 @@
       <w:r>
         <w:t xml:space="preserve"> </w:t>
       </w:r>
-      <w:hyperlink r:id="rId111">
+      <w:hyperlink r:id="rId121">
         <w:r>
           <w:rPr>
             <w:i/>
@@ -15281,7 +15619,7 @@
       <w:r>
         <w:t xml:space="preserve"> </w:t>
       </w:r>
-      <w:hyperlink r:id="rId80">
+      <w:hyperlink r:id="rId90">
         <w:r>
           <w:rPr>
             <w:i/>
@@ -15324,7 +15662,7 @@
       <w:r>
         <w:t xml:space="preserve"> </w:t>
       </w:r>
-      <w:hyperlink r:id="rId112">
+      <w:hyperlink r:id="rId122">
         <w:r>
           <w:rPr>
             <w:i/>
@@ -15635,7 +15973,7 @@
       <w:r>
         <w:t xml:space="preserve"> </w:t>
       </w:r>
-      <w:hyperlink r:id="rId112">
+      <w:hyperlink r:id="rId122">
         <w:r>
           <w:rPr>
             <w:i/>
@@ -15945,7 +16283,7 @@
       <w:r>
         <w:t xml:space="preserve"> </w:t>
       </w:r>
-      <w:hyperlink r:id="rId113">
+      <w:hyperlink r:id="rId123">
         <w:r>
           <w:rPr>
             <w:i/>
@@ -15994,7 +16332,7 @@
       <w:r>
         <w:t xml:space="preserve"> </w:t>
       </w:r>
-      <w:hyperlink r:id="rId114">
+      <w:hyperlink r:id="rId124">
         <w:r>
           <w:rPr>
             <w:i/>
@@ -16069,7 +16407,7 @@
       <w:r>
         <w:t xml:space="preserve"> </w:t>
       </w:r>
-      <w:hyperlink r:id="rId115">
+      <w:hyperlink r:id="rId125">
         <w:r>
           <w:rPr>
             <w:i/>
@@ -16087,7 +16425,7 @@
       <w:r>
         <w:t xml:space="preserve"> </w:t>
       </w:r>
-      <w:hyperlink r:id="rId116">
+      <w:hyperlink r:id="rId126">
         <w:r>
           <w:rPr>
             <w:i/>
@@ -16113,11 +16451,11 @@
       <w:pPr>
         <w:pStyle w:val="Heading3"/>
       </w:pPr>
-      <w:bookmarkStart w:id="117" w:name="justice-thomas-dissenting."/>
+      <w:bookmarkStart w:id="127" w:name="justice-thomas-dissenting."/>
       <w:r>
         <w:t xml:space="preserve">JUSTICE THOMAS, dissenting.</w:t>
       </w:r>
-      <w:bookmarkEnd w:id="117"/>
+      <w:bookmarkEnd w:id="127"/>
     </w:p>
     <w:p>
       <w:pPr>
@@ -16321,21 +16659,21 @@
       <w:pPr>
         <w:pStyle w:val="Heading2"/>
       </w:pPr>
-      <w:bookmarkStart w:id="118" w:name="i-3"/>
+      <w:bookmarkStart w:id="128" w:name="i-3"/>
       <w:r>
         <w:t xml:space="preserve">I</w:t>
       </w:r>
-      <w:bookmarkEnd w:id="118"/>
+      <w:bookmarkEnd w:id="128"/>
     </w:p>
     <w:p>
       <w:pPr>
         <w:pStyle w:val="Heading2"/>
       </w:pPr>
-      <w:bookmarkStart w:id="119" w:name="a-3"/>
+      <w:bookmarkStart w:id="129" w:name="a-3"/>
       <w:r>
         <w:t xml:space="preserve">A</w:t>
       </w:r>
-      <w:bookmarkEnd w:id="119"/>
+      <w:bookmarkEnd w:id="129"/>
     </w:p>
     <w:p>
       <w:pPr>
@@ -16471,7 +16809,7 @@
       <w:r>
         <w:t xml:space="preserve"> </w:t>
       </w:r>
-      <w:hyperlink r:id="rId112">
+      <w:hyperlink r:id="rId122">
         <w:r>
           <w:rPr>
             <w:i/>
@@ -16609,7 +16947,7 @@
       <w:r>
         <w:t xml:space="preserve"> </w:t>
       </w:r>
-      <w:hyperlink r:id="rId99">
+      <w:hyperlink r:id="rId109">
         <w:r>
           <w:rPr>
             <w:i/>
@@ -16811,11 +17149,11 @@
       <w:pPr>
         <w:pStyle w:val="Heading2"/>
       </w:pPr>
-      <w:bookmarkStart w:id="120" w:name="ii-4"/>
+      <w:bookmarkStart w:id="130" w:name="ii-4"/>
       <w:r>
         <w:t xml:space="preserve">II</w:t>
       </w:r>
-      <w:bookmarkEnd w:id="120"/>
+      <w:bookmarkEnd w:id="130"/>
     </w:p>
     <w:p>
       <w:pPr>
@@ -16841,11 +17179,11 @@
       <w:pPr>
         <w:pStyle w:val="Heading2"/>
       </w:pPr>
-      <w:bookmarkStart w:id="121" w:name="a-4"/>
+      <w:bookmarkStart w:id="131" w:name="a-4"/>
       <w:r>
         <w:t xml:space="preserve">A</w:t>
       </w:r>
-      <w:bookmarkEnd w:id="121"/>
+      <w:bookmarkEnd w:id="131"/>
     </w:p>
     <w:p>
       <w:pPr>
@@ -16893,7 +17231,7 @@
       <w:r>
         <w:t xml:space="preserve"> </w:t>
       </w:r>
-      <w:hyperlink r:id="rId80">
+      <w:hyperlink r:id="rId90">
         <w:r>
           <w:rPr>
             <w:i/>
@@ -17021,7 +17359,7 @@
       <w:r>
         <w:t xml:space="preserve"> </w:t>
       </w:r>
-      <w:hyperlink r:id="rId71">
+      <w:hyperlink r:id="rId81">
         <w:r>
           <w:rPr>
             <w:i/>
@@ -17066,11 +17404,11 @@
       <w:pPr>
         <w:pStyle w:val="Heading2"/>
       </w:pPr>
-      <w:bookmarkStart w:id="122" w:name="b-4"/>
+      <w:bookmarkStart w:id="132" w:name="b-4"/>
       <w:r>
         <w:t xml:space="preserve">B</w:t>
       </w:r>
-      <w:bookmarkEnd w:id="122"/>
+      <w:bookmarkEnd w:id="132"/>
     </w:p>
     <w:p>
       <w:pPr>
@@ -17094,7 +17432,7 @@
       <w:r>
         <w:t xml:space="preserve"> </w:t>
       </w:r>
-      <w:hyperlink r:id="rId112">
+      <w:hyperlink r:id="rId122">
         <w:r>
           <w:rPr>
             <w:i/>
@@ -17112,7 +17450,7 @@
       <w:r>
         <w:t xml:space="preserve"> </w:t>
       </w:r>
-      <w:hyperlink r:id="rId111">
+      <w:hyperlink r:id="rId121">
         <w:r>
           <w:rPr>
             <w:i/>
@@ -17604,7 +17942,7 @@
       <w:r>
         <w:t xml:space="preserve"> </w:t>
       </w:r>
-      <w:hyperlink r:id="rId123">
+      <w:hyperlink r:id="rId133">
         <w:r>
           <w:rPr>
             <w:i/>
@@ -17733,7 +18071,7 @@
       <w:r>
         <w:t xml:space="preserve"> </w:t>
       </w:r>
-      <w:hyperlink r:id="rId124">
+      <w:hyperlink r:id="rId134">
         <w:r>
           <w:rPr>
             <w:i/>
@@ -17792,7 +18130,7 @@
       <w:r>
         <w:t xml:space="preserve"> </w:t>
       </w:r>
-      <w:hyperlink r:id="rId125">
+      <w:hyperlink r:id="rId135">
         <w:r>
           <w:rPr>
             <w:i/>
@@ -18010,11 +18348,11 @@
       <w:pPr>
         <w:pStyle w:val="Heading2"/>
       </w:pPr>
-      <w:bookmarkStart w:id="126" w:name="civil-liability-for-inciting-violence"/>
+      <w:bookmarkStart w:id="136" w:name="civil-liability-for-inciting-violence"/>
       <w:r>
         <w:t xml:space="preserve">Civil Liability For Inciting Violence?</w:t>
       </w:r>
-      <w:bookmarkEnd w:id="126"/>
+      <w:bookmarkEnd w:id="136"/>
     </w:p>
     <w:p>
       <w:pPr>
@@ -18132,7 +18470,7 @@
       <w:r>
         <w:t xml:space="preserve"> </w:t>
       </w:r>
-      <w:hyperlink r:id="rId127">
+      <w:hyperlink r:id="rId137">
         <w:r>
           <w:rPr>
             <w:rStyle w:val="Hyperlink"/>
@@ -18230,24 +18568,24 @@
       <w:pPr>
         <w:pStyle w:val="Heading2"/>
       </w:pPr>
-      <w:bookmarkStart w:id="128" w:name="davidson-v.-time-warner-inc."/>
+      <w:bookmarkStart w:id="138" w:name="davidson-v.-time-warner-inc."/>
       <w:r>
         <w:rPr>
           <w:i/>
         </w:rPr>
         <w:t xml:space="preserve">Davidson v. Time Warner, Inc.</w:t>
       </w:r>
-      <w:bookmarkEnd w:id="128"/>
+      <w:bookmarkEnd w:id="138"/>
     </w:p>
     <w:p>
       <w:pPr>
         <w:pStyle w:val="Heading6"/>
       </w:pPr>
-      <w:bookmarkStart w:id="129" w:name="us-district-court-s.d.-texas-1997"/>
+      <w:bookmarkStart w:id="139" w:name="us-district-court-s.d.-texas-1997"/>
       <w:r>
         <w:t xml:space="preserve">US District Court, S.D. Texas (1997)</w:t>
       </w:r>
-      <w:bookmarkEnd w:id="129"/>
+      <w:bookmarkEnd w:id="139"/>
     </w:p>
     <w:p>
       <w:pPr>
@@ -18365,7 +18703,7 @@
       <w:r>
         <w:t xml:space="preserve"> </w:t>
       </w:r>
-      <w:hyperlink r:id="rId130">
+      <w:hyperlink r:id="rId140">
         <w:r>
           <w:rPr>
             <w:rStyle w:val="Hyperlink"/>
@@ -18801,24 +19139,24 @@
       <w:pPr>
         <w:pStyle w:val="Heading2"/>
       </w:pPr>
-      <w:bookmarkStart w:id="131" w:name="james-v.-meow-media-inc"/>
+      <w:bookmarkStart w:id="141" w:name="james-v.-meow-media-inc"/>
       <w:r>
         <w:rPr>
           <w:i/>
         </w:rPr>
         <w:t xml:space="preserve">James v. Meow Media, Inc</w:t>
       </w:r>
-      <w:bookmarkEnd w:id="131"/>
+      <w:bookmarkEnd w:id="141"/>
     </w:p>
     <w:p>
       <w:pPr>
         <w:pStyle w:val="Heading6"/>
       </w:pPr>
-      <w:bookmarkStart w:id="132" w:name="sixth-circuit-court-of-appeals-2002"/>
+      <w:bookmarkStart w:id="142" w:name="sixth-circuit-court-of-appeals-2002"/>
       <w:r>
         <w:t xml:space="preserve">Sixth Circuit Court of Appeals (2002)</w:t>
       </w:r>
-      <w:bookmarkEnd w:id="132"/>
+      <w:bookmarkEnd w:id="142"/>
     </w:p>
     <w:p>
       <w:pPr>
@@ -18828,7 +19166,7 @@
           <w:ilvl w:val="0"/>
         </w:numPr>
       </w:pPr>
-      <w:hyperlink r:id="rId133">
+      <w:hyperlink r:id="rId143">
         <w:r>
           <w:rPr>
             <w:rStyle w:val="Hyperlink"/>
@@ -18845,7 +19183,7 @@
           <w:ilvl w:val="0"/>
         </w:numPr>
       </w:pPr>
-      <w:hyperlink r:id="rId134">
+      <w:hyperlink r:id="rId144">
         <w:r>
           <w:rPr>
             <w:rStyle w:val="Hyperlink"/>
@@ -18862,7 +19200,7 @@
           <w:ilvl w:val="0"/>
         </w:numPr>
       </w:pPr>
-      <w:hyperlink r:id="rId135">
+      <w:hyperlink r:id="rId145">
         <w:r>
           <w:rPr>
             <w:rStyle w:val="Hyperlink"/>
@@ -18879,7 +19217,7 @@
           <w:ilvl w:val="0"/>
         </w:numPr>
       </w:pPr>
-      <w:hyperlink r:id="rId136">
+      <w:hyperlink r:id="rId146">
         <w:r>
           <w:rPr>
             <w:rStyle w:val="Hyperlink"/>
@@ -18895,11 +19233,11 @@
       <w:pPr>
         <w:pStyle w:val="Heading3"/>
       </w:pPr>
-      <w:bookmarkStart w:id="137" w:name="i-4"/>
+      <w:bookmarkStart w:id="147" w:name="i-4"/>
       <w:r>
         <w:t xml:space="preserve">I</w:t>
       </w:r>
-      <w:bookmarkEnd w:id="137"/>
+      <w:bookmarkEnd w:id="147"/>
     </w:p>
     <w:p>
       <w:pPr>
@@ -19614,11 +19952,11 @@
       <w:pPr>
         <w:pStyle w:val="Heading3"/>
       </w:pPr>
-      <w:bookmarkStart w:id="138" w:name="iii-2"/>
+      <w:bookmarkStart w:id="148" w:name="iii-2"/>
       <w:r>
         <w:t xml:space="preserve">III</w:t>
       </w:r>
-      <w:bookmarkEnd w:id="138"/>
+      <w:bookmarkEnd w:id="148"/>
     </w:p>
     <w:p>
       <w:pPr>
@@ -19695,11 +20033,11 @@
       <w:pPr>
         <w:pStyle w:val="Heading4"/>
       </w:pPr>
-      <w:bookmarkStart w:id="139" w:name="a.-the-existence-of-a-duty-of-care"/>
+      <w:bookmarkStart w:id="149" w:name="a.-the-existence-of-a-duty-of-care"/>
       <w:r>
         <w:t xml:space="preserve">A. The Existence of a Duty of Care</w:t>
       </w:r>
-      <w:bookmarkEnd w:id="139"/>
+      <w:bookmarkEnd w:id="149"/>
     </w:p>
     <w:p>
       <w:pPr>
@@ -19905,7 +20243,7 @@
       <w:r>
         <w:t xml:space="preserve"> </w:t>
       </w:r>
-      <w:hyperlink r:id="rId140">
+      <w:hyperlink r:id="rId150">
         <w:r>
           <w:rPr>
             <w:i/>
@@ -20115,7 +20453,7 @@
       <w:r>
         <w:t xml:space="preserve"> </w:t>
       </w:r>
-      <w:hyperlink r:id="rId141">
+      <w:hyperlink r:id="rId151">
         <w:r>
           <w:rPr>
             <w:rStyle w:val="Hyperlink"/>
@@ -20129,7 +20467,7 @@
       <w:r>
         <w:t xml:space="preserve"> </w:t>
       </w:r>
-      <w:hyperlink r:id="rId142">
+      <w:hyperlink r:id="rId152">
         <w:r>
           <w:rPr>
             <w:rStyle w:val="Hyperlink"/>
@@ -20201,7 +20539,7 @@
       <w:r>
         <w:t xml:space="preserve"> </w:t>
       </w:r>
-      <w:hyperlink r:id="rId143">
+      <w:hyperlink r:id="rId153">
         <w:r>
           <w:rPr>
             <w:i/>
@@ -20623,11 +20961,11 @@
       <w:pPr>
         <w:pStyle w:val="Heading4"/>
       </w:pPr>
-      <w:bookmarkStart w:id="144" w:name="X8b8cc451ea6cc62d978de576ce0f5b6ffbe0b07"/>
+      <w:bookmarkStart w:id="154" w:name="X8b8cc451ea6cc62d978de576ce0f5b6ffbe0b07"/>
       <w:r>
         <w:t xml:space="preserve">1. The Duty to Protect Against Intentional Criminal Actions</w:t>
       </w:r>
-      <w:bookmarkEnd w:id="144"/>
+      <w:bookmarkEnd w:id="154"/>
     </w:p>
     <w:p>
       <w:pPr>
@@ -20821,7 +21159,7 @@
       <w:r>
         <w:t xml:space="preserve"> </w:t>
       </w:r>
-      <w:hyperlink r:id="rId145">
+      <w:hyperlink r:id="rId155">
         <w:r>
           <w:rPr>
             <w:i/>
@@ -20851,7 +21189,7 @@
       <w:r>
         <w:t xml:space="preserve"> </w:t>
       </w:r>
-      <w:hyperlink r:id="rId146">
+      <w:hyperlink r:id="rId156">
         <w:r>
           <w:rPr>
             <w:i/>
@@ -20917,7 +21255,7 @@
       <w:r>
         <w:t xml:space="preserve"> </w:t>
       </w:r>
-      <w:hyperlink r:id="rId147">
+      <w:hyperlink r:id="rId157">
         <w:r>
           <w:rPr>
             <w:i/>
@@ -21068,11 +21406,11 @@
       <w:pPr>
         <w:pStyle w:val="Heading4"/>
       </w:pPr>
-      <w:bookmarkStart w:id="148" w:name="first-amendment-problems"/>
+      <w:bookmarkStart w:id="158" w:name="first-amendment-problems"/>
       <w:r>
         <w:t xml:space="preserve">2. First Amendment Problems</w:t>
       </w:r>
-      <w:bookmarkEnd w:id="148"/>
+      <w:bookmarkEnd w:id="158"/>
     </w:p>
     <w:p>
       <w:pPr>
@@ -21131,7 +21469,7 @@
       <w:r>
         <w:t xml:space="preserve"> </w:t>
       </w:r>
-      <w:hyperlink r:id="rId149">
+      <w:hyperlink r:id="rId159">
         <w:r>
           <w:rPr>
             <w:i/>
@@ -21266,7 +21604,7 @@
       <w:r>
         <w:t xml:space="preserve"> </w:t>
       </w:r>
-      <w:hyperlink r:id="rId150">
+      <w:hyperlink r:id="rId160">
         <w:r>
           <w:rPr>
             <w:i/>
@@ -21320,7 +21658,7 @@
       <w:r>
         <w:t xml:space="preserve"> </w:t>
       </w:r>
-      <w:hyperlink r:id="rId151">
+      <w:hyperlink r:id="rId161">
         <w:r>
           <w:rPr>
             <w:i/>
@@ -21338,7 +21676,7 @@
       <w:r>
         <w:t xml:space="preserve"> </w:t>
       </w:r>
-      <w:hyperlink r:id="rId152">
+      <w:hyperlink r:id="rId162">
         <w:r>
           <w:rPr>
             <w:i/>
@@ -21586,7 +21924,7 @@
       <w:r>
         <w:t xml:space="preserve"> </w:t>
       </w:r>
-      <w:hyperlink r:id="rId153">
+      <w:hyperlink r:id="rId163">
         <w:r>
           <w:rPr>
             <w:i/>
@@ -21628,7 +21966,7 @@
       <w:r>
         <w:t xml:space="preserve"> </w:t>
       </w:r>
-      <w:hyperlink r:id="rId154">
+      <w:hyperlink r:id="rId164">
         <w:r>
           <w:rPr>
             <w:i/>
@@ -21658,7 +21996,7 @@
       <w:r>
         <w:t xml:space="preserve"> </w:t>
       </w:r>
-      <w:hyperlink r:id="rId155">
+      <w:hyperlink r:id="rId165">
         <w:r>
           <w:rPr>
             <w:i/>
@@ -21767,7 +22105,7 @@
       <w:r>
         <w:t xml:space="preserve"> </w:t>
       </w:r>
-      <w:hyperlink r:id="rId78">
+      <w:hyperlink r:id="rId88">
         <w:r>
           <w:rPr>
             <w:i/>
@@ -21853,7 +22191,7 @@
       <w:r>
         <w:t xml:space="preserve"> </w:t>
       </w:r>
-      <w:hyperlink r:id="rId80">
+      <w:hyperlink r:id="rId90">
         <w:r>
           <w:rPr>
             <w:i/>
@@ -21880,7 +22218,7 @@
       <w:r>
         <w:t xml:space="preserve"> </w:t>
       </w:r>
-      <w:hyperlink r:id="rId72">
+      <w:hyperlink r:id="rId82">
         <w:r>
           <w:rPr>
             <w:i/>
@@ -22068,7 +22406,7 @@
       <w:r>
         <w:t xml:space="preserve"> </w:t>
       </w:r>
-      <w:hyperlink r:id="rId156">
+      <w:hyperlink r:id="rId166">
         <w:r>
           <w:rPr>
             <w:i/>
@@ -22200,7 +22538,7 @@
       <w:r>
         <w:t xml:space="preserve"> </w:t>
       </w:r>
-      <w:hyperlink r:id="rId157">
+      <w:hyperlink r:id="rId167">
         <w:r>
           <w:rPr>
             <w:i/>
@@ -22210,6 +22548,9 @@
         </w:r>
       </w:hyperlink>
       <w:r>
+        <w:t xml:space="preserve">.</w:t>
+      </w:r>
+      <w:r>
         <w:t xml:space="preserve"> </w:t>
       </w:r>
       <w:r>
@@ -22219,13 +22560,7 @@
         <w:t xml:space="preserve">“</w:t>
       </w:r>
       <w:r>
-        <w:t xml:space="preserve">The mere tendency of speech to encourage unlawful acts is not a sufficient reason for banning it absent some showing of a direct</w:t>
-      </w:r>
-      <w:r>
-        <w:t xml:space="preserve"> </w:t>
-      </w:r>
-      <w:r>
-        <w:t xml:space="preserve">connection between the speech and imminent illegal conduct.</w:t>
+        <w:t xml:space="preserve">The mere tendency of speech to encourage unlawful acts is not a sufficient reason for banning it absent some showing of a direct connection between the speech and imminent illegal conduct.</w:t>
       </w:r>
       <w:r>
         <w:t xml:space="preserve">”</w:t>
@@ -22236,7 +22571,7 @@
       <w:r>
         <w:t xml:space="preserve"> </w:t>
       </w:r>
-      <w:hyperlink r:id="rId158">
+      <w:hyperlink r:id="rId168">
         <w:r>
           <w:rPr>
             <w:i/>
@@ -22409,7 +22744,7 @@
       <w:r>
         <w:t xml:space="preserve"> </w:t>
       </w:r>
-      <w:hyperlink r:id="rId159">
+      <w:hyperlink r:id="rId169">
         <w:r>
           <w:rPr>
             <w:i/>
@@ -22454,7 +22789,7 @@
       <w:r>
         <w:t xml:space="preserve"> </w:t>
       </w:r>
-      <w:hyperlink r:id="rId160">
+      <w:hyperlink r:id="rId170">
         <w:r>
           <w:rPr>
             <w:i/>
@@ -22568,11 +22903,11 @@
       <w:pPr>
         <w:pStyle w:val="Heading3"/>
       </w:pPr>
-      <w:bookmarkStart w:id="161" w:name="iv"/>
+      <w:bookmarkStart w:id="171" w:name="iv"/>
       <w:r>
         <w:t xml:space="preserve">IV</w:t>
       </w:r>
-      <w:bookmarkEnd w:id="161"/>
+      <w:bookmarkEnd w:id="171"/>
     </w:p>
     <w:p>
       <w:pPr>
@@ -22680,7 +23015,7 @@
       <w:r>
         <w:t xml:space="preserve"> </w:t>
       </w:r>
-      <w:hyperlink r:id="rId162">
+      <w:hyperlink r:id="rId172">
         <w:r>
           <w:rPr>
             <w:i/>
@@ -22925,7 +23260,7 @@
       <w:r>
         <w:t xml:space="preserve"> </w:t>
       </w:r>
-      <w:hyperlink r:id="rId163">
+      <w:hyperlink r:id="rId173">
         <w:r>
           <w:rPr>
             <w:i/>
@@ -23057,7 +23392,7 @@
       <w:r>
         <w:t xml:space="preserve"> </w:t>
       </w:r>
-      <w:hyperlink r:id="rId143">
+      <w:hyperlink r:id="rId153">
         <w:r>
           <w:rPr>
             <w:i/>
@@ -23293,7 +23628,7 @@
       <w:r>
         <w:t xml:space="preserve"> </w:t>
       </w:r>
-      <w:hyperlink r:id="rId164">
+      <w:hyperlink r:id="rId174">
         <w:r>
           <w:rPr>
             <w:i/>
@@ -23408,9 +23743,6 @@
       <w:pPr>
         <w:pStyle w:val="BodyText"/>
       </w:pPr>
-      <w:r>
-        <w:t xml:space="preserve">[</w:t>
-      </w:r>
       <w:r>
         <w:rPr>
           <w:i/>
@@ -23420,7 +23752,7 @@
       <w:r>
         <w:t xml:space="preserve"> </w:t>
       </w:r>
-      <w:hyperlink r:id="rId165">
+      <w:hyperlink r:id="rId175">
         <w:r>
           <w:rPr>
             <w:i/>
@@ -23459,7 +23791,7 @@
       <w:r>
         <w:t xml:space="preserve"> </w:t>
       </w:r>
-      <w:hyperlink r:id="rId166">
+      <w:hyperlink r:id="rId176">
         <w:r>
           <w:rPr>
             <w:i/>
@@ -23481,7 +23813,7 @@
         </w:r>
       </w:hyperlink>
       <w:r>
-        <w:t xml:space="preserve">(publisher of medical text not liable for injuries suffered by nursing student who treated herself for constipation after consulting the text and suffered injury).]</w:t>
+        <w:t xml:space="preserve">(publisher of medical text not liable for injuries suffered by nursing student who treated herself for constipation after consulting the text and suffered injury).</w:t>
       </w:r>
     </w:p>
     <w:p>
@@ -23526,11 +23858,11 @@
       <w:pPr>
         <w:pStyle w:val="Heading3"/>
       </w:pPr>
-      <w:bookmarkStart w:id="167" w:name="v"/>
+      <w:bookmarkStart w:id="177" w:name="v"/>
       <w:r>
         <w:t xml:space="preserve">V</w:t>
       </w:r>
-      <w:bookmarkEnd w:id="167"/>
+      <w:bookmarkEnd w:id="177"/>
     </w:p>
     <w:p>
       <w:pPr>
@@ -23550,24 +23882,24 @@
       <w:pPr>
         <w:pStyle w:val="Heading2"/>
       </w:pPr>
-      <w:bookmarkStart w:id="168" w:name="herceg-v.-hustler-magazine-inc."/>
+      <w:bookmarkStart w:id="178" w:name="herceg-v.-hustler-magazine-inc."/>
       <w:r>
         <w:rPr>
           <w:i/>
         </w:rPr>
         <w:t xml:space="preserve">Herceg v. Hustler Magazine, Inc.</w:t>
       </w:r>
-      <w:bookmarkEnd w:id="168"/>
+      <w:bookmarkEnd w:id="178"/>
     </w:p>
     <w:p>
       <w:pPr>
         <w:pStyle w:val="Heading6"/>
       </w:pPr>
-      <w:bookmarkStart w:id="169" w:name="fifth-circuit-court-of-appeals-1987"/>
+      <w:bookmarkStart w:id="179" w:name="fifth-circuit-court-of-appeals-1987"/>
       <w:r>
         <w:t xml:space="preserve">Fifth Circuit Court of Appeals (1987)</w:t>
       </w:r>
-      <w:bookmarkEnd w:id="169"/>
+      <w:bookmarkEnd w:id="179"/>
     </w:p>
     <w:p>
       <w:pPr>
@@ -23577,7 +23909,7 @@
           <w:ilvl w:val="0"/>
         </w:numPr>
       </w:pPr>
-      <w:hyperlink r:id="rId160">
+      <w:hyperlink r:id="rId170">
         <w:r>
           <w:rPr>
             <w:rStyle w:val="Hyperlink"/>
@@ -23594,7 +23926,7 @@
           <w:ilvl w:val="0"/>
         </w:numPr>
       </w:pPr>
-      <w:hyperlink r:id="rId170">
+      <w:hyperlink r:id="rId180">
         <w:r>
           <w:rPr>
             <w:rStyle w:val="Hyperlink"/>
@@ -23611,7 +23943,7 @@
           <w:ilvl w:val="0"/>
         </w:numPr>
       </w:pPr>
-      <w:hyperlink r:id="rId22">
+      <w:hyperlink r:id="rId30">
         <w:r>
           <w:rPr>
             <w:rStyle w:val="Hyperlink"/>
@@ -24157,11 +24489,11 @@
       <w:pPr>
         <w:pStyle w:val="Heading3"/>
       </w:pPr>
-      <w:bookmarkStart w:id="171" w:name="incitement"/>
+      <w:bookmarkStart w:id="181" w:name="incitement-1"/>
       <w:r>
         <w:t xml:space="preserve">Incitement</w:t>
       </w:r>
-      <w:bookmarkEnd w:id="171"/>
+      <w:bookmarkEnd w:id="181"/>
     </w:p>
     <w:p>
       <w:pPr>
@@ -24259,7 +24591,7 @@
       <w:r>
         <w:t xml:space="preserve"> </w:t>
       </w:r>
-      <w:hyperlink r:id="rId72">
+      <w:hyperlink r:id="rId82">
         <w:r>
           <w:rPr>
             <w:i/>
@@ -24823,11 +25155,11 @@
       <w:pPr>
         <w:pStyle w:val="Heading3"/>
       </w:pPr>
-      <w:bookmarkStart w:id="172" w:name="civil-liability"/>
+      <w:bookmarkStart w:id="182" w:name="civil-liability"/>
       <w:r>
         <w:t xml:space="preserve">Civil Liability?</w:t>
       </w:r>
-      <w:bookmarkEnd w:id="172"/>
+      <w:bookmarkEnd w:id="182"/>
     </w:p>
     <w:p>
       <w:pPr>
@@ -24839,7 +25171,7 @@
       <w:r>
         <w:t xml:space="preserve"> </w:t>
       </w:r>
-      <w:hyperlink r:id="rId173">
+      <w:hyperlink r:id="rId183">
         <w:r>
           <w:rPr>
             <w:i/>
@@ -25272,11 +25604,11 @@
       <w:pPr>
         <w:pStyle w:val="Heading3"/>
       </w:pPr>
-      <w:bookmarkStart w:id="174" w:name="concurrence-dissent"/>
+      <w:bookmarkStart w:id="184" w:name="concurrence-dissent"/>
       <w:r>
         <w:t xml:space="preserve">Concurrence &amp; Dissent</w:t>
       </w:r>
-      <w:bookmarkEnd w:id="174"/>
+      <w:bookmarkEnd w:id="184"/>
     </w:p>
     <w:p>
       <w:pPr>
@@ -25806,11 +26138,11 @@
       <w:pPr>
         <w:pStyle w:val="Heading4"/>
       </w:pPr>
-      <w:bookmarkStart w:id="175" w:name="i."/>
+      <w:bookmarkStart w:id="185" w:name="i."/>
       <w:r>
         <w:t xml:space="preserve">I.</w:t>
       </w:r>
-      <w:bookmarkEnd w:id="175"/>
+      <w:bookmarkEnd w:id="185"/>
     </w:p>
     <w:p>
       <w:pPr>
@@ -26208,11 +26540,11 @@
       <w:pPr>
         <w:pStyle w:val="Heading4"/>
       </w:pPr>
-      <w:bookmarkStart w:id="176" w:name="ii."/>
+      <w:bookmarkStart w:id="186" w:name="ii."/>
       <w:r>
         <w:t xml:space="preserve">II.</w:t>
       </w:r>
-      <w:bookmarkEnd w:id="176"/>
+      <w:bookmarkEnd w:id="186"/>
     </w:p>
     <w:p>
       <w:pPr>
@@ -26376,7 +26708,7 @@
       <w:r>
         <w:t xml:space="preserve"> </w:t>
       </w:r>
-      <w:hyperlink r:id="rId177">
+      <w:hyperlink r:id="rId187">
         <w:r>
           <w:rPr>
             <w:i/>
@@ -26451,7 +26783,7 @@
       <w:r>
         <w:t xml:space="preserve"> </w:t>
       </w:r>
-      <w:hyperlink r:id="rId178">
+      <w:hyperlink r:id="rId188">
         <w:r>
           <w:rPr>
             <w:i/>
@@ -26484,7 +26816,7 @@
       <w:r>
         <w:t xml:space="preserve"> </w:t>
       </w:r>
-      <w:hyperlink r:id="rId179">
+      <w:hyperlink r:id="rId189">
         <w:r>
           <w:rPr>
             <w:i/>
@@ -26562,7 +26894,7 @@
       <w:r>
         <w:t xml:space="preserve"> </w:t>
       </w:r>
-      <w:hyperlink r:id="rId179">
+      <w:hyperlink r:id="rId189">
         <w:r>
           <w:rPr>
             <w:i/>
@@ -26604,7 +26936,7 @@
       <w:r>
         <w:t xml:space="preserve"> </w:t>
       </w:r>
-      <w:hyperlink r:id="rId180">
+      <w:hyperlink r:id="rId190">
         <w:r>
           <w:rPr>
             <w:rStyle w:val="Hyperlink"/>
@@ -26713,7 +27045,7 @@
       <w:r>
         <w:t xml:space="preserve"> </w:t>
       </w:r>
-      <w:hyperlink r:id="rId181">
+      <w:hyperlink r:id="rId191">
         <w:r>
           <w:rPr>
             <w:i/>
@@ -27048,7 +27380,7 @@
       <w:r>
         <w:t xml:space="preserve"> </w:t>
       </w:r>
-      <w:hyperlink r:id="rId181">
+      <w:hyperlink r:id="rId191">
         <w:r>
           <w:rPr>
             <w:i/>
@@ -27066,7 +27398,7 @@
       <w:r>
         <w:t xml:space="preserve"> </w:t>
       </w:r>
-      <w:hyperlink r:id="rId182">
+      <w:hyperlink r:id="rId192">
         <w:r>
           <w:rPr>
             <w:i/>
@@ -27196,7 +27528,7 @@
       <w:r>
         <w:t xml:space="preserve"> </w:t>
       </w:r>
-      <w:hyperlink r:id="rId177">
+      <w:hyperlink r:id="rId187">
         <w:r>
           <w:rPr>
             <w:i/>
@@ -27255,7 +27587,7 @@
       <w:r>
         <w:t xml:space="preserve"> </w:t>
       </w:r>
-      <w:hyperlink r:id="rId183">
+      <w:hyperlink r:id="rId193">
         <w:r>
           <w:rPr>
             <w:i/>
@@ -27514,7 +27846,7 @@
       <w:r>
         <w:t xml:space="preserve"> </w:t>
       </w:r>
-      <w:hyperlink r:id="rId184">
+      <w:hyperlink r:id="rId194">
         <w:r>
           <w:rPr>
             <w:i/>
@@ -27714,11 +28046,11 @@
       <w:pPr>
         <w:pStyle w:val="Heading3"/>
       </w:pPr>
-      <w:bookmarkStart w:id="185" w:name="iii."/>
+      <w:bookmarkStart w:id="195" w:name="iii."/>
       <w:r>
         <w:t xml:space="preserve">III.</w:t>
       </w:r>
-      <w:bookmarkEnd w:id="185"/>
+      <w:bookmarkEnd w:id="195"/>
     </w:p>
     <w:p>
       <w:pPr>
@@ -27760,7 +28092,7 @@
       <w:r>
         <w:t xml:space="preserve"> </w:t>
       </w:r>
-      <w:hyperlink r:id="rId184">
+      <w:hyperlink r:id="rId194">
         <w:r>
           <w:rPr>
             <w:i/>
@@ -27927,7 +28259,7 @@
       <w:pPr>
         <w:pStyle w:val="Heading4"/>
       </w:pPr>
-      <w:bookmarkStart w:id="186" w:name="note-on-weirum-v.-rko"/>
+      <w:bookmarkStart w:id="196" w:name="note-on-weirum-v.-rko"/>
       <w:r>
         <w:t xml:space="preserve">Note on</w:t>
       </w:r>
@@ -27940,7 +28272,7 @@
         </w:rPr>
         <w:t xml:space="preserve">Weirum v. RKO</w:t>
       </w:r>
-      <w:bookmarkEnd w:id="186"/>
+      <w:bookmarkEnd w:id="196"/>
     </w:p>
     <w:p>
       <w:pPr>
@@ -27952,7 +28284,7 @@
       <w:r>
         <w:t xml:space="preserve"> </w:t>
       </w:r>
-      <w:hyperlink r:id="rId187">
+      <w:hyperlink r:id="rId197">
         <w:r>
           <w:rPr>
             <w:i/>
@@ -28006,7 +28338,7 @@
       <w:r>
         <w:t xml:space="preserve"> </w:t>
       </w:r>
-      <w:hyperlink r:id="rId188">
+      <w:hyperlink r:id="rId198">
         <w:r>
           <w:rPr>
             <w:i/>
@@ -28056,7 +28388,7 @@
       <w:pPr>
         <w:pStyle w:val="Heading4"/>
       </w:pPr>
-      <w:bookmarkStart w:id="189" w:name="note-on-rice-v.-paladin"/>
+      <w:bookmarkStart w:id="199" w:name="note-on-rice-v.-paladin"/>
       <w:r>
         <w:t xml:space="preserve">Note on</w:t>
       </w:r>
@@ -28069,17 +28401,17 @@
         </w:rPr>
         <w:t xml:space="preserve">Rice v. Paladin,</w:t>
       </w:r>
-      <w:bookmarkEnd w:id="189"/>
+      <w:bookmarkEnd w:id="199"/>
     </w:p>
     <w:p>
       <w:pPr>
         <w:pStyle w:val="Heading6"/>
       </w:pPr>
-      <w:bookmarkStart w:id="190" w:name="fourth-circuit-1997"/>
+      <w:bookmarkStart w:id="200" w:name="fourth-circuit-1997"/>
       <w:r>
         <w:t xml:space="preserve">Fourth Circuit (1997)</w:t>
       </w:r>
-      <w:bookmarkEnd w:id="190"/>
+      <w:bookmarkEnd w:id="200"/>
     </w:p>
     <w:p>
       <w:pPr>
@@ -28089,7 +28421,7 @@
           <w:ilvl w:val="0"/>
         </w:numPr>
       </w:pPr>
-      <w:hyperlink r:id="rId191">
+      <w:hyperlink r:id="rId201">
         <w:r>
           <w:rPr>
             <w:rStyle w:val="Hyperlink"/>
@@ -28106,7 +28438,7 @@
           <w:ilvl w:val="0"/>
         </w:numPr>
       </w:pPr>
-      <w:hyperlink r:id="rId192">
+      <w:hyperlink r:id="rId202">
         <w:r>
           <w:rPr>
             <w:rStyle w:val="Hyperlink"/>
@@ -28123,7 +28455,7 @@
           <w:ilvl w:val="0"/>
         </w:numPr>
       </w:pPr>
-      <w:hyperlink r:id="rId193">
+      <w:hyperlink r:id="rId203">
         <w:r>
           <w:rPr>
             <w:rStyle w:val="Hyperlink"/>
@@ -28143,7 +28475,7 @@
           <w:ilvl w:val="0"/>
         </w:numPr>
       </w:pPr>
-      <w:hyperlink r:id="rId194">
+      <w:hyperlink r:id="rId204">
         <w:r>
           <w:rPr>
             <w:rStyle w:val="Hyperlink"/>
@@ -28163,7 +28495,7 @@
           <w:ilvl w:val="0"/>
         </w:numPr>
       </w:pPr>
-      <w:hyperlink r:id="rId195">
+      <w:hyperlink r:id="rId205">
         <w:r>
           <w:rPr>
             <w:i/>
@@ -28189,11 +28521,11 @@
       <w:pPr>
         <w:pStyle w:val="Heading3"/>
       </w:pPr>
-      <w:bookmarkStart w:id="196" w:name="referenced-cases"/>
+      <w:bookmarkStart w:id="206" w:name="referenced-cases"/>
       <w:r>
         <w:t xml:space="preserve">Referenced Cases</w:t>
       </w:r>
-      <w:bookmarkEnd w:id="196"/>
+      <w:bookmarkEnd w:id="206"/>
     </w:p>
     <w:p>
       <w:pPr>
@@ -28203,7 +28535,7 @@
           <w:ilvl w:val="0"/>
         </w:numPr>
       </w:pPr>
-      <w:hyperlink r:id="rId197">
+      <w:hyperlink r:id="rId207">
         <w:r>
           <w:rPr>
             <w:i/>
@@ -28221,7 +28553,7 @@
       <w:r>
         <w:t xml:space="preserve"> </w:t>
       </w:r>
-      <w:hyperlink r:id="rId24">
+      <w:hyperlink r:id="rId32">
         <w:r>
           <w:rPr>
             <w:rStyle w:val="Hyperlink"/>
@@ -28241,7 +28573,7 @@
           <w:ilvl w:val="0"/>
         </w:numPr>
       </w:pPr>
-      <w:hyperlink r:id="rId198">
+      <w:hyperlink r:id="rId208">
         <w:r>
           <w:rPr>
             <w:i/>
@@ -28259,7 +28591,7 @@
       <w:r>
         <w:t xml:space="preserve"> </w:t>
       </w:r>
-      <w:hyperlink r:id="rId199">
+      <w:hyperlink r:id="rId209">
         <w:r>
           <w:rPr>
             <w:rStyle w:val="Hyperlink"/>
@@ -28279,7 +28611,7 @@
           <w:ilvl w:val="0"/>
         </w:numPr>
       </w:pPr>
-      <w:hyperlink r:id="rId200">
+      <w:hyperlink r:id="rId210">
         <w:r>
           <w:rPr>
             <w:i/>
@@ -28297,7 +28629,7 @@
       <w:r>
         <w:t xml:space="preserve"> </w:t>
       </w:r>
-      <w:hyperlink r:id="rId23">
+      <w:hyperlink r:id="rId31">
         <w:r>
           <w:rPr>
             <w:rStyle w:val="Hyperlink"/>
@@ -28330,7 +28662,7 @@
           <w:ilvl w:val="0"/>
         </w:numPr>
       </w:pPr>
-      <w:hyperlink r:id="rId201">
+      <w:hyperlink r:id="rId211">
         <w:r>
           <w:rPr>
             <w:i/>
@@ -28348,7 +28680,7 @@
       <w:r>
         <w:t xml:space="preserve"> </w:t>
       </w:r>
-      <w:hyperlink r:id="rId202">
+      <w:hyperlink r:id="rId212">
         <w:r>
           <w:rPr>
             <w:rStyle w:val="Hyperlink"/>
@@ -28381,7 +28713,7 @@
           <w:ilvl w:val="0"/>
         </w:numPr>
       </w:pPr>
-      <w:hyperlink r:id="rId203">
+      <w:hyperlink r:id="rId213">
         <w:r>
           <w:rPr>
             <w:i/>
@@ -28411,7 +28743,7 @@
       <w:r>
         <w:t xml:space="preserve"> </w:t>
       </w:r>
-      <w:hyperlink r:id="rId204">
+      <w:hyperlink r:id="rId214">
         <w:r>
           <w:rPr>
             <w:i/>
@@ -28428,11 +28760,11 @@
       <w:pPr>
         <w:pStyle w:val="Heading3"/>
       </w:pPr>
-      <w:bookmarkStart w:id="205" w:name="recommended"/>
+      <w:bookmarkStart w:id="215" w:name="recommended"/>
       <w:r>
         <w:t xml:space="preserve">Recommended</w:t>
       </w:r>
-      <w:bookmarkEnd w:id="205"/>
+      <w:bookmarkEnd w:id="215"/>
     </w:p>
     <w:p>
       <w:pPr>
@@ -28442,7 +28774,7 @@
           <w:ilvl w:val="0"/>
         </w:numPr>
       </w:pPr>
-      <w:hyperlink r:id="rId206">
+      <w:hyperlink r:id="rId216">
         <w:r>
           <w:rPr>
             <w:i/>
@@ -28463,7 +28795,7 @@
           <w:ilvl w:val="0"/>
         </w:numPr>
       </w:pPr>
-      <w:hyperlink r:id="rId207">
+      <w:hyperlink r:id="rId217">
         <w:r>
           <w:rPr>
             <w:rStyle w:val="Hyperlink"/>
@@ -28525,7 +28857,7 @@
       <w:r>
         <w:t xml:space="preserve"> </w:t>
       </w:r>
-      <w:hyperlink r:id="rId204">
+      <w:hyperlink r:id="rId214">
         <w:r>
           <w:rPr>
             <w:i/>

</xml_diff>

<commit_message>
update cases following Stevens
</commit_message>
<xml_diff>
--- a/First_Amendment-Violence/First_Amendment-Violence.docx
+++ b/First_Amendment-Violence/First_Amendment-Violence.docx
@@ -7209,13 +7209,176 @@
     </w:p>
     <w:p>
       <w:pPr>
+        <w:pStyle w:val="Heading3"/>
+      </w:pPr>
+      <w:bookmarkStart w:id="65" w:name="u.s.c.-48-amended"/>
+      <w:r>
+        <w:t xml:space="preserve">18 U.S.C. § 48 Amended</w:t>
+      </w:r>
+      <w:bookmarkEnd w:id="65"/>
+    </w:p>
+    <w:p>
+      <w:pPr>
+        <w:pStyle w:val="FirstParagraph"/>
+      </w:pPr>
+      <w:r>
+        <w:t xml:space="preserve">Shortly after the Supreme Court issued its opinion in</w:t>
+      </w:r>
+      <w:r>
+        <w:t xml:space="preserve"> </w:t>
+      </w:r>
+      <w:r>
+        <w:rPr>
+          <w:i/>
+        </w:rPr>
+        <w:t xml:space="preserve">Stevens</w:t>
+      </w:r>
+      <w:r>
+        <w:t xml:space="preserve">,</w:t>
+      </w:r>
+      <w:r>
+        <w:t xml:space="preserve"> </w:t>
+      </w:r>
+      <w:r>
+        <w:t xml:space="preserve">Congress amended</w:t>
+      </w:r>
+      <w:r>
+        <w:t xml:space="preserve"> </w:t>
+      </w:r>
+      <w:hyperlink r:id="rId66">
+        <w:r>
+          <w:rPr>
+            <w:rStyle w:val="Hyperlink"/>
+          </w:rPr>
+          <w:t xml:space="preserve">§ 48</w:t>
+        </w:r>
+      </w:hyperlink>
+      <w:r>
+        <w:t xml:space="preserve"> </w:t>
+      </w:r>
+      <w:r>
+        <w:t xml:space="preserve">and specified that the term</w:t>
+      </w:r>
+      <w:r>
+        <w:t xml:space="preserve"> </w:t>
+      </w:r>
+      <w:r>
+        <w:t xml:space="preserve">“</w:t>
+      </w:r>
+      <w:r>
+        <w:t xml:space="preserve">animal crush video</w:t>
+      </w:r>
+      <w:r>
+        <w:t xml:space="preserve">”</w:t>
+      </w:r>
+      <w:r>
+        <w:t xml:space="preserve"> </w:t>
+      </w:r>
+      <w:r>
+        <w:t xml:space="preserve">means any photograph, motion-picture film, video or digital recording, or electronic image that (A) depicts animal crushing; and (B) is</w:t>
+      </w:r>
+      <w:r>
+        <w:t xml:space="preserve"> </w:t>
+      </w:r>
+      <w:r>
+        <w:rPr>
+          <w:i/>
+        </w:rPr>
+        <w:t xml:space="preserve">obscene</w:t>
+      </w:r>
+      <w:r>
+        <w:t xml:space="preserve">, an ingenious solution to the constitutional problem,</w:t>
+      </w:r>
+      <w:r>
+        <w:t xml:space="preserve"> </w:t>
+      </w:r>
+      <w:r>
+        <w:t xml:space="preserve">because the new statute punishes only speech</w:t>
+      </w:r>
+      <w:r>
+        <w:t xml:space="preserve"> </w:t>
+      </w:r>
+      <w:r>
+        <w:t xml:space="preserve">that is also obscene within the meaning of</w:t>
+      </w:r>
+      <w:r>
+        <w:t xml:space="preserve"> </w:t>
+      </w:r>
+      <w:r>
+        <w:rPr>
+          <w:i/>
+        </w:rPr>
+        <w:t xml:space="preserve">Miller</w:t>
+      </w:r>
+      <w:r>
+        <w:t xml:space="preserve">.</w:t>
+      </w:r>
+    </w:p>
+    <w:p>
+      <w:pPr>
+        <w:pStyle w:val="BodyText"/>
+      </w:pPr>
+      <w:r>
+        <w:t xml:space="preserve">The Fifth Circuit Court of Appeals has upheld the new statute as written in two opinions.</w:t>
+      </w:r>
+      <w:r>
+        <w:t xml:space="preserve"> </w:t>
+      </w:r>
+      <w:r>
+        <w:rPr>
+          <w:i/>
+        </w:rPr>
+        <w:t xml:space="preserve">See</w:t>
+      </w:r>
+      <w:r>
+        <w:t xml:space="preserve">,</w:t>
+      </w:r>
+      <w:r>
+        <w:t xml:space="preserve"> </w:t>
+      </w:r>
+      <w:hyperlink r:id="rId67">
+        <w:r>
+          <w:rPr>
+            <w:i/>
+            <w:rStyle w:val="Hyperlink"/>
+          </w:rPr>
+          <w:t xml:space="preserve">United States v. Justice</w:t>
+        </w:r>
+      </w:hyperlink>
+      <w:r>
+        <w:t xml:space="preserve"> </w:t>
+      </w:r>
+      <w:r>
+        <w:t xml:space="preserve">(5th Cir. 2017) and</w:t>
+      </w:r>
+      <w:r>
+        <w:t xml:space="preserve"> </w:t>
+      </w:r>
+      <w:hyperlink r:id="rId68">
+        <w:r>
+          <w:rPr>
+            <w:i/>
+            <w:rStyle w:val="Hyperlink"/>
+          </w:rPr>
+          <w:t xml:space="preserve">United States v. Richards</w:t>
+        </w:r>
+      </w:hyperlink>
+      <w:r>
+        <w:t xml:space="preserve"> </w:t>
+      </w:r>
+      <w:r>
+        <w:t xml:space="preserve">(5th Cir. 2014).</w:t>
+      </w:r>
+    </w:p>
+    <w:p>
+      <w:pPr>
         <w:pStyle w:val="Heading2"/>
       </w:pPr>
-      <w:bookmarkStart w:id="65" w:name="violent-video-games"/>
+      <w:bookmarkStart w:id="69" w:name="violent-video-games"/>
       <w:r>
         <w:t xml:space="preserve">Violent Video Games</w:t>
       </w:r>
-      <w:bookmarkEnd w:id="65"/>
+      <w:bookmarkEnd w:id="69"/>
     </w:p>
     <w:p>
       <w:pPr>
@@ -7227,7 +7390,7 @@
       <w:r>
         <w:t xml:space="preserve"> </w:t>
       </w:r>
-      <w:hyperlink r:id="rId66">
+      <w:hyperlink r:id="rId70">
         <w:r>
           <w:rPr>
             <w:i/>
@@ -7324,24 +7487,24 @@
       <w:pPr>
         <w:pStyle w:val="Heading2"/>
       </w:pPr>
-      <w:bookmarkStart w:id="67" w:name="brown-v.-entertainment-merchants"/>
+      <w:bookmarkStart w:id="71" w:name="brown-v.-entertainment-merchants"/>
       <w:r>
         <w:rPr>
           <w:i/>
         </w:rPr>
         <w:t xml:space="preserve">Brown v. Entertainment Merchants</w:t>
       </w:r>
-      <w:bookmarkEnd w:id="67"/>
+      <w:bookmarkEnd w:id="71"/>
     </w:p>
     <w:p>
       <w:pPr>
         <w:pStyle w:val="Heading6"/>
       </w:pPr>
-      <w:bookmarkStart w:id="68" w:name="u.s.-supreme-court-2011"/>
+      <w:bookmarkStart w:id="72" w:name="u.s.-supreme-court-2011"/>
       <w:r>
         <w:t xml:space="preserve">U.S. Supreme Court (2011)</w:t>
       </w:r>
-      <w:bookmarkEnd w:id="68"/>
+      <w:bookmarkEnd w:id="72"/>
     </w:p>
     <w:p>
       <w:pPr>
@@ -7351,7 +7514,7 @@
           <w:ilvl w:val="0"/>
         </w:numPr>
       </w:pPr>
-      <w:hyperlink r:id="rId69">
+      <w:hyperlink r:id="rId73">
         <w:r>
           <w:rPr>
             <w:rStyle w:val="Hyperlink"/>
@@ -7368,7 +7531,7 @@
           <w:ilvl w:val="0"/>
         </w:numPr>
       </w:pPr>
-      <w:hyperlink r:id="rId70">
+      <w:hyperlink r:id="rId74">
         <w:r>
           <w:rPr>
             <w:rStyle w:val="Hyperlink"/>
@@ -7385,7 +7548,7 @@
           <w:ilvl w:val="0"/>
         </w:numPr>
       </w:pPr>
-      <w:hyperlink r:id="rId71">
+      <w:hyperlink r:id="rId75">
         <w:r>
           <w:rPr>
             <w:rStyle w:val="Hyperlink"/>
@@ -7402,7 +7565,7 @@
           <w:ilvl w:val="0"/>
         </w:numPr>
       </w:pPr>
-      <w:hyperlink r:id="rId72">
+      <w:hyperlink r:id="rId76">
         <w:r>
           <w:rPr>
             <w:rStyle w:val="Hyperlink"/>
@@ -7422,7 +7585,7 @@
           <w:ilvl w:val="0"/>
         </w:numPr>
       </w:pPr>
-      <w:hyperlink r:id="rId73">
+      <w:hyperlink r:id="rId77">
         <w:r>
           <w:rPr>
             <w:rStyle w:val="Hyperlink"/>
@@ -7460,11 +7623,11 @@
       <w:pPr>
         <w:pStyle w:val="Heading3"/>
       </w:pPr>
-      <w:bookmarkStart w:id="74" w:name="i-1"/>
+      <w:bookmarkStart w:id="78" w:name="i-1"/>
       <w:r>
         <w:t xml:space="preserve">I</w:t>
       </w:r>
-      <w:bookmarkEnd w:id="74"/>
+      <w:bookmarkEnd w:id="78"/>
     </w:p>
     <w:p>
       <w:pPr>
@@ -7644,7 +7807,7 @@
       <w:r>
         <w:t xml:space="preserve"> </w:t>
       </w:r>
-      <w:hyperlink r:id="rId75">
+      <w:hyperlink r:id="rId79">
         <w:r>
           <w:rPr>
             <w:i/>
@@ -7668,7 +7831,7 @@
       <w:r>
         <w:t xml:space="preserve"> </w:t>
       </w:r>
-      <w:hyperlink r:id="rId75">
+      <w:hyperlink r:id="rId79">
         <w:r>
           <w:rPr>
             <w:i/>
@@ -7700,11 +7863,11 @@
       <w:pPr>
         <w:pStyle w:val="Heading3"/>
       </w:pPr>
-      <w:bookmarkStart w:id="76" w:name="ii-1"/>
+      <w:bookmarkStart w:id="80" w:name="ii-1"/>
       <w:r>
         <w:t xml:space="preserve">II</w:t>
       </w:r>
-      <w:bookmarkEnd w:id="76"/>
+      <w:bookmarkEnd w:id="80"/>
     </w:p>
     <w:p>
       <w:pPr>
@@ -7770,7 +7933,7 @@
       <w:r>
         <w:t xml:space="preserve"> </w:t>
       </w:r>
-      <w:hyperlink r:id="rId77">
+      <w:hyperlink r:id="rId81">
         <w:r>
           <w:rPr>
             <w:i/>
@@ -7848,7 +8011,7 @@
       <w:r>
         <w:t xml:space="preserve"> </w:t>
       </w:r>
-      <w:hyperlink r:id="rId78">
+      <w:hyperlink r:id="rId82">
         <w:r>
           <w:rPr>
             <w:i/>
@@ -7896,7 +8059,7 @@
       <w:r>
         <w:t xml:space="preserve"> </w:t>
       </w:r>
-      <w:hyperlink r:id="rId79">
+      <w:hyperlink r:id="rId83">
         <w:r>
           <w:rPr>
             <w:i/>
@@ -7946,7 +8109,7 @@
       <w:r>
         <w:t xml:space="preserve"> </w:t>
       </w:r>
-      <w:hyperlink r:id="rId80">
+      <w:hyperlink r:id="rId84">
         <w:r>
           <w:rPr>
             <w:i/>
@@ -8042,7 +8205,7 @@
       <w:r>
         <w:t xml:space="preserve"> </w:t>
       </w:r>
-      <w:hyperlink r:id="rId81">
+      <w:hyperlink r:id="rId85">
         <w:r>
           <w:rPr>
             <w:i/>
@@ -8060,7 +8223,7 @@
       <w:r>
         <w:t xml:space="preserve"> </w:t>
       </w:r>
-      <w:hyperlink r:id="rId82">
+      <w:hyperlink r:id="rId86">
         <w:r>
           <w:rPr>
             <w:i/>
@@ -8091,7 +8254,7 @@
       <w:r>
         <w:t xml:space="preserve"> </w:t>
       </w:r>
-      <w:hyperlink r:id="rId83">
+      <w:hyperlink r:id="rId87">
         <w:r>
           <w:rPr>
             <w:i/>
@@ -8234,7 +8397,7 @@
       <w:r>
         <w:t xml:space="preserve"> </w:t>
       </w:r>
-      <w:hyperlink r:id="rId84">
+      <w:hyperlink r:id="rId88">
         <w:r>
           <w:rPr>
             <w:i/>
@@ -8577,7 +8740,7 @@
       <w:r>
         <w:t xml:space="preserve"> </w:t>
       </w:r>
-      <w:hyperlink r:id="rId84">
+      <w:hyperlink r:id="rId88">
         <w:r>
           <w:rPr>
             <w:i/>
@@ -8592,25 +8755,25 @@
       <w:r>
         <w:t xml:space="preserve"> </w:t>
       </w:r>
+      <w:hyperlink r:id="rId89">
+        <w:r>
+          <w:rPr>
+            <w:i/>
+            <w:rStyle w:val="Hyperlink"/>
+          </w:rPr>
+          <w:t xml:space="preserve">Cohen v. California</w:t>
+        </w:r>
+      </w:hyperlink>
+      <w:r>
+        <w:t xml:space="preserve"> </w:t>
+      </w:r>
+      <w:r>
+        <w:t xml:space="preserve">(US 1971);</w:t>
+      </w:r>
+      <w:r>
+        <w:t xml:space="preserve"> </w:t>
+      </w:r>
       <w:hyperlink r:id="rId85">
-        <w:r>
-          <w:rPr>
-            <w:i/>
-            <w:rStyle w:val="Hyperlink"/>
-          </w:rPr>
-          <w:t xml:space="preserve">Cohen v. California</w:t>
-        </w:r>
-      </w:hyperlink>
-      <w:r>
-        <w:t xml:space="preserve"> </w:t>
-      </w:r>
-      <w:r>
-        <w:t xml:space="preserve">(US 1971);</w:t>
-      </w:r>
-      <w:r>
-        <w:t xml:space="preserve"> </w:t>
-      </w:r>
-      <w:hyperlink r:id="rId81">
         <w:r>
           <w:rPr>
             <w:i/>
@@ -8687,7 +8850,7 @@
       <w:r>
         <w:t xml:space="preserve"> </w:t>
       </w:r>
-      <w:hyperlink r:id="rId77">
+      <w:hyperlink r:id="rId81">
         <w:r>
           <w:rPr>
             <w:i/>
@@ -8813,7 +8976,7 @@
       <w:r>
         <w:t xml:space="preserve"> </w:t>
       </w:r>
-      <w:hyperlink r:id="rId77">
+      <w:hyperlink r:id="rId81">
         <w:r>
           <w:rPr>
             <w:i/>
@@ -8875,7 +9038,7 @@
       <w:r>
         <w:t xml:space="preserve"> </w:t>
       </w:r>
-      <w:hyperlink r:id="rId66">
+      <w:hyperlink r:id="rId70">
         <w:r>
           <w:rPr>
             <w:i/>
@@ -8962,7 +9125,7 @@
       <w:r>
         <w:t xml:space="preserve"> </w:t>
       </w:r>
-      <w:hyperlink r:id="rId66">
+      <w:hyperlink r:id="rId70">
         <w:r>
           <w:rPr>
             <w:i/>
@@ -9025,7 +9188,7 @@
       <w:r>
         <w:t xml:space="preserve"> </w:t>
       </w:r>
-      <w:hyperlink r:id="rId66">
+      <w:hyperlink r:id="rId70">
         <w:r>
           <w:rPr>
             <w:i/>
@@ -9155,7 +9318,7 @@
       <w:r>
         <w:t xml:space="preserve"> </w:t>
       </w:r>
-      <w:hyperlink r:id="rId86">
+      <w:hyperlink r:id="rId90">
         <w:r>
           <w:rPr>
             <w:i/>
@@ -9170,7 +9333,7 @@
       <w:r>
         <w:t xml:space="preserve"> </w:t>
       </w:r>
-      <w:hyperlink r:id="rId66">
+      <w:hyperlink r:id="rId70">
         <w:r>
           <w:rPr>
             <w:i/>
@@ -9227,7 +9390,7 @@
       <w:r>
         <w:t xml:space="preserve"> </w:t>
       </w:r>
-      <w:hyperlink r:id="rId86">
+      <w:hyperlink r:id="rId90">
         <w:r>
           <w:rPr>
             <w:i/>
@@ -9637,7 +9800,7 @@
       <w:r>
         <w:t xml:space="preserve"> </w:t>
       </w:r>
-      <w:hyperlink r:id="rId87">
+      <w:hyperlink r:id="rId91">
         <w:r>
           <w:rPr>
             <w:i/>
@@ -9661,7 +9824,7 @@
       <w:r>
         <w:t xml:space="preserve"> </w:t>
       </w:r>
-      <w:hyperlink r:id="rId79">
+      <w:hyperlink r:id="rId83">
         <w:r>
           <w:rPr>
             <w:i/>
@@ -9682,7 +9845,7 @@
       <w:r>
         <w:t xml:space="preserve"> </w:t>
       </w:r>
-      <w:hyperlink r:id="rId86">
+      <w:hyperlink r:id="rId90">
         <w:r>
           <w:rPr>
             <w:i/>
@@ -9886,7 +10049,7 @@
       <w:pPr>
         <w:pStyle w:val="FirstParagraph"/>
       </w:pPr>
-      <w:hyperlink r:id="rId88">
+      <w:hyperlink r:id="rId92">
         <w:r>
           <w:rPr>
             <w:i/>
@@ -10076,11 +10239,11 @@
       <w:pPr>
         <w:pStyle w:val="Heading3"/>
       </w:pPr>
-      <w:bookmarkStart w:id="89" w:name="iii-1"/>
+      <w:bookmarkStart w:id="93" w:name="iii-1"/>
       <w:r>
         <w:t xml:space="preserve">III</w:t>
       </w:r>
-      <w:bookmarkEnd w:id="89"/>
+      <w:bookmarkEnd w:id="93"/>
     </w:p>
     <w:p>
       <w:pPr>
@@ -10116,7 +10279,7 @@
       <w:r>
         <w:t xml:space="preserve"> </w:t>
       </w:r>
-      <w:hyperlink r:id="rId90">
+      <w:hyperlink r:id="rId94">
         <w:r>
           <w:rPr>
             <w:i/>
@@ -10152,7 +10315,7 @@
       <w:r>
         <w:t xml:space="preserve"> </w:t>
       </w:r>
-      <w:hyperlink r:id="rId78">
+      <w:hyperlink r:id="rId82">
         <w:r>
           <w:rPr>
             <w:i/>
@@ -10176,7 +10339,7 @@
       <w:r>
         <w:t xml:space="preserve"> </w:t>
       </w:r>
-      <w:hyperlink r:id="rId90">
+      <w:hyperlink r:id="rId94">
         <w:r>
           <w:rPr>
             <w:i/>
@@ -10212,7 +10375,7 @@
       <w:r>
         <w:t xml:space="preserve"> </w:t>
       </w:r>
-      <w:hyperlink r:id="rId78">
+      <w:hyperlink r:id="rId82">
         <w:r>
           <w:rPr>
             <w:i/>
@@ -10259,7 +10422,7 @@
       <w:r>
         <w:t xml:space="preserve"> </w:t>
       </w:r>
-      <w:hyperlink r:id="rId91">
+      <w:hyperlink r:id="rId95">
         <w:r>
           <w:rPr>
             <w:i/>
@@ -10357,7 +10520,7 @@
       <w:r>
         <w:t xml:space="preserve"> </w:t>
       </w:r>
-      <w:hyperlink r:id="rId78">
+      <w:hyperlink r:id="rId82">
         <w:r>
           <w:rPr>
             <w:i/>
@@ -10479,7 +10642,7 @@
       <w:r>
         <w:t xml:space="preserve"> </w:t>
       </w:r>
-      <w:hyperlink r:id="rId75">
+      <w:hyperlink r:id="rId79">
         <w:r>
           <w:rPr>
             <w:i/>
@@ -10910,7 +11073,7 @@
       <w:r>
         <w:t xml:space="preserve"> </w:t>
       </w:r>
-      <w:hyperlink r:id="rId86">
+      <w:hyperlink r:id="rId90">
         <w:r>
           <w:rPr>
             <w:i/>
@@ -11309,7 +11472,7 @@
       <w:r>
         <w:t xml:space="preserve"> </w:t>
       </w:r>
-      <w:hyperlink r:id="rId83">
+      <w:hyperlink r:id="rId87">
         <w:r>
           <w:rPr>
             <w:i/>
@@ -11389,7 +11552,7 @@
       <w:r>
         <w:t xml:space="preserve"> </w:t>
       </w:r>
-      <w:hyperlink r:id="rId92">
+      <w:hyperlink r:id="rId96">
         <w:r>
           <w:rPr>
             <w:i/>
@@ -11504,7 +11667,7 @@
       <w:pPr>
         <w:pStyle w:val="Heading4"/>
       </w:pPr>
-      <w:bookmarkStart w:id="93" w:name="brown-could-have-gone-the-other-way"/>
+      <w:bookmarkStart w:id="97" w:name="brown-could-have-gone-the-other-way"/>
       <w:r>
         <w:rPr>
           <w:i/>
@@ -11517,13 +11680,13 @@
       <w:r>
         <w:t xml:space="preserve">Could Have Gone The Other Way?</w:t>
       </w:r>
-      <w:bookmarkEnd w:id="93"/>
+      <w:bookmarkEnd w:id="97"/>
     </w:p>
     <w:p>
       <w:pPr>
         <w:pStyle w:val="FirstParagraph"/>
       </w:pPr>
-      <w:hyperlink r:id="rId94">
+      <w:hyperlink r:id="rId98">
         <w:r>
           <w:rPr>
             <w:rStyle w:val="Hyperlink"/>
@@ -11643,11 +11806,11 @@
       <w:pPr>
         <w:pStyle w:val="Heading2"/>
       </w:pPr>
-      <w:bookmarkStart w:id="95" w:name="true-threats"/>
+      <w:bookmarkStart w:id="99" w:name="true-threats"/>
       <w:r>
         <w:t xml:space="preserve">True Threats</w:t>
       </w:r>
-      <w:bookmarkEnd w:id="95"/>
+      <w:bookmarkEnd w:id="99"/>
     </w:p>
     <w:p>
       <w:pPr>
@@ -11669,24 +11832,24 @@
       <w:pPr>
         <w:pStyle w:val="Heading2"/>
       </w:pPr>
-      <w:bookmarkStart w:id="96" w:name="elonis-v.-united-states"/>
+      <w:bookmarkStart w:id="100" w:name="elonis-v.-united-states"/>
       <w:r>
         <w:rPr>
           <w:i/>
         </w:rPr>
         <w:t xml:space="preserve">Elonis v. United States</w:t>
       </w:r>
-      <w:bookmarkEnd w:id="96"/>
+      <w:bookmarkEnd w:id="100"/>
     </w:p>
     <w:p>
       <w:pPr>
         <w:pStyle w:val="Heading6"/>
       </w:pPr>
-      <w:bookmarkStart w:id="97" w:name="united-states-supreme-court-2015"/>
+      <w:bookmarkStart w:id="101" w:name="united-states-supreme-court-2015"/>
       <w:r>
         <w:t xml:space="preserve">United States Supreme Court (2015)</w:t>
       </w:r>
-      <w:bookmarkEnd w:id="97"/>
+      <w:bookmarkEnd w:id="101"/>
     </w:p>
     <w:p>
       <w:pPr>
@@ -11696,7 +11859,7 @@
           <w:ilvl w:val="0"/>
         </w:numPr>
       </w:pPr>
-      <w:hyperlink r:id="rId98">
+      <w:hyperlink r:id="rId102">
         <w:r>
           <w:rPr>
             <w:rStyle w:val="Hyperlink"/>
@@ -11713,7 +11876,7 @@
           <w:ilvl w:val="0"/>
         </w:numPr>
       </w:pPr>
-      <w:hyperlink r:id="rId99">
+      <w:hyperlink r:id="rId103">
         <w:r>
           <w:rPr>
             <w:rStyle w:val="Hyperlink"/>
@@ -11730,7 +11893,7 @@
           <w:ilvl w:val="0"/>
         </w:numPr>
       </w:pPr>
-      <w:hyperlink r:id="rId100">
+      <w:hyperlink r:id="rId104">
         <w:r>
           <w:rPr>
             <w:rStyle w:val="Hyperlink"/>
@@ -11805,7 +11968,7 @@
       <w:r>
         <w:t xml:space="preserve"> </w:t>
       </w:r>
-      <w:hyperlink r:id="rId101">
+      <w:hyperlink r:id="rId105">
         <w:r>
           <w:rPr>
             <w:rStyle w:val="Hyperlink"/>
@@ -11863,21 +12026,21 @@
       <w:pPr>
         <w:pStyle w:val="Heading3"/>
       </w:pPr>
-      <w:bookmarkStart w:id="102" w:name="i-2"/>
+      <w:bookmarkStart w:id="106" w:name="i-2"/>
       <w:r>
         <w:t xml:space="preserve">I</w:t>
       </w:r>
-      <w:bookmarkEnd w:id="102"/>
+      <w:bookmarkEnd w:id="106"/>
     </w:p>
     <w:p>
       <w:pPr>
         <w:pStyle w:val="Heading4"/>
       </w:pPr>
-      <w:bookmarkStart w:id="103" w:name="a-1"/>
+      <w:bookmarkStart w:id="107" w:name="a-1"/>
       <w:r>
         <w:t xml:space="preserve">A</w:t>
       </w:r>
-      <w:bookmarkEnd w:id="103"/>
+      <w:bookmarkEnd w:id="107"/>
     </w:p>
     <w:p>
       <w:pPr>
@@ -12352,7 +12515,7 @@
       <w:r>
         <w:t xml:space="preserve"> </w:t>
       </w:r>
-      <w:hyperlink r:id="rId104">
+      <w:hyperlink r:id="rId108">
         <w:r>
           <w:rPr>
             <w:rStyle w:val="Hyperlink"/>
@@ -12689,49 +12852,736 @@
       <w:r>
         <w:t xml:space="preserve"> </w:t>
       </w:r>
+      <w:hyperlink r:id="rId109">
+        <w:r>
+          <w:rPr>
+            <w:rStyle w:val="Hyperlink"/>
+          </w:rPr>
+          <w:t xml:space="preserve">Wikipedia article on</w:t>
+        </w:r>
+        <w:r>
+          <w:rPr>
+            <w:rStyle w:val="Hyperlink"/>
+          </w:rPr>
+          <w:t xml:space="preserve"> </w:t>
+        </w:r>
+        <w:r>
+          <w:rPr>
+            <w:rStyle w:val="Hyperlink"/>
+          </w:rPr>
+          <w:t xml:space="preserve">“</w:t>
+        </w:r>
+        <w:r>
+          <w:rPr>
+            <w:rStyle w:val="Hyperlink"/>
+          </w:rPr>
+          <w:t xml:space="preserve">Freedom of speech</w:t>
+        </w:r>
+        <w:r>
+          <w:rPr>
+            <w:rStyle w:val="Hyperlink"/>
+          </w:rPr>
+          <w:t xml:space="preserve">”</w:t>
+        </w:r>
+      </w:hyperlink>
+      <w:r>
+        <w:t xml:space="preserve"> </w:t>
+      </w:r>
+      <w:r>
+        <w:t xml:space="preserve">Elonis’s reference to the police was the basis for Count Three of his indictment,</w:t>
+      </w:r>
+      <w:r>
+        <w:t xml:space="preserve"> </w:t>
+      </w:r>
+      <w:r>
+        <w:t xml:space="preserve">threatening law enforcement officers.</w:t>
+      </w:r>
+    </w:p>
+    <w:p>
+      <w:pPr>
+        <w:pStyle w:val="BodyText"/>
+      </w:pPr>
+      <w:r>
+        <w:t xml:space="preserve">That same month, interspersed with posts about a movie Elonis liked</w:t>
+      </w:r>
+      <w:r>
+        <w:t xml:space="preserve"> </w:t>
+      </w:r>
+      <w:r>
+        <w:t xml:space="preserve">and observations on a comedian’s social commentary,</w:t>
+      </w:r>
+      <w:r>
+        <w:t xml:space="preserve"> </w:t>
+      </w:r>
+      <w:r>
+        <w:t xml:space="preserve">Elonis posted an entry that gave rise to Count Four of his</w:t>
+      </w:r>
+      <w:r>
+        <w:t xml:space="preserve"> </w:t>
+      </w:r>
+      <w:r>
+        <w:t xml:space="preserve">indictment:</w:t>
+      </w:r>
+    </w:p>
+    <w:p>
+      <w:pPr>
+        <w:pStyle w:val="BlockText"/>
+      </w:pPr>
+      <w:r>
+        <w:t xml:space="preserve">“</w:t>
+      </w:r>
+      <w:r>
+        <w:t xml:space="preserve">That’s it, I’ve had about enough.</w:t>
+      </w:r>
+      <w:r>
+        <w:t xml:space="preserve"> </w:t>
+      </w:r>
+      <w:r>
+        <w:t xml:space="preserve">I’m checking out and making a name for myself. Enough elementary</w:t>
+      </w:r>
+      <w:r>
+        <w:t xml:space="preserve"> </w:t>
+      </w:r>
+      <w:r>
+        <w:t xml:space="preserve">schools in a ten mile radius to initiate the most heinous school</w:t>
+      </w:r>
+      <w:r>
+        <w:t xml:space="preserve"> </w:t>
+      </w:r>
+      <w:r>
+        <w:t xml:space="preserve">shooting ever imagined. And hell hath no fury like a crazy man in a</w:t>
+      </w:r>
+      <w:r>
+        <w:t xml:space="preserve"> </w:t>
+      </w:r>
+      <w:r>
+        <w:t xml:space="preserve">Kindergarten class. The only question is … which one?</w:t>
+      </w:r>
+      <w:r>
+        <w:t xml:space="preserve">”</w:t>
+      </w:r>
+    </w:p>
+    <w:p>
+      <w:pPr>
+        <w:pStyle w:val="FirstParagraph"/>
+      </w:pPr>
+      <w:r>
+        <w:t xml:space="preserve">Meanwhile, park security had informed</w:t>
+      </w:r>
+      <w:r>
+        <w:t xml:space="preserve"> </w:t>
+      </w:r>
+      <w:r>
+        <w:t xml:space="preserve">both local police and the Federal Bureau of Investigation</w:t>
+      </w:r>
+      <w:r>
+        <w:t xml:space="preserve"> </w:t>
+      </w:r>
+      <w:r>
+        <w:t xml:space="preserve">about Elonis’s posts, and FBI Agent Denise</w:t>
+      </w:r>
+      <w:r>
+        <w:t xml:space="preserve"> </w:t>
+      </w:r>
+      <w:r>
+        <w:t xml:space="preserve">Stevens had created a Facebook account to monitor his online activity.</w:t>
+      </w:r>
+      <w:r>
+        <w:t xml:space="preserve"> </w:t>
+      </w:r>
+      <w:r>
+        <w:t xml:space="preserve">After the post about a school shooting, Agent</w:t>
+      </w:r>
+      <w:r>
+        <w:t xml:space="preserve"> </w:t>
+      </w:r>
+      <w:r>
+        <w:t xml:space="preserve">Stevens and her partner visited Elonis at his house.</w:t>
+      </w:r>
+      <w:r>
+        <w:t xml:space="preserve"> </w:t>
+      </w:r>
+      <w:r>
+        <w:t xml:space="preserve">Following their visit, during which Elonis was polite but</w:t>
+      </w:r>
+      <w:r>
+        <w:t xml:space="preserve"> </w:t>
+      </w:r>
+      <w:r>
+        <w:t xml:space="preserve">uncooperative, Elonis posted another entry on his Facebook page,</w:t>
+      </w:r>
+      <w:r>
+        <w:t xml:space="preserve"> </w:t>
+      </w:r>
+      <w:r>
+        <w:t xml:space="preserve">called</w:t>
+      </w:r>
+      <w:r>
+        <w:t xml:space="preserve"> </w:t>
+      </w:r>
+      <w:r>
+        <w:t xml:space="preserve">“</w:t>
+      </w:r>
+      <w:r>
+        <w:t xml:space="preserve">Little Agent Lady,</w:t>
+      </w:r>
+      <w:r>
+        <w:t xml:space="preserve">”</w:t>
+      </w:r>
+      <w:r>
+        <w:t xml:space="preserve"> </w:t>
+      </w:r>
+      <w:r>
+        <w:t xml:space="preserve">which led to Count Five:</w:t>
+      </w:r>
+    </w:p>
+    <w:p>
+      <w:pPr>
+        <w:pStyle w:val="BlockText"/>
+      </w:pPr>
+      <w:r>
+        <w:t xml:space="preserve">"You know your shit’s ridiculous when you have the FBI knockin’ at yo’ door.</w:t>
+      </w:r>
+      <w:r>
+        <w:t xml:space="preserve"> </w:t>
+      </w:r>
+      <w:r>
+        <w:t xml:space="preserve">Little Agent lady stood so close.</w:t>
+      </w:r>
+      <w:r>
+        <w:t xml:space="preserve"> </w:t>
+      </w:r>
+      <w:r>
+        <w:t xml:space="preserve">Took all the strength I had not to turn the bitch ghost.</w:t>
+      </w:r>
+      <w:r>
+        <w:t xml:space="preserve"> </w:t>
+      </w:r>
+      <w:r>
+        <w:t xml:space="preserve">Pull my knife, flick my wrist, and slit her throat.</w:t>
+      </w:r>
+      <w:r>
+        <w:t xml:space="preserve"> </w:t>
+      </w:r>
+      <w:r>
+        <w:t xml:space="preserve">Leave her bleedin’ from her jugular in the arms of her partner.</w:t>
+      </w:r>
+      <w:r>
+        <w:t xml:space="preserve"> </w:t>
+      </w:r>
+      <w:r>
+        <w:t xml:space="preserve">[laughter] So the next time you knock, you best be serving a warrant</w:t>
+      </w:r>
+      <w:r>
+        <w:t xml:space="preserve"> </w:t>
+      </w:r>
+      <w:r>
+        <w:t xml:space="preserve">And bring yo’ SWAT and an explosives expert while you’re at it</w:t>
+      </w:r>
+      <w:r>
+        <w:t xml:space="preserve"> </w:t>
+      </w:r>
+      <w:r>
+        <w:t xml:space="preserve">Cause little did y’all know, I was strapped wit’ a bomb.</w:t>
+      </w:r>
+      <w:r>
+        <w:t xml:space="preserve"> </w:t>
+      </w:r>
+      <w:r>
+        <w:t xml:space="preserve">Why do you think it took me so long to get dressed with no shoes on?</w:t>
+      </w:r>
+      <w:r>
+        <w:t xml:space="preserve"> </w:t>
+      </w:r>
+      <w:r>
+        <w:t xml:space="preserve">I was jus’ waitin’ for y’all to handcuff me and pat me down</w:t>
+      </w:r>
+      <w:r>
+        <w:t xml:space="preserve"> </w:t>
+      </w:r>
+      <w:r>
+        <w:t xml:space="preserve">Touch the detonator in my pocket and we’re all goin’ BOOM!</w:t>
+      </w:r>
+    </w:p>
+    <w:p>
+      <w:pPr>
+        <w:pStyle w:val="BlockText"/>
+      </w:pPr>
+      <w:r>
+        <w:t xml:space="preserve">Are all the pieces comin’ together?</w:t>
+      </w:r>
+    </w:p>
+    <w:p>
+      <w:pPr>
+        <w:pStyle w:val="BlockText"/>
+      </w:pPr>
+      <w:r>
+        <w:t xml:space="preserve">Shit, I’m just a crazy sociopath that gets off playin’ you stupid</w:t>
+      </w:r>
+      <w:r>
+        <w:t xml:space="preserve"> </w:t>
+      </w:r>
+      <w:r>
+        <w:t xml:space="preserve">fucks like a fiddle. And if y’all didn’t hear, I’m gonna be famous</w:t>
+      </w:r>
+      <w:r>
+        <w:t xml:space="preserve"> </w:t>
+      </w:r>
+      <w:r>
+        <w:t xml:space="preserve">Cause I’m just an aspiring rapper who likes the attention</w:t>
+      </w:r>
+      <w:r>
+        <w:t xml:space="preserve"> </w:t>
+      </w:r>
+      <w:r>
+        <w:t xml:space="preserve">who happens to be under investigation for terrorism cause y’all think</w:t>
+      </w:r>
+      <w:r>
+        <w:t xml:space="preserve"> </w:t>
+      </w:r>
+      <w:r>
+        <w:t xml:space="preserve">I’m ready to turn the Valley into Fallujah</w:t>
+      </w:r>
+    </w:p>
+    <w:p>
+      <w:pPr>
+        <w:pStyle w:val="BlockText"/>
+      </w:pPr>
+      <w:r>
+        <w:t xml:space="preserve">But I ain’t gonna tell you which bridge is gonna fall into which river</w:t>
+      </w:r>
+      <w:r>
+        <w:t xml:space="preserve"> </w:t>
+      </w:r>
+      <w:r>
+        <w:t xml:space="preserve">or road. &gt; And if you really believe this shit. I’ll have some bridge rubble to sell you tomorrow.</w:t>
+      </w:r>
+    </w:p>
+    <w:p>
+      <w:pPr>
+        <w:pStyle w:val="BlockText"/>
+      </w:pPr>
+      <w:r>
+        <w:t xml:space="preserve">BOOM! BOOM! BOOM!</w:t>
+      </w:r>
+    </w:p>
+    <w:p>
+      <w:pPr>
+        <w:pStyle w:val="Heading4"/>
+      </w:pPr>
+      <w:bookmarkStart w:id="110" w:name="b-2"/>
+      <w:r>
+        <w:t xml:space="preserve">B</w:t>
+      </w:r>
+      <w:bookmarkEnd w:id="110"/>
+    </w:p>
+    <w:p>
+      <w:pPr>
+        <w:pStyle w:val="FirstParagraph"/>
+      </w:pPr>
+      <w:r>
+        <w:t xml:space="preserve">A grand jury indicted Elonis for making threats to injure patrons</w:t>
+      </w:r>
+      <w:r>
+        <w:t xml:space="preserve"> </w:t>
+      </w:r>
+      <w:r>
+        <w:t xml:space="preserve">and employees of the park, his estranged wife, police officers, a</w:t>
+      </w:r>
+      <w:r>
+        <w:t xml:space="preserve"> </w:t>
+      </w:r>
+      <w:r>
+        <w:t xml:space="preserve">kindergarten class, and an FBI agent, all in violation of 18 USC §875(c).</w:t>
+      </w:r>
+    </w:p>
+    <w:p>
+      <w:pPr>
+        <w:pStyle w:val="BodyText"/>
+      </w:pPr>
+      <w:r>
+        <w:t xml:space="preserve">In the District Court, Elonis moved to dismiss</w:t>
+      </w:r>
+      <w:r>
+        <w:t xml:space="preserve"> </w:t>
+      </w:r>
+      <w:r>
+        <w:t xml:space="preserve">the indictment for failing to allege that he had intended to threaten</w:t>
+      </w:r>
+      <w:r>
+        <w:t xml:space="preserve"> </w:t>
+      </w:r>
+      <w:r>
+        <w:t xml:space="preserve">anyone. The District Court denied the motion, holding that Third Circuit</w:t>
+      </w:r>
+      <w:r>
+        <w:t xml:space="preserve"> </w:t>
+      </w:r>
+      <w:r>
+        <w:t xml:space="preserve">precedent required only that Elonis</w:t>
+      </w:r>
+      <w:r>
+        <w:t xml:space="preserve"> </w:t>
+      </w:r>
+      <w:r>
+        <w:t xml:space="preserve">“</w:t>
+      </w:r>
+      <w:r>
+        <w:t xml:space="preserve">intentionally made the</w:t>
+      </w:r>
+      <w:r>
+        <w:t xml:space="preserve"> </w:t>
+      </w:r>
+      <w:r>
+        <w:t xml:space="preserve">communication, not that he intended to make a threat.</w:t>
+      </w:r>
+      <w:r>
+        <w:t xml:space="preserve">”</w:t>
+      </w:r>
+    </w:p>
+    <w:p>
+      <w:pPr>
+        <w:pStyle w:val="BodyText"/>
+      </w:pPr>
+      <w:r>
+        <w:t xml:space="preserve">At trial, Elonis testified that his posts emulated the</w:t>
+      </w:r>
+      <w:r>
+        <w:t xml:space="preserve"> </w:t>
+      </w:r>
+      <w:r>
+        <w:t xml:space="preserve">rap lyrics of the well-known performer Eminem, some of which involve</w:t>
+      </w:r>
+      <w:r>
+        <w:t xml:space="preserve"> </w:t>
+      </w:r>
+      <w:r>
+        <w:t xml:space="preserve">fantasies about killing his ex-wife. In view, he</w:t>
+      </w:r>
+      <w:r>
+        <w:t xml:space="preserve"> </w:t>
+      </w:r>
+      <w:r>
+        <w:t xml:space="preserve">had posted</w:t>
+      </w:r>
+      <w:r>
+        <w:t xml:space="preserve"> </w:t>
+      </w:r>
+      <w:r>
+        <w:t xml:space="preserve">“</w:t>
+      </w:r>
+      <w:r>
+        <w:t xml:space="preserve">nothing … that hasn’t been said already.</w:t>
+      </w:r>
+      <w:r>
+        <w:t xml:space="preserve">”</w:t>
+      </w:r>
+      <w:r>
+        <w:t xml:space="preserve"> </w:t>
+      </w:r>
+      <w:r>
+        <w:t xml:space="preserve">The Government presented as witnesses Elonis’s wife and co-workers,</w:t>
+      </w:r>
+      <w:r>
+        <w:t xml:space="preserve"> </w:t>
+      </w:r>
+      <w:r>
+        <w:t xml:space="preserve">all of whom said they felt afraid and viewed Elonis’s posts as</w:t>
+      </w:r>
+      <w:r>
+        <w:t xml:space="preserve"> </w:t>
+      </w:r>
+      <w:r>
+        <w:t xml:space="preserve">serious threats.</w:t>
+      </w:r>
+    </w:p>
+    <w:p>
+      <w:pPr>
+        <w:pStyle w:val="BodyText"/>
+      </w:pPr>
+      <w:r>
+        <w:t xml:space="preserve">Elonis requested a jury instruction that</w:t>
+      </w:r>
+      <w:r>
+        <w:t xml:space="preserve"> </w:t>
+      </w:r>
+      <w:r>
+        <w:t xml:space="preserve">“</w:t>
+      </w:r>
+      <w:r>
+        <w:t xml:space="preserve">the government must prove</w:t>
+      </w:r>
+      <w:r>
+        <w:t xml:space="preserve"> </w:t>
+      </w:r>
+      <w:r>
+        <w:t xml:space="preserve">that he intended to communicate a true threat.</w:t>
+      </w:r>
+      <w:r>
+        <w:t xml:space="preserve">”</w:t>
+      </w:r>
+      <w:r>
+        <w:t xml:space="preserve"> </w:t>
+      </w:r>
+      <w:r>
+        <w:t xml:space="preserve">The District Court denied that request.</w:t>
+      </w:r>
+      <w:r>
+        <w:t xml:space="preserve"> </w:t>
+      </w:r>
+      <w:r>
+        <w:t xml:space="preserve">The jury instructions instead informed the jury that</w:t>
+      </w:r>
+    </w:p>
+    <w:p>
+      <w:pPr>
+        <w:pStyle w:val="BlockText"/>
+      </w:pPr>
+      <w:r>
+        <w:t xml:space="preserve">“</w:t>
+      </w:r>
+      <w:r>
+        <w:t xml:space="preserve">A statement is a true threat when a defendant intentionally makes a</w:t>
+      </w:r>
+      <w:r>
+        <w:t xml:space="preserve"> </w:t>
+      </w:r>
+      <w:r>
+        <w:t xml:space="preserve">statement in a context or under such circumstances wherein a</w:t>
+      </w:r>
+      <w:r>
+        <w:t xml:space="preserve"> </w:t>
+      </w:r>
+      <w:r>
+        <w:t xml:space="preserve">reasonable person would foresee that the statement would be</w:t>
+      </w:r>
+      <w:r>
+        <w:t xml:space="preserve"> </w:t>
+      </w:r>
+      <w:r>
+        <w:t xml:space="preserve">interpreted by those to whom the maker communicates the statement as a</w:t>
+      </w:r>
+      <w:r>
+        <w:t xml:space="preserve"> </w:t>
+      </w:r>
+      <w:r>
+        <w:t xml:space="preserve">serious expression of an intention to inflict bodily injury or take</w:t>
+      </w:r>
+      <w:r>
+        <w:t xml:space="preserve"> </w:t>
+      </w:r>
+      <w:r>
+        <w:t xml:space="preserve">the life of an individual.</w:t>
+      </w:r>
+      <w:r>
+        <w:t xml:space="preserve">”</w:t>
+      </w:r>
+    </w:p>
+    <w:p>
+      <w:pPr>
+        <w:pStyle w:val="FirstParagraph"/>
+      </w:pPr>
+      <w:r>
+        <w:t xml:space="preserve">The Government’s closing argument emphasized</w:t>
+      </w:r>
+      <w:r>
+        <w:t xml:space="preserve"> </w:t>
+      </w:r>
+      <w:r>
+        <w:t xml:space="preserve">that it was irrelevant whether Elonis</w:t>
+      </w:r>
+      <w:r>
+        <w:t xml:space="preserve"> </w:t>
+      </w:r>
+      <w:r>
+        <w:t xml:space="preserve">intended the postings to be threats—</w:t>
+      </w:r>
+      <w:r>
+        <w:t xml:space="preserve">“</w:t>
+      </w:r>
+      <w:r>
+        <w:t xml:space="preserve">it doesn’t matter what he thinks.</w:t>
+      </w:r>
+      <w:r>
+        <w:t xml:space="preserve">”</w:t>
+      </w:r>
+      <w:r>
+        <w:t xml:space="preserve"> </w:t>
+      </w:r>
+      <w:r>
+        <w:t xml:space="preserve">A jury convicted Elonis on four of the five counts against him,</w:t>
+      </w:r>
+      <w:r>
+        <w:t xml:space="preserve"> </w:t>
+      </w:r>
+      <w:r>
+        <w:t xml:space="preserve">acquitting only on the charge of threatening park patrons and employees.</w:t>
+      </w:r>
+      <w:r>
+        <w:t xml:space="preserve"> </w:t>
+      </w:r>
+      <w:r>
+        <w:t xml:space="preserve">Elonis was sentenced to three years, eight months’ imprisonment</w:t>
+      </w:r>
+      <w:r>
+        <w:t xml:space="preserve"> </w:t>
+      </w:r>
+      <w:r>
+        <w:t xml:space="preserve">and three years’ supervised release.</w:t>
+      </w:r>
+    </w:p>
+    <w:p>
+      <w:pPr>
+        <w:pStyle w:val="BodyText"/>
+      </w:pPr>
+      <w:r>
+        <w:t xml:space="preserve">Elonis renewed his challenge to the jury instructions in the Court</w:t>
+      </w:r>
+      <w:r>
+        <w:t xml:space="preserve"> </w:t>
+      </w:r>
+      <w:r>
+        <w:t xml:space="preserve">of Appeals, contending that the jury should have been required to find</w:t>
+      </w:r>
+      <w:r>
+        <w:t xml:space="preserve"> </w:t>
+      </w:r>
+      <w:r>
+        <w:t xml:space="preserve">that he intended his posts to be threats. The Court of Appeals</w:t>
+      </w:r>
+      <w:r>
+        <w:t xml:space="preserve"> </w:t>
+      </w:r>
+      <w:r>
+        <w:t xml:space="preserve">disagreed, holding that the intent required by Section 875(c) is only</w:t>
+      </w:r>
+      <w:r>
+        <w:t xml:space="preserve"> </w:t>
+      </w:r>
+      <w:r>
+        <w:t xml:space="preserve">the intent to communicate words that the defendant understands, and that</w:t>
+      </w:r>
+      <w:r>
+        <w:t xml:space="preserve"> </w:t>
+      </w:r>
+      <w:r>
+        <w:t xml:space="preserve">a reasonable person would view as a threat.</w:t>
+      </w:r>
+    </w:p>
+    <w:p>
+      <w:pPr>
+        <w:pStyle w:val="BodyText"/>
+      </w:pPr>
+      <w:r>
+        <w:t xml:space="preserve">We granted certiorari.</w:t>
+      </w:r>
+    </w:p>
+    <w:p>
+      <w:pPr>
+        <w:pStyle w:val="Heading3"/>
+      </w:pPr>
+      <w:bookmarkStart w:id="111" w:name="ii-2"/>
+      <w:r>
+        <w:t xml:space="preserve">II</w:t>
+      </w:r>
+      <w:bookmarkEnd w:id="111"/>
+    </w:p>
+    <w:p>
+      <w:pPr>
+        <w:pStyle w:val="Heading4"/>
+      </w:pPr>
+      <w:bookmarkStart w:id="112" w:name="a-2"/>
+      <w:r>
+        <w:t xml:space="preserve">A</w:t>
+      </w:r>
+      <w:bookmarkEnd w:id="112"/>
+    </w:p>
+    <w:p>
+      <w:pPr>
+        <w:pStyle w:val="FirstParagraph"/>
+      </w:pPr>
+      <w:r>
+        <w:t xml:space="preserve">An individual who</w:t>
+      </w:r>
+      <w:r>
+        <w:t xml:space="preserve"> </w:t>
+      </w:r>
+      <w:r>
+        <w:t xml:space="preserve">“</w:t>
+      </w:r>
+      <w:r>
+        <w:t xml:space="preserve">transmits in interstate or foreign commerce any</w:t>
+      </w:r>
+      <w:r>
+        <w:t xml:space="preserve"> </w:t>
+      </w:r>
+      <w:r>
+        <w:t xml:space="preserve">communication containing any threat to kidnap any person or any threat</w:t>
+      </w:r>
+      <w:r>
+        <w:t xml:space="preserve"> </w:t>
+      </w:r>
+      <w:r>
+        <w:t xml:space="preserve">to injure the person of another</w:t>
+      </w:r>
+      <w:r>
+        <w:t xml:space="preserve">”</w:t>
+      </w:r>
+      <w:r>
+        <w:t xml:space="preserve"> </w:t>
+      </w:r>
+      <w:r>
+        <w:t xml:space="preserve">is guilty of a felony and faces up to</w:t>
+      </w:r>
+      <w:r>
+        <w:t xml:space="preserve"> </w:t>
+      </w:r>
+      <w:r>
+        <w:t xml:space="preserve">five years’ imprisonment.</w:t>
+      </w:r>
+      <w:r>
+        <w:t xml:space="preserve"> </w:t>
+      </w:r>
       <w:hyperlink r:id="rId105">
         <w:r>
           <w:rPr>
             <w:rStyle w:val="Hyperlink"/>
           </w:rPr>
-          <w:t xml:space="preserve">Wikipedia article on</w:t>
-        </w:r>
-        <w:r>
-          <w:rPr>
-            <w:rStyle w:val="Hyperlink"/>
-          </w:rPr>
-          <w:t xml:space="preserve"> </w:t>
-        </w:r>
-        <w:r>
-          <w:rPr>
-            <w:rStyle w:val="Hyperlink"/>
-          </w:rPr>
-          <w:t xml:space="preserve">“</w:t>
-        </w:r>
-        <w:r>
-          <w:rPr>
-            <w:rStyle w:val="Hyperlink"/>
-          </w:rPr>
-          <w:t xml:space="preserve">Freedom of speech</w:t>
-        </w:r>
-        <w:r>
-          <w:rPr>
-            <w:rStyle w:val="Hyperlink"/>
-          </w:rPr>
-          <w:t xml:space="preserve">”</w:t>
+          <w:t xml:space="preserve">18 USC §875(c)</w:t>
         </w:r>
       </w:hyperlink>
       <w:r>
-        <w:t xml:space="preserve"> </w:t>
-      </w:r>
-      <w:r>
-        <w:t xml:space="preserve">Elonis’s reference to the police was the basis for Count Three of his indictment,</w:t>
-      </w:r>
-      <w:r>
-        <w:t xml:space="preserve"> </w:t>
-      </w:r>
-      <w:r>
-        <w:t xml:space="preserve">threatening law enforcement officers.</w:t>
+        <w:t xml:space="preserve">. This statute requires</w:t>
+      </w:r>
+      <w:r>
+        <w:t xml:space="preserve"> </w:t>
+      </w:r>
+      <w:r>
+        <w:t xml:space="preserve">that a communication be transmitted and that the communication contain a</w:t>
+      </w:r>
+      <w:r>
+        <w:t xml:space="preserve"> </w:t>
+      </w:r>
+      <w:r>
+        <w:t xml:space="preserve">threat. It does not specify that the defendant must have any mental</w:t>
+      </w:r>
+      <w:r>
+        <w:t xml:space="preserve"> </w:t>
+      </w:r>
+      <w:r>
+        <w:t xml:space="preserve">state with respect to these elements. In particular, it does not</w:t>
+      </w:r>
+      <w:r>
+        <w:t xml:space="preserve"> </w:t>
+      </w:r>
+      <w:r>
+        <w:t xml:space="preserve">indicate whether the defendant must intend that his communication</w:t>
+      </w:r>
+      <w:r>
+        <w:t xml:space="preserve"> </w:t>
+      </w:r>
+      <w:r>
+        <w:t xml:space="preserve">contain a threat.</w:t>
       </w:r>
     </w:p>
     <w:p>
@@ -12739,694 +13589,48 @@
         <w:pStyle w:val="BodyText"/>
       </w:pPr>
       <w:r>
-        <w:t xml:space="preserve">That same month, interspersed with posts about a movie Elonis liked</w:t>
-      </w:r>
-      <w:r>
-        <w:t xml:space="preserve"> </w:t>
-      </w:r>
-      <w:r>
-        <w:t xml:space="preserve">and observations on a comedian’s social commentary,</w:t>
-      </w:r>
-      <w:r>
-        <w:t xml:space="preserve"> </w:t>
-      </w:r>
-      <w:r>
-        <w:t xml:space="preserve">Elonis posted an entry that gave rise to Count Four of his</w:t>
-      </w:r>
-      <w:r>
-        <w:t xml:space="preserve"> </w:t>
-      </w:r>
-      <w:r>
-        <w:t xml:space="preserve">indictment:</w:t>
-      </w:r>
-    </w:p>
-    <w:p>
-      <w:pPr>
-        <w:pStyle w:val="BlockText"/>
-      </w:pPr>
-      <w:r>
-        <w:t xml:space="preserve">“</w:t>
-      </w:r>
-      <w:r>
-        <w:t xml:space="preserve">That’s it, I’ve had about enough.</w:t>
-      </w:r>
-      <w:r>
-        <w:t xml:space="preserve"> </w:t>
-      </w:r>
-      <w:r>
-        <w:t xml:space="preserve">I’m checking out and making a name for myself. Enough elementary</w:t>
-      </w:r>
-      <w:r>
-        <w:t xml:space="preserve"> </w:t>
-      </w:r>
-      <w:r>
-        <w:t xml:space="preserve">schools in a ten mile radius to initiate the most heinous school</w:t>
-      </w:r>
-      <w:r>
-        <w:t xml:space="preserve"> </w:t>
-      </w:r>
-      <w:r>
-        <w:t xml:space="preserve">shooting ever imagined. And hell hath no fury like a crazy man in a</w:t>
-      </w:r>
-      <w:r>
-        <w:t xml:space="preserve"> </w:t>
-      </w:r>
-      <w:r>
-        <w:t xml:space="preserve">Kindergarten class. The only question is … which one?</w:t>
-      </w:r>
-      <w:r>
-        <w:t xml:space="preserve">”</w:t>
-      </w:r>
-    </w:p>
-    <w:p>
-      <w:pPr>
-        <w:pStyle w:val="FirstParagraph"/>
-      </w:pPr>
-      <w:r>
-        <w:t xml:space="preserve">Meanwhile, park security had informed</w:t>
-      </w:r>
-      <w:r>
-        <w:t xml:space="preserve"> </w:t>
-      </w:r>
-      <w:r>
-        <w:t xml:space="preserve">both local police and the Federal Bureau of Investigation</w:t>
-      </w:r>
-      <w:r>
-        <w:t xml:space="preserve"> </w:t>
-      </w:r>
-      <w:r>
-        <w:t xml:space="preserve">about Elonis’s posts, and FBI Agent Denise</w:t>
-      </w:r>
-      <w:r>
-        <w:t xml:space="preserve"> </w:t>
-      </w:r>
-      <w:r>
-        <w:t xml:space="preserve">Stevens had created a Facebook account to monitor his online activity.</w:t>
-      </w:r>
-      <w:r>
-        <w:t xml:space="preserve"> </w:t>
-      </w:r>
-      <w:r>
-        <w:t xml:space="preserve">After the post about a school shooting, Agent</w:t>
-      </w:r>
-      <w:r>
-        <w:t xml:space="preserve"> </w:t>
-      </w:r>
-      <w:r>
-        <w:t xml:space="preserve">Stevens and her partner visited Elonis at his house.</w:t>
-      </w:r>
-      <w:r>
-        <w:t xml:space="preserve"> </w:t>
-      </w:r>
-      <w:r>
-        <w:t xml:space="preserve">Following their visit, during which Elonis was polite but</w:t>
-      </w:r>
-      <w:r>
-        <w:t xml:space="preserve"> </w:t>
-      </w:r>
-      <w:r>
-        <w:t xml:space="preserve">uncooperative, Elonis posted another entry on his Facebook page,</w:t>
-      </w:r>
-      <w:r>
-        <w:t xml:space="preserve"> </w:t>
-      </w:r>
-      <w:r>
-        <w:t xml:space="preserve">called</w:t>
-      </w:r>
-      <w:r>
-        <w:t xml:space="preserve"> </w:t>
-      </w:r>
-      <w:r>
-        <w:t xml:space="preserve">“</w:t>
-      </w:r>
-      <w:r>
-        <w:t xml:space="preserve">Little Agent Lady,</w:t>
-      </w:r>
-      <w:r>
-        <w:t xml:space="preserve">”</w:t>
-      </w:r>
-      <w:r>
-        <w:t xml:space="preserve"> </w:t>
-      </w:r>
-      <w:r>
-        <w:t xml:space="preserve">which led to Count Five:</w:t>
-      </w:r>
-    </w:p>
-    <w:p>
-      <w:pPr>
-        <w:pStyle w:val="BlockText"/>
-      </w:pPr>
-      <w:r>
-        <w:t xml:space="preserve">"You know your shit’s ridiculous when you have the FBI knockin’ at yo’ door.</w:t>
-      </w:r>
-      <w:r>
-        <w:t xml:space="preserve"> </w:t>
-      </w:r>
-      <w:r>
-        <w:t xml:space="preserve">Little Agent lady stood so close.</w:t>
-      </w:r>
-      <w:r>
-        <w:t xml:space="preserve"> </w:t>
-      </w:r>
-      <w:r>
-        <w:t xml:space="preserve">Took all the strength I had not to turn the bitch ghost.</w:t>
-      </w:r>
-      <w:r>
-        <w:t xml:space="preserve"> </w:t>
-      </w:r>
-      <w:r>
-        <w:t xml:space="preserve">Pull my knife, flick my wrist, and slit her throat.</w:t>
-      </w:r>
-      <w:r>
-        <w:t xml:space="preserve"> </w:t>
-      </w:r>
-      <w:r>
-        <w:t xml:space="preserve">Leave her bleedin’ from her jugular in the arms of her partner.</w:t>
-      </w:r>
-      <w:r>
-        <w:t xml:space="preserve"> </w:t>
-      </w:r>
-      <w:r>
-        <w:t xml:space="preserve">[laughter] So the next time you knock, you best be serving a warrant</w:t>
-      </w:r>
-      <w:r>
-        <w:t xml:space="preserve"> </w:t>
-      </w:r>
-      <w:r>
-        <w:t xml:space="preserve">And bring yo’ SWAT and an explosives expert while you’re at it</w:t>
-      </w:r>
-      <w:r>
-        <w:t xml:space="preserve"> </w:t>
-      </w:r>
-      <w:r>
-        <w:t xml:space="preserve">Cause little did y’all know, I was strapped wit’ a bomb.</w:t>
-      </w:r>
-      <w:r>
-        <w:t xml:space="preserve"> </w:t>
-      </w:r>
-      <w:r>
-        <w:t xml:space="preserve">Why do you think it took me so long to get dressed with no shoes on?</w:t>
-      </w:r>
-      <w:r>
-        <w:t xml:space="preserve"> </w:t>
-      </w:r>
-      <w:r>
-        <w:t xml:space="preserve">I was jus’ waitin’ for y’all to handcuff me and pat me down</w:t>
-      </w:r>
-      <w:r>
-        <w:t xml:space="preserve"> </w:t>
-      </w:r>
-      <w:r>
-        <w:t xml:space="preserve">Touch the detonator in my pocket and we’re all goin’ BOOM!</w:t>
-      </w:r>
-    </w:p>
-    <w:p>
-      <w:pPr>
-        <w:pStyle w:val="BlockText"/>
-      </w:pPr>
-      <w:r>
-        <w:t xml:space="preserve">Are all the pieces comin’ together?</w:t>
-      </w:r>
-    </w:p>
-    <w:p>
-      <w:pPr>
-        <w:pStyle w:val="BlockText"/>
-      </w:pPr>
-      <w:r>
-        <w:t xml:space="preserve">Shit, I’m just a crazy sociopath that gets off playin’ you stupid</w:t>
-      </w:r>
-      <w:r>
-        <w:t xml:space="preserve"> </w:t>
-      </w:r>
-      <w:r>
-        <w:t xml:space="preserve">fucks like a fiddle. And if y’all didn’t hear, I’m gonna be famous</w:t>
-      </w:r>
-      <w:r>
-        <w:t xml:space="preserve"> </w:t>
-      </w:r>
-      <w:r>
-        <w:t xml:space="preserve">Cause I’m just an aspiring rapper who likes the attention</w:t>
-      </w:r>
-      <w:r>
-        <w:t xml:space="preserve"> </w:t>
-      </w:r>
-      <w:r>
-        <w:t xml:space="preserve">who happens to be under investigation for terrorism cause y’all think</w:t>
-      </w:r>
-      <w:r>
-        <w:t xml:space="preserve"> </w:t>
-      </w:r>
-      <w:r>
-        <w:t xml:space="preserve">I’m ready to turn the Valley into Fallujah</w:t>
-      </w:r>
-    </w:p>
-    <w:p>
-      <w:pPr>
-        <w:pStyle w:val="BlockText"/>
-      </w:pPr>
-      <w:r>
-        <w:t xml:space="preserve">But I ain’t gonna tell you which bridge is gonna fall into which river</w:t>
-      </w:r>
-      <w:r>
-        <w:t xml:space="preserve"> </w:t>
-      </w:r>
-      <w:r>
-        <w:t xml:space="preserve">or road. &gt; And if you really believe this shit. I’ll have some bridge rubble to sell you tomorrow.</w:t>
-      </w:r>
-    </w:p>
-    <w:p>
-      <w:pPr>
-        <w:pStyle w:val="BlockText"/>
-      </w:pPr>
-      <w:r>
-        <w:t xml:space="preserve">BOOM! BOOM! BOOM!</w:t>
-      </w:r>
-    </w:p>
-    <w:p>
-      <w:pPr>
-        <w:pStyle w:val="Heading4"/>
-      </w:pPr>
-      <w:bookmarkStart w:id="106" w:name="b-2"/>
-      <w:r>
-        <w:t xml:space="preserve">B</w:t>
-      </w:r>
-      <w:bookmarkEnd w:id="106"/>
-    </w:p>
-    <w:p>
-      <w:pPr>
-        <w:pStyle w:val="FirstParagraph"/>
-      </w:pPr>
-      <w:r>
-        <w:t xml:space="preserve">A grand jury indicted Elonis for making threats to injure patrons</w:t>
-      </w:r>
-      <w:r>
-        <w:t xml:space="preserve"> </w:t>
-      </w:r>
-      <w:r>
-        <w:t xml:space="preserve">and employees of the park, his estranged wife, police officers, a</w:t>
-      </w:r>
-      <w:r>
-        <w:t xml:space="preserve"> </w:t>
-      </w:r>
-      <w:r>
-        <w:t xml:space="preserve">kindergarten class, and an FBI agent, all in violation of 18 USC §875(c).</w:t>
-      </w:r>
-    </w:p>
-    <w:p>
-      <w:pPr>
-        <w:pStyle w:val="BodyText"/>
-      </w:pPr>
-      <w:r>
-        <w:t xml:space="preserve">In the District Court, Elonis moved to dismiss</w:t>
-      </w:r>
-      <w:r>
-        <w:t xml:space="preserve"> </w:t>
-      </w:r>
-      <w:r>
-        <w:t xml:space="preserve">the indictment for failing to allege that he had intended to threaten</w:t>
-      </w:r>
-      <w:r>
-        <w:t xml:space="preserve"> </w:t>
-      </w:r>
-      <w:r>
-        <w:t xml:space="preserve">anyone. The District Court denied the motion, holding that Third Circuit</w:t>
-      </w:r>
-      <w:r>
-        <w:t xml:space="preserve"> </w:t>
-      </w:r>
-      <w:r>
-        <w:t xml:space="preserve">precedent required only that Elonis</w:t>
-      </w:r>
-      <w:r>
-        <w:t xml:space="preserve"> </w:t>
-      </w:r>
-      <w:r>
-        <w:t xml:space="preserve">“</w:t>
-      </w:r>
-      <w:r>
-        <w:t xml:space="preserve">intentionally made the</w:t>
-      </w:r>
-      <w:r>
-        <w:t xml:space="preserve"> </w:t>
-      </w:r>
-      <w:r>
-        <w:t xml:space="preserve">communication, not that he intended to make a threat.</w:t>
-      </w:r>
-      <w:r>
-        <w:t xml:space="preserve">”</w:t>
-      </w:r>
-    </w:p>
-    <w:p>
-      <w:pPr>
-        <w:pStyle w:val="BodyText"/>
-      </w:pPr>
-      <w:r>
-        <w:t xml:space="preserve">At trial, Elonis testified that his posts emulated the</w:t>
-      </w:r>
-      <w:r>
-        <w:t xml:space="preserve"> </w:t>
-      </w:r>
-      <w:r>
-        <w:t xml:space="preserve">rap lyrics of the well-known performer Eminem, some of which involve</w:t>
-      </w:r>
-      <w:r>
-        <w:t xml:space="preserve"> </w:t>
-      </w:r>
-      <w:r>
-        <w:t xml:space="preserve">fantasies about killing his ex-wife. In view, he</w:t>
-      </w:r>
-      <w:r>
-        <w:t xml:space="preserve"> </w:t>
-      </w:r>
-      <w:r>
-        <w:t xml:space="preserve">had posted</w:t>
-      </w:r>
-      <w:r>
-        <w:t xml:space="preserve"> </w:t>
-      </w:r>
-      <w:r>
-        <w:t xml:space="preserve">“</w:t>
-      </w:r>
-      <w:r>
-        <w:t xml:space="preserve">nothing … that hasn’t been said already.</w:t>
-      </w:r>
-      <w:r>
-        <w:t xml:space="preserve">”</w:t>
-      </w:r>
-      <w:r>
-        <w:t xml:space="preserve"> </w:t>
-      </w:r>
-      <w:r>
-        <w:t xml:space="preserve">The Government presented as witnesses Elonis’s wife and co-workers,</w:t>
-      </w:r>
-      <w:r>
-        <w:t xml:space="preserve"> </w:t>
-      </w:r>
-      <w:r>
-        <w:t xml:space="preserve">all of whom said they felt afraid and viewed Elonis’s posts as</w:t>
-      </w:r>
-      <w:r>
-        <w:t xml:space="preserve"> </w:t>
-      </w:r>
-      <w:r>
-        <w:t xml:space="preserve">serious threats.</w:t>
-      </w:r>
-    </w:p>
-    <w:p>
-      <w:pPr>
-        <w:pStyle w:val="BodyText"/>
-      </w:pPr>
-      <w:r>
-        <w:t xml:space="preserve">Elonis requested a jury instruction that</w:t>
-      </w:r>
-      <w:r>
-        <w:t xml:space="preserve"> </w:t>
-      </w:r>
-      <w:r>
-        <w:t xml:space="preserve">“</w:t>
-      </w:r>
-      <w:r>
-        <w:t xml:space="preserve">the government must prove</w:t>
-      </w:r>
-      <w:r>
-        <w:t xml:space="preserve"> </w:t>
-      </w:r>
-      <w:r>
-        <w:t xml:space="preserve">that he intended to communicate a true threat.</w:t>
-      </w:r>
-      <w:r>
-        <w:t xml:space="preserve">”</w:t>
-      </w:r>
-      <w:r>
-        <w:t xml:space="preserve"> </w:t>
-      </w:r>
-      <w:r>
-        <w:t xml:space="preserve">The District Court denied that request.</w:t>
-      </w:r>
-      <w:r>
-        <w:t xml:space="preserve"> </w:t>
-      </w:r>
-      <w:r>
-        <w:t xml:space="preserve">The jury instructions instead informed the jury that</w:t>
-      </w:r>
-    </w:p>
-    <w:p>
-      <w:pPr>
-        <w:pStyle w:val="BlockText"/>
-      </w:pPr>
-      <w:r>
-        <w:t xml:space="preserve">“</w:t>
-      </w:r>
-      <w:r>
-        <w:t xml:space="preserve">A statement is a true threat when a defendant intentionally makes a</w:t>
-      </w:r>
-      <w:r>
-        <w:t xml:space="preserve"> </w:t>
-      </w:r>
-      <w:r>
-        <w:t xml:space="preserve">statement in a context or under such circumstances wherein a</w:t>
-      </w:r>
-      <w:r>
-        <w:t xml:space="preserve"> </w:t>
-      </w:r>
-      <w:r>
-        <w:t xml:space="preserve">reasonable person would foresee that the statement would be</w:t>
-      </w:r>
-      <w:r>
-        <w:t xml:space="preserve"> </w:t>
-      </w:r>
-      <w:r>
-        <w:t xml:space="preserve">interpreted by those to whom the maker communicates the statement as a</w:t>
-      </w:r>
-      <w:r>
-        <w:t xml:space="preserve"> </w:t>
-      </w:r>
-      <w:r>
-        <w:t xml:space="preserve">serious expression of an intention to inflict bodily injury or take</w:t>
-      </w:r>
-      <w:r>
-        <w:t xml:space="preserve"> </w:t>
-      </w:r>
-      <w:r>
-        <w:t xml:space="preserve">the life of an individual.</w:t>
-      </w:r>
-      <w:r>
-        <w:t xml:space="preserve">”</w:t>
-      </w:r>
-    </w:p>
-    <w:p>
-      <w:pPr>
-        <w:pStyle w:val="FirstParagraph"/>
-      </w:pPr>
-      <w:r>
-        <w:t xml:space="preserve">The Government’s closing argument emphasized</w:t>
-      </w:r>
-      <w:r>
-        <w:t xml:space="preserve"> </w:t>
-      </w:r>
-      <w:r>
-        <w:t xml:space="preserve">that it was irrelevant whether Elonis</w:t>
-      </w:r>
-      <w:r>
-        <w:t xml:space="preserve"> </w:t>
-      </w:r>
-      <w:r>
-        <w:t xml:space="preserve">intended the postings to be threats—</w:t>
-      </w:r>
-      <w:r>
-        <w:t xml:space="preserve">“</w:t>
-      </w:r>
-      <w:r>
-        <w:t xml:space="preserve">it doesn’t matter what he thinks.</w:t>
-      </w:r>
-      <w:r>
-        <w:t xml:space="preserve">”</w:t>
-      </w:r>
-      <w:r>
-        <w:t xml:space="preserve"> </w:t>
-      </w:r>
-      <w:r>
-        <w:t xml:space="preserve">A jury convicted Elonis on four of the five counts against him,</w:t>
-      </w:r>
-      <w:r>
-        <w:t xml:space="preserve"> </w:t>
-      </w:r>
-      <w:r>
-        <w:t xml:space="preserve">acquitting only on the charge of threatening park patrons and employees.</w:t>
-      </w:r>
-      <w:r>
-        <w:t xml:space="preserve"> </w:t>
-      </w:r>
-      <w:r>
-        <w:t xml:space="preserve">Elonis was sentenced to three years, eight months’ imprisonment</w:t>
-      </w:r>
-      <w:r>
-        <w:t xml:space="preserve"> </w:t>
-      </w:r>
-      <w:r>
-        <w:t xml:space="preserve">and three years’ supervised release.</w:t>
-      </w:r>
-    </w:p>
-    <w:p>
-      <w:pPr>
-        <w:pStyle w:val="BodyText"/>
-      </w:pPr>
-      <w:r>
-        <w:t xml:space="preserve">Elonis renewed his challenge to the jury instructions in the Court</w:t>
-      </w:r>
-      <w:r>
-        <w:t xml:space="preserve"> </w:t>
-      </w:r>
-      <w:r>
-        <w:t xml:space="preserve">of Appeals, contending that the jury should have been required to find</w:t>
-      </w:r>
-      <w:r>
-        <w:t xml:space="preserve"> </w:t>
-      </w:r>
-      <w:r>
-        <w:t xml:space="preserve">that he intended his posts to be threats. The Court of Appeals</w:t>
-      </w:r>
-      <w:r>
-        <w:t xml:space="preserve"> </w:t>
-      </w:r>
-      <w:r>
-        <w:t xml:space="preserve">disagreed, holding that the intent required by Section 875(c) is only</w:t>
-      </w:r>
-      <w:r>
-        <w:t xml:space="preserve"> </w:t>
-      </w:r>
-      <w:r>
-        <w:t xml:space="preserve">the intent to communicate words that the defendant understands, and that</w:t>
-      </w:r>
-      <w:r>
-        <w:t xml:space="preserve"> </w:t>
-      </w:r>
-      <w:r>
-        <w:t xml:space="preserve">a reasonable person would view as a threat.</w:t>
-      </w:r>
-    </w:p>
-    <w:p>
-      <w:pPr>
-        <w:pStyle w:val="BodyText"/>
-      </w:pPr>
-      <w:r>
-        <w:t xml:space="preserve">We granted certiorari.</w:t>
-      </w:r>
-    </w:p>
-    <w:p>
-      <w:pPr>
-        <w:pStyle w:val="Heading3"/>
-      </w:pPr>
-      <w:bookmarkStart w:id="107" w:name="ii-2"/>
-      <w:r>
-        <w:t xml:space="preserve">II</w:t>
-      </w:r>
-      <w:bookmarkEnd w:id="107"/>
-    </w:p>
-    <w:p>
-      <w:pPr>
-        <w:pStyle w:val="Heading4"/>
-      </w:pPr>
-      <w:bookmarkStart w:id="108" w:name="a-2"/>
-      <w:r>
-        <w:t xml:space="preserve">A</w:t>
-      </w:r>
-      <w:bookmarkEnd w:id="108"/>
-    </w:p>
-    <w:p>
-      <w:pPr>
-        <w:pStyle w:val="FirstParagraph"/>
-      </w:pPr>
-      <w:r>
-        <w:t xml:space="preserve">An individual who</w:t>
-      </w:r>
-      <w:r>
-        <w:t xml:space="preserve"> </w:t>
-      </w:r>
-      <w:r>
-        <w:t xml:space="preserve">“</w:t>
-      </w:r>
-      <w:r>
-        <w:t xml:space="preserve">transmits in interstate or foreign commerce any</w:t>
-      </w:r>
-      <w:r>
-        <w:t xml:space="preserve"> </w:t>
-      </w:r>
-      <w:r>
-        <w:t xml:space="preserve">communication containing any threat to kidnap any person or any threat</w:t>
-      </w:r>
-      <w:r>
-        <w:t xml:space="preserve"> </w:t>
-      </w:r>
-      <w:r>
-        <w:t xml:space="preserve">to injure the person of another</w:t>
-      </w:r>
-      <w:r>
-        <w:t xml:space="preserve">”</w:t>
-      </w:r>
-      <w:r>
-        <w:t xml:space="preserve"> </w:t>
-      </w:r>
-      <w:r>
-        <w:t xml:space="preserve">is guilty of a felony and faces up to</w:t>
-      </w:r>
-      <w:r>
-        <w:t xml:space="preserve"> </w:t>
-      </w:r>
-      <w:r>
-        <w:t xml:space="preserve">five years’ imprisonment.</w:t>
-      </w:r>
-      <w:r>
-        <w:t xml:space="preserve"> </w:t>
-      </w:r>
-      <w:hyperlink r:id="rId101">
-        <w:r>
-          <w:rPr>
-            <w:rStyle w:val="Hyperlink"/>
-          </w:rPr>
-          <w:t xml:space="preserve">18 USC §875(c)</w:t>
+        <w:t xml:space="preserve">Elonis argues that the word</w:t>
+      </w:r>
+      <w:r>
+        <w:t xml:space="preserve"> </w:t>
+      </w:r>
+      <w:r>
+        <w:t xml:space="preserve">“</w:t>
+      </w:r>
+      <w:r>
+        <w:t xml:space="preserve">threat</w:t>
+      </w:r>
+      <w:r>
+        <w:t xml:space="preserve">”</w:t>
+      </w:r>
+      <w:r>
+        <w:t xml:space="preserve"> </w:t>
+      </w:r>
+      <w:r>
+        <w:t xml:space="preserve">itself in Section</w:t>
+      </w:r>
+      <w:r>
+        <w:t xml:space="preserve"> </w:t>
+      </w:r>
+      <w:hyperlink r:id="rId105">
+        <w:r>
+          <w:rPr>
+            <w:rStyle w:val="Hyperlink"/>
+          </w:rPr>
+          <w:t xml:space="preserve">875(c)</w:t>
         </w:r>
       </w:hyperlink>
       <w:r>
-        <w:t xml:space="preserve">. This statute requires</w:t>
-      </w:r>
-      <w:r>
-        <w:t xml:space="preserve"> </w:t>
-      </w:r>
-      <w:r>
-        <w:t xml:space="preserve">that a communication be transmitted and that the communication contain a</w:t>
-      </w:r>
-      <w:r>
-        <w:t xml:space="preserve"> </w:t>
-      </w:r>
-      <w:r>
-        <w:t xml:space="preserve">threat. It does not specify that the defendant must have any mental</w:t>
-      </w:r>
-      <w:r>
-        <w:t xml:space="preserve"> </w:t>
-      </w:r>
-      <w:r>
-        <w:t xml:space="preserve">state with respect to these elements. In particular, it does not</w:t>
-      </w:r>
-      <w:r>
-        <w:t xml:space="preserve"> </w:t>
-      </w:r>
-      <w:r>
-        <w:t xml:space="preserve">indicate whether the defendant must intend that his communication</w:t>
-      </w:r>
-      <w:r>
-        <w:t xml:space="preserve"> </w:t>
-      </w:r>
-      <w:r>
-        <w:t xml:space="preserve">contain a threat.</w:t>
-      </w:r>
-    </w:p>
-    <w:p>
-      <w:pPr>
-        <w:pStyle w:val="BodyText"/>
-      </w:pPr>
-      <w:r>
-        <w:t xml:space="preserve">Elonis argues that the word</w:t>
+        <w:t xml:space="preserve"> </w:t>
+      </w:r>
+      <w:r>
+        <w:t xml:space="preserve">imposes such a requirement.</w:t>
+      </w:r>
+      <w:r>
+        <w:t xml:space="preserve"> </w:t>
+      </w:r>
+      <w:r>
+        <w:t xml:space="preserve">According to Elonis, every definition of</w:t>
       </w:r>
       <w:r>
         <w:t xml:space="preserve"> </w:t>
@@ -13444,47 +13648,6 @@
         <w:t xml:space="preserve"> </w:t>
       </w:r>
       <w:r>
-        <w:t xml:space="preserve">itself in Section</w:t>
-      </w:r>
-      <w:r>
-        <w:t xml:space="preserve"> </w:t>
-      </w:r>
-      <w:hyperlink r:id="rId101">
-        <w:r>
-          <w:rPr>
-            <w:rStyle w:val="Hyperlink"/>
-          </w:rPr>
-          <w:t xml:space="preserve">875(c)</w:t>
-        </w:r>
-      </w:hyperlink>
-      <w:r>
-        <w:t xml:space="preserve"> </w:t>
-      </w:r>
-      <w:r>
-        <w:t xml:space="preserve">imposes such a requirement.</w:t>
-      </w:r>
-      <w:r>
-        <w:t xml:space="preserve"> </w:t>
-      </w:r>
-      <w:r>
-        <w:t xml:space="preserve">According to Elonis, every definition of</w:t>
-      </w:r>
-      <w:r>
-        <w:t xml:space="preserve"> </w:t>
-      </w:r>
-      <w:r>
-        <w:t xml:space="preserve">“</w:t>
-      </w:r>
-      <w:r>
-        <w:t xml:space="preserve">threat</w:t>
-      </w:r>
-      <w:r>
-        <w:t xml:space="preserve">”</w:t>
-      </w:r>
-      <w:r>
-        <w:t xml:space="preserve"> </w:t>
-      </w:r>
-      <w:r>
         <w:t xml:space="preserve">or</w:t>
       </w:r>
       <w:r>
@@ -13514,7 +13677,7 @@
       <w:r>
         <w:t xml:space="preserve"> </w:t>
       </w:r>
-      <w:hyperlink r:id="rId109">
+      <w:hyperlink r:id="rId113">
         <w:r>
           <w:rPr>
             <w:i/>
@@ -13845,7 +14008,7 @@
       <w:r>
         <w:t xml:space="preserve"> </w:t>
       </w:r>
-      <w:hyperlink r:id="rId110">
+      <w:hyperlink r:id="rId114">
         <w:r>
           <w:rPr>
             <w:i/>
@@ -14041,11 +14204,11 @@
       <w:pPr>
         <w:pStyle w:val="Heading4"/>
       </w:pPr>
-      <w:bookmarkStart w:id="111" w:name="b-3"/>
+      <w:bookmarkStart w:id="115" w:name="b-3"/>
       <w:r>
         <w:t xml:space="preserve">B</w:t>
       </w:r>
-      <w:bookmarkEnd w:id="111"/>
+      <w:bookmarkEnd w:id="115"/>
     </w:p>
     <w:p>
       <w:pPr>
@@ -14099,7 +14262,7 @@
       <w:r>
         <w:t xml:space="preserve"> </w:t>
       </w:r>
-      <w:hyperlink r:id="rId112">
+      <w:hyperlink r:id="rId116">
         <w:r>
           <w:rPr>
             <w:i/>
@@ -14227,7 +14390,7 @@
       <w:r>
         <w:t xml:space="preserve"> </w:t>
       </w:r>
-      <w:hyperlink r:id="rId113">
+      <w:hyperlink r:id="rId117">
         <w:r>
           <w:rPr>
             <w:i/>
@@ -14346,7 +14509,7 @@
       <w:r>
         <w:t xml:space="preserve"> </w:t>
       </w:r>
-      <w:hyperlink r:id="rId114">
+      <w:hyperlink r:id="rId118">
         <w:r>
           <w:rPr>
             <w:i/>
@@ -14455,7 +14618,7 @@
       <w:r>
         <w:t xml:space="preserve"> </w:t>
       </w:r>
-      <w:hyperlink r:id="rId115">
+      <w:hyperlink r:id="rId119">
         <w:r>
           <w:rPr>
             <w:i/>
@@ -14705,11 +14868,11 @@
       <w:pPr>
         <w:pStyle w:val="Heading4"/>
       </w:pPr>
-      <w:bookmarkStart w:id="116" w:name="c-1"/>
+      <w:bookmarkStart w:id="120" w:name="c-1"/>
       <w:r>
         <w:t xml:space="preserve">C</w:t>
       </w:r>
-      <w:bookmarkEnd w:id="116"/>
+      <w:bookmarkEnd w:id="120"/>
     </w:p>
     <w:p>
       <w:pPr>
@@ -14778,7 +14941,7 @@
       <w:r>
         <w:t xml:space="preserve"> </w:t>
       </w:r>
-      <w:hyperlink r:id="rId113">
+      <w:hyperlink r:id="rId117">
         <w:r>
           <w:rPr>
             <w:i/>
@@ -15014,7 +15177,7 @@
       <w:r>
         <w:t xml:space="preserve"> </w:t>
       </w:r>
-      <w:hyperlink r:id="rId117">
+      <w:hyperlink r:id="rId121">
         <w:r>
           <w:rPr>
             <w:i/>
@@ -15256,7 +15419,7 @@
       <w:r>
         <w:t xml:space="preserve"> </w:t>
       </w:r>
-      <w:hyperlink r:id="rId112">
+      <w:hyperlink r:id="rId116">
         <w:r>
           <w:rPr>
             <w:i/>
@@ -15368,11 +15531,11 @@
       <w:pPr>
         <w:pStyle w:val="Heading3"/>
       </w:pPr>
-      <w:bookmarkStart w:id="118" w:name="Xf48012e9acf799985530e72a36b5f5fd5d2e3b1"/>
+      <w:bookmarkStart w:id="122" w:name="Xf48012e9acf799985530e72a36b5f5fd5d2e3b1"/>
       <w:r>
         <w:t xml:space="preserve">JUSTICE ALITO, concurring in part and dissenting in part.</w:t>
       </w:r>
-      <w:bookmarkEnd w:id="118"/>
+      <w:bookmarkEnd w:id="122"/>
     </w:p>
     <w:p>
       <w:pPr>
@@ -15384,7 +15547,7 @@
       <w:r>
         <w:t xml:space="preserve"> </w:t>
       </w:r>
-      <w:hyperlink r:id="rId119">
+      <w:hyperlink r:id="rId123">
         <w:r>
           <w:rPr>
             <w:i/>
@@ -15517,11 +15680,11 @@
       <w:pPr>
         <w:pStyle w:val="Heading3"/>
       </w:pPr>
-      <w:bookmarkStart w:id="120" w:name="ii-3"/>
+      <w:bookmarkStart w:id="124" w:name="ii-3"/>
       <w:r>
         <w:t xml:space="preserve">II</w:t>
       </w:r>
-      <w:bookmarkEnd w:id="120"/>
+      <w:bookmarkEnd w:id="124"/>
     </w:p>
     <w:p>
       <w:pPr>
@@ -15577,7 +15740,7 @@
       <w:r>
         <w:t xml:space="preserve"> </w:t>
       </w:r>
-      <w:hyperlink r:id="rId121">
+      <w:hyperlink r:id="rId125">
         <w:r>
           <w:rPr>
             <w:i/>
@@ -15620,7 +15783,7 @@
       <w:r>
         <w:t xml:space="preserve"> </w:t>
       </w:r>
-      <w:hyperlink r:id="rId90">
+      <w:hyperlink r:id="rId94">
         <w:r>
           <w:rPr>
             <w:i/>
@@ -15663,7 +15826,7 @@
       <w:r>
         <w:t xml:space="preserve"> </w:t>
       </w:r>
-      <w:hyperlink r:id="rId122">
+      <w:hyperlink r:id="rId126">
         <w:r>
           <w:rPr>
             <w:i/>
@@ -15974,7 +16137,7 @@
       <w:r>
         <w:t xml:space="preserve"> </w:t>
       </w:r>
-      <w:hyperlink r:id="rId122">
+      <w:hyperlink r:id="rId126">
         <w:r>
           <w:rPr>
             <w:i/>
@@ -16284,7 +16447,7 @@
       <w:r>
         <w:t xml:space="preserve"> </w:t>
       </w:r>
-      <w:hyperlink r:id="rId123">
+      <w:hyperlink r:id="rId127">
         <w:r>
           <w:rPr>
             <w:i/>
@@ -16333,7 +16496,7 @@
       <w:r>
         <w:t xml:space="preserve"> </w:t>
       </w:r>
-      <w:hyperlink r:id="rId124">
+      <w:hyperlink r:id="rId128">
         <w:r>
           <w:rPr>
             <w:i/>
@@ -16408,7 +16571,7 @@
       <w:r>
         <w:t xml:space="preserve"> </w:t>
       </w:r>
-      <w:hyperlink r:id="rId125">
+      <w:hyperlink r:id="rId129">
         <w:r>
           <w:rPr>
             <w:i/>
@@ -16426,391 +16589,391 @@
       <w:r>
         <w:t xml:space="preserve"> </w:t>
       </w:r>
+      <w:hyperlink r:id="rId130">
+        <w:r>
+          <w:rPr>
+            <w:i/>
+            <w:rStyle w:val="Hyperlink"/>
+          </w:rPr>
+          <w:t xml:space="preserve">Garrison</w:t>
+        </w:r>
+      </w:hyperlink>
+      <w:r>
+        <w:t xml:space="preserve"> </w:t>
+      </w:r>
+      <w:r>
+        <w:t xml:space="preserve">(criminal liability). Requiring proof of recklessness is similarly</w:t>
+      </w:r>
+      <w:r>
+        <w:t xml:space="preserve"> </w:t>
+      </w:r>
+      <w:r>
+        <w:t xml:space="preserve">sufficient here.…</w:t>
+      </w:r>
+    </w:p>
+    <w:p>
+      <w:pPr>
+        <w:pStyle w:val="Heading3"/>
+      </w:pPr>
+      <w:bookmarkStart w:id="131" w:name="justice-thomas-dissenting."/>
+      <w:r>
+        <w:t xml:space="preserve">JUSTICE THOMAS, dissenting.</w:t>
+      </w:r>
+      <w:bookmarkEnd w:id="131"/>
+    </w:p>
+    <w:p>
+      <w:pPr>
+        <w:pStyle w:val="FirstParagraph"/>
+      </w:pPr>
+      <w:r>
+        <w:t xml:space="preserve">We granted certiorari to resolve a conflict in the lower courts over the</w:t>
+      </w:r>
+      <w:r>
+        <w:t xml:space="preserve"> </w:t>
+      </w:r>
+      <w:r>
+        <w:t xml:space="preserve">appropriate mental state for threat prosecutions under 18 U. S. C.</w:t>
+      </w:r>
+      <w:r>
+        <w:t xml:space="preserve"> </w:t>
+      </w:r>
+      <w:r>
+        <w:t xml:space="preserve">§875(c). Save two, every Circuit to have considered the issue—11 in</w:t>
+      </w:r>
+      <w:r>
+        <w:t xml:space="preserve"> </w:t>
+      </w:r>
+      <w:r>
+        <w:t xml:space="preserve">total—has held that this provision demands proof only of general intent,</w:t>
+      </w:r>
+      <w:r>
+        <w:t xml:space="preserve"> </w:t>
+      </w:r>
+      <w:r>
+        <w:t xml:space="preserve">which here requires no more than that a defendant knew he transmitted a</w:t>
+      </w:r>
+      <w:r>
+        <w:t xml:space="preserve"> </w:t>
+      </w:r>
+      <w:r>
+        <w:t xml:space="preserve">communication, knew the words used in that communication, and understood</w:t>
+      </w:r>
+      <w:r>
+        <w:t xml:space="preserve"> </w:t>
+      </w:r>
+      <w:r>
+        <w:t xml:space="preserve">the ordinary meaning of those words in the relevant context. The</w:t>
+      </w:r>
+      <w:r>
+        <w:t xml:space="preserve"> </w:t>
+      </w:r>
+      <w:r>
+        <w:t xml:space="preserve">outliers are the Ninth and Tenth Circuits, which have concluded that</w:t>
+      </w:r>
+      <w:r>
+        <w:t xml:space="preserve"> </w:t>
+      </w:r>
+      <w:r>
+        <w:t xml:space="preserve">proof of an intent to threaten was necessary for conviction. Adopting</w:t>
+      </w:r>
+      <w:r>
+        <w:t xml:space="preserve"> </w:t>
+      </w:r>
+      <w:r>
+        <w:t xml:space="preserve">the minority position, Elonis urges us to hold that §875(c) and the</w:t>
+      </w:r>
+      <w:r>
+        <w:t xml:space="preserve"> </w:t>
+      </w:r>
+      <w:r>
+        <w:t xml:space="preserve">First Amendment require proof of an intent to threaten. The Government</w:t>
+      </w:r>
+      <w:r>
+        <w:t xml:space="preserve"> </w:t>
+      </w:r>
+      <w:r>
+        <w:t xml:space="preserve">in turn advocates a general-intent approach.</w:t>
+      </w:r>
+    </w:p>
+    <w:p>
+      <w:pPr>
+        <w:pStyle w:val="BodyText"/>
+      </w:pPr>
+      <w:r>
+        <w:t xml:space="preserve">Rather than resolve the conflict, the Court casts aside the approach</w:t>
+      </w:r>
+      <w:r>
+        <w:t xml:space="preserve"> </w:t>
+      </w:r>
+      <w:r>
+        <w:t xml:space="preserve">used in nine Circuits and leaves nothing in its place. Lower courts are</w:t>
+      </w:r>
+      <w:r>
+        <w:t xml:space="preserve"> </w:t>
+      </w:r>
+      <w:r>
+        <w:t xml:space="preserve">thus left to guess at the appropriate mental state for §875(c). All they</w:t>
+      </w:r>
+      <w:r>
+        <w:t xml:space="preserve"> </w:t>
+      </w:r>
+      <w:r>
+        <w:t xml:space="preserve">know after today’s decision is that a requirement of general intent will</w:t>
+      </w:r>
+      <w:r>
+        <w:t xml:space="preserve"> </w:t>
+      </w:r>
+      <w:r>
+        <w:t xml:space="preserve">not do. But they can safely infer that a majority of this Court would</w:t>
+      </w:r>
+      <w:r>
+        <w:t xml:space="preserve"> </w:t>
+      </w:r>
+      <w:r>
+        <w:t xml:space="preserve">not adopt an intent-to-threaten requirement, as the opinion carefully</w:t>
+      </w:r>
+      <w:r>
+        <w:t xml:space="preserve"> </w:t>
+      </w:r>
+      <w:r>
+        <w:t xml:space="preserve">leaves open the possibility that recklessness may be enough.</w:t>
+      </w:r>
+    </w:p>
+    <w:p>
+      <w:pPr>
+        <w:pStyle w:val="BodyText"/>
+      </w:pPr>
+      <w:r>
+        <w:t xml:space="preserve">This failure to decide throws everyone from appellate judges to everyday</w:t>
+      </w:r>
+      <w:r>
+        <w:t xml:space="preserve"> </w:t>
+      </w:r>
+      <w:r>
+        <w:t xml:space="preserve">Facebook users into a state of uncertainty. This uncertainty could have</w:t>
+      </w:r>
+      <w:r>
+        <w:t xml:space="preserve"> </w:t>
+      </w:r>
+      <w:r>
+        <w:t xml:space="preserve">been avoided had we simply adhered to the background rule of the common</w:t>
+      </w:r>
+      <w:r>
+        <w:t xml:space="preserve"> </w:t>
+      </w:r>
+      <w:r>
+        <w:t xml:space="preserve">law favoring general intent. Although I am sympathetic to my colleagues’</w:t>
+      </w:r>
+      <w:r>
+        <w:t xml:space="preserve"> </w:t>
+      </w:r>
+      <w:r>
+        <w:t xml:space="preserve">policy concerns about the risks associated with threat prosecutions, the</w:t>
+      </w:r>
+      <w:r>
+        <w:t xml:space="preserve"> </w:t>
+      </w:r>
+      <w:r>
+        <w:t xml:space="preserve">answer to such fears is not to discard our traditional approach to</w:t>
+      </w:r>
+      <w:r>
+        <w:t xml:space="preserve"> </w:t>
+      </w:r>
+      <w:r>
+        <w:t xml:space="preserve">state-of-mind requirements in criminal law. Because the Court of Appeals</w:t>
+      </w:r>
+      <w:r>
+        <w:t xml:space="preserve"> </w:t>
+      </w:r>
+      <w:r>
+        <w:t xml:space="preserve">properly applied the general-intent standard, and because the</w:t>
+      </w:r>
+      <w:r>
+        <w:t xml:space="preserve"> </w:t>
+      </w:r>
+      <w:r>
+        <w:t xml:space="preserve">communications transmitted by Elonis were</w:t>
+      </w:r>
+      <w:r>
+        <w:t xml:space="preserve"> </w:t>
+      </w:r>
+      <w:r>
+        <w:t xml:space="preserve">“</w:t>
+      </w:r>
+      <w:r>
+        <w:t xml:space="preserve">true threats</w:t>
+      </w:r>
+      <w:r>
+        <w:t xml:space="preserve">”</w:t>
+      </w:r>
+      <w:r>
+        <w:t xml:space="preserve"> </w:t>
+      </w:r>
+      <w:r>
+        <w:t xml:space="preserve">unprotected</w:t>
+      </w:r>
+      <w:r>
+        <w:t xml:space="preserve"> </w:t>
+      </w:r>
+      <w:r>
+        <w:t xml:space="preserve">by the First Amendment, I would affirm the judgment below.</w:t>
+      </w:r>
+    </w:p>
+    <w:p>
+      <w:pPr>
+        <w:pStyle w:val="Heading2"/>
+      </w:pPr>
+      <w:bookmarkStart w:id="132" w:name="i-3"/>
+      <w:r>
+        <w:t xml:space="preserve">I</w:t>
+      </w:r>
+      <w:bookmarkEnd w:id="132"/>
+    </w:p>
+    <w:p>
+      <w:pPr>
+        <w:pStyle w:val="Heading2"/>
+      </w:pPr>
+      <w:bookmarkStart w:id="133" w:name="a-3"/>
+      <w:r>
+        <w:t xml:space="preserve">A</w:t>
+      </w:r>
+      <w:bookmarkEnd w:id="133"/>
+    </w:p>
+    <w:p>
+      <w:pPr>
+        <w:pStyle w:val="FirstParagraph"/>
+      </w:pPr>
+      <w:r>
+        <w:t xml:space="preserve">Enacted in 1939, §875(c) provides:</w:t>
+      </w:r>
+    </w:p>
+    <w:p>
+      <w:pPr>
+        <w:pStyle w:val="BlockText"/>
+      </w:pPr>
+      <w:r>
+        <w:t xml:space="preserve">Whoever transmits in interstate or foreign commerce any communication containing any threat to kidnap any person or any threat to injure the person of another, shall be fined under this title or imprisoned not more than five years, or both.</w:t>
+      </w:r>
+    </w:p>
+    <w:p>
+      <w:pPr>
+        <w:pStyle w:val="FirstParagraph"/>
+      </w:pPr>
+      <w:r>
+        <w:t xml:space="preserve">Because §875(c) criminalizes speech,</w:t>
+      </w:r>
+      <w:r>
+        <w:t xml:space="preserve"> </w:t>
+      </w:r>
+      <w:r>
+        <w:t xml:space="preserve">the First Amendment requires that the term</w:t>
+      </w:r>
+      <w:r>
+        <w:t xml:space="preserve"> </w:t>
+      </w:r>
+      <w:r>
+        <w:t xml:space="preserve">“</w:t>
+      </w:r>
+      <w:r>
+        <w:t xml:space="preserve">threat</w:t>
+      </w:r>
+      <w:r>
+        <w:t xml:space="preserve">”</w:t>
+      </w:r>
+      <w:r>
+        <w:t xml:space="preserve"> </w:t>
+      </w:r>
+      <w:r>
+        <w:t xml:space="preserve">be limited to a narrow class of historically unprotected communications</w:t>
+      </w:r>
+      <w:r>
+        <w:t xml:space="preserve"> </w:t>
+      </w:r>
+      <w:r>
+        <w:t xml:space="preserve">called</w:t>
+      </w:r>
+      <w:r>
+        <w:t xml:space="preserve"> </w:t>
+      </w:r>
+      <w:r>
+        <w:t xml:space="preserve">“</w:t>
+      </w:r>
+      <w:r>
+        <w:t xml:space="preserve">true threats.</w:t>
+      </w:r>
+      <w:r>
+        <w:t xml:space="preserve">”</w:t>
+      </w:r>
+      <w:r>
+        <w:t xml:space="preserve"> </w:t>
+      </w:r>
+      <w:r>
+        <w:t xml:space="preserve">To qualify as a true threat,</w:t>
+      </w:r>
+      <w:r>
+        <w:t xml:space="preserve"> </w:t>
+      </w:r>
+      <w:r>
+        <w:t xml:space="preserve">a communication must be a serious expression of an intention</w:t>
+      </w:r>
+      <w:r>
+        <w:t xml:space="preserve"> </w:t>
+      </w:r>
+      <w:r>
+        <w:t xml:space="preserve">to commit unlawful physical violence, not merely</w:t>
+      </w:r>
+      <w:r>
+        <w:t xml:space="preserve"> </w:t>
+      </w:r>
+      <w:r>
+        <w:t xml:space="preserve">“</w:t>
+      </w:r>
+      <w:r>
+        <w:t xml:space="preserve">political hyperbole</w:t>
+      </w:r>
+      <w:r>
+        <w:t xml:space="preserve">”</w:t>
+      </w:r>
+      <w:r>
+        <w:t xml:space="preserve">;</w:t>
+      </w:r>
+      <w:r>
+        <w:t xml:space="preserve"> </w:t>
+      </w:r>
+      <w:r>
+        <w:t xml:space="preserve">“</w:t>
+      </w:r>
+      <w:r>
+        <w:t xml:space="preserve">vehement, caustic, and sometimes unpleasantly sharp attacks</w:t>
+      </w:r>
+      <w:r>
+        <w:t xml:space="preserve">”</w:t>
+      </w:r>
+      <w:r>
+        <w:t xml:space="preserve">; or</w:t>
+      </w:r>
+      <w:r>
+        <w:t xml:space="preserve"> </w:t>
+      </w:r>
+      <w:r>
+        <w:t xml:space="preserve">“</w:t>
+      </w:r>
+      <w:r>
+        <w:t xml:space="preserve">vituperative, abusive, and inexact</w:t>
+      </w:r>
+      <w:r>
+        <w:t xml:space="preserve">”</w:t>
+      </w:r>
+      <w:r>
+        <w:t xml:space="preserve"> </w:t>
+      </w:r>
+      <w:r>
+        <w:t xml:space="preserve">statements. See</w:t>
+      </w:r>
+      <w:r>
+        <w:t xml:space="preserve"> </w:t>
+      </w:r>
       <w:hyperlink r:id="rId126">
-        <w:r>
-          <w:rPr>
-            <w:i/>
-            <w:rStyle w:val="Hyperlink"/>
-          </w:rPr>
-          <w:t xml:space="preserve">Garrison</w:t>
-        </w:r>
-      </w:hyperlink>
-      <w:r>
-        <w:t xml:space="preserve"> </w:t>
-      </w:r>
-      <w:r>
-        <w:t xml:space="preserve">(criminal liability). Requiring proof of recklessness is similarly</w:t>
-      </w:r>
-      <w:r>
-        <w:t xml:space="preserve"> </w:t>
-      </w:r>
-      <w:r>
-        <w:t xml:space="preserve">sufficient here.…</w:t>
-      </w:r>
-    </w:p>
-    <w:p>
-      <w:pPr>
-        <w:pStyle w:val="Heading3"/>
-      </w:pPr>
-      <w:bookmarkStart w:id="127" w:name="justice-thomas-dissenting."/>
-      <w:r>
-        <w:t xml:space="preserve">JUSTICE THOMAS, dissenting.</w:t>
-      </w:r>
-      <w:bookmarkEnd w:id="127"/>
-    </w:p>
-    <w:p>
-      <w:pPr>
-        <w:pStyle w:val="FirstParagraph"/>
-      </w:pPr>
-      <w:r>
-        <w:t xml:space="preserve">We granted certiorari to resolve a conflict in the lower courts over the</w:t>
-      </w:r>
-      <w:r>
-        <w:t xml:space="preserve"> </w:t>
-      </w:r>
-      <w:r>
-        <w:t xml:space="preserve">appropriate mental state for threat prosecutions under 18 U. S. C.</w:t>
-      </w:r>
-      <w:r>
-        <w:t xml:space="preserve"> </w:t>
-      </w:r>
-      <w:r>
-        <w:t xml:space="preserve">§875(c). Save two, every Circuit to have considered the issue—11 in</w:t>
-      </w:r>
-      <w:r>
-        <w:t xml:space="preserve"> </w:t>
-      </w:r>
-      <w:r>
-        <w:t xml:space="preserve">total—has held that this provision demands proof only of general intent,</w:t>
-      </w:r>
-      <w:r>
-        <w:t xml:space="preserve"> </w:t>
-      </w:r>
-      <w:r>
-        <w:t xml:space="preserve">which here requires no more than that a defendant knew he transmitted a</w:t>
-      </w:r>
-      <w:r>
-        <w:t xml:space="preserve"> </w:t>
-      </w:r>
-      <w:r>
-        <w:t xml:space="preserve">communication, knew the words used in that communication, and understood</w:t>
-      </w:r>
-      <w:r>
-        <w:t xml:space="preserve"> </w:t>
-      </w:r>
-      <w:r>
-        <w:t xml:space="preserve">the ordinary meaning of those words in the relevant context. The</w:t>
-      </w:r>
-      <w:r>
-        <w:t xml:space="preserve"> </w:t>
-      </w:r>
-      <w:r>
-        <w:t xml:space="preserve">outliers are the Ninth and Tenth Circuits, which have concluded that</w:t>
-      </w:r>
-      <w:r>
-        <w:t xml:space="preserve"> </w:t>
-      </w:r>
-      <w:r>
-        <w:t xml:space="preserve">proof of an intent to threaten was necessary for conviction. Adopting</w:t>
-      </w:r>
-      <w:r>
-        <w:t xml:space="preserve"> </w:t>
-      </w:r>
-      <w:r>
-        <w:t xml:space="preserve">the minority position, Elonis urges us to hold that §875(c) and the</w:t>
-      </w:r>
-      <w:r>
-        <w:t xml:space="preserve"> </w:t>
-      </w:r>
-      <w:r>
-        <w:t xml:space="preserve">First Amendment require proof of an intent to threaten. The Government</w:t>
-      </w:r>
-      <w:r>
-        <w:t xml:space="preserve"> </w:t>
-      </w:r>
-      <w:r>
-        <w:t xml:space="preserve">in turn advocates a general-intent approach.</w:t>
-      </w:r>
-    </w:p>
-    <w:p>
-      <w:pPr>
-        <w:pStyle w:val="BodyText"/>
-      </w:pPr>
-      <w:r>
-        <w:t xml:space="preserve">Rather than resolve the conflict, the Court casts aside the approach</w:t>
-      </w:r>
-      <w:r>
-        <w:t xml:space="preserve"> </w:t>
-      </w:r>
-      <w:r>
-        <w:t xml:space="preserve">used in nine Circuits and leaves nothing in its place. Lower courts are</w:t>
-      </w:r>
-      <w:r>
-        <w:t xml:space="preserve"> </w:t>
-      </w:r>
-      <w:r>
-        <w:t xml:space="preserve">thus left to guess at the appropriate mental state for §875(c). All they</w:t>
-      </w:r>
-      <w:r>
-        <w:t xml:space="preserve"> </w:t>
-      </w:r>
-      <w:r>
-        <w:t xml:space="preserve">know after today’s decision is that a requirement of general intent will</w:t>
-      </w:r>
-      <w:r>
-        <w:t xml:space="preserve"> </w:t>
-      </w:r>
-      <w:r>
-        <w:t xml:space="preserve">not do. But they can safely infer that a majority of this Court would</w:t>
-      </w:r>
-      <w:r>
-        <w:t xml:space="preserve"> </w:t>
-      </w:r>
-      <w:r>
-        <w:t xml:space="preserve">not adopt an intent-to-threaten requirement, as the opinion carefully</w:t>
-      </w:r>
-      <w:r>
-        <w:t xml:space="preserve"> </w:t>
-      </w:r>
-      <w:r>
-        <w:t xml:space="preserve">leaves open the possibility that recklessness may be enough.</w:t>
-      </w:r>
-    </w:p>
-    <w:p>
-      <w:pPr>
-        <w:pStyle w:val="BodyText"/>
-      </w:pPr>
-      <w:r>
-        <w:t xml:space="preserve">This failure to decide throws everyone from appellate judges to everyday</w:t>
-      </w:r>
-      <w:r>
-        <w:t xml:space="preserve"> </w:t>
-      </w:r>
-      <w:r>
-        <w:t xml:space="preserve">Facebook users into a state of uncertainty. This uncertainty could have</w:t>
-      </w:r>
-      <w:r>
-        <w:t xml:space="preserve"> </w:t>
-      </w:r>
-      <w:r>
-        <w:t xml:space="preserve">been avoided had we simply adhered to the background rule of the common</w:t>
-      </w:r>
-      <w:r>
-        <w:t xml:space="preserve"> </w:t>
-      </w:r>
-      <w:r>
-        <w:t xml:space="preserve">law favoring general intent. Although I am sympathetic to my colleagues’</w:t>
-      </w:r>
-      <w:r>
-        <w:t xml:space="preserve"> </w:t>
-      </w:r>
-      <w:r>
-        <w:t xml:space="preserve">policy concerns about the risks associated with threat prosecutions, the</w:t>
-      </w:r>
-      <w:r>
-        <w:t xml:space="preserve"> </w:t>
-      </w:r>
-      <w:r>
-        <w:t xml:space="preserve">answer to such fears is not to discard our traditional approach to</w:t>
-      </w:r>
-      <w:r>
-        <w:t xml:space="preserve"> </w:t>
-      </w:r>
-      <w:r>
-        <w:t xml:space="preserve">state-of-mind requirements in criminal law. Because the Court of Appeals</w:t>
-      </w:r>
-      <w:r>
-        <w:t xml:space="preserve"> </w:t>
-      </w:r>
-      <w:r>
-        <w:t xml:space="preserve">properly applied the general-intent standard, and because the</w:t>
-      </w:r>
-      <w:r>
-        <w:t xml:space="preserve"> </w:t>
-      </w:r>
-      <w:r>
-        <w:t xml:space="preserve">communications transmitted by Elonis were</w:t>
-      </w:r>
-      <w:r>
-        <w:t xml:space="preserve"> </w:t>
-      </w:r>
-      <w:r>
-        <w:t xml:space="preserve">“</w:t>
-      </w:r>
-      <w:r>
-        <w:t xml:space="preserve">true threats</w:t>
-      </w:r>
-      <w:r>
-        <w:t xml:space="preserve">”</w:t>
-      </w:r>
-      <w:r>
-        <w:t xml:space="preserve"> </w:t>
-      </w:r>
-      <w:r>
-        <w:t xml:space="preserve">unprotected</w:t>
-      </w:r>
-      <w:r>
-        <w:t xml:space="preserve"> </w:t>
-      </w:r>
-      <w:r>
-        <w:t xml:space="preserve">by the First Amendment, I would affirm the judgment below.</w:t>
-      </w:r>
-    </w:p>
-    <w:p>
-      <w:pPr>
-        <w:pStyle w:val="Heading2"/>
-      </w:pPr>
-      <w:bookmarkStart w:id="128" w:name="i-3"/>
-      <w:r>
-        <w:t xml:space="preserve">I</w:t>
-      </w:r>
-      <w:bookmarkEnd w:id="128"/>
-    </w:p>
-    <w:p>
-      <w:pPr>
-        <w:pStyle w:val="Heading2"/>
-      </w:pPr>
-      <w:bookmarkStart w:id="129" w:name="a-3"/>
-      <w:r>
-        <w:t xml:space="preserve">A</w:t>
-      </w:r>
-      <w:bookmarkEnd w:id="129"/>
-    </w:p>
-    <w:p>
-      <w:pPr>
-        <w:pStyle w:val="FirstParagraph"/>
-      </w:pPr>
-      <w:r>
-        <w:t xml:space="preserve">Enacted in 1939, §875(c) provides:</w:t>
-      </w:r>
-    </w:p>
-    <w:p>
-      <w:pPr>
-        <w:pStyle w:val="BlockText"/>
-      </w:pPr>
-      <w:r>
-        <w:t xml:space="preserve">Whoever transmits in interstate or foreign commerce any communication containing any threat to kidnap any person or any threat to injure the person of another, shall be fined under this title or imprisoned not more than five years, or both.</w:t>
-      </w:r>
-    </w:p>
-    <w:p>
-      <w:pPr>
-        <w:pStyle w:val="FirstParagraph"/>
-      </w:pPr>
-      <w:r>
-        <w:t xml:space="preserve">Because §875(c) criminalizes speech,</w:t>
-      </w:r>
-      <w:r>
-        <w:t xml:space="preserve"> </w:t>
-      </w:r>
-      <w:r>
-        <w:t xml:space="preserve">the First Amendment requires that the term</w:t>
-      </w:r>
-      <w:r>
-        <w:t xml:space="preserve"> </w:t>
-      </w:r>
-      <w:r>
-        <w:t xml:space="preserve">“</w:t>
-      </w:r>
-      <w:r>
-        <w:t xml:space="preserve">threat</w:t>
-      </w:r>
-      <w:r>
-        <w:t xml:space="preserve">”</w:t>
-      </w:r>
-      <w:r>
-        <w:t xml:space="preserve"> </w:t>
-      </w:r>
-      <w:r>
-        <w:t xml:space="preserve">be limited to a narrow class of historically unprotected communications</w:t>
-      </w:r>
-      <w:r>
-        <w:t xml:space="preserve"> </w:t>
-      </w:r>
-      <w:r>
-        <w:t xml:space="preserve">called</w:t>
-      </w:r>
-      <w:r>
-        <w:t xml:space="preserve"> </w:t>
-      </w:r>
-      <w:r>
-        <w:t xml:space="preserve">“</w:t>
-      </w:r>
-      <w:r>
-        <w:t xml:space="preserve">true threats.</w:t>
-      </w:r>
-      <w:r>
-        <w:t xml:space="preserve">”</w:t>
-      </w:r>
-      <w:r>
-        <w:t xml:space="preserve"> </w:t>
-      </w:r>
-      <w:r>
-        <w:t xml:space="preserve">To qualify as a true threat,</w:t>
-      </w:r>
-      <w:r>
-        <w:t xml:space="preserve"> </w:t>
-      </w:r>
-      <w:r>
-        <w:t xml:space="preserve">a communication must be a serious expression of an intention</w:t>
-      </w:r>
-      <w:r>
-        <w:t xml:space="preserve"> </w:t>
-      </w:r>
-      <w:r>
-        <w:t xml:space="preserve">to commit unlawful physical violence, not merely</w:t>
-      </w:r>
-      <w:r>
-        <w:t xml:space="preserve"> </w:t>
-      </w:r>
-      <w:r>
-        <w:t xml:space="preserve">“</w:t>
-      </w:r>
-      <w:r>
-        <w:t xml:space="preserve">political hyperbole</w:t>
-      </w:r>
-      <w:r>
-        <w:t xml:space="preserve">”</w:t>
-      </w:r>
-      <w:r>
-        <w:t xml:space="preserve">;</w:t>
-      </w:r>
-      <w:r>
-        <w:t xml:space="preserve"> </w:t>
-      </w:r>
-      <w:r>
-        <w:t xml:space="preserve">“</w:t>
-      </w:r>
-      <w:r>
-        <w:t xml:space="preserve">vehement, caustic, and sometimes unpleasantly sharp attacks</w:t>
-      </w:r>
-      <w:r>
-        <w:t xml:space="preserve">”</w:t>
-      </w:r>
-      <w:r>
-        <w:t xml:space="preserve">; or</w:t>
-      </w:r>
-      <w:r>
-        <w:t xml:space="preserve"> </w:t>
-      </w:r>
-      <w:r>
-        <w:t xml:space="preserve">“</w:t>
-      </w:r>
-      <w:r>
-        <w:t xml:space="preserve">vituperative, abusive, and inexact</w:t>
-      </w:r>
-      <w:r>
-        <w:t xml:space="preserve">”</w:t>
-      </w:r>
-      <w:r>
-        <w:t xml:space="preserve"> </w:t>
-      </w:r>
-      <w:r>
-        <w:t xml:space="preserve">statements. See</w:t>
-      </w:r>
-      <w:r>
-        <w:t xml:space="preserve"> </w:t>
-      </w:r>
-      <w:hyperlink r:id="rId122">
         <w:r>
           <w:rPr>
             <w:i/>
@@ -16948,7 +17111,7 @@
       <w:r>
         <w:t xml:space="preserve"> </w:t>
       </w:r>
-      <w:hyperlink r:id="rId109">
+      <w:hyperlink r:id="rId113">
         <w:r>
           <w:rPr>
             <w:i/>
@@ -17150,11 +17313,11 @@
       <w:pPr>
         <w:pStyle w:val="Heading2"/>
       </w:pPr>
-      <w:bookmarkStart w:id="130" w:name="ii-4"/>
+      <w:bookmarkStart w:id="134" w:name="ii-4"/>
       <w:r>
         <w:t xml:space="preserve">II</w:t>
       </w:r>
-      <w:bookmarkEnd w:id="130"/>
+      <w:bookmarkEnd w:id="134"/>
     </w:p>
     <w:p>
       <w:pPr>
@@ -17180,11 +17343,11 @@
       <w:pPr>
         <w:pStyle w:val="Heading2"/>
       </w:pPr>
-      <w:bookmarkStart w:id="131" w:name="a-4"/>
+      <w:bookmarkStart w:id="135" w:name="a-4"/>
       <w:r>
         <w:t xml:space="preserve">A</w:t>
       </w:r>
-      <w:bookmarkEnd w:id="131"/>
+      <w:bookmarkEnd w:id="135"/>
     </w:p>
     <w:p>
       <w:pPr>
@@ -17232,7 +17395,7 @@
       <w:r>
         <w:t xml:space="preserve"> </w:t>
       </w:r>
-      <w:hyperlink r:id="rId90">
+      <w:hyperlink r:id="rId94">
         <w:r>
           <w:rPr>
             <w:i/>
@@ -17360,7 +17523,7 @@
       <w:r>
         <w:t xml:space="preserve"> </w:t>
       </w:r>
-      <w:hyperlink r:id="rId81">
+      <w:hyperlink r:id="rId85">
         <w:r>
           <w:rPr>
             <w:i/>
@@ -17405,11 +17568,11 @@
       <w:pPr>
         <w:pStyle w:val="Heading2"/>
       </w:pPr>
-      <w:bookmarkStart w:id="132" w:name="b-4"/>
+      <w:bookmarkStart w:id="136" w:name="b-4"/>
       <w:r>
         <w:t xml:space="preserve">B</w:t>
       </w:r>
-      <w:bookmarkEnd w:id="132"/>
+      <w:bookmarkEnd w:id="136"/>
     </w:p>
     <w:p>
       <w:pPr>
@@ -17433,7 +17596,7 @@
       <w:r>
         <w:t xml:space="preserve"> </w:t>
       </w:r>
-      <w:hyperlink r:id="rId122">
+      <w:hyperlink r:id="rId126">
         <w:r>
           <w:rPr>
             <w:i/>
@@ -17451,7 +17614,7 @@
       <w:r>
         <w:t xml:space="preserve"> </w:t>
       </w:r>
-      <w:hyperlink r:id="rId121">
+      <w:hyperlink r:id="rId125">
         <w:r>
           <w:rPr>
             <w:i/>
@@ -17943,7 +18106,7 @@
       <w:r>
         <w:t xml:space="preserve"> </w:t>
       </w:r>
-      <w:hyperlink r:id="rId133">
+      <w:hyperlink r:id="rId137">
         <w:r>
           <w:rPr>
             <w:i/>
@@ -18072,7 +18235,7 @@
       <w:r>
         <w:t xml:space="preserve"> </w:t>
       </w:r>
-      <w:hyperlink r:id="rId134">
+      <w:hyperlink r:id="rId138">
         <w:r>
           <w:rPr>
             <w:i/>
@@ -18131,7 +18294,7 @@
       <w:r>
         <w:t xml:space="preserve"> </w:t>
       </w:r>
-      <w:hyperlink r:id="rId135">
+      <w:hyperlink r:id="rId139">
         <w:r>
           <w:rPr>
             <w:i/>
@@ -18349,11 +18512,11 @@
       <w:pPr>
         <w:pStyle w:val="Heading2"/>
       </w:pPr>
-      <w:bookmarkStart w:id="136" w:name="civil-liability-for-inciting-violence"/>
+      <w:bookmarkStart w:id="140" w:name="civil-liability-for-inciting-violence"/>
       <w:r>
         <w:t xml:space="preserve">Civil Liability For Inciting Violence?</w:t>
       </w:r>
-      <w:bookmarkEnd w:id="136"/>
+      <w:bookmarkEnd w:id="140"/>
     </w:p>
     <w:p>
       <w:pPr>
@@ -18471,7 +18634,7 @@
       <w:r>
         <w:t xml:space="preserve"> </w:t>
       </w:r>
-      <w:hyperlink r:id="rId137">
+      <w:hyperlink r:id="rId141">
         <w:r>
           <w:rPr>
             <w:rStyle w:val="Hyperlink"/>
@@ -18569,24 +18732,24 @@
       <w:pPr>
         <w:pStyle w:val="Heading2"/>
       </w:pPr>
-      <w:bookmarkStart w:id="138" w:name="davidson-v.-time-warner-inc."/>
+      <w:bookmarkStart w:id="142" w:name="davidson-v.-time-warner-inc."/>
       <w:r>
         <w:rPr>
           <w:i/>
         </w:rPr>
         <w:t xml:space="preserve">Davidson v. Time Warner, Inc.</w:t>
       </w:r>
-      <w:bookmarkEnd w:id="138"/>
+      <w:bookmarkEnd w:id="142"/>
     </w:p>
     <w:p>
       <w:pPr>
         <w:pStyle w:val="Heading6"/>
       </w:pPr>
-      <w:bookmarkStart w:id="139" w:name="us-district-court-s.d.-texas-1997"/>
+      <w:bookmarkStart w:id="143" w:name="us-district-court-s.d.-texas-1997"/>
       <w:r>
         <w:t xml:space="preserve">US District Court, S.D. Texas (1997)</w:t>
       </w:r>
-      <w:bookmarkEnd w:id="139"/>
+      <w:bookmarkEnd w:id="143"/>
     </w:p>
     <w:p>
       <w:pPr>
@@ -18704,7 +18867,7 @@
       <w:r>
         <w:t xml:space="preserve"> </w:t>
       </w:r>
-      <w:hyperlink r:id="rId140">
+      <w:hyperlink r:id="rId144">
         <w:r>
           <w:rPr>
             <w:rStyle w:val="Hyperlink"/>
@@ -19140,24 +19303,24 @@
       <w:pPr>
         <w:pStyle w:val="Heading2"/>
       </w:pPr>
-      <w:bookmarkStart w:id="141" w:name="james-v.-meow-media-inc"/>
+      <w:bookmarkStart w:id="145" w:name="james-v.-meow-media-inc"/>
       <w:r>
         <w:rPr>
           <w:i/>
         </w:rPr>
         <w:t xml:space="preserve">James v. Meow Media, Inc</w:t>
       </w:r>
-      <w:bookmarkEnd w:id="141"/>
+      <w:bookmarkEnd w:id="145"/>
     </w:p>
     <w:p>
       <w:pPr>
         <w:pStyle w:val="Heading6"/>
       </w:pPr>
-      <w:bookmarkStart w:id="142" w:name="sixth-circuit-court-of-appeals-2002"/>
+      <w:bookmarkStart w:id="146" w:name="sixth-circuit-court-of-appeals-2002"/>
       <w:r>
         <w:t xml:space="preserve">Sixth Circuit Court of Appeals (2002)</w:t>
       </w:r>
-      <w:bookmarkEnd w:id="142"/>
+      <w:bookmarkEnd w:id="146"/>
     </w:p>
     <w:p>
       <w:pPr>
@@ -19167,7 +19330,7 @@
           <w:ilvl w:val="0"/>
         </w:numPr>
       </w:pPr>
-      <w:hyperlink r:id="rId143">
+      <w:hyperlink r:id="rId147">
         <w:r>
           <w:rPr>
             <w:rStyle w:val="Hyperlink"/>
@@ -19184,7 +19347,7 @@
           <w:ilvl w:val="0"/>
         </w:numPr>
       </w:pPr>
-      <w:hyperlink r:id="rId144">
+      <w:hyperlink r:id="rId148">
         <w:r>
           <w:rPr>
             <w:rStyle w:val="Hyperlink"/>
@@ -19201,7 +19364,7 @@
           <w:ilvl w:val="0"/>
         </w:numPr>
       </w:pPr>
-      <w:hyperlink r:id="rId145">
+      <w:hyperlink r:id="rId149">
         <w:r>
           <w:rPr>
             <w:rStyle w:val="Hyperlink"/>
@@ -19218,7 +19381,7 @@
           <w:ilvl w:val="0"/>
         </w:numPr>
       </w:pPr>
-      <w:hyperlink r:id="rId146">
+      <w:hyperlink r:id="rId150">
         <w:r>
           <w:rPr>
             <w:rStyle w:val="Hyperlink"/>
@@ -19234,11 +19397,11 @@
       <w:pPr>
         <w:pStyle w:val="Heading3"/>
       </w:pPr>
-      <w:bookmarkStart w:id="147" w:name="i-4"/>
+      <w:bookmarkStart w:id="151" w:name="i-4"/>
       <w:r>
         <w:t xml:space="preserve">I</w:t>
       </w:r>
-      <w:bookmarkEnd w:id="147"/>
+      <w:bookmarkEnd w:id="151"/>
     </w:p>
     <w:p>
       <w:pPr>
@@ -19953,11 +20116,11 @@
       <w:pPr>
         <w:pStyle w:val="Heading3"/>
       </w:pPr>
-      <w:bookmarkStart w:id="148" w:name="iii-2"/>
+      <w:bookmarkStart w:id="152" w:name="iii-2"/>
       <w:r>
         <w:t xml:space="preserve">III</w:t>
       </w:r>
-      <w:bookmarkEnd w:id="148"/>
+      <w:bookmarkEnd w:id="152"/>
     </w:p>
     <w:p>
       <w:pPr>
@@ -20034,11 +20197,11 @@
       <w:pPr>
         <w:pStyle w:val="Heading4"/>
       </w:pPr>
-      <w:bookmarkStart w:id="149" w:name="a.-the-existence-of-a-duty-of-care"/>
+      <w:bookmarkStart w:id="153" w:name="a.-the-existence-of-a-duty-of-care"/>
       <w:r>
         <w:t xml:space="preserve">A. The Existence of a Duty of Care</w:t>
       </w:r>
-      <w:bookmarkEnd w:id="149"/>
+      <w:bookmarkEnd w:id="153"/>
     </w:p>
     <w:p>
       <w:pPr>
@@ -20244,7 +20407,7 @@
       <w:r>
         <w:t xml:space="preserve"> </w:t>
       </w:r>
-      <w:hyperlink r:id="rId150">
+      <w:hyperlink r:id="rId154">
         <w:r>
           <w:rPr>
             <w:i/>
@@ -20454,7 +20617,7 @@
       <w:r>
         <w:t xml:space="preserve"> </w:t>
       </w:r>
-      <w:hyperlink r:id="rId151">
+      <w:hyperlink r:id="rId155">
         <w:r>
           <w:rPr>
             <w:rStyle w:val="Hyperlink"/>
@@ -20468,7 +20631,7 @@
       <w:r>
         <w:t xml:space="preserve"> </w:t>
       </w:r>
-      <w:hyperlink r:id="rId152">
+      <w:hyperlink r:id="rId156">
         <w:r>
           <w:rPr>
             <w:rStyle w:val="Hyperlink"/>
@@ -20540,7 +20703,7 @@
       <w:r>
         <w:t xml:space="preserve"> </w:t>
       </w:r>
-      <w:hyperlink r:id="rId153">
+      <w:hyperlink r:id="rId157">
         <w:r>
           <w:rPr>
             <w:i/>
@@ -20962,11 +21125,11 @@
       <w:pPr>
         <w:pStyle w:val="Heading4"/>
       </w:pPr>
-      <w:bookmarkStart w:id="154" w:name="X8b8cc451ea6cc62d978de576ce0f5b6ffbe0b07"/>
+      <w:bookmarkStart w:id="158" w:name="X8b8cc451ea6cc62d978de576ce0f5b6ffbe0b07"/>
       <w:r>
         <w:t xml:space="preserve">1. The Duty to Protect Against Intentional Criminal Actions</w:t>
       </w:r>
-      <w:bookmarkEnd w:id="154"/>
+      <w:bookmarkEnd w:id="158"/>
     </w:p>
     <w:p>
       <w:pPr>
@@ -21160,7 +21323,7 @@
       <w:r>
         <w:t xml:space="preserve"> </w:t>
       </w:r>
-      <w:hyperlink r:id="rId155">
+      <w:hyperlink r:id="rId159">
         <w:r>
           <w:rPr>
             <w:i/>
@@ -21190,7 +21353,7 @@
       <w:r>
         <w:t xml:space="preserve"> </w:t>
       </w:r>
-      <w:hyperlink r:id="rId156">
+      <w:hyperlink r:id="rId160">
         <w:r>
           <w:rPr>
             <w:i/>
@@ -21256,7 +21419,7 @@
       <w:r>
         <w:t xml:space="preserve"> </w:t>
       </w:r>
-      <w:hyperlink r:id="rId157">
+      <w:hyperlink r:id="rId161">
         <w:r>
           <w:rPr>
             <w:i/>
@@ -21407,11 +21570,11 @@
       <w:pPr>
         <w:pStyle w:val="Heading4"/>
       </w:pPr>
-      <w:bookmarkStart w:id="158" w:name="first-amendment-problems"/>
+      <w:bookmarkStart w:id="162" w:name="first-amendment-problems"/>
       <w:r>
         <w:t xml:space="preserve">2. First Amendment Problems</w:t>
       </w:r>
-      <w:bookmarkEnd w:id="158"/>
+      <w:bookmarkEnd w:id="162"/>
     </w:p>
     <w:p>
       <w:pPr>
@@ -21470,7 +21633,7 @@
       <w:r>
         <w:t xml:space="preserve"> </w:t>
       </w:r>
-      <w:hyperlink r:id="rId159">
+      <w:hyperlink r:id="rId163">
         <w:r>
           <w:rPr>
             <w:i/>
@@ -21605,7 +21768,7 @@
       <w:r>
         <w:t xml:space="preserve"> </w:t>
       </w:r>
-      <w:hyperlink r:id="rId160">
+      <w:hyperlink r:id="rId164">
         <w:r>
           <w:rPr>
             <w:i/>
@@ -21659,7 +21822,7 @@
       <w:r>
         <w:t xml:space="preserve"> </w:t>
       </w:r>
-      <w:hyperlink r:id="rId161">
+      <w:hyperlink r:id="rId165">
         <w:r>
           <w:rPr>
             <w:i/>
@@ -21677,7 +21840,7 @@
       <w:r>
         <w:t xml:space="preserve"> </w:t>
       </w:r>
-      <w:hyperlink r:id="rId162">
+      <w:hyperlink r:id="rId166">
         <w:r>
           <w:rPr>
             <w:i/>
@@ -21925,7 +22088,7 @@
       <w:r>
         <w:t xml:space="preserve"> </w:t>
       </w:r>
-      <w:hyperlink r:id="rId163">
+      <w:hyperlink r:id="rId167">
         <w:r>
           <w:rPr>
             <w:i/>
@@ -21967,7 +22130,7 @@
       <w:r>
         <w:t xml:space="preserve"> </w:t>
       </w:r>
-      <w:hyperlink r:id="rId164">
+      <w:hyperlink r:id="rId168">
         <w:r>
           <w:rPr>
             <w:i/>
@@ -21997,7 +22160,7 @@
       <w:r>
         <w:t xml:space="preserve"> </w:t>
       </w:r>
-      <w:hyperlink r:id="rId165">
+      <w:hyperlink r:id="rId169">
         <w:r>
           <w:rPr>
             <w:i/>
@@ -22106,7 +22269,7 @@
       <w:r>
         <w:t xml:space="preserve"> </w:t>
       </w:r>
-      <w:hyperlink r:id="rId88">
+      <w:hyperlink r:id="rId92">
         <w:r>
           <w:rPr>
             <w:i/>
@@ -22192,7 +22355,7 @@
       <w:r>
         <w:t xml:space="preserve"> </w:t>
       </w:r>
-      <w:hyperlink r:id="rId90">
+      <w:hyperlink r:id="rId94">
         <w:r>
           <w:rPr>
             <w:i/>
@@ -22219,7 +22382,7 @@
       <w:r>
         <w:t xml:space="preserve"> </w:t>
       </w:r>
-      <w:hyperlink r:id="rId82">
+      <w:hyperlink r:id="rId86">
         <w:r>
           <w:rPr>
             <w:i/>
@@ -22407,7 +22570,7 @@
       <w:r>
         <w:t xml:space="preserve"> </w:t>
       </w:r>
-      <w:hyperlink r:id="rId166">
+      <w:hyperlink r:id="rId170">
         <w:r>
           <w:rPr>
             <w:i/>
@@ -22539,7 +22702,7 @@
       <w:r>
         <w:t xml:space="preserve"> </w:t>
       </w:r>
-      <w:hyperlink r:id="rId167">
+      <w:hyperlink r:id="rId171">
         <w:r>
           <w:rPr>
             <w:i/>
@@ -22572,7 +22735,7 @@
       <w:r>
         <w:t xml:space="preserve"> </w:t>
       </w:r>
-      <w:hyperlink r:id="rId168">
+      <w:hyperlink r:id="rId172">
         <w:r>
           <w:rPr>
             <w:i/>
@@ -22745,7 +22908,7 @@
       <w:r>
         <w:t xml:space="preserve"> </w:t>
       </w:r>
-      <w:hyperlink r:id="rId169">
+      <w:hyperlink r:id="rId173">
         <w:r>
           <w:rPr>
             <w:i/>
@@ -22790,7 +22953,7 @@
       <w:r>
         <w:t xml:space="preserve"> </w:t>
       </w:r>
-      <w:hyperlink r:id="rId170">
+      <w:hyperlink r:id="rId174">
         <w:r>
           <w:rPr>
             <w:i/>
@@ -22904,11 +23067,11 @@
       <w:pPr>
         <w:pStyle w:val="Heading3"/>
       </w:pPr>
-      <w:bookmarkStart w:id="171" w:name="iv"/>
+      <w:bookmarkStart w:id="175" w:name="iv"/>
       <w:r>
         <w:t xml:space="preserve">IV</w:t>
       </w:r>
-      <w:bookmarkEnd w:id="171"/>
+      <w:bookmarkEnd w:id="175"/>
     </w:p>
     <w:p>
       <w:pPr>
@@ -23016,7 +23179,7 @@
       <w:r>
         <w:t xml:space="preserve"> </w:t>
       </w:r>
-      <w:hyperlink r:id="rId172">
+      <w:hyperlink r:id="rId176">
         <w:r>
           <w:rPr>
             <w:i/>
@@ -23261,7 +23424,7 @@
       <w:r>
         <w:t xml:space="preserve"> </w:t>
       </w:r>
-      <w:hyperlink r:id="rId173">
+      <w:hyperlink r:id="rId177">
         <w:r>
           <w:rPr>
             <w:i/>
@@ -23393,7 +23556,7 @@
       <w:r>
         <w:t xml:space="preserve"> </w:t>
       </w:r>
-      <w:hyperlink r:id="rId153">
+      <w:hyperlink r:id="rId157">
         <w:r>
           <w:rPr>
             <w:i/>
@@ -23629,7 +23792,7 @@
       <w:r>
         <w:t xml:space="preserve"> </w:t>
       </w:r>
-      <w:hyperlink r:id="rId174">
+      <w:hyperlink r:id="rId178">
         <w:r>
           <w:rPr>
             <w:i/>
@@ -23753,7 +23916,7 @@
       <w:r>
         <w:t xml:space="preserve"> </w:t>
       </w:r>
-      <w:hyperlink r:id="rId175">
+      <w:hyperlink r:id="rId179">
         <w:r>
           <w:rPr>
             <w:i/>
@@ -23792,7 +23955,7 @@
       <w:r>
         <w:t xml:space="preserve"> </w:t>
       </w:r>
-      <w:hyperlink r:id="rId176">
+      <w:hyperlink r:id="rId180">
         <w:r>
           <w:rPr>
             <w:i/>
@@ -23859,11 +24022,11 @@
       <w:pPr>
         <w:pStyle w:val="Heading3"/>
       </w:pPr>
-      <w:bookmarkStart w:id="177" w:name="v"/>
+      <w:bookmarkStart w:id="181" w:name="v"/>
       <w:r>
         <w:t xml:space="preserve">V</w:t>
       </w:r>
-      <w:bookmarkEnd w:id="177"/>
+      <w:bookmarkEnd w:id="181"/>
     </w:p>
     <w:p>
       <w:pPr>
@@ -23883,24 +24046,24 @@
       <w:pPr>
         <w:pStyle w:val="Heading2"/>
       </w:pPr>
-      <w:bookmarkStart w:id="178" w:name="herceg-v.-hustler-magazine-inc."/>
+      <w:bookmarkStart w:id="182" w:name="herceg-v.-hustler-magazine-inc."/>
       <w:r>
         <w:rPr>
           <w:i/>
         </w:rPr>
         <w:t xml:space="preserve">Herceg v. Hustler Magazine, Inc.</w:t>
       </w:r>
-      <w:bookmarkEnd w:id="178"/>
+      <w:bookmarkEnd w:id="182"/>
     </w:p>
     <w:p>
       <w:pPr>
         <w:pStyle w:val="Heading6"/>
       </w:pPr>
-      <w:bookmarkStart w:id="179" w:name="fifth-circuit-court-of-appeals-1987"/>
+      <w:bookmarkStart w:id="183" w:name="fifth-circuit-court-of-appeals-1987"/>
       <w:r>
         <w:t xml:space="preserve">Fifth Circuit Court of Appeals (1987)</w:t>
       </w:r>
-      <w:bookmarkEnd w:id="179"/>
+      <w:bookmarkEnd w:id="183"/>
     </w:p>
     <w:p>
       <w:pPr>
@@ -23910,7 +24073,7 @@
           <w:ilvl w:val="0"/>
         </w:numPr>
       </w:pPr>
-      <w:hyperlink r:id="rId170">
+      <w:hyperlink r:id="rId174">
         <w:r>
           <w:rPr>
             <w:rStyle w:val="Hyperlink"/>
@@ -23927,7 +24090,7 @@
           <w:ilvl w:val="0"/>
         </w:numPr>
       </w:pPr>
-      <w:hyperlink r:id="rId180">
+      <w:hyperlink r:id="rId184">
         <w:r>
           <w:rPr>
             <w:rStyle w:val="Hyperlink"/>
@@ -24490,11 +24653,11 @@
       <w:pPr>
         <w:pStyle w:val="Heading3"/>
       </w:pPr>
-      <w:bookmarkStart w:id="181" w:name="incitement-1"/>
+      <w:bookmarkStart w:id="185" w:name="incitement-1"/>
       <w:r>
         <w:t xml:space="preserve">Incitement</w:t>
       </w:r>
-      <w:bookmarkEnd w:id="181"/>
+      <w:bookmarkEnd w:id="185"/>
     </w:p>
     <w:p>
       <w:pPr>
@@ -24592,7 +24755,7 @@
       <w:r>
         <w:t xml:space="preserve"> </w:t>
       </w:r>
-      <w:hyperlink r:id="rId82">
+      <w:hyperlink r:id="rId86">
         <w:r>
           <w:rPr>
             <w:i/>
@@ -25156,11 +25319,11 @@
       <w:pPr>
         <w:pStyle w:val="Heading3"/>
       </w:pPr>
-      <w:bookmarkStart w:id="182" w:name="civil-liability"/>
+      <w:bookmarkStart w:id="186" w:name="civil-liability"/>
       <w:r>
         <w:t xml:space="preserve">Civil Liability?</w:t>
       </w:r>
-      <w:bookmarkEnd w:id="182"/>
+      <w:bookmarkEnd w:id="186"/>
     </w:p>
     <w:p>
       <w:pPr>
@@ -25172,7 +25335,7 @@
       <w:r>
         <w:t xml:space="preserve"> </w:t>
       </w:r>
-      <w:hyperlink r:id="rId183">
+      <w:hyperlink r:id="rId187">
         <w:r>
           <w:rPr>
             <w:i/>
@@ -25605,11 +25768,11 @@
       <w:pPr>
         <w:pStyle w:val="Heading3"/>
       </w:pPr>
-      <w:bookmarkStart w:id="184" w:name="concurrence-dissent"/>
+      <w:bookmarkStart w:id="188" w:name="concurrence-dissent"/>
       <w:r>
         <w:t xml:space="preserve">Concurrence &amp; Dissent</w:t>
       </w:r>
-      <w:bookmarkEnd w:id="184"/>
+      <w:bookmarkEnd w:id="188"/>
     </w:p>
     <w:p>
       <w:pPr>
@@ -26139,11 +26302,11 @@
       <w:pPr>
         <w:pStyle w:val="Heading4"/>
       </w:pPr>
-      <w:bookmarkStart w:id="185" w:name="i."/>
+      <w:bookmarkStart w:id="189" w:name="i."/>
       <w:r>
         <w:t xml:space="preserve">I.</w:t>
       </w:r>
-      <w:bookmarkEnd w:id="185"/>
+      <w:bookmarkEnd w:id="189"/>
     </w:p>
     <w:p>
       <w:pPr>
@@ -26541,11 +26704,11 @@
       <w:pPr>
         <w:pStyle w:val="Heading4"/>
       </w:pPr>
-      <w:bookmarkStart w:id="186" w:name="ii."/>
+      <w:bookmarkStart w:id="190" w:name="ii."/>
       <w:r>
         <w:t xml:space="preserve">II.</w:t>
       </w:r>
-      <w:bookmarkEnd w:id="186"/>
+      <w:bookmarkEnd w:id="190"/>
     </w:p>
     <w:p>
       <w:pPr>
@@ -26709,7 +26872,7 @@
       <w:r>
         <w:t xml:space="preserve"> </w:t>
       </w:r>
-      <w:hyperlink r:id="rId187">
+      <w:hyperlink r:id="rId191">
         <w:r>
           <w:rPr>
             <w:i/>
@@ -26784,7 +26947,7 @@
       <w:r>
         <w:t xml:space="preserve"> </w:t>
       </w:r>
-      <w:hyperlink r:id="rId188">
+      <w:hyperlink r:id="rId192">
         <w:r>
           <w:rPr>
             <w:i/>
@@ -26817,7 +26980,7 @@
       <w:r>
         <w:t xml:space="preserve"> </w:t>
       </w:r>
-      <w:hyperlink r:id="rId189">
+      <w:hyperlink r:id="rId193">
         <w:r>
           <w:rPr>
             <w:i/>
@@ -26895,7 +27058,7 @@
       <w:r>
         <w:t xml:space="preserve"> </w:t>
       </w:r>
-      <w:hyperlink r:id="rId189">
+      <w:hyperlink r:id="rId193">
         <w:r>
           <w:rPr>
             <w:i/>
@@ -26937,7 +27100,7 @@
       <w:r>
         <w:t xml:space="preserve"> </w:t>
       </w:r>
-      <w:hyperlink r:id="rId190">
+      <w:hyperlink r:id="rId194">
         <w:r>
           <w:rPr>
             <w:rStyle w:val="Hyperlink"/>
@@ -27046,7 +27209,7 @@
       <w:r>
         <w:t xml:space="preserve"> </w:t>
       </w:r>
-      <w:hyperlink r:id="rId191">
+      <w:hyperlink r:id="rId195">
         <w:r>
           <w:rPr>
             <w:i/>
@@ -27381,7 +27544,7 @@
       <w:r>
         <w:t xml:space="preserve"> </w:t>
       </w:r>
-      <w:hyperlink r:id="rId191">
+      <w:hyperlink r:id="rId195">
         <w:r>
           <w:rPr>
             <w:i/>
@@ -27399,7 +27562,7 @@
       <w:r>
         <w:t xml:space="preserve"> </w:t>
       </w:r>
-      <w:hyperlink r:id="rId192">
+      <w:hyperlink r:id="rId196">
         <w:r>
           <w:rPr>
             <w:i/>
@@ -27529,7 +27692,7 @@
       <w:r>
         <w:t xml:space="preserve"> </w:t>
       </w:r>
-      <w:hyperlink r:id="rId187">
+      <w:hyperlink r:id="rId191">
         <w:r>
           <w:rPr>
             <w:i/>
@@ -27588,7 +27751,7 @@
       <w:r>
         <w:t xml:space="preserve"> </w:t>
       </w:r>
-      <w:hyperlink r:id="rId193">
+      <w:hyperlink r:id="rId197">
         <w:r>
           <w:rPr>
             <w:i/>
@@ -27847,7 +28010,7 @@
       <w:r>
         <w:t xml:space="preserve"> </w:t>
       </w:r>
-      <w:hyperlink r:id="rId194">
+      <w:hyperlink r:id="rId198">
         <w:r>
           <w:rPr>
             <w:i/>
@@ -28047,11 +28210,11 @@
       <w:pPr>
         <w:pStyle w:val="Heading3"/>
       </w:pPr>
-      <w:bookmarkStart w:id="195" w:name="iii."/>
+      <w:bookmarkStart w:id="199" w:name="iii."/>
       <w:r>
         <w:t xml:space="preserve">III.</w:t>
       </w:r>
-      <w:bookmarkEnd w:id="195"/>
+      <w:bookmarkEnd w:id="199"/>
     </w:p>
     <w:p>
       <w:pPr>
@@ -28093,7 +28256,7 @@
       <w:r>
         <w:t xml:space="preserve"> </w:t>
       </w:r>
-      <w:hyperlink r:id="rId194">
+      <w:hyperlink r:id="rId198">
         <w:r>
           <w:rPr>
             <w:i/>
@@ -28260,7 +28423,7 @@
       <w:pPr>
         <w:pStyle w:val="Heading4"/>
       </w:pPr>
-      <w:bookmarkStart w:id="196" w:name="note-on-weirum-v.-rko"/>
+      <w:bookmarkStart w:id="200" w:name="note-on-weirum-v.-rko"/>
       <w:r>
         <w:t xml:space="preserve">Note on</w:t>
       </w:r>
@@ -28273,7 +28436,7 @@
         </w:rPr>
         <w:t xml:space="preserve">Weirum v. RKO</w:t>
       </w:r>
-      <w:bookmarkEnd w:id="196"/>
+      <w:bookmarkEnd w:id="200"/>
     </w:p>
     <w:p>
       <w:pPr>
@@ -28285,7 +28448,7 @@
       <w:r>
         <w:t xml:space="preserve"> </w:t>
       </w:r>
-      <w:hyperlink r:id="rId197">
+      <w:hyperlink r:id="rId201">
         <w:r>
           <w:rPr>
             <w:i/>
@@ -28339,7 +28502,7 @@
       <w:r>
         <w:t xml:space="preserve"> </w:t>
       </w:r>
-      <w:hyperlink r:id="rId198">
+      <w:hyperlink r:id="rId202">
         <w:r>
           <w:rPr>
             <w:i/>
@@ -28389,7 +28552,7 @@
       <w:pPr>
         <w:pStyle w:val="Heading4"/>
       </w:pPr>
-      <w:bookmarkStart w:id="199" w:name="note-on-rice-v.-paladin"/>
+      <w:bookmarkStart w:id="203" w:name="note-on-rice-v.-paladin"/>
       <w:r>
         <w:t xml:space="preserve">Note on</w:t>
       </w:r>
@@ -28402,17 +28565,17 @@
         </w:rPr>
         <w:t xml:space="preserve">Rice v. Paladin,</w:t>
       </w:r>
-      <w:bookmarkEnd w:id="199"/>
+      <w:bookmarkEnd w:id="203"/>
     </w:p>
     <w:p>
       <w:pPr>
         <w:pStyle w:val="Heading6"/>
       </w:pPr>
-      <w:bookmarkStart w:id="200" w:name="fourth-circuit-1997"/>
+      <w:bookmarkStart w:id="204" w:name="fourth-circuit-1997"/>
       <w:r>
         <w:t xml:space="preserve">Fourth Circuit (1997)</w:t>
       </w:r>
-      <w:bookmarkEnd w:id="200"/>
+      <w:bookmarkEnd w:id="204"/>
     </w:p>
     <w:p>
       <w:pPr>
@@ -28422,7 +28585,7 @@
           <w:ilvl w:val="0"/>
         </w:numPr>
       </w:pPr>
-      <w:hyperlink r:id="rId201">
+      <w:hyperlink r:id="rId205">
         <w:r>
           <w:rPr>
             <w:rStyle w:val="Hyperlink"/>
@@ -28439,7 +28602,7 @@
           <w:ilvl w:val="0"/>
         </w:numPr>
       </w:pPr>
-      <w:hyperlink r:id="rId202">
+      <w:hyperlink r:id="rId206">
         <w:r>
           <w:rPr>
             <w:rStyle w:val="Hyperlink"/>
@@ -28456,7 +28619,7 @@
           <w:ilvl w:val="0"/>
         </w:numPr>
       </w:pPr>
-      <w:hyperlink r:id="rId203">
+      <w:hyperlink r:id="rId207">
         <w:r>
           <w:rPr>
             <w:rStyle w:val="Hyperlink"/>
@@ -28476,7 +28639,7 @@
           <w:ilvl w:val="0"/>
         </w:numPr>
       </w:pPr>
-      <w:hyperlink r:id="rId204">
+      <w:hyperlink r:id="rId208">
         <w:r>
           <w:rPr>
             <w:rStyle w:val="Hyperlink"/>
@@ -28496,7 +28659,7 @@
           <w:ilvl w:val="0"/>
         </w:numPr>
       </w:pPr>
-      <w:hyperlink r:id="rId205">
+      <w:hyperlink r:id="rId209">
         <w:r>
           <w:rPr>
             <w:i/>
@@ -28522,11 +28685,11 @@
       <w:pPr>
         <w:pStyle w:val="Heading3"/>
       </w:pPr>
-      <w:bookmarkStart w:id="206" w:name="referenced-cases"/>
+      <w:bookmarkStart w:id="210" w:name="referenced-cases"/>
       <w:r>
         <w:t xml:space="preserve">Referenced Cases</w:t>
       </w:r>
-      <w:bookmarkEnd w:id="206"/>
+      <w:bookmarkEnd w:id="210"/>
     </w:p>
     <w:p>
       <w:pPr>
@@ -28536,7 +28699,7 @@
           <w:ilvl w:val="0"/>
         </w:numPr>
       </w:pPr>
-      <w:hyperlink r:id="rId207">
+      <w:hyperlink r:id="rId211">
         <w:r>
           <w:rPr>
             <w:i/>
@@ -28574,7 +28737,7 @@
           <w:ilvl w:val="0"/>
         </w:numPr>
       </w:pPr>
-      <w:hyperlink r:id="rId208">
+      <w:hyperlink r:id="rId212">
         <w:r>
           <w:rPr>
             <w:i/>
@@ -28592,7 +28755,7 @@
       <w:r>
         <w:t xml:space="preserve"> </w:t>
       </w:r>
-      <w:hyperlink r:id="rId209">
+      <w:hyperlink r:id="rId213">
         <w:r>
           <w:rPr>
             <w:rStyle w:val="Hyperlink"/>
@@ -28612,7 +28775,7 @@
           <w:ilvl w:val="0"/>
         </w:numPr>
       </w:pPr>
-      <w:hyperlink r:id="rId210">
+      <w:hyperlink r:id="rId214">
         <w:r>
           <w:rPr>
             <w:i/>
@@ -28663,7 +28826,7 @@
           <w:ilvl w:val="0"/>
         </w:numPr>
       </w:pPr>
-      <w:hyperlink r:id="rId211">
+      <w:hyperlink r:id="rId215">
         <w:r>
           <w:rPr>
             <w:i/>
@@ -28681,7 +28844,7 @@
       <w:r>
         <w:t xml:space="preserve"> </w:t>
       </w:r>
-      <w:hyperlink r:id="rId212">
+      <w:hyperlink r:id="rId216">
         <w:r>
           <w:rPr>
             <w:rStyle w:val="Hyperlink"/>
@@ -28714,7 +28877,7 @@
           <w:ilvl w:val="0"/>
         </w:numPr>
       </w:pPr>
-      <w:hyperlink r:id="rId213">
+      <w:hyperlink r:id="rId217">
         <w:r>
           <w:rPr>
             <w:i/>
@@ -28744,7 +28907,7 @@
       <w:r>
         <w:t xml:space="preserve"> </w:t>
       </w:r>
-      <w:hyperlink r:id="rId214">
+      <w:hyperlink r:id="rId218">
         <w:r>
           <w:rPr>
             <w:i/>
@@ -28761,11 +28924,11 @@
       <w:pPr>
         <w:pStyle w:val="Heading3"/>
       </w:pPr>
-      <w:bookmarkStart w:id="215" w:name="recommended"/>
+      <w:bookmarkStart w:id="219" w:name="recommended"/>
       <w:r>
         <w:t xml:space="preserve">Recommended</w:t>
       </w:r>
-      <w:bookmarkEnd w:id="215"/>
+      <w:bookmarkEnd w:id="219"/>
     </w:p>
     <w:p>
       <w:pPr>
@@ -28775,7 +28938,7 @@
           <w:ilvl w:val="0"/>
         </w:numPr>
       </w:pPr>
-      <w:hyperlink r:id="rId216">
+      <w:hyperlink r:id="rId220">
         <w:r>
           <w:rPr>
             <w:i/>
@@ -28796,7 +28959,7 @@
           <w:ilvl w:val="0"/>
         </w:numPr>
       </w:pPr>
-      <w:hyperlink r:id="rId217">
+      <w:hyperlink r:id="rId221">
         <w:r>
           <w:rPr>
             <w:rStyle w:val="Hyperlink"/>
@@ -28858,7 +29021,7 @@
       <w:r>
         <w:t xml:space="preserve"> </w:t>
       </w:r>
-      <w:hyperlink r:id="rId214">
+      <w:hyperlink r:id="rId218">
         <w:r>
           <w:rPr>
             <w:i/>

</xml_diff>